<commit_message>
finalized app; report update.
</commit_message>
<xml_diff>
--- a/fypReport.docx
+++ b/fypReport.docx
@@ -7,13 +7,13 @@
         <w:pStyle w:val="TitlePageHeading"/>
         <w:rPr/>
       </w:pPr>
-      <w:bookmarkStart w:id="0" w:name="_Toc125879196"/>
-      <w:bookmarkStart w:id="1" w:name="_Toc125874061"/>
-      <w:bookmarkStart w:id="2" w:name="_Toc125867327"/>
+      <w:bookmarkStart w:id="0" w:name="_Toc124922227"/>
+      <w:bookmarkStart w:id="1" w:name="_Toc125181415"/>
+      <w:bookmarkStart w:id="2" w:name="_Toc125788005"/>
       <w:bookmarkStart w:id="3" w:name="_Toc125788056"/>
-      <w:bookmarkStart w:id="4" w:name="_Toc125788005"/>
-      <w:bookmarkStart w:id="5" w:name="_Toc125181415"/>
-      <w:bookmarkStart w:id="6" w:name="_Toc124922227"/>
+      <w:bookmarkStart w:id="4" w:name="_Toc125867327"/>
+      <w:bookmarkStart w:id="5" w:name="_Toc125874061"/>
+      <w:bookmarkStart w:id="6" w:name="_Toc125879196"/>
       <w:bookmarkEnd w:id="0"/>
       <w:bookmarkEnd w:id="1"/>
       <w:bookmarkEnd w:id="2"/>
@@ -103,9 +103,9 @@
         <w:pStyle w:val="TitlePageAuthor"/>
         <w:rPr/>
       </w:pPr>
-      <w:bookmarkStart w:id="8" w:name="_Toc125879199"/>
+      <w:bookmarkStart w:id="8" w:name="_Toc125867330"/>
       <w:bookmarkStart w:id="9" w:name="_Toc125874064"/>
-      <w:bookmarkStart w:id="10" w:name="_Toc125867330"/>
+      <w:bookmarkStart w:id="10" w:name="_Toc125879199"/>
       <w:r>
         <w:rPr/>
         <w:t>J</w:t>
@@ -133,9 +133,9 @@
         <w:pStyle w:val="TitlePageYear"/>
         <w:rPr/>
       </w:pPr>
-      <w:bookmarkStart w:id="11" w:name="_Toc125879200"/>
+      <w:bookmarkStart w:id="11" w:name="_Toc125867331"/>
       <w:bookmarkStart w:id="12" w:name="_Toc125874065"/>
-      <w:bookmarkStart w:id="13" w:name="_Toc125867331"/>
+      <w:bookmarkStart w:id="13" w:name="_Toc125879200"/>
       <w:r>
         <w:rPr/>
         <w:t>2</w:t>
@@ -204,16 +204,6 @@
       <w:r>
         <w:rPr/>
         <w:t>in</w:t>
-      </w:r>
-    </w:p>
-    <w:p>
-      <w:pPr>
-        <w:pStyle w:val="TitlePageText"/>
-        <w:rPr/>
-      </w:pPr>
-      <w:r>
-        <w:rPr/>
-        <w:t>Software Engineering</w:t>
       </w:r>
     </w:p>
     <w:p>
@@ -227,14 +217,12 @@
           <w:textDirection w:val="lrTb"/>
           <w:docGrid w:type="default" w:linePitch="360" w:charSpace="2047"/>
         </w:sectPr>
-        <w:pStyle w:val="Normal"/>
-        <w:pBdr/>
-        <w:rPr>
-          <w:rStyle w:val="Pagenumber"/>
-        </w:rPr>
-      </w:pPr>
-      <w:r>
-        <w:rPr/>
+        <w:pStyle w:val="TitlePageText"/>
+        <w:rPr/>
+      </w:pPr>
+      <w:r>
+        <w:rPr/>
+        <w:t>Software Engineering</w:t>
       </w:r>
     </w:p>
     <w:p>
@@ -281,183 +269,173 @@
         <w:pStyle w:val="Normal"/>
         <w:rPr/>
       </w:pPr>
-      <w:bookmarkStart w:id="14" w:name="_Toc125788061"/>
+      <w:bookmarkStart w:id="14" w:name="_Toc124922232"/>
       <w:bookmarkStart w:id="15" w:name="_Toc125788010"/>
-      <w:bookmarkStart w:id="16" w:name="_Toc124922232"/>
-      <w:r>
-        <w:rPr/>
-        <w:t>Joseph L. Woodward</w:t>
-      </w:r>
-    </w:p>
-    <w:p>
-      <w:pPr>
-        <w:pStyle w:val="PageHeadings"/>
-        <w:rPr/>
-      </w:pPr>
-      <w:bookmarkStart w:id="17" w:name="_Toc310505496"/>
+      <w:bookmarkStart w:id="16" w:name="_Toc125788061"/>
       <w:bookmarkEnd w:id="14"/>
       <w:bookmarkEnd w:id="15"/>
       <w:bookmarkEnd w:id="16"/>
+      <w:r>
+        <w:rPr/>
+        <w:t>Joseph L. Woodward</w:t>
+      </w:r>
+    </w:p>
+    <w:p>
+      <w:pPr>
+        <w:pStyle w:val="PageHeadings"/>
+        <w:rPr/>
+      </w:pPr>
+      <w:bookmarkStart w:id="17" w:name="_Toc1249222321"/>
+      <w:bookmarkStart w:id="18" w:name="_Toc1257880101"/>
+      <w:bookmarkStart w:id="19" w:name="_Toc1257880611"/>
+      <w:bookmarkStart w:id="20" w:name="_Toc310505496"/>
       <w:bookmarkEnd w:id="17"/>
-      <w:r>
-        <w:rPr/>
-        <w:t>Abstract</w:t>
-      </w:r>
-    </w:p>
-    <w:p>
-      <w:pPr>
-        <w:pStyle w:val="Abstract"/>
-        <w:jc w:val="both"/>
-        <w:rPr/>
-      </w:pPr>
-      <w:r>
-        <w:rPr/>
-        <w:t xml:space="preserve">A Binary Search Tree </w:t>
-      </w:r>
-      <w:r>
-        <w:rPr/>
-        <w:t xml:space="preserve">(BST) </w:t>
-      </w:r>
-      <w:r>
-        <w:rPr/>
-        <w:t xml:space="preserve">is an effective data storage technique used within programming languages, allowing one to store, organize and retrieve data </w:t>
-      </w:r>
-      <w:r>
-        <w:rPr/>
-        <w:t xml:space="preserve">in a—potentially—performant way. </w:t>
-      </w:r>
-    </w:p>
-    <w:p>
-      <w:pPr>
-        <w:pStyle w:val="Abstract"/>
-        <w:jc w:val="both"/>
-        <w:rPr/>
-      </w:pPr>
-      <w:r>
-        <w:rPr/>
-        <w:t>There is, however, one bottleneck that may nullify the performance of BSTs, and that is the inefficient, non-hierarchical organization of the data stored within the BST itself: if data is stored linearly, then retrieving data from the BST will be linear, providing no positive usage over many other inherently linear structures. To combat this, one may use a BST Balancing Algorithm, which is used to ensure that all data is stored in a non-linear, hierarchical structure, thus increasing the efficiency of the retrieval of said data.</w:t>
-      </w:r>
-    </w:p>
-    <w:p>
-      <w:pPr>
-        <w:pStyle w:val="Abstract"/>
-        <w:jc w:val="both"/>
-        <w:rPr/>
-      </w:pPr>
-      <w:r>
-        <w:rPr/>
-        <w:t>This work introduces the general topic of BSTs, including how data is stored and retrieved within them, how balancing algorithms can be used to maximize the efficiency of the structure itself. The primary bulk of this work, however, will be introducing a new Domain Specific Language (DSL), a DSL that will be used to allow one to easily experiment with one’s own design and implement of balancing algorithms, providing the capability to benchmark said algorithms with performant and common algorithms used within both the industry and within academia today.</w:t>
-      </w:r>
-    </w:p>
-    <w:p>
-      <w:pPr>
-        <w:pStyle w:val="Abstract"/>
-        <w:jc w:val="both"/>
-        <w:rPr/>
-      </w:pPr>
-      <w:r>
-        <w:rPr/>
-        <w:t xml:space="preserve">No DSL currently exists for this specific purpose and, although the DSL discussed here has not fully integrated the capability to experiment with balancing algorithms themselves, information and details regarding how this would be </w:t>
-      </w:r>
-      <w:r>
-        <w:rPr/>
-        <w:t>achieved</w:t>
-      </w:r>
-      <w:r>
-        <w:rPr/>
-        <w:t xml:space="preserve"> shall be discussed.</w:t>
-      </w:r>
-    </w:p>
-    <w:p>
-      <w:pPr>
-        <w:pStyle w:val="Abstract"/>
-        <w:jc w:val="both"/>
-        <w:rPr/>
-      </w:pPr>
-      <w:bookmarkStart w:id="18" w:name="_Toc125788062"/>
-      <w:bookmarkStart w:id="19" w:name="_Toc125788011"/>
-      <w:bookmarkStart w:id="20" w:name="_Toc124922233"/>
-      <w:r>
-        <w:rPr/>
-        <w:t xml:space="preserve">Fully completed and presented, however, is the base language itself. This language provides all capabilities of a basic programming language, from variable declaration to functions to loops and much more. So complete, in fact, is that, aside from only currently supporting primitive types, this language provides much of the capability of commonly-used languages such as Lisp and Python. </w:t>
-      </w:r>
-    </w:p>
-    <w:p>
-      <w:pPr>
-        <w:pStyle w:val="PageHeadings"/>
-        <w:rPr/>
-      </w:pPr>
-      <w:bookmarkStart w:id="21" w:name="_Toc310505497"/>
       <w:bookmarkEnd w:id="18"/>
       <w:bookmarkEnd w:id="19"/>
       <w:bookmarkEnd w:id="20"/>
+      <w:r>
+        <w:rPr/>
+        <w:t>Abstract</w:t>
+      </w:r>
+    </w:p>
+    <w:p>
+      <w:pPr>
+        <w:pStyle w:val="Abstract"/>
+        <w:jc w:val="both"/>
+        <w:rPr/>
+      </w:pPr>
+      <w:r>
+        <w:rPr/>
+        <w:t xml:space="preserve">A Binary Search Tree (BST) is an effective data storage technique used within programming languages, allowing one to store, organize and retrieve data in a—potentially—performant way. </w:t>
+      </w:r>
+    </w:p>
+    <w:p>
+      <w:pPr>
+        <w:pStyle w:val="Abstract"/>
+        <w:jc w:val="both"/>
+        <w:rPr/>
+      </w:pPr>
+      <w:r>
+        <w:rPr/>
+        <w:t>There is, however, one bottleneck that may nullify the performance of BSTs, and that is the inefficient, non-hierarchical organization of the data stored within the BST itself: if data is stored linearly, then retrieving data from the BST will be linear, providing no positive usage over many other inherently linear structures. To combat this, one may use a BST Balancing Algorithm, which is used to ensure that all data is stored in a non-linear, hierarchical structure, thus increasing the efficiency of the retrieval of said data.</w:t>
+      </w:r>
+    </w:p>
+    <w:p>
+      <w:pPr>
+        <w:pStyle w:val="Abstract"/>
+        <w:jc w:val="both"/>
+        <w:rPr/>
+      </w:pPr>
+      <w:r>
+        <w:rPr/>
+        <w:t>This work introduces the general topic of BSTs, including how data is stored and retrieved within them, how balancing algorithms can be used to maximize the efficiency of the structure itself. The primary bulk of this work, however, will be introducing a new Domain Specific Language (DSL), a DSL that will be used to allow one to easily experiment with one’s own design and implement of balancing algorithms, providing the capability to benchmark said algorithms with performant and common algorithms used within both the industry and within academia today.</w:t>
+      </w:r>
+    </w:p>
+    <w:p>
+      <w:pPr>
+        <w:pStyle w:val="Abstract"/>
+        <w:jc w:val="both"/>
+        <w:rPr/>
+      </w:pPr>
+      <w:r>
+        <w:rPr/>
+        <w:t>No DSL currently exists for this specific purpose and, although the DSL discussed here has not fully integrated the capability to experiment with balancing algorithms themselves, information and details regarding how this would be achieved shall be discussed.</w:t>
+      </w:r>
+    </w:p>
+    <w:p>
+      <w:pPr>
+        <w:pStyle w:val="Abstract"/>
+        <w:jc w:val="both"/>
+        <w:rPr/>
+      </w:pPr>
+      <w:bookmarkStart w:id="21" w:name="_Toc124922233"/>
+      <w:bookmarkStart w:id="22" w:name="_Toc125788011"/>
+      <w:bookmarkStart w:id="23" w:name="_Toc125788062"/>
       <w:bookmarkEnd w:id="21"/>
-      <w:r>
-        <w:rPr/>
-        <w:t>Acknowledgements</w:t>
-      </w:r>
-    </w:p>
-    <w:p>
-      <w:pPr>
-        <w:pStyle w:val="Normal"/>
-        <w:rPr/>
-      </w:pPr>
-      <w:r>
-        <w:rPr/>
-        <w:t>Firstly, I would like to thank my supervisor Dr Neil Sculthorpe, who has supported me greatly with both personal and academic queries and issues. His critique and guidance of my work and interest within the domain of programming languages—</w:t>
-      </w:r>
-      <w:r>
-        <w:rPr/>
-        <w:t xml:space="preserve">academic </w:t>
-      </w:r>
-      <w:r>
-        <w:rPr/>
-        <w:t>and beyond—has vastly increased both the quality of my work and my interest in programming language theory.</w:t>
-      </w:r>
-    </w:p>
-    <w:p>
-      <w:pPr>
-        <w:pStyle w:val="Normal"/>
-        <w:rPr/>
-      </w:pPr>
-      <w:r>
-        <w:rPr/>
-        <w:t>A special thanks to my love, Katarzyna, who not only took on the task of completing my extra-curricular activities, allowing me to solely focus my attention on this project, but whos love and kindness infuses within me the ability to stay calm, to stay peaceful, to stay thoughtful.</w:t>
-      </w:r>
-    </w:p>
-    <w:p>
-      <w:pPr>
-        <w:pStyle w:val="Normal"/>
-        <w:rPr/>
-      </w:pPr>
-      <w:r>
-        <w:rPr/>
-        <w:t>To my Mother, Mandy, whose sheer determination and ability to endure has motivated me more than She will ever know. I love you, Mum.</w:t>
-      </w:r>
-    </w:p>
-    <w:p>
-      <w:pPr>
-        <w:pStyle w:val="Normal"/>
-        <w:rPr/>
-      </w:pPr>
-      <w:bookmarkStart w:id="22" w:name="_Toc125788063"/>
-      <w:bookmarkStart w:id="23" w:name="_Toc125788012"/>
-      <w:bookmarkStart w:id="24" w:name="_Toc124922234"/>
-      <w:r>
-        <w:rPr/>
-        <w:t>Lastly, to the Earth and all of Her inhabitants, whose interconnectivity has and continues to allow me to be.</w:t>
-      </w:r>
-    </w:p>
-    <w:p>
-      <w:pPr>
-        <w:pStyle w:val="PageHeadings"/>
-        <w:rPr/>
-      </w:pPr>
-      <w:bookmarkStart w:id="25" w:name="_Toc310505498"/>
       <w:bookmarkEnd w:id="22"/>
       <w:bookmarkEnd w:id="23"/>
+      <w:r>
+        <w:rPr/>
+        <w:t xml:space="preserve">Fully completed and presented, however, is the base language itself. This language provides all capabilities of a basic programming language, from variable declaration to functions to loops and much more. So complete, in fact, is that, aside from only currently supporting primitive types, this language provides much of the capability of commonly-used languages such as Lisp and Python. </w:t>
+      </w:r>
+    </w:p>
+    <w:p>
+      <w:pPr>
+        <w:pStyle w:val="PageHeadings"/>
+        <w:rPr/>
+      </w:pPr>
+      <w:bookmarkStart w:id="24" w:name="_Toc1249222331"/>
+      <w:bookmarkStart w:id="25" w:name="_Toc1257880111"/>
+      <w:bookmarkStart w:id="26" w:name="_Toc1257880621"/>
+      <w:bookmarkStart w:id="27" w:name="_Toc310505497"/>
       <w:bookmarkEnd w:id="24"/>
       <w:bookmarkEnd w:id="25"/>
+      <w:bookmarkEnd w:id="26"/>
+      <w:bookmarkEnd w:id="27"/>
+      <w:r>
+        <w:rPr/>
+        <w:t>Acknowledgements</w:t>
+      </w:r>
+    </w:p>
+    <w:p>
+      <w:pPr>
+        <w:pStyle w:val="Normal"/>
+        <w:rPr/>
+      </w:pPr>
+      <w:r>
+        <w:rPr/>
+        <w:t>Firstly, I would like to thank my supervisor Dr Neil Sculthorpe, who has supported me greatly with both personal and academic queries and issues. His critique and guidance of my work and interest within the domain of programming languages—academic and beyond—has vastly increased both the quality of my work and my interest in programming language theory.</w:t>
+      </w:r>
+    </w:p>
+    <w:p>
+      <w:pPr>
+        <w:pStyle w:val="Normal"/>
+        <w:rPr/>
+      </w:pPr>
+      <w:r>
+        <w:rPr/>
+        <w:t>A special thanks to my love, Katarzyna, who not only took on the task of completing my extra-curricular activities, allowing me to solely focus my attention on this project, but whos love and kindness infuses within me the ability to stay calm, to stay peaceful, to stay thoughtful.</w:t>
+      </w:r>
+    </w:p>
+    <w:p>
+      <w:pPr>
+        <w:pStyle w:val="Normal"/>
+        <w:rPr/>
+      </w:pPr>
+      <w:r>
+        <w:rPr/>
+        <w:t>To my Mother, Mandy, whose sheer determination and ability to endure has motivated me more than She will ever know. I love you, Mum.</w:t>
+      </w:r>
+    </w:p>
+    <w:p>
+      <w:pPr>
+        <w:pStyle w:val="Normal"/>
+        <w:rPr/>
+      </w:pPr>
+      <w:bookmarkStart w:id="28" w:name="_Toc124922234"/>
+      <w:bookmarkStart w:id="29" w:name="_Toc125788012"/>
+      <w:bookmarkStart w:id="30" w:name="_Toc125788063"/>
+      <w:bookmarkEnd w:id="28"/>
+      <w:bookmarkEnd w:id="29"/>
+      <w:bookmarkEnd w:id="30"/>
+      <w:r>
+        <w:rPr/>
+        <w:t>Lastly, to the Earth and all of Her inhabitants, whose interconnectivity has and continues to allow me to be.</w:t>
+      </w:r>
+    </w:p>
+    <w:p>
+      <w:pPr>
+        <w:pStyle w:val="PageHeadings"/>
+        <w:rPr/>
+      </w:pPr>
+      <w:bookmarkStart w:id="31" w:name="_Toc1249222341"/>
+      <w:bookmarkStart w:id="32" w:name="_Toc1257880121"/>
+      <w:bookmarkStart w:id="33" w:name="_Toc1257880631"/>
+      <w:bookmarkStart w:id="34" w:name="_Toc310505498"/>
+      <w:bookmarkEnd w:id="31"/>
+      <w:bookmarkEnd w:id="32"/>
+      <w:bookmarkEnd w:id="33"/>
+      <w:bookmarkEnd w:id="34"/>
       <w:r>
         <w:rPr/>
         <w:t>Table of Contents</w:t>
@@ -467,6 +445,7 @@
       <w:pPr>
         <w:pStyle w:val="Contents1"/>
         <w:tabs>
+          <w:tab w:val="left" w:pos="0" w:leader="none"/>
           <w:tab w:val="right" w:pos="8198" w:leader="dot"/>
         </w:tabs>
         <w:rPr/>
@@ -475,7 +454,7 @@
         <w:fldChar w:fldCharType="begin"/>
       </w:r>
       <w:r>
-        <w:instrText> TOC \z \o "1-3" \u \h</w:instrText>
+        <w:instrText> TOC \o "1-3" \h</w:instrText>
       </w:r>
       <w:r>
         <w:fldChar w:fldCharType="separate"/>
@@ -483,7 +462,12 @@
       <w:hyperlink w:anchor="__RefHeading___Toc1485_386191692">
         <w:r>
           <w:rPr>
-            <w:webHidden/>
+            <w:rStyle w:val="Style"/>
+          </w:rPr>
+          <w:tab/>
+        </w:r>
+        <w:r>
+          <w:rPr>
             <w:rStyle w:val="Style"/>
           </w:rPr>
           <w:t>Introduction</w:t>
@@ -494,21 +478,152 @@
     </w:p>
     <w:p>
       <w:pPr>
-        <w:pStyle w:val="Contents1"/>
+        <w:pStyle w:val="Contents2"/>
         <w:tabs>
           <w:tab w:val="right" w:pos="8198" w:leader="dot"/>
         </w:tabs>
         <w:rPr/>
       </w:pPr>
+      <w:hyperlink w:anchor="__RefHeading___Toc1923_1488950273">
+        <w:r>
+          <w:rPr>
+            <w:rStyle w:val="Style"/>
+          </w:rPr>
+          <w:t>1.1</w:t>
+        </w:r>
+        <w:r>
+          <w:rPr>
+            <w:rStyle w:val="Style"/>
+          </w:rPr>
+          <w:t>1.1GENERAL PROBLEM OVERVIEW</w:t>
+          <w:tab/>
+          <w:t>1</w:t>
+        </w:r>
+      </w:hyperlink>
+    </w:p>
+    <w:p>
+      <w:pPr>
+        <w:pStyle w:val="Contents2"/>
+        <w:tabs>
+          <w:tab w:val="right" w:pos="8198" w:leader="dot"/>
+        </w:tabs>
+        <w:rPr/>
+      </w:pPr>
+      <w:hyperlink w:anchor="__RefHeading___Toc1925_1488950273">
+        <w:r>
+          <w:rPr>
+            <w:rStyle w:val="Style"/>
+          </w:rPr>
+          <w:t>1.1</w:t>
+        </w:r>
+        <w:r>
+          <w:rPr>
+            <w:rStyle w:val="Style"/>
+          </w:rPr>
+          <w:t>1.1TOPIC INTRODUCTION</w:t>
+          <w:tab/>
+          <w:t>2</w:t>
+        </w:r>
+      </w:hyperlink>
+    </w:p>
+    <w:p>
+      <w:pPr>
+        <w:pStyle w:val="Contents3"/>
+        <w:tabs>
+          <w:tab w:val="right" w:pos="8198" w:leader="dot"/>
+        </w:tabs>
+        <w:rPr/>
+      </w:pPr>
+      <w:hyperlink w:anchor="__RefHeading___Toc1927_1488950273">
+        <w:r>
+          <w:rPr>
+            <w:rStyle w:val="Style"/>
+          </w:rPr>
+          <w:t>1.1.1</w:t>
+        </w:r>
+        <w:r>
+          <w:rPr>
+            <w:rStyle w:val="Style"/>
+          </w:rPr>
+          <w:t>1.1.1What is a Binary Search Tree?</w:t>
+          <w:tab/>
+          <w:t>2</w:t>
+        </w:r>
+      </w:hyperlink>
+    </w:p>
+    <w:p>
+      <w:pPr>
+        <w:pStyle w:val="Contents3"/>
+        <w:tabs>
+          <w:tab w:val="right" w:pos="8198" w:leader="dot"/>
+        </w:tabs>
+        <w:rPr/>
+      </w:pPr>
+      <w:hyperlink w:anchor="__RefHeading___Toc1929_1488950273">
+        <w:r>
+          <w:rPr>
+            <w:rStyle w:val="Style"/>
+          </w:rPr>
+          <w:t>1.1.2</w:t>
+        </w:r>
+        <w:r>
+          <w:rPr>
+            <w:rStyle w:val="Style"/>
+          </w:rPr>
+          <w:t>1.1.2What is the difference between Balanced and Unbalanced BSTs?</w:t>
+          <w:tab/>
+          <w:t>3</w:t>
+        </w:r>
+      </w:hyperlink>
+    </w:p>
+    <w:p>
+      <w:pPr>
+        <w:pStyle w:val="Contents2"/>
+        <w:tabs>
+          <w:tab w:val="right" w:pos="8198" w:leader="dot"/>
+        </w:tabs>
+        <w:rPr/>
+      </w:pPr>
+      <w:hyperlink w:anchor="__RefHeading___Toc1931_1488950273">
+        <w:r>
+          <w:rPr>
+            <w:rStyle w:val="Style"/>
+          </w:rPr>
+          <w:t>1.2</w:t>
+        </w:r>
+        <w:r>
+          <w:rPr>
+            <w:rStyle w:val="Style"/>
+          </w:rPr>
+          <w:t>1.2PROJECT INTRODUCTION</w:t>
+          <w:tab/>
+          <w:t>3</w:t>
+        </w:r>
+      </w:hyperlink>
+    </w:p>
+    <w:p>
+      <w:pPr>
+        <w:pStyle w:val="Contents1"/>
+        <w:tabs>
+          <w:tab w:val="left" w:pos="0" w:leader="none"/>
+          <w:tab w:val="right" w:pos="8198" w:leader="dot"/>
+        </w:tabs>
+        <w:rPr/>
+      </w:pPr>
       <w:hyperlink w:anchor="__RefHeading___Toc1487_386191692">
         <w:r>
           <w:rPr>
-            <w:webHidden/>
+            <w:rStyle w:val="Style"/>
+          </w:rPr>
+          <w:tab/>
+        </w:r>
+        <w:r>
+          <w:rPr>
             <w:rStyle w:val="Style"/>
           </w:rPr>
           <w:t>CONTEXT</w:t>
           <w:tab/>
-          <w:t>2</w:t>
+          <w:t>6</w:t>
         </w:r>
       </w:hyperlink>
     </w:p>
@@ -516,6 +631,33 @@
       <w:pPr>
         <w:pStyle w:val="Contents1"/>
         <w:tabs>
+          <w:tab w:val="left" w:pos="0" w:leader="none"/>
+          <w:tab w:val="right" w:pos="8198" w:leader="dot"/>
+        </w:tabs>
+        <w:rPr/>
+      </w:pPr>
+      <w:hyperlink w:anchor="__RefHeading___Toc2564_1488950273">
+        <w:r>
+          <w:rPr>
+            <w:rStyle w:val="Style"/>
+          </w:rPr>
+          <w:tab/>
+        </w:r>
+        <w:r>
+          <w:rPr>
+            <w:rStyle w:val="Style"/>
+          </w:rPr>
+          <w:t>2Introduction</w:t>
+          <w:tab/>
+          <w:t>6</w:t>
+        </w:r>
+      </w:hyperlink>
+    </w:p>
+    <w:p>
+      <w:pPr>
+        <w:pStyle w:val="Contents1"/>
+        <w:tabs>
+          <w:tab w:val="left" w:pos="0" w:leader="none"/>
           <w:tab w:val="right" w:pos="8198" w:leader="dot"/>
         </w:tabs>
         <w:rPr/>
@@ -523,12 +665,17 @@
       <w:hyperlink w:anchor="__RefHeading___Toc1489_386191692">
         <w:r>
           <w:rPr>
-            <w:webHidden/>
+            <w:rStyle w:val="Style"/>
+          </w:rPr>
+          <w:tab/>
+        </w:r>
+        <w:r>
+          <w:rPr>
             <w:rStyle w:val="Style"/>
           </w:rPr>
           <w:t>New Ideas</w:t>
           <w:tab/>
-          <w:t>4</w:t>
+          <w:t>7</w:t>
         </w:r>
       </w:hyperlink>
     </w:p>
@@ -536,6 +683,33 @@
       <w:pPr>
         <w:pStyle w:val="Contents1"/>
         <w:tabs>
+          <w:tab w:val="left" w:pos="0" w:leader="none"/>
+          <w:tab w:val="right" w:pos="8198" w:leader="dot"/>
+        </w:tabs>
+        <w:rPr/>
+      </w:pPr>
+      <w:hyperlink w:anchor="__RefHeading___Toc2566_1488950273">
+        <w:r>
+          <w:rPr>
+            <w:rStyle w:val="Style"/>
+          </w:rPr>
+          <w:tab/>
+        </w:r>
+        <w:r>
+          <w:rPr>
+            <w:rStyle w:val="Style"/>
+          </w:rPr>
+          <w:t>3Introduction</w:t>
+          <w:tab/>
+          <w:t>7</w:t>
+        </w:r>
+      </w:hyperlink>
+    </w:p>
+    <w:p>
+      <w:pPr>
+        <w:pStyle w:val="Contents1"/>
+        <w:tabs>
+          <w:tab w:val="left" w:pos="0" w:leader="none"/>
           <w:tab w:val="right" w:pos="8198" w:leader="dot"/>
         </w:tabs>
         <w:rPr/>
@@ -543,12 +717,17 @@
       <w:hyperlink w:anchor="__RefHeading___Toc1491_386191692">
         <w:r>
           <w:rPr>
-            <w:webHidden/>
             <w:rStyle w:val="Style"/>
           </w:rPr>
-          <w:t>IMPLEMENTATION or INVESTIGATION</w:t>
           <w:tab/>
-          <w:t>5</w:t>
+        </w:r>
+        <w:r>
+          <w:rPr>
+            <w:rStyle w:val="Style"/>
+          </w:rPr>
+          <w:t>IMPLEMENTATION</w:t>
+          <w:tab/>
+          <w:t>8</w:t>
         </w:r>
       </w:hyperlink>
     </w:p>
@@ -556,6 +735,33 @@
       <w:pPr>
         <w:pStyle w:val="Contents1"/>
         <w:tabs>
+          <w:tab w:val="left" w:pos="0" w:leader="none"/>
+          <w:tab w:val="right" w:pos="8198" w:leader="dot"/>
+        </w:tabs>
+        <w:rPr/>
+      </w:pPr>
+      <w:hyperlink w:anchor="__RefHeading___Toc2568_1488950273">
+        <w:r>
+          <w:rPr>
+            <w:rStyle w:val="Style"/>
+          </w:rPr>
+          <w:tab/>
+        </w:r>
+        <w:r>
+          <w:rPr>
+            <w:rStyle w:val="Style"/>
+          </w:rPr>
+          <w:t>4Introduction</w:t>
+          <w:tab/>
+          <w:t>8</w:t>
+        </w:r>
+      </w:hyperlink>
+    </w:p>
+    <w:p>
+      <w:pPr>
+        <w:pStyle w:val="Contents1"/>
+        <w:tabs>
+          <w:tab w:val="left" w:pos="0" w:leader="none"/>
           <w:tab w:val="right" w:pos="8198" w:leader="dot"/>
         </w:tabs>
         <w:rPr/>
@@ -563,12 +769,17 @@
       <w:hyperlink w:anchor="__RefHeading___Toc1493_386191692">
         <w:r>
           <w:rPr>
-            <w:webHidden/>
+            <w:rStyle w:val="Style"/>
+          </w:rPr>
+          <w:tab/>
+        </w:r>
+        <w:r>
+          <w:rPr>
             <w:rStyle w:val="Style"/>
           </w:rPr>
           <w:t>RESULTS / DISCUSSION</w:t>
           <w:tab/>
-          <w:t>7</w:t>
+          <w:t>10</w:t>
         </w:r>
       </w:hyperlink>
     </w:p>
@@ -576,6 +787,33 @@
       <w:pPr>
         <w:pStyle w:val="Contents1"/>
         <w:tabs>
+          <w:tab w:val="left" w:pos="0" w:leader="none"/>
+          <w:tab w:val="right" w:pos="8198" w:leader="dot"/>
+        </w:tabs>
+        <w:rPr/>
+      </w:pPr>
+      <w:hyperlink w:anchor="__RefHeading___Toc2570_1488950273">
+        <w:r>
+          <w:rPr>
+            <w:rStyle w:val="Style"/>
+          </w:rPr>
+          <w:tab/>
+        </w:r>
+        <w:r>
+          <w:rPr>
+            <w:rStyle w:val="Style"/>
+          </w:rPr>
+          <w:t>5Introduction</w:t>
+          <w:tab/>
+          <w:t>10</w:t>
+        </w:r>
+      </w:hyperlink>
+    </w:p>
+    <w:p>
+      <w:pPr>
+        <w:pStyle w:val="Contents1"/>
+        <w:tabs>
+          <w:tab w:val="left" w:pos="0" w:leader="none"/>
           <w:tab w:val="right" w:pos="8198" w:leader="dot"/>
         </w:tabs>
         <w:rPr/>
@@ -583,34 +821,19 @@
       <w:hyperlink w:anchor="__RefHeading___Toc1495_386191692">
         <w:r>
           <w:rPr>
-            <w:webHidden/>
+            <w:rStyle w:val="Style"/>
+          </w:rPr>
+          <w:tab/>
+        </w:r>
+        <w:r>
+          <w:rPr>
             <w:rStyle w:val="Style"/>
           </w:rPr>
           <w:t>CONCLUSIONS / FUTURE WORK</w:t>
           <w:tab/>
-          <w:t>8</w:t>
+          <w:t>11</w:t>
         </w:r>
       </w:hyperlink>
-    </w:p>
-    <w:p>
-      <w:pPr>
-        <w:pStyle w:val="Contents2"/>
-        <w:tabs>
-          <w:tab w:val="right" w:pos="8198" w:leader="dot"/>
-        </w:tabs>
-        <w:rPr/>
-      </w:pPr>
-      <w:hyperlink w:anchor="__RefHeading___Toc1497_386191692">
-        <w:r>
-          <w:rPr>
-            <w:webHidden/>
-            <w:rStyle w:val="Style"/>
-          </w:rPr>
-          <w:t>11.1Introduction</w:t>
-          <w:tab/>
-          <w:t>8</w:t>
-        </w:r>
-      </w:hyperlink>
       <w:r>
         <w:fldChar w:fldCharType="end"/>
       </w:r>
@@ -639,109 +862,24 @@
         <w:pStyle w:val="PageHeadings"/>
         <w:rPr/>
       </w:pPr>
-      <w:bookmarkStart w:id="26" w:name="_Toc310505499"/>
-      <w:bookmarkStart w:id="27" w:name="_Toc125788064"/>
-      <w:bookmarkStart w:id="28" w:name="_Toc125788013"/>
-      <w:bookmarkEnd w:id="26"/>
-      <w:bookmarkEnd w:id="27"/>
-      <w:bookmarkEnd w:id="28"/>
-      <w:r>
-        <w:rPr/>
-        <w:t>List of Figures</w:t>
-      </w:r>
-    </w:p>
-    <w:p>
-      <w:pPr>
-        <w:pStyle w:val="Tableoffigures"/>
-        <w:tabs>
-          <w:tab w:val="right" w:pos="8296" w:leader="dot"/>
-        </w:tabs>
-        <w:rPr/>
-      </w:pPr>
-      <w:r>
-        <w:fldChar w:fldCharType="begin"/>
-      </w:r>
-      <w:r>
-        <w:instrText> TOC \c "Figure" </w:instrText>
-      </w:r>
-      <w:r>
-        <w:fldChar w:fldCharType="separate"/>
-      </w:r>
-      <w:hyperlink w:anchor="_Toc125880397">
-        <w:r>
-          <w:rPr>
-            <w:webHidden/>
-            <w:rStyle w:val="IndexLink"/>
-          </w:rPr>
-          <w:t>Figure 1: Microsoft XP</w:t>
-        </w:r>
-        <w:r>
-          <w:rPr>
-            <w:webHidden/>
-          </w:rPr>
-          <w:fldChar w:fldCharType="begin"/>
-        </w:r>
-        <w:r>
-          <w:rPr>
-            <w:webHidden/>
-          </w:rPr>
-          <w:instrText>PAGEREF _Toc125880397 \h</w:instrText>
-        </w:r>
-        <w:r>
-          <w:rPr>
-            <w:webHidden/>
-          </w:rPr>
-          <w:fldChar w:fldCharType="separate"/>
-        </w:r>
-        <w:r>
-          <w:rPr>
-            <w:rStyle w:val="IndexLink"/>
-            <w:vanish w:val="false"/>
-          </w:rPr>
-          <w:tab/>
-          <w:t>5</w:t>
-        </w:r>
-        <w:r>
-          <w:rPr>
-            <w:webHidden/>
-          </w:rPr>
-          <w:fldChar w:fldCharType="end"/>
-        </w:r>
-      </w:hyperlink>
-    </w:p>
-    <w:p>
-      <w:pPr>
-        <w:pStyle w:val="Normal"/>
-        <w:rPr/>
-      </w:pPr>
-      <w:r>
-        <w:rPr>
-          <w:b/>
-          <w:bCs/>
-        </w:rPr>
-        <w:t>Note:</w:t>
-      </w:r>
-      <w:r>
-        <w:rPr/>
-        <w:t xml:space="preserve"> To insert List of Figures here follow the instruction below. You may also right click on the above text and use “Update Field” to update the list of figures.</w:t>
-      </w:r>
-      <w:r>
-        <w:fldChar w:fldCharType="end"/>
-      </w:r>
-    </w:p>
-    <w:p>
-      <w:pPr>
-        <w:pStyle w:val="Normal"/>
-        <w:rPr/>
-      </w:pPr>
-      <w:r>
-        <w:rPr/>
-        <w:t>Insert &gt; Reference &gt; Index and Tables … &gt; Table of Figures &gt;  Caption Label =&gt; Figure</w:t>
-      </w:r>
-    </w:p>
-    <w:p>
-      <w:pPr>
-        <w:pStyle w:val="Normal"/>
+      <w:bookmarkStart w:id="35" w:name="_Toc125788013"/>
+      <w:bookmarkStart w:id="36" w:name="_Toc125788064"/>
+      <w:bookmarkStart w:id="37" w:name="_Toc310505499"/>
+      <w:bookmarkEnd w:id="35"/>
+      <w:bookmarkEnd w:id="36"/>
+      <w:bookmarkEnd w:id="37"/>
+      <w:r>
+        <w:rPr/>
+        <w:t>List of FigureS</w:t>
+      </w:r>
+    </w:p>
+    <w:p>
+      <w:pPr>
+        <w:pStyle w:val="Heading1"/>
+        <w:numPr>
+          <w:ilvl w:val="0"/>
+          <w:numId w:val="2"/>
+        </w:numPr>
         <w:rPr/>
       </w:pPr>
       <w:r>
@@ -753,113 +891,15 @@
         <w:pStyle w:val="PageHeadings"/>
         <w:rPr/>
       </w:pPr>
-      <w:bookmarkStart w:id="29" w:name="_Toc310505500"/>
-      <w:bookmarkStart w:id="30" w:name="_Toc125788065"/>
-      <w:bookmarkStart w:id="31" w:name="_Toc125788014"/>
-      <w:bookmarkEnd w:id="29"/>
-      <w:bookmarkEnd w:id="30"/>
-      <w:bookmarkEnd w:id="31"/>
+      <w:bookmarkStart w:id="38" w:name="_Toc125788014"/>
+      <w:bookmarkStart w:id="39" w:name="_Toc125788065"/>
+      <w:bookmarkStart w:id="40" w:name="_Toc310505500"/>
+      <w:bookmarkEnd w:id="38"/>
+      <w:bookmarkEnd w:id="39"/>
+      <w:bookmarkEnd w:id="40"/>
       <w:r>
         <w:rPr/>
         <w:t>List of Tables</w:t>
-      </w:r>
-    </w:p>
-    <w:p>
-      <w:pPr>
-        <w:pStyle w:val="Tableoffigures"/>
-        <w:tabs>
-          <w:tab w:val="right" w:pos="8296" w:leader="dot"/>
-        </w:tabs>
-        <w:rPr/>
-      </w:pPr>
-      <w:r>
-        <w:fldChar w:fldCharType="begin"/>
-      </w:r>
-      <w:r>
-        <w:instrText> TOC \c "Table" </w:instrText>
-      </w:r>
-      <w:r>
-        <w:fldChar w:fldCharType="separate"/>
-      </w:r>
-      <w:hyperlink w:anchor="_Toc125880862">
-        <w:r>
-          <w:rPr>
-            <w:webHidden/>
-            <w:rStyle w:val="IndexLink"/>
-          </w:rPr>
-          <w:t>Table 1: Microsoft Office 2003.</w:t>
-        </w:r>
-        <w:r>
-          <w:rPr>
-            <w:webHidden/>
-          </w:rPr>
-          <w:fldChar w:fldCharType="begin"/>
-        </w:r>
-        <w:r>
-          <w:rPr>
-            <w:webHidden/>
-          </w:rPr>
-          <w:instrText>PAGEREF _Toc125880862 \h</w:instrText>
-        </w:r>
-        <w:r>
-          <w:rPr>
-            <w:webHidden/>
-          </w:rPr>
-          <w:fldChar w:fldCharType="separate"/>
-        </w:r>
-        <w:r>
-          <w:rPr>
-            <w:rStyle w:val="IndexLink"/>
-            <w:vanish w:val="false"/>
-          </w:rPr>
-          <w:tab/>
-          <w:t>5</w:t>
-        </w:r>
-        <w:r>
-          <w:rPr>
-            <w:webHidden/>
-          </w:rPr>
-          <w:fldChar w:fldCharType="end"/>
-        </w:r>
-      </w:hyperlink>
-    </w:p>
-    <w:p>
-      <w:pPr>
-        <w:pStyle w:val="Normal"/>
-        <w:rPr/>
-      </w:pPr>
-      <w:r>
-        <w:rPr>
-          <w:b/>
-          <w:bCs/>
-        </w:rPr>
-        <w:t>Note:</w:t>
-      </w:r>
-      <w:r>
-        <w:rPr/>
-        <w:t xml:space="preserve"> To insert List of Tables here follow the instruction below. You may also  right click on the above text and use “Update Field” to update the list of tables.</w:t>
-      </w:r>
-      <w:r>
-        <w:fldChar w:fldCharType="end"/>
-      </w:r>
-    </w:p>
-    <w:p>
-      <w:pPr>
-        <w:pStyle w:val="Normal"/>
-        <w:rPr/>
-      </w:pPr>
-      <w:r>
-        <w:rPr/>
-        <w:t>Insert &gt; Reference &gt; Index and Tables … &gt; Table of Figures  &gt; Caption Label =&gt; Table</w:t>
-      </w:r>
-    </w:p>
-    <w:p>
-      <w:pPr>
-        <w:pStyle w:val="Normal"/>
-        <w:rPr/>
-      </w:pPr>
-      <w:r>
-        <w:rPr/>
       </w:r>
     </w:p>
     <w:p>
@@ -875,11 +915,22 @@
           <w:textDirection w:val="lrTb"/>
           <w:docGrid w:type="default" w:linePitch="360" w:charSpace="2047"/>
         </w:sectPr>
-        <w:pStyle w:val="Normal"/>
-        <w:rPr/>
-      </w:pPr>
-      <w:r>
-        <w:rPr/>
+        <w:pStyle w:val="TextBody"/>
+        <w:rPr/>
+      </w:pPr>
+      <w:r>
+        <w:rPr/>
+        <w:t>dwqddwqdwqdwq</w:t>
+      </w:r>
+    </w:p>
+    <w:p>
+      <w:pPr>
+        <w:pStyle w:val="ChapterNumber"/>
+        <w:rPr/>
+      </w:pPr>
+      <w:r>
+        <w:rPr/>
+        <w:t>CHAPTER 1</w:t>
       </w:r>
     </w:p>
     <w:p>
@@ -887,28 +938,28 @@
         <w:pStyle w:val="CHAPTERHEADING"/>
         <w:rPr/>
       </w:pPr>
-      <w:bookmarkStart w:id="32" w:name="__RefHeading___Toc1485_386191692"/>
-      <w:bookmarkStart w:id="33" w:name="_Toc310505502"/>
-      <w:bookmarkStart w:id="34" w:name="_Toc125788067"/>
-      <w:bookmarkStart w:id="35" w:name="_Toc125788016"/>
-      <w:bookmarkEnd w:id="32"/>
+      <w:bookmarkStart w:id="41" w:name="_Toc125788016"/>
+      <w:bookmarkStart w:id="42" w:name="_Toc125788067"/>
+      <w:bookmarkStart w:id="43" w:name="_Toc310505502"/>
+      <w:bookmarkStart w:id="44" w:name="__RefHeading___Toc1485_386191692"/>
+      <w:bookmarkEnd w:id="44"/>
       <w:r>
         <w:rPr/>
         <w:t>Introducti</w:t>
       </w:r>
-      <w:bookmarkStart w:id="36" w:name="_Toc125874067"/>
-      <w:bookmarkEnd w:id="33"/>
-      <w:bookmarkEnd w:id="34"/>
-      <w:bookmarkEnd w:id="35"/>
+      <w:bookmarkStart w:id="45" w:name="_Toc125874067"/>
+      <w:bookmarkEnd w:id="41"/>
+      <w:bookmarkEnd w:id="42"/>
+      <w:bookmarkEnd w:id="43"/>
       <w:r>
         <w:rPr/>
         <w:t>o</w:t>
       </w:r>
-      <w:bookmarkStart w:id="37" w:name="_Toc125879202"/>
-      <w:bookmarkStart w:id="38" w:name="_Toc310505503"/>
-      <w:bookmarkEnd w:id="36"/>
-      <w:bookmarkEnd w:id="38"/>
-      <w:bookmarkEnd w:id="37"/>
+      <w:bookmarkStart w:id="46" w:name="_Toc125879202"/>
+      <w:bookmarkStart w:id="47" w:name="_Toc310505503"/>
+      <w:bookmarkEnd w:id="45"/>
+      <w:bookmarkEnd w:id="46"/>
+      <w:bookmarkEnd w:id="47"/>
       <w:r>
         <w:rPr/>
         <w:t>n</w:t>
@@ -916,552 +967,404 @@
     </w:p>
     <w:p>
       <w:pPr>
-        <w:pStyle w:val="Normal"/>
+        <w:pStyle w:val="Heading2"/>
+        <w:numPr>
+          <w:ilvl w:val="1"/>
+          <w:numId w:val="2"/>
+        </w:numPr>
         <w:rPr>
           <w:b/>
           <w:b/>
           <w:bCs/>
         </w:rPr>
       </w:pPr>
+      <w:bookmarkStart w:id="48" w:name="__RefHeading___Toc1923_1488950273"/>
+      <w:bookmarkEnd w:id="48"/>
+      <w:r>
+        <w:rPr/>
+        <w:t>GENERAL PROBLEM OVERVIEW</w:t>
+      </w:r>
+    </w:p>
+    <w:p>
+      <w:pPr>
+        <w:pStyle w:val="Normal"/>
+        <w:jc w:val="both"/>
+        <w:rPr/>
+      </w:pPr>
+      <w:r>
+        <w:rPr/>
+        <w:t>A Data Structure is a specific way that data is stored and organized. The importance of choosing precisely what data structure to use varies greatly and is dependent on myriad variables: necessary capacity, frequency of both storing and searching, the need to be sortable, the stored data type, and many more.</w:t>
+      </w:r>
+    </w:p>
+    <w:p>
+      <w:pPr>
+        <w:pStyle w:val="Normal"/>
+        <w:jc w:val="both"/>
+        <w:rPr/>
+      </w:pPr>
+      <w:r>
+        <w:rPr/>
+        <w:t xml:space="preserve">One such data structure used frequently is a Binary Search Tree (BST). Due to its inherent capability to be performant, BSTs are frequently used for a multitude of domains, from compression algorithms—jpeg, mp3—to syntax trees—used by compilers for expression parsing. </w:t>
+      </w:r>
+    </w:p>
+    <w:p>
+      <w:pPr>
+        <w:pStyle w:val="Normal"/>
+        <w:jc w:val="both"/>
+        <w:rPr/>
+      </w:pPr>
+      <w:r>
+        <w:rPr/>
+        <w:t>There is, however, one primary problem with BSTs: the performance of insertion into or extraction from them can be greatly decreased if no balancing algorithm exists. A BST balancing specifies how the structure will be balanced, to ensure that it’s data storage is non-linear, for if the structure is unbalanced, it may store data linearly—its benefits virtually entirely nullified.</w:t>
+      </w:r>
+    </w:p>
+    <w:p>
+      <w:pPr>
+        <w:pStyle w:val="Normal"/>
+        <w:jc w:val="both"/>
+        <w:rPr/>
+      </w:pPr>
+      <w:r>
+        <w:rPr/>
+        <w:t>Many balancing algorithms exist, such as Red Black Tree and AVL, but the ability to implement and experiment with such algorithms is limited. The limitation primarily exists because it requires one to know the intricacies of both the BST implementation within the implementation language used and the intricacies of the implementation language itself. Only with such knowledge could one even begin to implement a balancing algorithm on a BST.</w:t>
+      </w:r>
+    </w:p>
+    <w:p>
+      <w:pPr>
+        <w:pStyle w:val="Normal"/>
+        <w:jc w:val="both"/>
+        <w:rPr/>
+      </w:pPr>
+      <w:r>
+        <w:rPr/>
+        <w:t>Parallel to this, there are few—if any—languages or frameworks that sufficiently benchmark balancing algorithms, which raises the aforementioned issue of experimentation, and disallows one to accurately benchmark self-designed algorithms against those frequently used within the industry, such as the aforementioned AVL or Red Black.</w:t>
+      </w:r>
+    </w:p>
+    <w:p>
+      <w:pPr>
+        <w:pStyle w:val="Heading2"/>
+        <w:numPr>
+          <w:ilvl w:val="1"/>
+          <w:numId w:val="1"/>
+        </w:numPr>
+        <w:rPr/>
+      </w:pPr>
+      <w:bookmarkStart w:id="49" w:name="__RefHeading___Toc1925_1488950273"/>
+      <w:bookmarkEnd w:id="49"/>
+      <w:r>
+        <w:rPr/>
+        <w:t>TOPIC INTRODUCTION</w:t>
+      </w:r>
+    </w:p>
+    <w:p>
+      <w:pPr>
+        <w:pStyle w:val="Heading3"/>
+        <w:numPr>
+          <w:ilvl w:val="2"/>
+          <w:numId w:val="1"/>
+        </w:numPr>
+        <w:ind w:left="720" w:hanging="0"/>
+        <w:rPr/>
+      </w:pPr>
+      <w:bookmarkStart w:id="50" w:name="__RefHeading___Toc1927_1488950273"/>
+      <w:bookmarkEnd w:id="50"/>
+      <w:r>
+        <w:rPr/>
+        <w:t>What is a Binary Search Tree?</w:t>
+      </w:r>
+    </w:p>
+    <w:p>
+      <w:pPr>
+        <w:pStyle w:val="Normal"/>
+        <w:jc w:val="both"/>
+        <w:rPr>
+          <w:b w:val="false"/>
+          <w:b w:val="false"/>
+          <w:bCs w:val="false"/>
+        </w:rPr>
+      </w:pPr>
+      <w:r>
+        <w:rPr>
+          <w:b w:val="false"/>
+          <w:bCs w:val="false"/>
+        </w:rPr>
+        <w:t>A Binary Seach Tree (BST) is method of organising data hierarchically, allowing its efficient manipulation in a reversed, tree-like structure, with the root sitting at the top of tree. BSTs are commonly used to implement other data structures, such as Hash Trees and Abstract Syntax Trees. It consists entirely of nodes, nodes that store a particularly type—either composite or primitive—and pointers to other nodes. There are essentially two types of nodes: an internal node and a leaf node. An internal node is any node which has pointers to other existing nodes</w:t>
+      </w:r>
+    </w:p>
+    <w:p>
+      <w:pPr>
+        <w:pStyle w:val="Normal"/>
+        <w:jc w:val="both"/>
+        <w:rPr>
+          <w:b w:val="false"/>
+          <w:b w:val="false"/>
+          <w:bCs w:val="false"/>
+        </w:rPr>
+      </w:pPr>
+      <w:r>
+        <w:rPr>
+          <w:b w:val="false"/>
+          <w:bCs w:val="false"/>
+        </w:rPr>
+        <w:t>i.e. an internal node is the parent of its child nodes (the root node is the only internal node which has no parent); whereas a leaf node is any node whose pointers to its children are non- existent, and thus is not a parent.</w:t>
+      </w:r>
+    </w:p>
+    <w:p>
+      <w:pPr>
+        <w:pStyle w:val="Normal"/>
+        <w:spacing w:lineRule="auto" w:line="360"/>
+        <w:jc w:val="both"/>
+        <w:rPr>
+          <w:b w:val="false"/>
+          <w:b w:val="false"/>
+          <w:bCs w:val="false"/>
+        </w:rPr>
+      </w:pPr>
+      <w:r>
+        <w:rPr>
+          <w:b w:val="false"/>
+          <w:bCs w:val="false"/>
+        </w:rPr>
+        <w:t>BSTs typically provide three operations:</w:t>
+      </w:r>
+    </w:p>
+    <w:p>
+      <w:pPr>
+        <w:pStyle w:val="Normal"/>
+        <w:numPr>
+          <w:ilvl w:val="0"/>
+          <w:numId w:val="4"/>
+        </w:numPr>
+        <w:spacing w:lineRule="auto" w:line="360"/>
+        <w:jc w:val="both"/>
+        <w:rPr>
+          <w:b w:val="false"/>
+          <w:b w:val="false"/>
+          <w:bCs w:val="false"/>
+        </w:rPr>
+      </w:pPr>
       <w:r>
         <w:rPr>
           <w:b/>
           <w:bCs/>
         </w:rPr>
-        <w:t>GENERAL PROBLEM OVERVIEW</w:t>
-      </w:r>
-    </w:p>
-    <w:p>
-      <w:pPr>
-        <w:pStyle w:val="Normal"/>
+        <w:t>Search</w:t>
+      </w:r>
+      <w:r>
+        <w:rPr>
+          <w:b w:val="false"/>
+          <w:bCs w:val="false"/>
+        </w:rPr>
+        <w:t>: when given a value, traverses the BST until either:</w:t>
+      </w:r>
+    </w:p>
+    <w:p>
+      <w:pPr>
+        <w:pStyle w:val="Normal"/>
+        <w:numPr>
+          <w:ilvl w:val="1"/>
+          <w:numId w:val="4"/>
+        </w:numPr>
+        <w:spacing w:lineRule="auto" w:line="360"/>
         <w:jc w:val="both"/>
-        <w:rPr/>
-      </w:pPr>
-      <w:r>
-        <w:rPr/>
-        <w:t>A Data Structure is a specific way that data is stored and organized. The importance of choosing precisely what data structure to use varies greatly and is dependent on myriad variables: necessary capacity, frequency of both storing and searching, the need to be sortable, the stored data type, and many more.</w:t>
-      </w:r>
-    </w:p>
-    <w:p>
-      <w:pPr>
-        <w:pStyle w:val="Normal"/>
+        <w:rPr>
+          <w:b w:val="false"/>
+          <w:b w:val="false"/>
+          <w:bCs w:val="false"/>
+        </w:rPr>
+      </w:pPr>
+      <w:r>
+        <w:rPr>
+          <w:b w:val="false"/>
+          <w:bCs w:val="false"/>
+        </w:rPr>
+        <w:t>the value is found; or</w:t>
+      </w:r>
+    </w:p>
+    <w:p>
+      <w:pPr>
+        <w:pStyle w:val="Normal"/>
+        <w:numPr>
+          <w:ilvl w:val="1"/>
+          <w:numId w:val="4"/>
+        </w:numPr>
+        <w:spacing w:lineRule="auto" w:line="360"/>
         <w:jc w:val="both"/>
-        <w:rPr/>
-      </w:pPr>
-      <w:r>
-        <w:rPr/>
-        <w:t xml:space="preserve">One such data structure used frequently is a Binary Search Tree (BST). Due to its inherent capability to be performant, BSTs are frequently used for a multitude of domains, from compression algorithms—jpeg, mp3—to syntax trees—used by compilers for expression parsing. </w:t>
-      </w:r>
-    </w:p>
-    <w:p>
-      <w:pPr>
-        <w:pStyle w:val="Normal"/>
+        <w:rPr>
+          <w:b w:val="false"/>
+          <w:b w:val="false"/>
+          <w:bCs w:val="false"/>
+        </w:rPr>
+      </w:pPr>
+      <w:r>
+        <w:rPr>
+          <w:b w:val="false"/>
+          <w:bCs w:val="false"/>
+        </w:rPr>
+        <w:t>all nodes have been searched.</w:t>
+      </w:r>
+    </w:p>
+    <w:p>
+      <w:pPr>
+        <w:pStyle w:val="Normal"/>
+        <w:numPr>
+          <w:ilvl w:val="0"/>
+          <w:numId w:val="4"/>
+        </w:numPr>
+        <w:spacing w:lineRule="auto" w:line="360"/>
         <w:jc w:val="both"/>
-        <w:rPr/>
-      </w:pPr>
-      <w:r>
-        <w:rPr/>
-        <w:t>There is, however, one primary problem with BSTs: the performance of insertion into or extraction from them can be greatly decreased if no balancing algorithm exists. A BST balancing specifies how the structure will be balanced, to ensure that it’s data storage is non-linear, for if the structure is unbalanced, it may store data linearly—its benefits virtually entirely nullified.</w:t>
-      </w:r>
-    </w:p>
-    <w:p>
-      <w:pPr>
-        <w:pStyle w:val="Normal"/>
-        <w:jc w:val="both"/>
-        <w:rPr/>
-      </w:pPr>
-      <w:r>
-        <w:rPr/>
-        <w:t>Many balancing algorithms exist, such as Red Black Tree and AVL, but the ability to implement and experiment with such algorithms is limited. The limitation primarily exists because it requires one to know the intricacies of both the BST implementation within the implementation language used and the intricacies of the implementation language itself. Only with such knowledge could one even begin to implement a balancing algorithm on a BST.</w:t>
-      </w:r>
-    </w:p>
-    <w:p>
-      <w:pPr>
-        <w:pStyle w:val="Normal"/>
-        <w:jc w:val="both"/>
-        <w:rPr/>
-      </w:pPr>
-      <w:r>
-        <w:rPr/>
-        <w:t>Parallel to this, there are few—if any—languages or frameworks that sufficiently benchmark balancing algorithms, which raises the aforementioned issue of experimentation, and disallows one to accurately benchmark self-designed algorithms against those frequently used within the industry, such as the aforementioned AVL or Red Black.</w:t>
-      </w:r>
-    </w:p>
-    <w:p>
-      <w:pPr>
-        <w:pStyle w:val="Normal"/>
-        <w:jc w:val="both"/>
-        <w:rPr>
-          <w:b/>
+        <w:rPr>
+          <w:b w:val="false"/>
+          <w:b w:val="false"/>
+          <w:bCs w:val="false"/>
+        </w:rPr>
+      </w:pPr>
+      <w:r>
+        <w:rPr>
           <w:b/>
           <w:bCs/>
         </w:rPr>
+        <w:t>Insertion</w:t>
+      </w:r>
+      <w:r>
+        <w:rPr>
+          <w:b w:val="false"/>
+          <w:bCs w:val="false"/>
+        </w:rPr>
+        <w:t>: when given a value, inserts a node into the correct location.</w:t>
+      </w:r>
+    </w:p>
+    <w:p>
+      <w:pPr>
+        <w:pStyle w:val="Normal"/>
+        <w:numPr>
+          <w:ilvl w:val="0"/>
+          <w:numId w:val="4"/>
+        </w:numPr>
+        <w:spacing w:lineRule="auto" w:line="360"/>
+        <w:jc w:val="both"/>
+        <w:rPr>
+          <w:b w:val="false"/>
+          <w:b w:val="false"/>
+          <w:bCs w:val="false"/>
+        </w:rPr>
       </w:pPr>
       <w:r>
         <w:rPr>
           <w:b/>
           <w:bCs/>
         </w:rPr>
-        <w:t>PROJECT DETAILS</w:t>
-      </w:r>
-    </w:p>
-    <w:p>
-      <w:pPr>
-        <w:pStyle w:val="Normal"/>
+        <w:t>Removal</w:t>
+      </w:r>
+      <w:r>
+        <w:rPr>
+          <w:b w:val="false"/>
+          <w:bCs w:val="false"/>
+        </w:rPr>
+        <w:t>: when given a particular value, searches the BST for the correct node; if found, the node is removed.</w:t>
+      </w:r>
+    </w:p>
+    <w:p>
+      <w:pPr>
+        <w:pStyle w:val="Normal"/>
+        <w:spacing w:lineRule="auto" w:line="360"/>
         <w:jc w:val="both"/>
-        <w:rPr/>
-      </w:pPr>
-      <w:r>
-        <w:rPr/>
-        <w:t>This project aims to provide a solution to combat the difficulty of easily implementing and benchmarking BST balancing algorithms. One may ask: “Would not a simple framework for a currently existing language suffice?” To which the answer would be a resounding no. And for what reason the arrival at this answer is that, as aforementioned, this would still require one to understand the intricacies of language that the framework would be created for, which in and of itself causes an even greater problem: it restricts the experimentation with algorithms only to said persons who have knowledge of the implementation language.</w:t>
-      </w:r>
-    </w:p>
-    <w:p>
-      <w:pPr>
-        <w:pStyle w:val="Normal"/>
+        <w:rPr>
+          <w:b w:val="false"/>
+          <w:b w:val="false"/>
+          <w:bCs w:val="false"/>
+        </w:rPr>
+      </w:pPr>
+      <w:r>
+        <w:rPr>
+          <w:b w:val="false"/>
+          <w:bCs w:val="false"/>
+        </w:rPr>
+      </w:r>
+    </w:p>
+    <w:p>
+      <w:pPr>
+        <w:pStyle w:val="Normal"/>
+        <w:spacing w:lineRule="auto" w:line="360"/>
         <w:jc w:val="both"/>
-        <w:rPr/>
-      </w:pPr>
-      <w:r>
-        <w:rPr/>
-        <w:t>Therefore, a fully operational Domain Specific Language (DSL) shall be presented here, which has all common features of basic programming language, such as loops, variable—both scoped and global—functions, conditional expressions, and more. It is hoped that the simplicity of the DSL provides the ease and capability to effectively allow one to implement balancing algorithms.</w:t>
-      </w:r>
-    </w:p>
-    <w:p>
-      <w:pPr>
-        <w:pStyle w:val="Normal"/>
+        <w:rPr>
+          <w:b w:val="false"/>
+          <w:b w:val="false"/>
+          <w:bCs w:val="false"/>
+        </w:rPr>
+      </w:pPr>
+      <w:r>
+        <w:rPr>
+          <w:b w:val="false"/>
+          <w:bCs w:val="false"/>
+        </w:rPr>
+      </w:r>
+    </w:p>
+    <w:p>
+      <w:pPr>
+        <w:pStyle w:val="Normal"/>
+        <w:spacing w:lineRule="auto" w:line="360"/>
         <w:jc w:val="both"/>
-        <w:rPr/>
-      </w:pPr>
-      <w:r>
-        <w:rPr/>
-        <w:t>The language interpreter was originally written Haskell, due to its inherent capability to easily implementt DSLs. However, as this was a new technology learned solely for the purpose of this project—and exists as part of a programming paradigm that differs largely to what was, at that time, known—the interpreter was translated into Python, and thus Python was used to expand and finalise the DSL itself. However, the language choice for the DSL implementation matters very little for this particular project for one primary reason: the language implementation does not necessitate optimal performance.</w:t>
-      </w:r>
-    </w:p>
-    <w:p>
-      <w:pPr>
-        <w:pStyle w:val="Normal"/>
+        <w:rPr>
+          <w:b w:val="false"/>
+          <w:b w:val="false"/>
+          <w:bCs w:val="false"/>
+        </w:rPr>
+      </w:pPr>
+      <w:r>
+        <w:rPr>
+          <w:b w:val="false"/>
+          <w:bCs w:val="false"/>
+        </w:rPr>
+      </w:r>
+    </w:p>
+    <w:p>
+      <w:pPr>
+        <w:pStyle w:val="Normal"/>
+        <w:spacing w:lineRule="auto" w:line="360"/>
         <w:jc w:val="both"/>
-        <w:rPr/>
-      </w:pPr>
-      <w:r>
-        <w:rPr/>
-        <w:t xml:space="preserve">The project outcome itself is not entirely dependent on the language developed; Instead, this report forms the foundation for </w:t>
-      </w:r>
-      <w:r>
-        <w:rPr/>
-        <w:t>the entire project. Sections existing within this report are:</w:t>
-      </w:r>
-    </w:p>
-    <w:p>
-      <w:pPr>
-        <w:pStyle w:val="Normal"/>
-        <w:numPr>
-          <w:ilvl w:val="0"/>
-          <w:numId w:val="3"/>
-        </w:numPr>
+        <w:rPr>
+          <w:b w:val="false"/>
+          <w:b w:val="false"/>
+          <w:bCs w:val="false"/>
+        </w:rPr>
+      </w:pPr>
+      <w:r>
+        <w:rPr>
+          <w:b w:val="false"/>
+          <w:bCs w:val="false"/>
+        </w:rPr>
+        <w:t>An example of a BST:</w:t>
+      </w:r>
+    </w:p>
+    <w:p>
+      <w:pPr>
+        <w:pStyle w:val="Normal"/>
         <w:jc w:val="both"/>
         <w:rPr>
-          <w:b/>
-          <w:b/>
-          <w:bCs/>
-        </w:rPr>
-      </w:pPr>
-      <w:r>
-        <w:rPr>
-          <w:b/>
-          <w:bCs/>
-          <w:i/>
-          <w:iCs/>
-        </w:rPr>
-        <w:t>Introduction</w:t>
-      </w:r>
-      <w:r>
-        <w:rPr>
-          <w:b/>
-          <w:bCs/>
-        </w:rPr>
-        <w:t xml:space="preserve">: </w:t>
-      </w:r>
-      <w:r>
-        <w:rPr>
+          <w:b w:val="false"/>
           <w:b w:val="false"/>
           <w:bCs w:val="false"/>
         </w:rPr>
-        <w:t xml:space="preserve">including the section within which this text is written, the </w:t>
-      </w:r>
+      </w:pPr>
       <w:r>
         <w:rPr>
           <w:b w:val="false"/>
           <w:bCs w:val="false"/>
-          <w:i/>
-          <w:iCs/>
-        </w:rPr>
-        <w:t xml:space="preserve">Introduction </w:t>
-      </w:r>
-      <w:r>
-        <w:rPr>
-          <w:b w:val="false"/>
-          <w:bCs w:val="false"/>
-          <w:i w:val="false"/>
-          <w:iCs w:val="false"/>
-        </w:rPr>
-        <w:t>is a description of precisely what the project completion entails, including the problem domain, aims and objectives, and benefits of project outcome.</w:t>
-      </w:r>
-    </w:p>
-    <w:p>
-      <w:pPr>
-        <w:pStyle w:val="Normal"/>
-        <w:numPr>
-          <w:ilvl w:val="0"/>
-          <w:numId w:val="3"/>
-        </w:numPr>
-        <w:jc w:val="both"/>
-        <w:rPr>
-          <w:b/>
-          <w:b/>
-          <w:bCs/>
-          <w:i/>
-          <w:i/>
-          <w:iCs/>
-        </w:rPr>
-      </w:pPr>
-      <w:r>
-        <w:rPr>
-          <w:b/>
-          <w:bCs/>
-          <w:i/>
-          <w:iCs/>
-        </w:rPr>
-        <w:t xml:space="preserve">Context: </w:t>
-      </w:r>
-      <w:r>
-        <w:rPr>
-          <w:b w:val="false"/>
-          <w:bCs w:val="false"/>
-          <w:i w:val="false"/>
-          <w:iCs w:val="false"/>
-        </w:rPr>
-        <w:t>the context refers primarily to the provide and explain the current State-of-the-Art work that currently exists within the field of the problem domain. This provides the elucidation of the gaps within the relevant field, and forms a foundation with which the problem solution is derived.</w:t>
-      </w:r>
-    </w:p>
-    <w:p>
-      <w:pPr>
-        <w:pStyle w:val="Normal"/>
-        <w:numPr>
-          <w:ilvl w:val="0"/>
-          <w:numId w:val="3"/>
-        </w:numPr>
-        <w:jc w:val="both"/>
-        <w:rPr>
-          <w:b/>
-          <w:b/>
-          <w:bCs/>
-          <w:i/>
-          <w:i/>
-          <w:iCs/>
-        </w:rPr>
-      </w:pPr>
-      <w:r>
-        <w:rPr>
-          <w:b/>
-          <w:bCs/>
-          <w:i/>
-          <w:iCs/>
-        </w:rPr>
-        <w:t xml:space="preserve">New Ideas: </w:t>
-      </w:r>
-      <w:r>
-        <w:rPr>
-          <w:b w:val="false"/>
-          <w:bCs w:val="false"/>
-          <w:i w:val="false"/>
-          <w:iCs w:val="false"/>
-        </w:rPr>
-        <w:t xml:space="preserve">As aforementioned, with the </w:t>
-      </w:r>
-      <w:r>
-        <w:rPr>
-          <w:b w:val="false"/>
-          <w:bCs w:val="false"/>
-          <w:i/>
-          <w:iCs/>
-        </w:rPr>
-        <w:t xml:space="preserve">Context </w:t>
-      </w:r>
-      <w:r>
-        <w:rPr>
-          <w:b w:val="false"/>
-          <w:bCs w:val="false"/>
-          <w:i w:val="false"/>
-          <w:iCs w:val="false"/>
-        </w:rPr>
-        <w:t>section detailing current State-of-the-Art—thus elucidating the gaps within the relevant field—this section extensively details the precise aspect that the outcome will focus on.</w:t>
-      </w:r>
-    </w:p>
-    <w:p>
-      <w:pPr>
-        <w:pStyle w:val="Normal"/>
-        <w:numPr>
-          <w:ilvl w:val="0"/>
-          <w:numId w:val="3"/>
-        </w:numPr>
-        <w:jc w:val="both"/>
-        <w:rPr>
-          <w:b/>
-          <w:b/>
-          <w:bCs/>
-          <w:i/>
-          <w:i/>
-          <w:iCs/>
-        </w:rPr>
-      </w:pPr>
-      <w:r>
-        <w:rPr>
-          <w:b/>
-          <w:bCs/>
-          <w:i/>
-          <w:iCs/>
-        </w:rPr>
-        <w:t xml:space="preserve">Implementation or Investigation: </w:t>
-      </w:r>
-      <w:r>
-        <w:rPr>
-          <w:b w:val="false"/>
-          <w:bCs w:val="false"/>
-          <w:i w:val="false"/>
-          <w:iCs w:val="false"/>
-        </w:rPr>
-        <w:t>This section largely discusses how the aims and objectives attempt to be achieved, methodologies used for software development, and the tools and resources used to ensure the correct, efficient implementation of the software.</w:t>
-      </w:r>
-    </w:p>
-    <w:p>
-      <w:pPr>
-        <w:pStyle w:val="Normal"/>
-        <w:numPr>
-          <w:ilvl w:val="0"/>
-          <w:numId w:val="3"/>
-        </w:numPr>
-        <w:jc w:val="both"/>
-        <w:rPr>
-          <w:b/>
-          <w:b/>
-          <w:bCs/>
-          <w:i/>
-          <w:i/>
-          <w:iCs/>
-        </w:rPr>
-      </w:pPr>
-      <w:r>
-        <w:rPr>
-          <w:b/>
-          <w:bCs/>
-          <w:i/>
-          <w:iCs/>
-        </w:rPr>
-        <w:t xml:space="preserve">Results / Discussion: </w:t>
-      </w:r>
-      <w:r>
-        <w:rPr>
-          <w:b w:val="false"/>
-          <w:bCs w:val="false"/>
-          <w:i w:val="false"/>
-          <w:iCs w:val="false"/>
-        </w:rPr>
-        <w:t>Detailed within this section is the oucome of the project itself—specifically, how the outcome relates to the proposed improvement within the field.</w:t>
-      </w:r>
-    </w:p>
-    <w:p>
-      <w:pPr>
-        <w:pStyle w:val="Normal"/>
-        <w:numPr>
-          <w:ilvl w:val="0"/>
-          <w:numId w:val="3"/>
-        </w:numPr>
-        <w:jc w:val="both"/>
-        <w:rPr>
-          <w:b/>
-          <w:b/>
-          <w:bCs/>
-          <w:i/>
-          <w:i/>
-          <w:iCs/>
-        </w:rPr>
-      </w:pPr>
-      <w:r>
-        <w:rPr>
-          <w:b/>
-          <w:bCs/>
-          <w:i/>
-          <w:iCs/>
-        </w:rPr>
-        <w:t xml:space="preserve">Conclusions / Future Work: </w:t>
-      </w:r>
-      <w:r>
-        <w:rPr>
-          <w:b w:val="false"/>
-          <w:bCs w:val="false"/>
-          <w:i w:val="false"/>
-          <w:iCs w:val="false"/>
-        </w:rPr>
-        <w:t xml:space="preserve">This section is a summary of the </w:t>
-      </w:r>
-      <w:r>
-        <w:rPr>
-          <w:b w:val="false"/>
-          <w:bCs w:val="false"/>
-          <w:i/>
-          <w:iCs/>
-        </w:rPr>
-        <w:t xml:space="preserve">Results / Discussion </w:t>
-      </w:r>
-      <w:r>
-        <w:rPr>
-          <w:b w:val="false"/>
-          <w:bCs w:val="false"/>
-          <w:i w:val="false"/>
-          <w:iCs w:val="false"/>
-        </w:rPr>
-        <w:t>section, including what has been developed relevant to the proposed aims, and what is uncompleted.</w:t>
-      </w:r>
-    </w:p>
-    <w:p>
-      <w:pPr>
-        <w:pStyle w:val="Normal"/>
-        <w:rPr/>
-      </w:pPr>
-      <w:r>
-        <w:rPr/>
-        <w:t xml:space="preserve">- </w:t>
-      </w:r>
-      <w:r>
-        <w:rPr/>
-        <w:t>Therefore, to allow balancing algorithm experimentation, there is a need for a DSL to ease this proc</w:t>
-      </w:r>
-    </w:p>
-    <w:p>
-      <w:pPr>
-        <w:pStyle w:val="ChapterNumber"/>
-        <w:numPr>
-          <w:ilvl w:val="0"/>
-          <w:numId w:val="2"/>
-        </w:numPr>
-        <w:ind w:left="431" w:hanging="431"/>
-        <w:rPr/>
-      </w:pPr>
-      <w:bookmarkStart w:id="39" w:name="_Toc310505509"/>
-      <w:bookmarkStart w:id="40" w:name="_Toc125879209"/>
-      <w:bookmarkStart w:id="41" w:name="_Toc125874074"/>
-      <w:bookmarkStart w:id="42" w:name="_Toc310505509"/>
-      <w:bookmarkStart w:id="43" w:name="_Toc125879209"/>
-      <w:bookmarkStart w:id="44" w:name="_Toc125874074"/>
-      <w:bookmarkEnd w:id="42"/>
-      <w:bookmarkEnd w:id="43"/>
-      <w:bookmarkEnd w:id="44"/>
-      <w:r>
-        <w:rPr/>
-      </w:r>
-    </w:p>
-    <w:p>
-      <w:pPr>
-        <w:pStyle w:val="CHAPTERHEADING"/>
-        <w:rPr/>
-      </w:pPr>
-      <w:bookmarkStart w:id="45" w:name="__RefHeading___Toc1487_386191692"/>
-      <w:bookmarkStart w:id="46" w:name="_Toc310505510"/>
-      <w:bookmarkEnd w:id="45"/>
-      <w:bookmarkEnd w:id="46"/>
-      <w:r>
-        <w:rPr/>
-        <w:t>CONTEXT</w:t>
-      </w:r>
-    </w:p>
-    <w:p>
-      <w:pPr>
-        <w:pStyle w:val="SectionHeading1"/>
-        <w:numPr>
-          <w:ilvl w:val="0"/>
-          <w:numId w:val="2"/>
-        </w:numPr>
-        <w:rPr/>
-      </w:pPr>
-      <w:bookmarkStart w:id="47" w:name="_Toc125874075"/>
-      <w:bookmarkStart w:id="48" w:name="_Toc125788075"/>
-      <w:bookmarkStart w:id="49" w:name="_Toc125788024"/>
-      <w:bookmarkStart w:id="50" w:name="_Toc310505511"/>
-      <w:bookmarkStart w:id="51" w:name="_Toc125879210"/>
-      <w:bookmarkEnd w:id="50"/>
-      <w:bookmarkEnd w:id="51"/>
-      <w:r>
-        <w:rPr/>
-        <w:t>Introduction</w:t>
-      </w:r>
-    </w:p>
-    <w:p>
-      <w:pPr>
-        <w:pStyle w:val="Normal"/>
-        <w:rPr/>
-      </w:pPr>
-      <w:r>
-        <w:rPr/>
-        <w:t>This should include a literature review in order to detail the State-of-the-Art in the field and the main areas for improvement/further research. One of the main reasons for the literature review is to avoid accidentally repeating a technique that has been tried before. In your literature survey, do be precise about the volume numbers of journals and exact ranges of abstracts you have searched. These details must be precise enough for anyone following up your work to avoid searching the same material. If searching computer data bases, including the CD-ROM data bases available in the library, then give precise details of the search keys used. Perhaps a printed copy of the session/s as an appendix might show this clearly.  A new idea for a project is usually not entirely new. The project may try to apply an existing technology in a new area or for a different type of customer, or enhance or specialize the current functionality of the technology.</w:t>
-      </w:r>
-    </w:p>
-    <w:p>
-      <w:pPr>
-        <w:pStyle w:val="Normal"/>
-        <w:rPr/>
-      </w:pPr>
-      <w:r>
-        <w:rPr/>
-        <w:t>As a result of your literature review you should be able to elaborate on the limitations of existing methods of solution for your particular problem.</w:t>
-      </w:r>
-    </w:p>
-    <w:p>
-      <w:pPr>
-        <w:pStyle w:val="SectionHeading1"/>
-        <w:numPr>
-          <w:ilvl w:val="0"/>
-          <w:numId w:val="2"/>
-        </w:numPr>
-        <w:rPr/>
-      </w:pPr>
-      <w:bookmarkStart w:id="52" w:name="_Toc125874075"/>
-      <w:bookmarkStart w:id="53" w:name="_Toc125788075"/>
-      <w:bookmarkStart w:id="54" w:name="_Toc125788024"/>
-      <w:bookmarkStart w:id="55" w:name="_Toc310505512"/>
-      <w:bookmarkStart w:id="56" w:name="_Toc125879211"/>
-      <w:bookmarkEnd w:id="52"/>
-      <w:bookmarkEnd w:id="53"/>
-      <w:bookmarkEnd w:id="54"/>
-      <w:bookmarkEnd w:id="55"/>
-      <w:bookmarkEnd w:id="56"/>
-      <w:r>
-        <w:rPr/>
-        <w:t>Insert Pictures</w:t>
-      </w:r>
-    </w:p>
-    <w:p>
-      <w:pPr>
-        <w:pStyle w:val="Normal"/>
-        <w:rPr/>
-      </w:pPr>
-      <w:r>
-        <w:rPr/>
-        <w:t>Insert a picture.</w:t>
-      </w:r>
-    </w:p>
-    <w:p>
-      <w:pPr>
-        <w:pStyle w:val="FigureCentered"/>
-        <w:rPr/>
-      </w:pPr>
-      <w:r>
-        <w:rPr/>
+        </w:rPr>
         <w:drawing>
-          <wp:inline distT="0" distB="0" distL="0" distR="0">
-            <wp:extent cx="1485900" cy="1371600"/>
+          <wp:anchor behindDoc="1" distT="0" distB="0" distL="0" distR="0" simplePos="0" locked="0" layoutInCell="1" allowOverlap="1" relativeHeight="2">
+            <wp:simplePos x="0" y="0"/>
+            <wp:positionH relativeFrom="page">
+              <wp:posOffset>1932940</wp:posOffset>
+            </wp:positionH>
+            <wp:positionV relativeFrom="paragraph">
+              <wp:posOffset>189865</wp:posOffset>
+            </wp:positionV>
+            <wp:extent cx="3696335" cy="2088515"/>
             <wp:effectExtent l="0" t="0" r="0" b="0"/>
-            <wp:docPr id="1" name="Picture 1" descr="Wallpaper 272"/>
+            <wp:wrapTopAndBottom/>
+            <wp:docPr id="1" name="image1.jpeg" descr=""/>
             <wp:cNvGraphicFramePr>
               <a:graphicFrameLocks xmlns:a="http://schemas.openxmlformats.org/drawingml/2006/main" noChangeAspect="1"/>
             </wp:cNvGraphicFramePr>
@@ -1469,14 +1372,13 @@
               <a:graphicData uri="http://schemas.openxmlformats.org/drawingml/2006/picture">
                 <pic:pic xmlns:pic="http://schemas.openxmlformats.org/drawingml/2006/picture">
                   <pic:nvPicPr>
-                    <pic:cNvPr id="1" name="Picture 1" descr="Wallpaper 272"/>
+                    <pic:cNvPr id="1" name="image1.jpeg" descr=""/>
                     <pic:cNvPicPr>
                       <a:picLocks noChangeAspect="1" noChangeArrowheads="1"/>
                     </pic:cNvPicPr>
                   </pic:nvPicPr>
                   <pic:blipFill>
                     <a:blip r:embed="rId3"/>
-                    <a:srcRect l="31422" t="14771" r="31422" b="39653"/>
                     <a:stretch>
                       <a:fillRect/>
                     </a:stretch>
@@ -1484,7 +1386,7 @@
                   <pic:spPr bwMode="auto">
                     <a:xfrm>
                       <a:off x="0" y="0"/>
-                      <a:ext cx="1485900" cy="1371600"/>
+                      <a:ext cx="3696335" cy="2088515"/>
                     </a:xfrm>
                     <a:prstGeom prst="rect">
                       <a:avLst/>
@@ -1493,776 +1395,78 @@
                 </pic:pic>
               </a:graphicData>
             </a:graphic>
-          </wp:inline>
+          </wp:anchor>
         </w:drawing>
       </w:r>
     </w:p>
     <w:p>
       <w:pPr>
-        <w:pStyle w:val="FigureandTableCaption"/>
-        <w:rPr/>
-      </w:pPr>
-      <w:bookmarkStart w:id="57" w:name="_Toc125880397"/>
-      <w:r>
-        <w:rPr/>
-        <w:t xml:space="preserve">Figure </w:t>
-      </w:r>
-      <w:r>
-        <w:rPr/>
-        <w:fldChar w:fldCharType="begin"/>
-      </w:r>
-      <w:r>
-        <w:instrText> SEQ Figure \* ARABIC </w:instrText>
-      </w:r>
-      <w:r>
-        <w:fldChar w:fldCharType="separate"/>
-      </w:r>
-      <w:r>
-        <w:t>1</w:t>
-      </w:r>
-      <w:r>
-        <w:fldChar w:fldCharType="end"/>
-      </w:r>
-      <w:bookmarkEnd w:id="57"/>
-      <w:r>
-        <w:rPr/>
-        <w:t>: Microsoft XP</w:t>
-      </w:r>
-    </w:p>
-    <w:p>
-      <w:pPr>
-        <w:pStyle w:val="Normal"/>
-        <w:rPr/>
-      </w:pPr>
-      <w:r>
-        <w:rPr/>
-        <w:t>To generate a List of Figures or List of Tables, select the text under the appropriate heading, and do an Insert, Index and Tables.</w:t>
-      </w:r>
-    </w:p>
-    <w:p>
-      <w:pPr>
-        <w:pStyle w:val="SectionHeading1"/>
+        <w:pStyle w:val="Normal"/>
+        <w:jc w:val="both"/>
+        <w:rPr>
+          <w:b w:val="false"/>
+          <w:b w:val="false"/>
+          <w:bCs w:val="false"/>
+        </w:rPr>
+      </w:pPr>
+      <w:r>
+        <w:rPr>
+          <w:b w:val="false"/>
+          <w:bCs w:val="false"/>
+        </w:rPr>
+      </w:r>
+    </w:p>
+    <w:p>
+      <w:pPr>
+        <w:pStyle w:val="Normal"/>
+        <w:jc w:val="both"/>
+        <w:rPr>
+          <w:b w:val="false"/>
+          <w:b w:val="false"/>
+          <w:bCs w:val="false"/>
+        </w:rPr>
+      </w:pPr>
+      <w:r>
+        <w:rPr>
+          <w:b w:val="false"/>
+          <w:bCs w:val="false"/>
+        </w:rPr>
+        <w:t>Within this example, the root node is 10, and its children 5 and 11. Node 11 has one child only, node 14, and nodes 4, 7, 12 and 16 have no children, and thus are leaves.</w:t>
+      </w:r>
+    </w:p>
+    <w:p>
+      <w:pPr>
+        <w:pStyle w:val="Heading3"/>
         <w:numPr>
-          <w:ilvl w:val="0"/>
-          <w:numId w:val="2"/>
+          <w:ilvl w:val="2"/>
+          <w:numId w:val="1"/>
         </w:numPr>
-        <w:rPr/>
-      </w:pPr>
-      <w:bookmarkStart w:id="58" w:name="_Toc310505513"/>
-      <w:bookmarkStart w:id="59" w:name="_Toc125879212"/>
-      <w:bookmarkStart w:id="60" w:name="_Toc125874076"/>
-      <w:bookmarkEnd w:id="58"/>
-      <w:bookmarkEnd w:id="59"/>
-      <w:bookmarkEnd w:id="60"/>
-      <w:r>
-        <w:rPr/>
-        <w:t>Insert Tables</w:t>
-      </w:r>
-    </w:p>
-    <w:p>
-      <w:pPr>
-        <w:pStyle w:val="Normal"/>
-        <w:rPr/>
-      </w:pPr>
-      <w:r>
-        <w:rPr/>
-        <w:t>Insert tables</w:t>
-      </w:r>
-    </w:p>
-    <w:p>
-      <w:pPr>
-        <w:pStyle w:val="FigureandTableCaption"/>
-        <w:rPr/>
-      </w:pPr>
-      <w:bookmarkStart w:id="61" w:name="_Toc125880862"/>
-      <w:r>
-        <w:rPr/>
-        <w:t xml:space="preserve">Table </w:t>
-      </w:r>
-      <w:r>
-        <w:rPr/>
-        <w:fldChar w:fldCharType="begin"/>
-      </w:r>
-      <w:r>
-        <w:instrText> SEQ Table \* ARABIC </w:instrText>
-      </w:r>
-      <w:r>
-        <w:fldChar w:fldCharType="separate"/>
-      </w:r>
-      <w:r>
-        <w:t>1</w:t>
-      </w:r>
-      <w:r>
-        <w:fldChar w:fldCharType="end"/>
-      </w:r>
-      <w:bookmarkEnd w:id="61"/>
-      <w:r>
-        <w:rPr/>
-        <w:t>: Microsoft Office 2003.</w:t>
-      </w:r>
-    </w:p>
-    <w:tbl>
-      <w:tblPr>
-        <w:tblW w:w="5939" w:type="dxa"/>
-        <w:jc w:val="left"/>
-        <w:tblInd w:w="1368" w:type="dxa"/>
-        <w:tblBorders>
-          <w:top w:val="single" w:sz="4" w:space="0" w:color="00000A"/>
-          <w:left w:val="single" w:sz="4" w:space="0" w:color="00000A"/>
-          <w:bottom w:val="single" w:sz="4" w:space="0" w:color="00000A"/>
-          <w:right w:val="single" w:sz="4" w:space="0" w:color="00000A"/>
-          <w:insideH w:val="single" w:sz="4" w:space="0" w:color="00000A"/>
-          <w:insideV w:val="single" w:sz="4" w:space="0" w:color="00000A"/>
-        </w:tblBorders>
-        <w:tblCellMar>
-          <w:top w:w="0" w:type="dxa"/>
-          <w:left w:w="108" w:type="dxa"/>
-          <w:bottom w:w="0" w:type="dxa"/>
-          <w:right w:w="108" w:type="dxa"/>
-        </w:tblCellMar>
-        <w:tblLook w:val="01e0" w:noVBand="0" w:noHBand="0" w:lastColumn="1" w:firstColumn="1" w:lastRow="1" w:firstRow="1"/>
-      </w:tblPr>
-      <w:tblGrid>
-        <w:gridCol w:w="1484"/>
-        <w:gridCol w:w="1485"/>
-        <w:gridCol w:w="1485"/>
-        <w:gridCol w:w="1484"/>
-      </w:tblGrid>
-      <w:tr>
-        <w:trPr/>
-        <w:tc>
-          <w:tcPr>
-            <w:tcW w:w="1484" w:type="dxa"/>
-            <w:tcBorders>
-              <w:top w:val="single" w:sz="4" w:space="0" w:color="00000A"/>
-              <w:left w:val="single" w:sz="4" w:space="0" w:color="00000A"/>
-              <w:bottom w:val="single" w:sz="4" w:space="0" w:color="00000A"/>
-              <w:right w:val="single" w:sz="4" w:space="0" w:color="00000A"/>
-              <w:insideH w:val="single" w:sz="4" w:space="0" w:color="00000A"/>
-              <w:insideV w:val="single" w:sz="4" w:space="0" w:color="00000A"/>
-            </w:tcBorders>
-            <w:shd w:color="auto" w:fill="auto" w:val="clear"/>
-            <w:tcMar>
-              <w:left w:w="108" w:type="dxa"/>
-            </w:tcMar>
-          </w:tcPr>
-          <w:p>
-            <w:pPr>
-              <w:pStyle w:val="Normal"/>
-              <w:spacing w:before="0" w:after="240"/>
-              <w:rPr/>
-            </w:pPr>
-            <w:r>
-              <w:rPr/>
-              <w:t>Col 1</w:t>
-            </w:r>
-          </w:p>
-        </w:tc>
-        <w:tc>
-          <w:tcPr>
-            <w:tcW w:w="1485" w:type="dxa"/>
-            <w:tcBorders>
-              <w:top w:val="single" w:sz="4" w:space="0" w:color="00000A"/>
-              <w:left w:val="single" w:sz="4" w:space="0" w:color="00000A"/>
-              <w:bottom w:val="single" w:sz="4" w:space="0" w:color="00000A"/>
-              <w:right w:val="single" w:sz="4" w:space="0" w:color="00000A"/>
-              <w:insideH w:val="single" w:sz="4" w:space="0" w:color="00000A"/>
-              <w:insideV w:val="single" w:sz="4" w:space="0" w:color="00000A"/>
-            </w:tcBorders>
-            <w:shd w:color="auto" w:fill="auto" w:val="clear"/>
-            <w:tcMar>
-              <w:left w:w="108" w:type="dxa"/>
-            </w:tcMar>
-          </w:tcPr>
-          <w:p>
-            <w:pPr>
-              <w:pStyle w:val="Normal"/>
-              <w:spacing w:before="0" w:after="240"/>
-              <w:rPr/>
-            </w:pPr>
-            <w:r>
-              <w:rPr/>
-              <w:t>Col 2</w:t>
-            </w:r>
-          </w:p>
-        </w:tc>
-        <w:tc>
-          <w:tcPr>
-            <w:tcW w:w="1485" w:type="dxa"/>
-            <w:tcBorders>
-              <w:top w:val="single" w:sz="4" w:space="0" w:color="00000A"/>
-              <w:left w:val="single" w:sz="4" w:space="0" w:color="00000A"/>
-              <w:bottom w:val="single" w:sz="4" w:space="0" w:color="00000A"/>
-              <w:right w:val="single" w:sz="4" w:space="0" w:color="00000A"/>
-              <w:insideH w:val="single" w:sz="4" w:space="0" w:color="00000A"/>
-              <w:insideV w:val="single" w:sz="4" w:space="0" w:color="00000A"/>
-            </w:tcBorders>
-            <w:shd w:color="auto" w:fill="auto" w:val="clear"/>
-            <w:tcMar>
-              <w:left w:w="108" w:type="dxa"/>
-            </w:tcMar>
-          </w:tcPr>
-          <w:p>
-            <w:pPr>
-              <w:pStyle w:val="Normal"/>
-              <w:spacing w:before="0" w:after="240"/>
-              <w:rPr/>
-            </w:pPr>
-            <w:r>
-              <w:rPr/>
-              <w:t>Col 3</w:t>
-            </w:r>
-          </w:p>
-        </w:tc>
-        <w:tc>
-          <w:tcPr>
-            <w:tcW w:w="1484" w:type="dxa"/>
-            <w:tcBorders>
-              <w:top w:val="single" w:sz="4" w:space="0" w:color="00000A"/>
-              <w:left w:val="single" w:sz="4" w:space="0" w:color="00000A"/>
-              <w:bottom w:val="single" w:sz="4" w:space="0" w:color="00000A"/>
-              <w:right w:val="single" w:sz="4" w:space="0" w:color="00000A"/>
-              <w:insideH w:val="single" w:sz="4" w:space="0" w:color="00000A"/>
-              <w:insideV w:val="single" w:sz="4" w:space="0" w:color="00000A"/>
-            </w:tcBorders>
-            <w:shd w:color="auto" w:fill="auto" w:val="clear"/>
-            <w:tcMar>
-              <w:left w:w="108" w:type="dxa"/>
-            </w:tcMar>
-          </w:tcPr>
-          <w:p>
-            <w:pPr>
-              <w:pStyle w:val="Normal"/>
-              <w:spacing w:before="0" w:after="240"/>
-              <w:rPr/>
-            </w:pPr>
-            <w:r>
-              <w:rPr/>
-              <w:t>Col 4</w:t>
-            </w:r>
-          </w:p>
-        </w:tc>
-      </w:tr>
-      <w:tr>
-        <w:trPr/>
-        <w:tc>
-          <w:tcPr>
-            <w:tcW w:w="1484" w:type="dxa"/>
-            <w:tcBorders>
-              <w:top w:val="single" w:sz="4" w:space="0" w:color="00000A"/>
-              <w:left w:val="single" w:sz="4" w:space="0" w:color="00000A"/>
-              <w:bottom w:val="single" w:sz="4" w:space="0" w:color="00000A"/>
-              <w:right w:val="single" w:sz="4" w:space="0" w:color="00000A"/>
-              <w:insideH w:val="single" w:sz="4" w:space="0" w:color="00000A"/>
-              <w:insideV w:val="single" w:sz="4" w:space="0" w:color="00000A"/>
-            </w:tcBorders>
-            <w:shd w:color="auto" w:fill="auto" w:val="clear"/>
-            <w:tcMar>
-              <w:left w:w="108" w:type="dxa"/>
-            </w:tcMar>
-          </w:tcPr>
-          <w:p>
-            <w:pPr>
-              <w:pStyle w:val="Normal"/>
-              <w:spacing w:before="0" w:after="240"/>
-              <w:rPr/>
-            </w:pPr>
-            <w:r>
-              <w:rPr/>
-              <w:t>12.00</w:t>
-            </w:r>
-          </w:p>
-        </w:tc>
-        <w:tc>
-          <w:tcPr>
-            <w:tcW w:w="1485" w:type="dxa"/>
-            <w:tcBorders>
-              <w:top w:val="single" w:sz="4" w:space="0" w:color="00000A"/>
-              <w:left w:val="single" w:sz="4" w:space="0" w:color="00000A"/>
-              <w:bottom w:val="single" w:sz="4" w:space="0" w:color="00000A"/>
-              <w:right w:val="single" w:sz="4" w:space="0" w:color="00000A"/>
-              <w:insideH w:val="single" w:sz="4" w:space="0" w:color="00000A"/>
-              <w:insideV w:val="single" w:sz="4" w:space="0" w:color="00000A"/>
-            </w:tcBorders>
-            <w:shd w:color="auto" w:fill="auto" w:val="clear"/>
-            <w:tcMar>
-              <w:left w:w="108" w:type="dxa"/>
-            </w:tcMar>
-          </w:tcPr>
-          <w:p>
-            <w:pPr>
-              <w:pStyle w:val="Normal"/>
-              <w:spacing w:before="0" w:after="240"/>
-              <w:rPr/>
-            </w:pPr>
-            <w:r>
-              <w:rPr/>
-              <w:t>13.00</w:t>
-            </w:r>
-          </w:p>
-        </w:tc>
-        <w:tc>
-          <w:tcPr>
-            <w:tcW w:w="1485" w:type="dxa"/>
-            <w:tcBorders>
-              <w:top w:val="single" w:sz="4" w:space="0" w:color="00000A"/>
-              <w:left w:val="single" w:sz="4" w:space="0" w:color="00000A"/>
-              <w:bottom w:val="single" w:sz="4" w:space="0" w:color="00000A"/>
-              <w:right w:val="single" w:sz="4" w:space="0" w:color="00000A"/>
-              <w:insideH w:val="single" w:sz="4" w:space="0" w:color="00000A"/>
-              <w:insideV w:val="single" w:sz="4" w:space="0" w:color="00000A"/>
-            </w:tcBorders>
-            <w:shd w:color="auto" w:fill="auto" w:val="clear"/>
-            <w:tcMar>
-              <w:left w:w="108" w:type="dxa"/>
-            </w:tcMar>
-          </w:tcPr>
-          <w:p>
-            <w:pPr>
-              <w:pStyle w:val="Normal"/>
-              <w:spacing w:before="0" w:after="240"/>
-              <w:rPr/>
-            </w:pPr>
-            <w:r>
-              <w:rPr/>
-              <w:t>15.00</w:t>
-            </w:r>
-          </w:p>
-        </w:tc>
-        <w:tc>
-          <w:tcPr>
-            <w:tcW w:w="1484" w:type="dxa"/>
-            <w:tcBorders>
-              <w:top w:val="single" w:sz="4" w:space="0" w:color="00000A"/>
-              <w:left w:val="single" w:sz="4" w:space="0" w:color="00000A"/>
-              <w:bottom w:val="single" w:sz="4" w:space="0" w:color="00000A"/>
-              <w:right w:val="single" w:sz="4" w:space="0" w:color="00000A"/>
-              <w:insideH w:val="single" w:sz="4" w:space="0" w:color="00000A"/>
-              <w:insideV w:val="single" w:sz="4" w:space="0" w:color="00000A"/>
-            </w:tcBorders>
-            <w:shd w:color="auto" w:fill="auto" w:val="clear"/>
-            <w:tcMar>
-              <w:left w:w="108" w:type="dxa"/>
-            </w:tcMar>
-          </w:tcPr>
-          <w:p>
-            <w:pPr>
-              <w:pStyle w:val="Normal"/>
-              <w:spacing w:before="0" w:after="240"/>
-              <w:rPr/>
-            </w:pPr>
-            <w:r>
-              <w:rPr/>
-              <w:t>17.00</w:t>
-            </w:r>
-          </w:p>
-        </w:tc>
-      </w:tr>
-      <w:tr>
-        <w:trPr>
-          <w:trHeight w:val="212" w:hRule="atLeast"/>
-        </w:trPr>
-        <w:tc>
-          <w:tcPr>
-            <w:tcW w:w="1484" w:type="dxa"/>
-            <w:tcBorders>
-              <w:top w:val="single" w:sz="4" w:space="0" w:color="00000A"/>
-              <w:left w:val="single" w:sz="4" w:space="0" w:color="00000A"/>
-              <w:bottom w:val="single" w:sz="4" w:space="0" w:color="00000A"/>
-              <w:right w:val="single" w:sz="4" w:space="0" w:color="00000A"/>
-              <w:insideH w:val="single" w:sz="4" w:space="0" w:color="00000A"/>
-              <w:insideV w:val="single" w:sz="4" w:space="0" w:color="00000A"/>
-            </w:tcBorders>
-            <w:shd w:color="auto" w:fill="auto" w:val="clear"/>
-            <w:tcMar>
-              <w:left w:w="108" w:type="dxa"/>
-            </w:tcMar>
-          </w:tcPr>
-          <w:p>
-            <w:pPr>
-              <w:pStyle w:val="Normal"/>
-              <w:spacing w:before="0" w:after="240"/>
-              <w:rPr/>
-            </w:pPr>
-            <w:r>
-              <w:rPr/>
-              <w:t>22.00</w:t>
-            </w:r>
-          </w:p>
-        </w:tc>
-        <w:tc>
-          <w:tcPr>
-            <w:tcW w:w="1485" w:type="dxa"/>
-            <w:tcBorders>
-              <w:top w:val="single" w:sz="4" w:space="0" w:color="00000A"/>
-              <w:left w:val="single" w:sz="4" w:space="0" w:color="00000A"/>
-              <w:bottom w:val="single" w:sz="4" w:space="0" w:color="00000A"/>
-              <w:right w:val="single" w:sz="4" w:space="0" w:color="00000A"/>
-              <w:insideH w:val="single" w:sz="4" w:space="0" w:color="00000A"/>
-              <w:insideV w:val="single" w:sz="4" w:space="0" w:color="00000A"/>
-            </w:tcBorders>
-            <w:shd w:color="auto" w:fill="auto" w:val="clear"/>
-            <w:tcMar>
-              <w:left w:w="108" w:type="dxa"/>
-            </w:tcMar>
-          </w:tcPr>
-          <w:p>
-            <w:pPr>
-              <w:pStyle w:val="Normal"/>
-              <w:spacing w:before="0" w:after="240"/>
-              <w:rPr/>
-            </w:pPr>
-            <w:r>
-              <w:rPr/>
-              <w:t xml:space="preserve">11.00 </w:t>
-            </w:r>
-          </w:p>
-        </w:tc>
-        <w:tc>
-          <w:tcPr>
-            <w:tcW w:w="1485" w:type="dxa"/>
-            <w:tcBorders>
-              <w:top w:val="single" w:sz="4" w:space="0" w:color="00000A"/>
-              <w:left w:val="single" w:sz="4" w:space="0" w:color="00000A"/>
-              <w:bottom w:val="single" w:sz="4" w:space="0" w:color="00000A"/>
-              <w:right w:val="single" w:sz="4" w:space="0" w:color="00000A"/>
-              <w:insideH w:val="single" w:sz="4" w:space="0" w:color="00000A"/>
-              <w:insideV w:val="single" w:sz="4" w:space="0" w:color="00000A"/>
-            </w:tcBorders>
-            <w:shd w:color="auto" w:fill="auto" w:val="clear"/>
-            <w:tcMar>
-              <w:left w:w="108" w:type="dxa"/>
-            </w:tcMar>
-          </w:tcPr>
-          <w:p>
-            <w:pPr>
-              <w:pStyle w:val="Normal"/>
-              <w:spacing w:before="0" w:after="240"/>
-              <w:rPr/>
-            </w:pPr>
-            <w:r>
-              <w:rPr/>
-              <w:t>19.00</w:t>
-            </w:r>
-          </w:p>
-        </w:tc>
-        <w:tc>
-          <w:tcPr>
-            <w:tcW w:w="1484" w:type="dxa"/>
-            <w:tcBorders>
-              <w:top w:val="single" w:sz="4" w:space="0" w:color="00000A"/>
-              <w:left w:val="single" w:sz="4" w:space="0" w:color="00000A"/>
-              <w:bottom w:val="single" w:sz="4" w:space="0" w:color="00000A"/>
-              <w:right w:val="single" w:sz="4" w:space="0" w:color="00000A"/>
-              <w:insideH w:val="single" w:sz="4" w:space="0" w:color="00000A"/>
-              <w:insideV w:val="single" w:sz="4" w:space="0" w:color="00000A"/>
-            </w:tcBorders>
-            <w:shd w:color="auto" w:fill="auto" w:val="clear"/>
-            <w:tcMar>
-              <w:left w:w="108" w:type="dxa"/>
-            </w:tcMar>
-          </w:tcPr>
-          <w:p>
-            <w:pPr>
-              <w:pStyle w:val="Normal"/>
-              <w:spacing w:before="0" w:after="240"/>
-              <w:rPr/>
-            </w:pPr>
-            <w:r>
-              <w:rPr/>
-              <w:t>12.00</w:t>
-            </w:r>
-          </w:p>
-        </w:tc>
-      </w:tr>
-    </w:tbl>
-    <w:p>
-      <w:pPr>
-        <w:pStyle w:val="Normal"/>
-        <w:rPr/>
-      </w:pPr>
-      <w:r>
-        <w:rPr/>
-      </w:r>
-    </w:p>
-    <w:p>
-      <w:pPr>
-        <w:pStyle w:val="ChapterNumber"/>
-        <w:numPr>
-          <w:ilvl w:val="0"/>
-          <w:numId w:val="2"/>
-        </w:numPr>
-        <w:ind w:left="431" w:hanging="431"/>
-        <w:rPr/>
-      </w:pPr>
-      <w:bookmarkStart w:id="62" w:name="_Toc310505514"/>
-      <w:bookmarkStart w:id="63" w:name="_Toc125879213"/>
-      <w:bookmarkStart w:id="64" w:name="_Toc125874077"/>
-      <w:bookmarkStart w:id="65" w:name="_Toc310505514"/>
-      <w:bookmarkStart w:id="66" w:name="_Toc125879213"/>
-      <w:bookmarkStart w:id="67" w:name="_Toc125874077"/>
-      <w:bookmarkEnd w:id="65"/>
-      <w:bookmarkEnd w:id="66"/>
-      <w:bookmarkEnd w:id="67"/>
-      <w:r>
-        <w:rPr/>
-      </w:r>
-    </w:p>
-    <w:p>
-      <w:pPr>
-        <w:pStyle w:val="CHAPTERHEADING"/>
-        <w:rPr/>
-      </w:pPr>
-      <w:bookmarkStart w:id="68" w:name="__RefHeading___Toc1489_386191692"/>
-      <w:bookmarkStart w:id="69" w:name="_Toc310505515"/>
-      <w:bookmarkStart w:id="70" w:name="_Toc125879214"/>
-      <w:bookmarkStart w:id="71" w:name="_Toc125874078"/>
-      <w:bookmarkEnd w:id="68"/>
-      <w:bookmarkEnd w:id="69"/>
-      <w:r>
-        <w:rPr/>
-        <w:t>New Ideas</w:t>
-      </w:r>
-    </w:p>
-    <w:p>
-      <w:pPr>
-        <w:pStyle w:val="SectionHeading1"/>
-        <w:numPr>
-          <w:ilvl w:val="0"/>
-          <w:numId w:val="2"/>
-        </w:numPr>
-        <w:rPr/>
-      </w:pPr>
-      <w:bookmarkStart w:id="72" w:name="_Toc310505516"/>
-      <w:bookmarkEnd w:id="70"/>
-      <w:bookmarkEnd w:id="71"/>
-      <w:bookmarkEnd w:id="72"/>
-      <w:r>
-        <w:rPr/>
-        <w:t>Introduction</w:t>
-      </w:r>
-    </w:p>
-    <w:p>
-      <w:pPr>
-        <w:pStyle w:val="Normal"/>
-        <w:rPr/>
-      </w:pPr>
-      <w:r>
-        <w:rPr/>
-        <w:t xml:space="preserve">As a result of your 'Limitations' chapter you should have narrowed down your area of research. This 'focussing' of attention on one aspect of the field will have been aided by reading about other peoples' work in the field. You may be proposing a development of one of their ideas or perhaps an idea that came to you that differs from anything tried before. </w:t>
-      </w:r>
-    </w:p>
-    <w:p>
-      <w:pPr>
-        <w:pStyle w:val="Normal"/>
-        <w:rPr/>
-      </w:pPr>
-      <w:r>
-        <w:rPr/>
-        <w:t>For a software development you might include an explicit list of the requirements, a description of investigation of requirements ( if appropriate), and a discussion of how requirements relate to Background research.</w:t>
-      </w:r>
-    </w:p>
-    <w:p>
-      <w:pPr>
-        <w:pStyle w:val="Normal"/>
-        <w:rPr/>
-      </w:pPr>
-      <w:r>
-        <w:rPr/>
-        <w:t>For a research-based investigation you might include the planning for the process (methodology) to be adopted, the criteria to be used for evaluation, and a discussion of reasons for this process and comparison with alternatives.</w:t>
-      </w:r>
-    </w:p>
-    <w:p>
-      <w:pPr>
-        <w:pStyle w:val="Normal"/>
-        <w:rPr/>
-      </w:pPr>
-      <w:r>
-        <w:rPr/>
-        <w:t>The proposed development or investigation must be realistic bearing in mind the entire project is supposed to take 400 hours of your time. Thus, evidence of project planning must be included in this chapter; estimates of work load for the various phases, setting these in context with other estimated workloads (e.g. course work and revision) and other deadlines. This should allow you to establish your project timetable (perhaps in the form of a Gantt chart) showing the interaction of these various factors and the set objectives/milestones. In your planning you should include contingency planning to allow for the unexpected disaster. Various project planning tools are covered in the course to allow you to do this.</w:t>
-      </w:r>
-    </w:p>
-    <w:p>
-      <w:pPr>
-        <w:pStyle w:val="ChapterNumber"/>
-        <w:numPr>
-          <w:ilvl w:val="0"/>
-          <w:numId w:val="2"/>
-        </w:numPr>
-        <w:ind w:left="431" w:hanging="431"/>
-        <w:rPr/>
-      </w:pPr>
-      <w:bookmarkStart w:id="73" w:name="_Toc310505517"/>
-      <w:bookmarkStart w:id="74" w:name="_Toc310505517"/>
-      <w:bookmarkEnd w:id="74"/>
-      <w:r>
-        <w:rPr/>
-      </w:r>
-    </w:p>
-    <w:p>
-      <w:pPr>
-        <w:pStyle w:val="CHAPTERHEADING"/>
-        <w:rPr/>
-      </w:pPr>
-      <w:bookmarkStart w:id="75" w:name="__RefHeading___Toc1491_386191692"/>
-      <w:bookmarkEnd w:id="75"/>
-      <w:r>
-        <w:rPr/>
-        <w:t>IMPLEMENTATION or INVESTIGATION</w:t>
-      </w:r>
-    </w:p>
-    <w:p>
-      <w:pPr>
-        <w:pStyle w:val="SectionHeading1"/>
-        <w:numPr>
-          <w:ilvl w:val="0"/>
-          <w:numId w:val="2"/>
-        </w:numPr>
-        <w:rPr/>
-      </w:pPr>
-      <w:bookmarkStart w:id="76" w:name="_Toc310505519"/>
-      <w:bookmarkEnd w:id="76"/>
-      <w:r>
-        <w:rPr/>
-        <w:t>Introduction</w:t>
-      </w:r>
-    </w:p>
-    <w:p>
-      <w:pPr>
-        <w:pStyle w:val="Normal"/>
-        <w:rPr/>
-      </w:pPr>
-      <w:r>
-        <w:rPr/>
-        <w:t>Here you give details of the development or investigation of the new material proposed in 'New Ideas'. This must be done in a business-like manner. The development of any software must follow a suitable analysis and design methodology. There are CASE tools available to you for some methodologies, others will have to be a 'paper' design. An investigation must also follow a suitable methodology and use appropriate techniques and tools.</w:t>
-      </w:r>
-    </w:p>
-    <w:p>
-      <w:pPr>
-        <w:pStyle w:val="Normal"/>
-        <w:rPr/>
-      </w:pPr>
-      <w:r>
-        <w:rPr/>
-        <w:t xml:space="preserve">Software-based projects, requiring the production of a software solution for a set of requirements, should demonstrate that the software development has undergone appropriate analysis, design, project management, structured programming and testing.  Research-based projects, requiring an investigation of a research question or client’s requirements, or being used to test a hypothesis, should demonstrate that the investigation has been properly conducted, is based on scientific principles and uses appropriate tools, techniques and standards.  An investigation must produce a technical outcome from some development (software or hardware (e.g. networks, displays)) or testing (e.g. of system/network performance, system security, HCI/usability analysis).  Sometimes a software prototype or a testing framework will be produced for the evaluation or testing of the research or hypothesis.  Work based purely on literature review is not acceptable.  </w:t>
-      </w:r>
-    </w:p>
-    <w:p>
-      <w:pPr>
-        <w:pStyle w:val="Normal"/>
-        <w:rPr/>
-      </w:pPr>
-      <w:r>
-        <w:rPr/>
-        <w:t xml:space="preserve">Some projects aim to provide software for general use as their final product and these must include relevant aspects of HCI (Human Computer Interaction) and address such features of usability such as 'user friendliness' and most likely employ GUI (graphical user interface) standards such as Windows. </w:t>
-      </w:r>
-    </w:p>
-    <w:p>
-      <w:pPr>
-        <w:pStyle w:val="Normal"/>
-        <w:rPr/>
-      </w:pPr>
-      <w:r>
-        <w:rPr/>
-        <w:t xml:space="preserve">In any case, students often ask what should go in this chapter, how to describe what they have done, what is relevant, how much of existing work to include, what to include from what they have done, etc. The simplest and surest way is to refer to your diary of the work you have done and report on it in chronological order. </w:t>
-      </w:r>
-    </w:p>
-    <w:p>
-      <w:pPr>
-        <w:pStyle w:val="Normal"/>
-        <w:rPr/>
-      </w:pPr>
-      <w:r>
-        <w:rPr/>
-        <w:t xml:space="preserve">The complete requirements analysis, problem analysis &amp; design of software must be done rigorously and included in full in an appendix. Avoid cross-referencing it too often, thus causing the reader to keep flicking pages back and forth, rather reproduce sections that you wish to draw the reader's attention to. That is, highlight the parts that you found particularly difficult to implement and feel rather proud of having solved. Do not include lengthy descriptions of standard techniques or methodologies, simply state that 'such-and-such was designed using such-and-such technique (give a reference, not just 'SSADM' but 'SSADM [James 1996]' where the reference is a standard text on the technique!)' and highlight where you found shortcomings in the technique that didn't quite cope with your particular problem. Highlight exceptions to the standard.  </w:t>
-      </w:r>
-    </w:p>
-    <w:p>
-      <w:pPr>
-        <w:pStyle w:val="ChapterNumber"/>
-        <w:numPr>
-          <w:ilvl w:val="0"/>
-          <w:numId w:val="2"/>
-        </w:numPr>
-        <w:ind w:left="431" w:hanging="431"/>
-        <w:rPr/>
-      </w:pPr>
-      <w:bookmarkStart w:id="77" w:name="_Toc310505520"/>
-      <w:bookmarkStart w:id="78" w:name="_Toc310505520"/>
-      <w:bookmarkEnd w:id="78"/>
-      <w:r>
-        <w:rPr/>
-      </w:r>
-    </w:p>
-    <w:p>
-      <w:pPr>
-        <w:pStyle w:val="CHAPTERHEADING"/>
-        <w:rPr/>
-      </w:pPr>
-      <w:bookmarkStart w:id="79" w:name="__RefHeading___Toc1493_386191692"/>
-      <w:bookmarkStart w:id="80" w:name="_Toc310505521"/>
-      <w:bookmarkEnd w:id="79"/>
-      <w:bookmarkEnd w:id="80"/>
-      <w:r>
-        <w:rPr/>
-        <w:t>RESULTS / DISCUSSION</w:t>
-      </w:r>
-    </w:p>
-    <w:p>
-      <w:pPr>
-        <w:pStyle w:val="SectionHeading1"/>
-        <w:numPr>
-          <w:ilvl w:val="0"/>
-          <w:numId w:val="2"/>
-        </w:numPr>
-        <w:rPr/>
-      </w:pPr>
-      <w:bookmarkStart w:id="81" w:name="_Toc310505522"/>
-      <w:bookmarkEnd w:id="81"/>
-      <w:r>
-        <w:rPr/>
-        <w:t>Introduction</w:t>
-      </w:r>
-    </w:p>
-    <w:p>
-      <w:pPr>
-        <w:pStyle w:val="Normal"/>
-        <w:rPr/>
-      </w:pPr>
-      <w:r>
-        <w:rPr/>
-        <w:t>The technique developed as your project is supposed to show improvement on techniques previously available. Therefore it may be necessary to spend time investigating whether this is true. Perhaps you need to set up some sort of quantitative test and do a little statistical analysis to confirm the improvement. Perhaps a group of your friends could test out the user interface and provide comment on its suitability for the task. Try to estimate the limitations of your work and if it does not cover certain aspects that a user might expect then say so and make sure the system will reject input it is not expected to cope with.</w:t>
-      </w:r>
-    </w:p>
-    <w:p>
-      <w:pPr>
-        <w:pStyle w:val="ChapterNumber"/>
-        <w:numPr>
-          <w:ilvl w:val="0"/>
-          <w:numId w:val="2"/>
-        </w:numPr>
-        <w:ind w:left="431" w:hanging="431"/>
-        <w:rPr/>
-      </w:pPr>
-      <w:bookmarkStart w:id="82" w:name="_Toc310505523"/>
-      <w:bookmarkStart w:id="83" w:name="_Toc310505523"/>
-      <w:bookmarkEnd w:id="83"/>
-      <w:r>
-        <w:rPr/>
-      </w:r>
-    </w:p>
-    <w:p>
-      <w:pPr>
-        <w:pStyle w:val="CHAPTERHEADING"/>
-        <w:rPr/>
-      </w:pPr>
-      <w:bookmarkStart w:id="84" w:name="__RefHeading___Toc1495_386191692"/>
-      <w:bookmarkStart w:id="85" w:name="_Toc310505524"/>
-      <w:bookmarkEnd w:id="84"/>
-      <w:bookmarkEnd w:id="85"/>
-      <w:r>
-        <w:rPr/>
-        <w:t>CONCLUSIONS / FUTURE WORK</w:t>
+        <w:ind w:left="720" w:hanging="0"/>
+        <w:rPr>
+          <w:b/>
+          <w:b/>
+          <w:bCs/>
+        </w:rPr>
+      </w:pPr>
+      <w:bookmarkStart w:id="51" w:name="__RefHeading___Toc1929_1488950273"/>
+      <w:bookmarkEnd w:id="51"/>
+      <w:r>
+        <w:rPr/>
+        <w:t>What is the difference between Balanced and Unbalanced BSTs?</w:t>
+      </w:r>
+    </w:p>
+    <w:p>
+      <w:pPr>
+        <w:pStyle w:val="Normal"/>
+        <w:jc w:val="both"/>
+        <w:rPr/>
+      </w:pPr>
+      <w:r>
+        <w:rPr>
+          <w:b w:val="false"/>
+          <w:bCs w:val="false"/>
+        </w:rPr>
+        <w:t>Given a BST with n nodes and a height h, a BST is balanced if and only if 2h-1 ≤ n ≤ 2h; ergo, the previous example is balanced. Balancing BSTs is essential for providing maximum performance, reducing the time complexity of its aforementioned operations. A balanced tree requires less time to performs its operations than an unbalanced tree—with the difference exponentially increasing with node count (an unbalanced tree takes O(log n) for its basic operations; an unbalanced tree, however, is O(n).</w:t>
       </w:r>
     </w:p>
     <w:p>
@@ -2270,18 +1474,754 @@
         <w:pStyle w:val="Heading2"/>
         <w:numPr>
           <w:ilvl w:val="1"/>
-          <w:numId w:val="2"/>
+          <w:numId w:val="1"/>
         </w:numPr>
         <w:rPr/>
       </w:pPr>
-      <w:bookmarkStart w:id="86" w:name="__RefHeading___Toc1497_386191692"/>
-      <w:bookmarkStart w:id="87" w:name="_Toc310505525"/>
-      <w:bookmarkEnd w:id="86"/>
-      <w:bookmarkEnd w:id="87"/>
-      <w:r>
-        <w:rPr/>
+      <w:bookmarkStart w:id="52" w:name="__RefHeading___Toc1931_1488950273"/>
+      <w:bookmarkEnd w:id="52"/>
+      <w:r>
+        <w:rPr/>
+        <w:t>PROJECT INTRODUCTION</w:t>
+      </w:r>
+    </w:p>
+    <w:p>
+      <w:pPr>
+        <w:pStyle w:val="Normal"/>
+        <w:jc w:val="both"/>
+        <w:rPr/>
+      </w:pPr>
+      <w:r>
+        <w:rPr/>
+        <w:t>This project aims to provide a solution to combat the difficulty of easily implementing and benchmarking BST balancing algorithms. One may ask: “Would not a simple framework for a currently existing language suffice?” To which the answer would be a resounding no. And for what reason the arrival at this answer is that, as aforementioned, this would still require one to understand the intricacies of language that the framework would be created for, which in and of itself causes an even greater problem: it restricts the experimentation with algorithms only to said persons who have knowledge of the implementation language.</w:t>
+      </w:r>
+    </w:p>
+    <w:p>
+      <w:pPr>
+        <w:pStyle w:val="Normal"/>
+        <w:jc w:val="both"/>
+        <w:rPr/>
+      </w:pPr>
+      <w:r>
+        <w:rPr/>
+        <w:t>Therefore, a fully operational Domain Specific Language (DSL) shall be presented here, which has all common features of basic programming language, such as loops, variable—both scoped and global—functions, conditional expressions, and more. It is hoped that the simplicity of the DSL provides the ease and capability to effectively allow one to implement balancing algorithms.</w:t>
+      </w:r>
+    </w:p>
+    <w:p>
+      <w:pPr>
+        <w:pStyle w:val="Normal"/>
+        <w:jc w:val="both"/>
+        <w:rPr/>
+      </w:pPr>
+      <w:r>
+        <w:rPr/>
+        <w:t>The language interpreter was originally written Haskell, due to its inherent capability to easily implementt DSLs. However, as this was a new technology learned solely for the purpose of this project—and exists as part of a programming paradigm that differs largely to what was, at that time, known—the interpreter was translated into Python, and thus Python was used to expand and finalise the DSL itself. However, the language choice for the DSL implementation matters very little for this particular project for one primary reason: the language implementation does not necessitate optimal performance.</w:t>
+      </w:r>
+    </w:p>
+    <w:p>
+      <w:pPr>
+        <w:pStyle w:val="Normal"/>
+        <w:jc w:val="both"/>
+        <w:rPr/>
+      </w:pPr>
+      <w:r>
+        <w:rPr/>
+        <w:t>The project outcome itself is not entirely dependent on the language developed; Instead, this report forms the foundation for the entire project. Sections existing within this report are:</w:t>
+      </w:r>
+    </w:p>
+    <w:p>
+      <w:pPr>
+        <w:pStyle w:val="Normal"/>
+        <w:numPr>
+          <w:ilvl w:val="0"/>
+          <w:numId w:val="3"/>
+        </w:numPr>
+        <w:jc w:val="both"/>
+        <w:rPr>
+          <w:b/>
+          <w:b/>
+          <w:bCs/>
+        </w:rPr>
+      </w:pPr>
+      <w:r>
+        <w:rPr>
+          <w:b/>
+          <w:bCs/>
+          <w:i/>
+          <w:iCs/>
+        </w:rPr>
         <w:t>Introduction</w:t>
       </w:r>
+      <w:r>
+        <w:rPr>
+          <w:b/>
+          <w:bCs/>
+        </w:rPr>
+        <w:t xml:space="preserve">: </w:t>
+      </w:r>
+      <w:r>
+        <w:rPr>
+          <w:b w:val="false"/>
+          <w:bCs w:val="false"/>
+        </w:rPr>
+        <w:t xml:space="preserve">including the section within which this text is written, the </w:t>
+      </w:r>
+      <w:r>
+        <w:rPr>
+          <w:b w:val="false"/>
+          <w:bCs w:val="false"/>
+          <w:i/>
+          <w:iCs/>
+        </w:rPr>
+        <w:t xml:space="preserve">Introduction </w:t>
+      </w:r>
+      <w:r>
+        <w:rPr>
+          <w:b w:val="false"/>
+          <w:bCs w:val="false"/>
+          <w:i w:val="false"/>
+          <w:iCs w:val="false"/>
+        </w:rPr>
+        <w:t>is a description of precisely what the project completion entails, including the problem domain, aims and objectives, and benefits of project outcome.</w:t>
+      </w:r>
+    </w:p>
+    <w:p>
+      <w:pPr>
+        <w:pStyle w:val="Normal"/>
+        <w:numPr>
+          <w:ilvl w:val="0"/>
+          <w:numId w:val="3"/>
+        </w:numPr>
+        <w:jc w:val="both"/>
+        <w:rPr/>
+      </w:pPr>
+      <w:r>
+        <w:rPr>
+          <w:b/>
+          <w:bCs/>
+          <w:i/>
+          <w:iCs/>
+        </w:rPr>
+        <w:t xml:space="preserve">Context: </w:t>
+      </w:r>
+      <w:r>
+        <w:rPr>
+          <w:b w:val="false"/>
+          <w:bCs w:val="false"/>
+          <w:i w:val="false"/>
+          <w:iCs w:val="false"/>
+        </w:rPr>
+        <w:t>the context refers primarily to provide and explain the current State-of-the-Art work that currently exists within the field of the problem domain. This provides the elucidation of the gaps within the relevant field, and forms a foundation with which the problem solution is derived.</w:t>
+      </w:r>
+    </w:p>
+    <w:p>
+      <w:pPr>
+        <w:pStyle w:val="Normal"/>
+        <w:numPr>
+          <w:ilvl w:val="0"/>
+          <w:numId w:val="3"/>
+        </w:numPr>
+        <w:jc w:val="both"/>
+        <w:rPr>
+          <w:b/>
+          <w:b/>
+          <w:bCs/>
+          <w:i/>
+          <w:i/>
+          <w:iCs/>
+        </w:rPr>
+      </w:pPr>
+      <w:r>
+        <w:rPr>
+          <w:b/>
+          <w:bCs/>
+          <w:i/>
+          <w:iCs/>
+        </w:rPr>
+        <w:t xml:space="preserve">New Ideas: </w:t>
+      </w:r>
+      <w:r>
+        <w:rPr>
+          <w:b w:val="false"/>
+          <w:bCs w:val="false"/>
+          <w:i w:val="false"/>
+          <w:iCs w:val="false"/>
+        </w:rPr>
+        <w:t xml:space="preserve">As aforementioned, with the </w:t>
+      </w:r>
+      <w:r>
+        <w:rPr>
+          <w:b w:val="false"/>
+          <w:bCs w:val="false"/>
+          <w:i/>
+          <w:iCs/>
+        </w:rPr>
+        <w:t xml:space="preserve">Context </w:t>
+      </w:r>
+      <w:r>
+        <w:rPr>
+          <w:b w:val="false"/>
+          <w:bCs w:val="false"/>
+          <w:i w:val="false"/>
+          <w:iCs w:val="false"/>
+        </w:rPr>
+        <w:t>section detailing current State-of-the-Art—thus elucidating the gaps within the relevant field—this section extensively details the precise aspect that the outcome will focus on.</w:t>
+      </w:r>
+    </w:p>
+    <w:p>
+      <w:pPr>
+        <w:pStyle w:val="Normal"/>
+        <w:numPr>
+          <w:ilvl w:val="0"/>
+          <w:numId w:val="3"/>
+        </w:numPr>
+        <w:jc w:val="both"/>
+        <w:rPr>
+          <w:b/>
+          <w:b/>
+          <w:bCs/>
+          <w:i/>
+          <w:i/>
+          <w:iCs/>
+        </w:rPr>
+      </w:pPr>
+      <w:r>
+        <w:rPr>
+          <w:b/>
+          <w:bCs/>
+          <w:i/>
+          <w:iCs/>
+        </w:rPr>
+        <w:t xml:space="preserve">Implementation or Investigation: </w:t>
+      </w:r>
+      <w:r>
+        <w:rPr>
+          <w:b w:val="false"/>
+          <w:bCs w:val="false"/>
+          <w:i w:val="false"/>
+          <w:iCs w:val="false"/>
+        </w:rPr>
+        <w:t>This section largely discusses how the aims and objectives attempt to be achieved, methodologies used for software development, and the tools and resources used to ensure the correct, efficient implementation of the software.</w:t>
+      </w:r>
+    </w:p>
+    <w:p>
+      <w:pPr>
+        <w:pStyle w:val="Normal"/>
+        <w:numPr>
+          <w:ilvl w:val="0"/>
+          <w:numId w:val="3"/>
+        </w:numPr>
+        <w:jc w:val="both"/>
+        <w:rPr>
+          <w:b/>
+          <w:b/>
+          <w:bCs/>
+          <w:i/>
+          <w:i/>
+          <w:iCs/>
+        </w:rPr>
+      </w:pPr>
+      <w:r>
+        <w:rPr>
+          <w:b/>
+          <w:bCs/>
+          <w:i/>
+          <w:iCs/>
+        </w:rPr>
+        <w:t xml:space="preserve">Results / Discussion: </w:t>
+      </w:r>
+      <w:r>
+        <w:rPr>
+          <w:b w:val="false"/>
+          <w:bCs w:val="false"/>
+          <w:i w:val="false"/>
+          <w:iCs w:val="false"/>
+        </w:rPr>
+        <w:t>Detailed within this section is the oucome of the project itself—specifically, how the outcome relates to the proposed improvement within the field.</w:t>
+      </w:r>
+    </w:p>
+    <w:p>
+      <w:pPr>
+        <w:pStyle w:val="Normal"/>
+        <w:numPr>
+          <w:ilvl w:val="0"/>
+          <w:numId w:val="3"/>
+        </w:numPr>
+        <w:jc w:val="both"/>
+        <w:rPr>
+          <w:b/>
+          <w:b/>
+          <w:bCs/>
+          <w:i/>
+          <w:i/>
+          <w:iCs/>
+        </w:rPr>
+      </w:pPr>
+      <w:r>
+        <w:rPr>
+          <w:b/>
+          <w:bCs/>
+          <w:i/>
+          <w:iCs/>
+        </w:rPr>
+        <w:t xml:space="preserve">Conclusions / Future Work: </w:t>
+      </w:r>
+      <w:r>
+        <w:rPr>
+          <w:b w:val="false"/>
+          <w:bCs w:val="false"/>
+          <w:i w:val="false"/>
+          <w:iCs w:val="false"/>
+        </w:rPr>
+        <w:t xml:space="preserve">This section is a summary of the </w:t>
+      </w:r>
+      <w:r>
+        <w:rPr>
+          <w:b w:val="false"/>
+          <w:bCs w:val="false"/>
+          <w:i/>
+          <w:iCs/>
+        </w:rPr>
+        <w:t xml:space="preserve">Results / Discussion </w:t>
+      </w:r>
+      <w:r>
+        <w:rPr>
+          <w:b w:val="false"/>
+          <w:bCs w:val="false"/>
+          <w:i w:val="false"/>
+          <w:iCs w:val="false"/>
+        </w:rPr>
+        <w:t>section, including what has been developed relevant to the proposed aims, and what is uncompleted.</w:t>
+      </w:r>
+    </w:p>
+    <w:p>
+      <w:pPr>
+        <w:pStyle w:val="Normal"/>
+        <w:rPr/>
+      </w:pPr>
+      <w:r>
+        <w:rPr/>
+      </w:r>
+    </w:p>
+    <w:p>
+      <w:pPr>
+        <w:pStyle w:val="Normal"/>
+        <w:rPr/>
+      </w:pPr>
+      <w:r>
+        <w:rPr/>
+      </w:r>
+    </w:p>
+    <w:p>
+      <w:pPr>
+        <w:pStyle w:val="Normal"/>
+        <w:rPr/>
+      </w:pPr>
+      <w:r>
+        <w:rPr/>
+      </w:r>
+    </w:p>
+    <w:p>
+      <w:pPr>
+        <w:pStyle w:val="Normal"/>
+        <w:rPr/>
+      </w:pPr>
+      <w:r>
+        <w:rPr/>
+      </w:r>
+    </w:p>
+    <w:p>
+      <w:pPr>
+        <w:pStyle w:val="ChapterNumber"/>
+        <w:ind w:left="431" w:hanging="431"/>
+        <w:rPr/>
+      </w:pPr>
+      <w:r>
+        <w:rPr/>
+        <w:t>CHAPTER 2</w:t>
+      </w:r>
+    </w:p>
+    <w:p>
+      <w:pPr>
+        <w:pStyle w:val="CHAPTERHEADING"/>
+        <w:rPr/>
+      </w:pPr>
+      <w:bookmarkStart w:id="53" w:name="__RefHeading___Toc1487_386191692"/>
+      <w:bookmarkStart w:id="54" w:name="_Toc310505510"/>
+      <w:bookmarkEnd w:id="53"/>
+      <w:bookmarkEnd w:id="54"/>
+      <w:r>
+        <w:rPr/>
+        <w:t>CONTEXT</w:t>
+      </w:r>
+    </w:p>
+    <w:p>
+      <w:pPr>
+        <w:pStyle w:val="Normal"/>
+        <w:rPr>
+          <w:b/>
+          <w:b/>
+          <w:bCs/>
+        </w:rPr>
+      </w:pPr>
+      <w:r>
+        <w:rPr>
+          <w:b/>
+          <w:bCs/>
+        </w:rPr>
+        <w:t>Need to:</w:t>
+      </w:r>
+    </w:p>
+    <w:p>
+      <w:pPr>
+        <w:pStyle w:val="Normal"/>
+        <w:numPr>
+          <w:ilvl w:val="0"/>
+          <w:numId w:val="5"/>
+        </w:numPr>
+        <w:rPr/>
+      </w:pPr>
+      <w:r>
+        <w:rPr/>
+        <w:t>discuss current state of BST balancing algorithms: where they’re used and why they need experimentation</w:t>
+      </w:r>
+    </w:p>
+    <w:p>
+      <w:pPr>
+        <w:pStyle w:val="Normal"/>
+        <w:numPr>
+          <w:ilvl w:val="0"/>
+          <w:numId w:val="5"/>
+        </w:numPr>
+        <w:rPr/>
+      </w:pPr>
+      <w:r>
+        <w:rPr/>
+        <w:t>is there a simply way to experiment with balancing algorithms, in code?</w:t>
+      </w:r>
+    </w:p>
+    <w:p>
+      <w:pPr>
+        <w:pStyle w:val="Normal"/>
+        <w:numPr>
+          <w:ilvl w:val="0"/>
+          <w:numId w:val="5"/>
+        </w:numPr>
+        <w:rPr/>
+      </w:pPr>
+      <w:r>
+        <w:rPr/>
+        <w:t>Demonstrate that no DSL currently exists for balancing binary search trees.</w:t>
+      </w:r>
+    </w:p>
+    <w:p>
+      <w:pPr>
+        <w:pStyle w:val="Normal"/>
+        <w:rPr>
+          <w:b/>
+          <w:b/>
+          <w:bCs/>
+        </w:rPr>
+      </w:pPr>
+      <w:r>
+        <w:rPr>
+          <w:b/>
+          <w:bCs/>
+        </w:rPr>
+        <w:t>Also, format:</w:t>
+      </w:r>
+    </w:p>
+    <w:p>
+      <w:pPr>
+        <w:pStyle w:val="Normal"/>
+        <w:numPr>
+          <w:ilvl w:val="0"/>
+          <w:numId w:val="6"/>
+        </w:numPr>
+        <w:rPr/>
+      </w:pPr>
+      <w:r>
+        <w:rPr/>
+        <w:t>Author and Study</w:t>
+      </w:r>
+    </w:p>
+    <w:p>
+      <w:pPr>
+        <w:pStyle w:val="Normal"/>
+        <w:numPr>
+          <w:ilvl w:val="0"/>
+          <w:numId w:val="6"/>
+        </w:numPr>
+        <w:rPr/>
+      </w:pPr>
+      <w:r>
+        <w:rPr/>
+        <w:t>Description of research</w:t>
+      </w:r>
+    </w:p>
+    <w:p>
+      <w:pPr>
+        <w:pStyle w:val="ChapterNumber"/>
+        <w:ind w:left="431" w:hanging="431"/>
+        <w:rPr/>
+      </w:pPr>
+      <w:r>
+        <w:rPr/>
+        <w:t>CHAPTER 3</w:t>
+      </w:r>
+    </w:p>
+    <w:p>
+      <w:pPr>
+        <w:pStyle w:val="CHAPTERHEADING"/>
+        <w:rPr/>
+      </w:pPr>
+      <w:bookmarkStart w:id="55" w:name="__RefHeading___Toc1489_386191692"/>
+      <w:bookmarkStart w:id="56" w:name="_Toc125874078"/>
+      <w:bookmarkStart w:id="57" w:name="_Toc125879214"/>
+      <w:bookmarkStart w:id="58" w:name="_Toc310505515"/>
+      <w:bookmarkEnd w:id="55"/>
+      <w:bookmarkEnd w:id="56"/>
+      <w:bookmarkEnd w:id="57"/>
+      <w:bookmarkEnd w:id="58"/>
+      <w:r>
+        <w:rPr/>
+        <w:t>New Ideas</w:t>
+      </w:r>
+    </w:p>
+    <w:p>
+      <w:pPr>
+        <w:pStyle w:val="Heading1"/>
+        <w:numPr>
+          <w:ilvl w:val="0"/>
+          <w:numId w:val="1"/>
+        </w:numPr>
+        <w:rPr/>
+      </w:pPr>
+      <w:bookmarkStart w:id="59" w:name="__RefHeading___Toc2566_1488950273"/>
+      <w:bookmarkEnd w:id="59"/>
+      <w:r>
+        <w:rPr/>
+        <w:t>Introduction</w:t>
+      </w:r>
+    </w:p>
+    <w:p>
+      <w:pPr>
+        <w:pStyle w:val="Normal"/>
+        <w:rPr/>
+      </w:pPr>
+      <w:r>
+        <w:rPr/>
+        <w:t xml:space="preserve">As a result of your 'Limitations' chapter you should have narrowed down your area of research. This 'focussing' of attention on one aspect of the field will have been aided by reading about other peoples' work in the field. You may be proposing a development of one of their ideas or perhaps an idea that came to you that differs from anything tried before. </w:t>
+      </w:r>
+    </w:p>
+    <w:p>
+      <w:pPr>
+        <w:pStyle w:val="Normal"/>
+        <w:rPr/>
+      </w:pPr>
+      <w:r>
+        <w:rPr/>
+        <w:t>For a software development you might include an explicit list of the requirements, a description of investigation of requirements ( if appropriate), and a discussion of how requirements relate to Background research.</w:t>
+      </w:r>
+    </w:p>
+    <w:p>
+      <w:pPr>
+        <w:pStyle w:val="Normal"/>
+        <w:rPr/>
+      </w:pPr>
+      <w:r>
+        <w:rPr/>
+        <w:t>For a research-based investigation you might include the planning for the process (methodology) to be adopted, the criteria to be used for evaluation, and a discussion of reasons for this process and comparison with alternatives.</w:t>
+      </w:r>
+    </w:p>
+    <w:p>
+      <w:pPr>
+        <w:pStyle w:val="Normal"/>
+        <w:rPr/>
+      </w:pPr>
+      <w:r>
+        <w:rPr/>
+        <w:t>The proposed development or investigation must be realistic bearing in mind the entire project is supposed to take 400 hours of your time. Thus, evidence of project planning must be included in this chapter; estimates of work load for the various phases, setting these in context with other estimated workloads (e.g. course work and revision) and other deadlines. This should allow you to establish your project timetable (perhaps in the form of a Gantt chart) showing the interaction of these various factors and the set objectives/milestones. In your planning you should include contingency planning to allow for the unexpected disaster. Various project planning tools are covered in the course to allow you to do this.</w:t>
+      </w:r>
+    </w:p>
+    <w:p>
+      <w:pPr>
+        <w:pStyle w:val="ChapterNumber"/>
+        <w:ind w:left="431" w:hanging="431"/>
+        <w:rPr/>
+      </w:pPr>
+      <w:bookmarkStart w:id="60" w:name="_Toc310505517"/>
+      <w:bookmarkEnd w:id="60"/>
+      <w:r>
+        <w:rPr/>
+        <w:t>CHAPTER 4</w:t>
+      </w:r>
+    </w:p>
+    <w:p>
+      <w:pPr>
+        <w:pStyle w:val="CHAPTERHEADING"/>
+        <w:rPr/>
+      </w:pPr>
+      <w:bookmarkStart w:id="61" w:name="__RefHeading___Toc1491_386191692"/>
+      <w:bookmarkEnd w:id="61"/>
+      <w:r>
+        <w:rPr/>
+        <w:t>IMPLEMENTATION</w:t>
+      </w:r>
+    </w:p>
+    <w:p>
+      <w:pPr>
+        <w:pStyle w:val="Heading1"/>
+        <w:numPr>
+          <w:ilvl w:val="0"/>
+          <w:numId w:val="1"/>
+        </w:numPr>
+        <w:rPr/>
+      </w:pPr>
+      <w:bookmarkStart w:id="62" w:name="__RefHeading___Toc2568_1488950273"/>
+      <w:bookmarkEnd w:id="62"/>
+      <w:r>
+        <w:rPr/>
+        <w:t>Introduction</w:t>
+      </w:r>
+    </w:p>
+    <w:p>
+      <w:pPr>
+        <w:pStyle w:val="Normal"/>
+        <w:rPr/>
+      </w:pPr>
+      <w:r>
+        <w:rPr/>
+        <w:t>Here you give details of the development or investigation of the new material proposed in 'New Ideas'. This must be done in a business-like manner. The development of any software must follow a suitable analysis and design methodology. There are CASE tools available to you for some methodologies, others will have to be a 'paper' design. An investigation must also follow a suitable methodology and use appropriate techniques and tools.</w:t>
+      </w:r>
+    </w:p>
+    <w:p>
+      <w:pPr>
+        <w:pStyle w:val="Normal"/>
+        <w:rPr/>
+      </w:pPr>
+      <w:r>
+        <w:rPr/>
+        <w:t xml:space="preserve">Software-based projects, requiring the production of a software solution for a set of requirements, should demonstrate that the software development has undergone appropriate analysis, design, project management, structured programming and testing.  Research-based projects, requiring an investigation of a research question or client’s requirements, or being used to test a hypothesis, should demonstrate that the investigation has been properly conducted, is based on scientific principles and uses appropriate tools, techniques and standards.  An investigation must produce a technical outcome from some development (software or hardware (e.g. networks, displays)) or testing (e.g. of system/network performance, system security, HCI/usability analysis).  Sometimes a software prototype or a testing framework will be produced for the evaluation or testing of the research or hypothesis.  Work based purely on literature review is not acceptable.  </w:t>
+      </w:r>
+    </w:p>
+    <w:p>
+      <w:pPr>
+        <w:pStyle w:val="Normal"/>
+        <w:rPr/>
+      </w:pPr>
+      <w:r>
+        <w:rPr/>
+        <w:t xml:space="preserve">Some projects aim to provide software for general use as their final product and these must include relevant aspects of HCI (Human Computer Interaction) and address such features of usability such as 'user friendliness' and most likely employ GUI (graphical user interface) standards such as Windows. </w:t>
+      </w:r>
+    </w:p>
+    <w:p>
+      <w:pPr>
+        <w:pStyle w:val="Normal"/>
+        <w:rPr/>
+      </w:pPr>
+      <w:r>
+        <w:rPr/>
+        <w:t xml:space="preserve">In any case, students often ask what should go in this chapter, how to describe what they have done, what is relevant, how much of existing work to include, what to include from what they have done, etc. The simplest and surest way is to refer to your diary of the work you have done and report on it in chronological order. </w:t>
+      </w:r>
+    </w:p>
+    <w:p>
+      <w:pPr>
+        <w:pStyle w:val="Normal"/>
+        <w:rPr/>
+      </w:pPr>
+      <w:r>
+        <w:rPr/>
+        <w:t xml:space="preserve">The complete requirements analysis, problem analysis &amp; design of software must be done rigorously and included in full in an appendix. Avoid cross-referencing it too often, thus causing the reader to keep flicking pages back and forth, rather reproduce sections that you wish to draw the reader's attention to. That is, highlight the parts that you found particularly difficult to implement and feel rather proud of having solved. Do not include lengthy descriptions of standard techniques or methodologies, simply state that 'such-and-such was designed using such-and-such technique (give a reference, not just 'SSADM' but 'SSADM [James 1996]' where the reference is a standard text on the technique!)' and highlight where you found shortcomings in the technique that didn't quite cope with your particular problem. Highlight exceptions to the standard.  </w:t>
+      </w:r>
+    </w:p>
+    <w:p>
+      <w:pPr>
+        <w:pStyle w:val="ChapterNumber"/>
+        <w:ind w:left="431" w:hanging="431"/>
+        <w:rPr/>
+      </w:pPr>
+      <w:r>
+        <w:rPr/>
+        <w:t>CHAPTER 5</w:t>
+      </w:r>
+    </w:p>
+    <w:p>
+      <w:pPr>
+        <w:pStyle w:val="CHAPTERHEADING"/>
+        <w:rPr/>
+      </w:pPr>
+      <w:bookmarkStart w:id="63" w:name="_Toc310505521"/>
+      <w:bookmarkStart w:id="64" w:name="__RefHeading___Toc1493_386191692"/>
+      <w:bookmarkEnd w:id="63"/>
+      <w:bookmarkEnd w:id="64"/>
+      <w:r>
+        <w:rPr/>
+        <w:t>RESULTS / DISCUSSION</w:t>
+      </w:r>
+    </w:p>
+    <w:p>
+      <w:pPr>
+        <w:pStyle w:val="Heading1"/>
+        <w:numPr>
+          <w:ilvl w:val="0"/>
+          <w:numId w:val="1"/>
+        </w:numPr>
+        <w:rPr/>
+      </w:pPr>
+      <w:bookmarkStart w:id="65" w:name="__RefHeading___Toc2570_1488950273"/>
+      <w:bookmarkEnd w:id="65"/>
+      <w:r>
+        <w:rPr/>
+        <w:t>Introduction</w:t>
+      </w:r>
+    </w:p>
+    <w:p>
+      <w:pPr>
+        <w:pStyle w:val="Normal"/>
+        <w:rPr/>
+      </w:pPr>
+      <w:r>
+        <w:rPr/>
+        <w:t>The technique developed as your project is supposed to show improvement on techniques previously available. Therefore it may be necessary to spend time investigating whether this is true. Perhaps you need to set up some sort of quantitative test and do a little statistical analysis to confirm the improvement. Perhaps a group of your friends could test out the user interface and provide comment on its suitability for the task. Try to estimate the limitations of your work and if it does not cover certain aspects that a user might expect then say so and make sure the system will reject input it is not expected to cope with.</w:t>
+      </w:r>
+    </w:p>
+    <w:p>
+      <w:pPr>
+        <w:pStyle w:val="ChapterNumber"/>
+        <w:ind w:left="431" w:hanging="431"/>
+        <w:rPr/>
+      </w:pPr>
+      <w:bookmarkStart w:id="66" w:name="_Toc310505523"/>
+      <w:bookmarkEnd w:id="66"/>
+      <w:r>
+        <w:rPr/>
+        <w:t>CHAPTER 6</w:t>
+      </w:r>
+    </w:p>
+    <w:p>
+      <w:pPr>
+        <w:pStyle w:val="CHAPTERHEADING"/>
+        <w:rPr/>
+      </w:pPr>
+      <w:bookmarkStart w:id="67" w:name="_Toc310505524"/>
+      <w:bookmarkStart w:id="68" w:name="__RefHeading___Toc1495_386191692"/>
+      <w:bookmarkEnd w:id="67"/>
+      <w:bookmarkEnd w:id="68"/>
+      <w:r>
+        <w:rPr/>
+        <w:t>CONCLUSIONS / FUTURE WORK</w:t>
+      </w:r>
+    </w:p>
+    <w:p>
+      <w:pPr>
+        <w:pStyle w:val="Normal"/>
+        <w:rPr/>
+      </w:pPr>
+      <w:r>
+        <w:rPr/>
+        <w:t>Introduction</w:t>
+      </w:r>
     </w:p>
     <w:p>
       <w:pPr>
@@ -2308,8 +2248,8 @@
         <w:pStyle w:val="Normal"/>
         <w:rPr/>
       </w:pPr>
-      <w:bookmarkStart w:id="88" w:name="_GoBack"/>
-      <w:bookmarkEnd w:id="88"/>
+      <w:bookmarkStart w:id="69" w:name="_GoBack"/>
+      <w:bookmarkEnd w:id="69"/>
       <w:r>
         <w:rPr/>
         <w:t xml:space="preserve">This chapter should also include a discussion of the four PSEL issues (Professional, Social, Ethical and Legal) and the way in which you project has/will/could impact on each. </w:t>
@@ -2320,9 +2260,8 @@
         <w:pStyle w:val="PageHeadings"/>
         <w:rPr/>
       </w:pPr>
-      <w:bookmarkStart w:id="89" w:name="_Toc124922237"/>
-      <w:bookmarkStart w:id="90" w:name="_Toc310505526"/>
-      <w:bookmarkEnd w:id="90"/>
+      <w:bookmarkStart w:id="70" w:name="_Toc310505526"/>
+      <w:bookmarkEnd w:id="70"/>
       <w:r>
         <w:rPr/>
         <w:t>ReferenceS</w:t>
@@ -2408,10 +2347,10 @@
         <w:pStyle w:val="PageHeadings"/>
         <w:rPr/>
       </w:pPr>
-      <w:bookmarkStart w:id="91" w:name="_Toc124922237"/>
-      <w:bookmarkStart w:id="92" w:name="_Toc310505527"/>
-      <w:bookmarkEnd w:id="91"/>
-      <w:bookmarkEnd w:id="92"/>
+      <w:bookmarkStart w:id="71" w:name="_Toc310505527"/>
+      <w:bookmarkStart w:id="72" w:name="_Toc124922237"/>
+      <w:bookmarkEnd w:id="71"/>
+      <w:bookmarkEnd w:id="72"/>
       <w:r>
         <w:rPr/>
         <w:t>Bibliography</w:t>
@@ -2532,12 +2471,12 @@
         <w:pStyle w:val="PageHeadings"/>
         <w:rPr/>
       </w:pPr>
-      <w:bookmarkStart w:id="93" w:name="_Toc310505528"/>
-      <w:bookmarkStart w:id="94" w:name="_Toc125788076"/>
-      <w:bookmarkStart w:id="95" w:name="_Toc125788025"/>
-      <w:bookmarkEnd w:id="93"/>
-      <w:bookmarkEnd w:id="94"/>
-      <w:bookmarkEnd w:id="95"/>
+      <w:bookmarkStart w:id="73" w:name="_Toc125788025"/>
+      <w:bookmarkStart w:id="74" w:name="_Toc125788076"/>
+      <w:bookmarkStart w:id="75" w:name="_Toc310505528"/>
+      <w:bookmarkEnd w:id="73"/>
+      <w:bookmarkEnd w:id="74"/>
+      <w:bookmarkEnd w:id="75"/>
       <w:r>
         <w:rPr/>
         <w:t>Appendix A</w:t>
@@ -2747,7 +2686,7 @@
     <w:lvl w:ilvl="0">
       <w:start w:val="1"/>
       <w:numFmt w:val="decimal"/>
-      <w:lvlText w:val="CHAPTER %1"/>
+      <w:lvlText w:val="%1"/>
       <w:lvlJc w:val="left"/>
       <w:pPr>
         <w:tabs>
@@ -2762,9 +2701,6 @@
       <w:lvlText w:val="%1.%2"/>
       <w:lvlJc w:val="left"/>
       <w:pPr>
-        <w:tabs>
-          <w:tab w:val="num" w:pos="576"/>
-        </w:tabs>
         <w:ind w:left="576" w:hanging="576"/>
       </w:pPr>
     </w:lvl>
@@ -2774,9 +2710,6 @@
       <w:lvlText w:val="%1.%2.%3"/>
       <w:lvlJc w:val="left"/>
       <w:pPr>
-        <w:tabs>
-          <w:tab w:val="num" w:pos="1440"/>
-        </w:tabs>
         <w:ind w:left="1440" w:hanging="720"/>
       </w:pPr>
     </w:lvl>
@@ -2786,9 +2719,6 @@
       <w:lvlText w:val="%1.%2.%3.%4"/>
       <w:lvlJc w:val="left"/>
       <w:pPr>
-        <w:tabs>
-          <w:tab w:val="num" w:pos="864"/>
-        </w:tabs>
         <w:ind w:left="864" w:hanging="864"/>
       </w:pPr>
     </w:lvl>
@@ -2798,9 +2728,6 @@
       <w:lvlText w:val="%1.%2.%3.%4.%5"/>
       <w:lvlJc w:val="left"/>
       <w:pPr>
-        <w:tabs>
-          <w:tab w:val="num" w:pos="1008"/>
-        </w:tabs>
         <w:ind w:left="1008" w:hanging="1008"/>
       </w:pPr>
     </w:lvl>
@@ -2810,9 +2737,6 @@
       <w:lvlText w:val="%1.%2.%3.%4.%5.%6"/>
       <w:lvlJc w:val="left"/>
       <w:pPr>
-        <w:tabs>
-          <w:tab w:val="num" w:pos="1152"/>
-        </w:tabs>
         <w:ind w:left="1152" w:hanging="1152"/>
       </w:pPr>
     </w:lvl>
@@ -2822,9 +2746,6 @@
       <w:lvlText w:val="%1.%2.%3.%4.%5.%6.%7"/>
       <w:lvlJc w:val="left"/>
       <w:pPr>
-        <w:tabs>
-          <w:tab w:val="num" w:pos="1296"/>
-        </w:tabs>
         <w:ind w:left="1296" w:hanging="1296"/>
       </w:pPr>
     </w:lvl>
@@ -2834,9 +2755,6 @@
       <w:lvlText w:val="%1.%2.%3.%4.%5.%6.%7.%8"/>
       <w:lvlJc w:val="left"/>
       <w:pPr>
-        <w:tabs>
-          <w:tab w:val="num" w:pos="1440"/>
-        </w:tabs>
         <w:ind w:left="1440" w:hanging="1440"/>
       </w:pPr>
     </w:lvl>
@@ -2846,9 +2764,6 @@
       <w:lvlText w:val="%1.%2.%3.%4.%5.%6.%7.%8.%9"/>
       <w:lvlJc w:val="left"/>
       <w:pPr>
-        <w:tabs>
-          <w:tab w:val="num" w:pos="1584"/>
-        </w:tabs>
         <w:ind w:left="1584" w:hanging="1584"/>
       </w:pPr>
     </w:lvl>
@@ -2864,6 +2779,301 @@
           <w:tab w:val="num" w:pos="360"/>
         </w:tabs>
         <w:ind w:left="360" w:hanging="360"/>
+      </w:pPr>
+      <w:rPr>
+        <w:rFonts w:ascii="Symbol" w:hAnsi="Symbol" w:cs="Symbol" w:hint="default"/>
+        <w:b/>
+        <w:rFonts w:cs="OpenSymbol"/>
+      </w:rPr>
+    </w:lvl>
+    <w:lvl w:ilvl="1">
+      <w:start w:val="1"/>
+      <w:numFmt w:val="bullet"/>
+      <w:lvlText w:val="◦"/>
+      <w:lvlJc w:val="left"/>
+      <w:pPr>
+        <w:tabs>
+          <w:tab w:val="num" w:pos="720"/>
+        </w:tabs>
+        <w:ind w:left="720" w:hanging="360"/>
+      </w:pPr>
+      <w:rPr>
+        <w:rFonts w:ascii="OpenSymbol" w:hAnsi="OpenSymbol" w:cs="OpenSymbol" w:hint="default"/>
+        <w:rFonts w:cs="OpenSymbol"/>
+      </w:rPr>
+    </w:lvl>
+    <w:lvl w:ilvl="2">
+      <w:start w:val="1"/>
+      <w:numFmt w:val="bullet"/>
+      <w:lvlText w:val="▪"/>
+      <w:lvlJc w:val="left"/>
+      <w:pPr>
+        <w:tabs>
+          <w:tab w:val="num" w:pos="1080"/>
+        </w:tabs>
+        <w:ind w:left="1080" w:hanging="360"/>
+      </w:pPr>
+      <w:rPr>
+        <w:rFonts w:ascii="OpenSymbol" w:hAnsi="OpenSymbol" w:cs="OpenSymbol" w:hint="default"/>
+        <w:rFonts w:cs="OpenSymbol"/>
+      </w:rPr>
+    </w:lvl>
+    <w:lvl w:ilvl="3">
+      <w:start w:val="1"/>
+      <w:numFmt w:val="bullet"/>
+      <w:lvlText w:val=""/>
+      <w:lvlJc w:val="left"/>
+      <w:pPr>
+        <w:tabs>
+          <w:tab w:val="num" w:pos="1440"/>
+        </w:tabs>
+        <w:ind w:left="1440" w:hanging="360"/>
+      </w:pPr>
+      <w:rPr>
+        <w:rFonts w:ascii="Symbol" w:hAnsi="Symbol" w:cs="Symbol" w:hint="default"/>
+        <w:rFonts w:cs="OpenSymbol"/>
+      </w:rPr>
+    </w:lvl>
+    <w:lvl w:ilvl="4">
+      <w:start w:val="1"/>
+      <w:numFmt w:val="bullet"/>
+      <w:lvlText w:val="◦"/>
+      <w:lvlJc w:val="left"/>
+      <w:pPr>
+        <w:tabs>
+          <w:tab w:val="num" w:pos="1800"/>
+        </w:tabs>
+        <w:ind w:left="1800" w:hanging="360"/>
+      </w:pPr>
+      <w:rPr>
+        <w:rFonts w:ascii="OpenSymbol" w:hAnsi="OpenSymbol" w:cs="OpenSymbol" w:hint="default"/>
+        <w:rFonts w:cs="OpenSymbol"/>
+      </w:rPr>
+    </w:lvl>
+    <w:lvl w:ilvl="5">
+      <w:start w:val="1"/>
+      <w:numFmt w:val="bullet"/>
+      <w:lvlText w:val="▪"/>
+      <w:lvlJc w:val="left"/>
+      <w:pPr>
+        <w:tabs>
+          <w:tab w:val="num" w:pos="2160"/>
+        </w:tabs>
+        <w:ind w:left="2160" w:hanging="360"/>
+      </w:pPr>
+      <w:rPr>
+        <w:rFonts w:ascii="OpenSymbol" w:hAnsi="OpenSymbol" w:cs="OpenSymbol" w:hint="default"/>
+        <w:rFonts w:cs="OpenSymbol"/>
+      </w:rPr>
+    </w:lvl>
+    <w:lvl w:ilvl="6">
+      <w:start w:val="1"/>
+      <w:numFmt w:val="bullet"/>
+      <w:lvlText w:val=""/>
+      <w:lvlJc w:val="left"/>
+      <w:pPr>
+        <w:tabs>
+          <w:tab w:val="num" w:pos="2520"/>
+        </w:tabs>
+        <w:ind w:left="2520" w:hanging="360"/>
+      </w:pPr>
+      <w:rPr>
+        <w:rFonts w:ascii="Symbol" w:hAnsi="Symbol" w:cs="Symbol" w:hint="default"/>
+        <w:rFonts w:cs="OpenSymbol"/>
+      </w:rPr>
+    </w:lvl>
+    <w:lvl w:ilvl="7">
+      <w:start w:val="1"/>
+      <w:numFmt w:val="bullet"/>
+      <w:lvlText w:val="◦"/>
+      <w:lvlJc w:val="left"/>
+      <w:pPr>
+        <w:tabs>
+          <w:tab w:val="num" w:pos="2880"/>
+        </w:tabs>
+        <w:ind w:left="2880" w:hanging="360"/>
+      </w:pPr>
+      <w:rPr>
+        <w:rFonts w:ascii="OpenSymbol" w:hAnsi="OpenSymbol" w:cs="OpenSymbol" w:hint="default"/>
+        <w:rFonts w:cs="OpenSymbol"/>
+      </w:rPr>
+    </w:lvl>
+    <w:lvl w:ilvl="8">
+      <w:start w:val="1"/>
+      <w:numFmt w:val="bullet"/>
+      <w:lvlText w:val="▪"/>
+      <w:lvlJc w:val="left"/>
+      <w:pPr>
+        <w:tabs>
+          <w:tab w:val="num" w:pos="3240"/>
+        </w:tabs>
+        <w:ind w:left="3240" w:hanging="360"/>
+      </w:pPr>
+      <w:rPr>
+        <w:rFonts w:ascii="OpenSymbol" w:hAnsi="OpenSymbol" w:cs="OpenSymbol" w:hint="default"/>
+        <w:rFonts w:cs="OpenSymbol"/>
+      </w:rPr>
+    </w:lvl>
+  </w:abstractNum>
+  <w:abstractNum w:abstractNumId="4">
+    <w:lvl w:ilvl="0">
+      <w:start w:val="1"/>
+      <w:numFmt w:val="bullet"/>
+      <w:lvlText w:val=""/>
+      <w:lvlJc w:val="left"/>
+      <w:pPr>
+        <w:tabs>
+          <w:tab w:val="num" w:pos="720"/>
+        </w:tabs>
+        <w:ind w:left="720" w:hanging="360"/>
+      </w:pPr>
+      <w:rPr>
+        <w:rFonts w:ascii="Symbol" w:hAnsi="Symbol" w:cs="Symbol" w:hint="default"/>
+        <w:b w:val="false"/>
+        <w:rFonts w:cs="OpenSymbol"/>
+      </w:rPr>
+    </w:lvl>
+    <w:lvl w:ilvl="1">
+      <w:start w:val="1"/>
+      <w:numFmt w:val="bullet"/>
+      <w:lvlText w:val="◦"/>
+      <w:lvlJc w:val="left"/>
+      <w:pPr>
+        <w:tabs>
+          <w:tab w:val="num" w:pos="1080"/>
+        </w:tabs>
+        <w:ind w:left="1080" w:hanging="360"/>
+      </w:pPr>
+      <w:rPr>
+        <w:rFonts w:ascii="OpenSymbol" w:hAnsi="OpenSymbol" w:cs="OpenSymbol" w:hint="default"/>
+        <w:b w:val="false"/>
+        <w:rFonts w:cs="OpenSymbol"/>
+      </w:rPr>
+    </w:lvl>
+    <w:lvl w:ilvl="2">
+      <w:start w:val="1"/>
+      <w:numFmt w:val="bullet"/>
+      <w:lvlText w:val="▪"/>
+      <w:lvlJc w:val="left"/>
+      <w:pPr>
+        <w:tabs>
+          <w:tab w:val="num" w:pos="1440"/>
+        </w:tabs>
+        <w:ind w:left="1440" w:hanging="360"/>
+      </w:pPr>
+      <w:rPr>
+        <w:rFonts w:ascii="OpenSymbol" w:hAnsi="OpenSymbol" w:cs="OpenSymbol" w:hint="default"/>
+        <w:rFonts w:cs="OpenSymbol"/>
+      </w:rPr>
+    </w:lvl>
+    <w:lvl w:ilvl="3">
+      <w:start w:val="1"/>
+      <w:numFmt w:val="bullet"/>
+      <w:lvlText w:val=""/>
+      <w:lvlJc w:val="left"/>
+      <w:pPr>
+        <w:tabs>
+          <w:tab w:val="num" w:pos="1800"/>
+        </w:tabs>
+        <w:ind w:left="1800" w:hanging="360"/>
+      </w:pPr>
+      <w:rPr>
+        <w:rFonts w:ascii="Symbol" w:hAnsi="Symbol" w:cs="Symbol" w:hint="default"/>
+        <w:rFonts w:cs="OpenSymbol"/>
+      </w:rPr>
+    </w:lvl>
+    <w:lvl w:ilvl="4">
+      <w:start w:val="1"/>
+      <w:numFmt w:val="bullet"/>
+      <w:lvlText w:val="◦"/>
+      <w:lvlJc w:val="left"/>
+      <w:pPr>
+        <w:tabs>
+          <w:tab w:val="num" w:pos="2160"/>
+        </w:tabs>
+        <w:ind w:left="2160" w:hanging="360"/>
+      </w:pPr>
+      <w:rPr>
+        <w:rFonts w:ascii="OpenSymbol" w:hAnsi="OpenSymbol" w:cs="OpenSymbol" w:hint="default"/>
+        <w:rFonts w:cs="OpenSymbol"/>
+      </w:rPr>
+    </w:lvl>
+    <w:lvl w:ilvl="5">
+      <w:start w:val="1"/>
+      <w:numFmt w:val="bullet"/>
+      <w:lvlText w:val="▪"/>
+      <w:lvlJc w:val="left"/>
+      <w:pPr>
+        <w:tabs>
+          <w:tab w:val="num" w:pos="2520"/>
+        </w:tabs>
+        <w:ind w:left="2520" w:hanging="360"/>
+      </w:pPr>
+      <w:rPr>
+        <w:rFonts w:ascii="OpenSymbol" w:hAnsi="OpenSymbol" w:cs="OpenSymbol" w:hint="default"/>
+        <w:rFonts w:cs="OpenSymbol"/>
+      </w:rPr>
+    </w:lvl>
+    <w:lvl w:ilvl="6">
+      <w:start w:val="1"/>
+      <w:numFmt w:val="bullet"/>
+      <w:lvlText w:val=""/>
+      <w:lvlJc w:val="left"/>
+      <w:pPr>
+        <w:tabs>
+          <w:tab w:val="num" w:pos="2880"/>
+        </w:tabs>
+        <w:ind w:left="2880" w:hanging="360"/>
+      </w:pPr>
+      <w:rPr>
+        <w:rFonts w:ascii="Symbol" w:hAnsi="Symbol" w:cs="Symbol" w:hint="default"/>
+        <w:rFonts w:cs="OpenSymbol"/>
+      </w:rPr>
+    </w:lvl>
+    <w:lvl w:ilvl="7">
+      <w:start w:val="1"/>
+      <w:numFmt w:val="bullet"/>
+      <w:lvlText w:val="◦"/>
+      <w:lvlJc w:val="left"/>
+      <w:pPr>
+        <w:tabs>
+          <w:tab w:val="num" w:pos="3240"/>
+        </w:tabs>
+        <w:ind w:left="3240" w:hanging="360"/>
+      </w:pPr>
+      <w:rPr>
+        <w:rFonts w:ascii="OpenSymbol" w:hAnsi="OpenSymbol" w:cs="OpenSymbol" w:hint="default"/>
+        <w:rFonts w:cs="OpenSymbol"/>
+      </w:rPr>
+    </w:lvl>
+    <w:lvl w:ilvl="8">
+      <w:start w:val="1"/>
+      <w:numFmt w:val="bullet"/>
+      <w:lvlText w:val="▪"/>
+      <w:lvlJc w:val="left"/>
+      <w:pPr>
+        <w:tabs>
+          <w:tab w:val="num" w:pos="3600"/>
+        </w:tabs>
+        <w:ind w:left="3600" w:hanging="360"/>
+      </w:pPr>
+      <w:rPr>
+        <w:rFonts w:ascii="OpenSymbol" w:hAnsi="OpenSymbol" w:cs="OpenSymbol" w:hint="default"/>
+        <w:rFonts w:cs="OpenSymbol"/>
+      </w:rPr>
+    </w:lvl>
+  </w:abstractNum>
+  <w:abstractNum w:abstractNumId="5">
+    <w:lvl w:ilvl="0">
+      <w:start w:val="1"/>
+      <w:numFmt w:val="bullet"/>
+      <w:lvlText w:val=""/>
+      <w:lvlJc w:val="left"/>
+      <w:pPr>
+        <w:tabs>
+          <w:tab w:val="num" w:pos="720"/>
+        </w:tabs>
+        <w:ind w:left="720" w:hanging="360"/>
       </w:pPr>
       <w:rPr>
         <w:rFonts w:ascii="Symbol" w:hAnsi="Symbol" w:cs="Symbol" w:hint="default"/>
@@ -2877,9 +3087,9 @@
       <w:lvlJc w:val="left"/>
       <w:pPr>
         <w:tabs>
-          <w:tab w:val="num" w:pos="720"/>
+          <w:tab w:val="num" w:pos="1080"/>
         </w:tabs>
-        <w:ind w:left="720" w:hanging="360"/>
+        <w:ind w:left="1080" w:hanging="360"/>
       </w:pPr>
       <w:rPr>
         <w:rFonts w:ascii="OpenSymbol" w:hAnsi="OpenSymbol" w:cs="OpenSymbol" w:hint="default"/>
@@ -2893,9 +3103,9 @@
       <w:lvlJc w:val="left"/>
       <w:pPr>
         <w:tabs>
-          <w:tab w:val="num" w:pos="1080"/>
+          <w:tab w:val="num" w:pos="1440"/>
         </w:tabs>
-        <w:ind w:left="1080" w:hanging="360"/>
+        <w:ind w:left="1440" w:hanging="360"/>
       </w:pPr>
       <w:rPr>
         <w:rFonts w:ascii="OpenSymbol" w:hAnsi="OpenSymbol" w:cs="OpenSymbol" w:hint="default"/>
@@ -2909,9 +3119,9 @@
       <w:lvlJc w:val="left"/>
       <w:pPr>
         <w:tabs>
-          <w:tab w:val="num" w:pos="1440"/>
+          <w:tab w:val="num" w:pos="1800"/>
         </w:tabs>
-        <w:ind w:left="1440" w:hanging="360"/>
+        <w:ind w:left="1800" w:hanging="360"/>
       </w:pPr>
       <w:rPr>
         <w:rFonts w:ascii="Symbol" w:hAnsi="Symbol" w:cs="Symbol" w:hint="default"/>
@@ -2925,9 +3135,9 @@
       <w:lvlJc w:val="left"/>
       <w:pPr>
         <w:tabs>
-          <w:tab w:val="num" w:pos="1800"/>
+          <w:tab w:val="num" w:pos="2160"/>
         </w:tabs>
-        <w:ind w:left="1800" w:hanging="360"/>
+        <w:ind w:left="2160" w:hanging="360"/>
       </w:pPr>
       <w:rPr>
         <w:rFonts w:ascii="OpenSymbol" w:hAnsi="OpenSymbol" w:cs="OpenSymbol" w:hint="default"/>
@@ -2941,9 +3151,9 @@
       <w:lvlJc w:val="left"/>
       <w:pPr>
         <w:tabs>
-          <w:tab w:val="num" w:pos="2160"/>
+          <w:tab w:val="num" w:pos="2520"/>
         </w:tabs>
-        <w:ind w:left="2160" w:hanging="360"/>
+        <w:ind w:left="2520" w:hanging="360"/>
       </w:pPr>
       <w:rPr>
         <w:rFonts w:ascii="OpenSymbol" w:hAnsi="OpenSymbol" w:cs="OpenSymbol" w:hint="default"/>
@@ -2957,9 +3167,9 @@
       <w:lvlJc w:val="left"/>
       <w:pPr>
         <w:tabs>
-          <w:tab w:val="num" w:pos="2520"/>
+          <w:tab w:val="num" w:pos="2880"/>
         </w:tabs>
-        <w:ind w:left="2520" w:hanging="360"/>
+        <w:ind w:left="2880" w:hanging="360"/>
       </w:pPr>
       <w:rPr>
         <w:rFonts w:ascii="Symbol" w:hAnsi="Symbol" w:cs="Symbol" w:hint="default"/>
@@ -2973,9 +3183,9 @@
       <w:lvlJc w:val="left"/>
       <w:pPr>
         <w:tabs>
-          <w:tab w:val="num" w:pos="2880"/>
+          <w:tab w:val="num" w:pos="3240"/>
         </w:tabs>
-        <w:ind w:left="2880" w:hanging="360"/>
+        <w:ind w:left="3240" w:hanging="360"/>
       </w:pPr>
       <w:rPr>
         <w:rFonts w:ascii="OpenSymbol" w:hAnsi="OpenSymbol" w:cs="OpenSymbol" w:hint="default"/>
@@ -2989,9 +3199,155 @@
       <w:lvlJc w:val="left"/>
       <w:pPr>
         <w:tabs>
+          <w:tab w:val="num" w:pos="3600"/>
+        </w:tabs>
+        <w:ind w:left="3600" w:hanging="360"/>
+      </w:pPr>
+      <w:rPr>
+        <w:rFonts w:ascii="OpenSymbol" w:hAnsi="OpenSymbol" w:cs="OpenSymbol" w:hint="default"/>
+        <w:rFonts w:cs="OpenSymbol"/>
+      </w:rPr>
+    </w:lvl>
+  </w:abstractNum>
+  <w:abstractNum w:abstractNumId="6">
+    <w:lvl w:ilvl="0">
+      <w:start w:val="1"/>
+      <w:numFmt w:val="bullet"/>
+      <w:lvlText w:val=""/>
+      <w:lvlJc w:val="left"/>
+      <w:pPr>
+        <w:tabs>
+          <w:tab w:val="num" w:pos="720"/>
+        </w:tabs>
+        <w:ind w:left="720" w:hanging="360"/>
+      </w:pPr>
+      <w:rPr>
+        <w:rFonts w:ascii="Symbol" w:hAnsi="Symbol" w:cs="Symbol" w:hint="default"/>
+        <w:rFonts w:cs="OpenSymbol"/>
+      </w:rPr>
+    </w:lvl>
+    <w:lvl w:ilvl="1">
+      <w:start w:val="1"/>
+      <w:numFmt w:val="bullet"/>
+      <w:lvlText w:val="◦"/>
+      <w:lvlJc w:val="left"/>
+      <w:pPr>
+        <w:tabs>
+          <w:tab w:val="num" w:pos="1080"/>
+        </w:tabs>
+        <w:ind w:left="1080" w:hanging="360"/>
+      </w:pPr>
+      <w:rPr>
+        <w:rFonts w:ascii="OpenSymbol" w:hAnsi="OpenSymbol" w:cs="OpenSymbol" w:hint="default"/>
+        <w:rFonts w:cs="OpenSymbol"/>
+      </w:rPr>
+    </w:lvl>
+    <w:lvl w:ilvl="2">
+      <w:start w:val="1"/>
+      <w:numFmt w:val="bullet"/>
+      <w:lvlText w:val="▪"/>
+      <w:lvlJc w:val="left"/>
+      <w:pPr>
+        <w:tabs>
+          <w:tab w:val="num" w:pos="1440"/>
+        </w:tabs>
+        <w:ind w:left="1440" w:hanging="360"/>
+      </w:pPr>
+      <w:rPr>
+        <w:rFonts w:ascii="OpenSymbol" w:hAnsi="OpenSymbol" w:cs="OpenSymbol" w:hint="default"/>
+        <w:rFonts w:cs="OpenSymbol"/>
+      </w:rPr>
+    </w:lvl>
+    <w:lvl w:ilvl="3">
+      <w:start w:val="1"/>
+      <w:numFmt w:val="bullet"/>
+      <w:lvlText w:val=""/>
+      <w:lvlJc w:val="left"/>
+      <w:pPr>
+        <w:tabs>
+          <w:tab w:val="num" w:pos="1800"/>
+        </w:tabs>
+        <w:ind w:left="1800" w:hanging="360"/>
+      </w:pPr>
+      <w:rPr>
+        <w:rFonts w:ascii="Symbol" w:hAnsi="Symbol" w:cs="Symbol" w:hint="default"/>
+        <w:rFonts w:cs="OpenSymbol"/>
+      </w:rPr>
+    </w:lvl>
+    <w:lvl w:ilvl="4">
+      <w:start w:val="1"/>
+      <w:numFmt w:val="bullet"/>
+      <w:lvlText w:val="◦"/>
+      <w:lvlJc w:val="left"/>
+      <w:pPr>
+        <w:tabs>
+          <w:tab w:val="num" w:pos="2160"/>
+        </w:tabs>
+        <w:ind w:left="2160" w:hanging="360"/>
+      </w:pPr>
+      <w:rPr>
+        <w:rFonts w:ascii="OpenSymbol" w:hAnsi="OpenSymbol" w:cs="OpenSymbol" w:hint="default"/>
+        <w:rFonts w:cs="OpenSymbol"/>
+      </w:rPr>
+    </w:lvl>
+    <w:lvl w:ilvl="5">
+      <w:start w:val="1"/>
+      <w:numFmt w:val="bullet"/>
+      <w:lvlText w:val="▪"/>
+      <w:lvlJc w:val="left"/>
+      <w:pPr>
+        <w:tabs>
+          <w:tab w:val="num" w:pos="2520"/>
+        </w:tabs>
+        <w:ind w:left="2520" w:hanging="360"/>
+      </w:pPr>
+      <w:rPr>
+        <w:rFonts w:ascii="OpenSymbol" w:hAnsi="OpenSymbol" w:cs="OpenSymbol" w:hint="default"/>
+        <w:rFonts w:cs="OpenSymbol"/>
+      </w:rPr>
+    </w:lvl>
+    <w:lvl w:ilvl="6">
+      <w:start w:val="1"/>
+      <w:numFmt w:val="bullet"/>
+      <w:lvlText w:val=""/>
+      <w:lvlJc w:val="left"/>
+      <w:pPr>
+        <w:tabs>
+          <w:tab w:val="num" w:pos="2880"/>
+        </w:tabs>
+        <w:ind w:left="2880" w:hanging="360"/>
+      </w:pPr>
+      <w:rPr>
+        <w:rFonts w:ascii="Symbol" w:hAnsi="Symbol" w:cs="Symbol" w:hint="default"/>
+        <w:rFonts w:cs="OpenSymbol"/>
+      </w:rPr>
+    </w:lvl>
+    <w:lvl w:ilvl="7">
+      <w:start w:val="1"/>
+      <w:numFmt w:val="bullet"/>
+      <w:lvlText w:val="◦"/>
+      <w:lvlJc w:val="left"/>
+      <w:pPr>
+        <w:tabs>
           <w:tab w:val="num" w:pos="3240"/>
         </w:tabs>
         <w:ind w:left="3240" w:hanging="360"/>
+      </w:pPr>
+      <w:rPr>
+        <w:rFonts w:ascii="OpenSymbol" w:hAnsi="OpenSymbol" w:cs="OpenSymbol" w:hint="default"/>
+        <w:rFonts w:cs="OpenSymbol"/>
+      </w:rPr>
+    </w:lvl>
+    <w:lvl w:ilvl="8">
+      <w:start w:val="1"/>
+      <w:numFmt w:val="bullet"/>
+      <w:lvlText w:val="▪"/>
+      <w:lvlJc w:val="left"/>
+      <w:pPr>
+        <w:tabs>
+          <w:tab w:val="num" w:pos="3600"/>
+        </w:tabs>
+        <w:ind w:left="3600" w:hanging="360"/>
       </w:pPr>
       <w:rPr>
         <w:rFonts w:ascii="OpenSymbol" w:hAnsi="OpenSymbol" w:cs="OpenSymbol" w:hint="default"/>
@@ -3007,6 +3363,15 @@
   </w:num>
   <w:num w:numId="3">
     <w:abstractNumId w:val="3"/>
+  </w:num>
+  <w:num w:numId="4">
+    <w:abstractNumId w:val="4"/>
+  </w:num>
+  <w:num w:numId="5">
+    <w:abstractNumId w:val="5"/>
+  </w:num>
+  <w:num w:numId="6">
+    <w:abstractNumId w:val="6"/>
   </w:num>
 </w:numbering>
 </file>
@@ -3168,7 +3533,7 @@
     </w:pPr>
     <w:rPr>
       <w:rFonts w:ascii="Verdana" w:hAnsi="Verdana" w:eastAsia="Times New Roman" w:cs="Times New Roman"/>
-      <w:color w:val="auto"/>
+      <w:color w:val="00000A"/>
       <w:sz w:val="20"/>
       <w:szCs w:val="24"/>
       <w:lang w:val="en-GB" w:eastAsia="en-GB" w:bidi="ar-SA"/>
@@ -3252,6 +3617,7 @@
   </w:style>
   <w:style w:type="paragraph" w:styleId="Heading4">
     <w:name w:val="Heading 4"/>
+    <w:basedOn w:val="Heading"/>
     <w:next w:val="Normal"/>
     <w:qFormat/>
     <w:rsid w:val="00ed4c9f"/>
@@ -3261,6 +3627,8 @@
         <w:ilvl w:val="3"/>
         <w:numId w:val="1"/>
       </w:numPr>
+      <w:bidi w:val="0"/>
+      <w:jc w:val="left"/>
       <w:outlineLvl w:val="3"/>
       <w:outlineLvl w:val="3"/>
     </w:pPr>
@@ -3270,7 +3638,7 @@
       <w:i w:val="false"/>
       <w:caps w:val="false"/>
       <w:smallCaps w:val="false"/>
-      <w:color w:val="auto"/>
+      <w:color w:val="00000A"/>
       <w:sz w:val="28"/>
       <w:szCs w:val="20"/>
       <w:lang w:val="en-GB" w:eastAsia="en-GB" w:bidi="ar-SA"/>
@@ -3617,6 +3985,7 @@
       <w:spacing w:val="0"/>
       <w:position w:val="0"/>
       <w:sz w:val="20"/>
+      <w:sz w:val="20"/>
       <w:u w:val="none"/>
       <w:effect w:val="none"/>
       <w:vertAlign w:val="baseline"/>
@@ -3661,6 +4030,7 @@
       <w:vanish w:val="false"/>
       <w:spacing w:val="0"/>
       <w:position w:val="0"/>
+      <w:sz w:val="20"/>
       <w:sz w:val="20"/>
       <w:u w:val="none"/>
       <w:effect w:val="none"/>
@@ -3699,6 +4069,7 @@
       <w:spacing w:val="0"/>
       <w:position w:val="0"/>
       <w:sz w:val="20"/>
+      <w:sz w:val="20"/>
       <w:u w:val="none"/>
       <w:effect w:val="none"/>
       <w:vertAlign w:val="baseline"/>
@@ -3736,6 +4107,7 @@
       <w:spacing w:val="0"/>
       <w:position w:val="0"/>
       <w:sz w:val="20"/>
+      <w:sz w:val="20"/>
       <w:u w:val="none"/>
       <w:effect w:val="none"/>
       <w:vertAlign w:val="baseline"/>
@@ -3773,6 +4145,7 @@
       <w:spacing w:val="0"/>
       <w:position w:val="0"/>
       <w:sz w:val="20"/>
+      <w:sz w:val="20"/>
       <w:u w:val="none"/>
       <w:effect w:val="none"/>
       <w:vertAlign w:val="baseline"/>
@@ -3810,6 +4183,7 @@
       <w:spacing w:val="0"/>
       <w:position w:val="0"/>
       <w:sz w:val="20"/>
+      <w:sz w:val="20"/>
       <w:u w:val="none"/>
       <w:effect w:val="none"/>
       <w:vertAlign w:val="baseline"/>
@@ -3847,6 +4221,7 @@
       <w:spacing w:val="0"/>
       <w:position w:val="0"/>
       <w:sz w:val="20"/>
+      <w:sz w:val="20"/>
       <w:u w:val="none"/>
       <w:effect w:val="none"/>
       <w:vertAlign w:val="baseline"/>
@@ -3884,6 +4259,7 @@
       <w:spacing w:val="0"/>
       <w:position w:val="0"/>
       <w:sz w:val="20"/>
+      <w:sz w:val="20"/>
       <w:u w:val="none"/>
       <w:effect w:val="none"/>
       <w:vertAlign w:val="baseline"/>
@@ -3949,6 +4325,328 @@
     <w:qFormat/>
     <w:rPr>
       <w:rFonts w:ascii="OpenSymbol" w:hAnsi="OpenSymbol" w:eastAsia="OpenSymbol" w:cs="OpenSymbol"/>
+    </w:rPr>
+  </w:style>
+  <w:style w:type="character" w:styleId="ListLabel40">
+    <w:name w:val="ListLabel 40"/>
+    <w:qFormat/>
+    <w:rPr>
+      <w:rFonts w:cs="OpenSymbol"/>
+      <w:b/>
+    </w:rPr>
+  </w:style>
+  <w:style w:type="character" w:styleId="ListLabel41">
+    <w:name w:val="ListLabel 41"/>
+    <w:qFormat/>
+    <w:rPr>
+      <w:rFonts w:cs="OpenSymbol"/>
+    </w:rPr>
+  </w:style>
+  <w:style w:type="character" w:styleId="ListLabel42">
+    <w:name w:val="ListLabel 42"/>
+    <w:qFormat/>
+    <w:rPr>
+      <w:rFonts w:cs="OpenSymbol"/>
+    </w:rPr>
+  </w:style>
+  <w:style w:type="character" w:styleId="ListLabel43">
+    <w:name w:val="ListLabel 43"/>
+    <w:qFormat/>
+    <w:rPr>
+      <w:rFonts w:cs="OpenSymbol"/>
+    </w:rPr>
+  </w:style>
+  <w:style w:type="character" w:styleId="ListLabel44">
+    <w:name w:val="ListLabel 44"/>
+    <w:qFormat/>
+    <w:rPr>
+      <w:rFonts w:cs="OpenSymbol"/>
+    </w:rPr>
+  </w:style>
+  <w:style w:type="character" w:styleId="ListLabel45">
+    <w:name w:val="ListLabel 45"/>
+    <w:qFormat/>
+    <w:rPr>
+      <w:rFonts w:cs="OpenSymbol"/>
+    </w:rPr>
+  </w:style>
+  <w:style w:type="character" w:styleId="ListLabel46">
+    <w:name w:val="ListLabel 46"/>
+    <w:qFormat/>
+    <w:rPr>
+      <w:rFonts w:cs="OpenSymbol"/>
+    </w:rPr>
+  </w:style>
+  <w:style w:type="character" w:styleId="ListLabel47">
+    <w:name w:val="ListLabel 47"/>
+    <w:qFormat/>
+    <w:rPr>
+      <w:rFonts w:cs="OpenSymbol"/>
+    </w:rPr>
+  </w:style>
+  <w:style w:type="character" w:styleId="ListLabel48">
+    <w:name w:val="ListLabel 48"/>
+    <w:qFormat/>
+    <w:rPr>
+      <w:rFonts w:cs="OpenSymbol"/>
+    </w:rPr>
+  </w:style>
+  <w:style w:type="character" w:styleId="ListLabel49">
+    <w:name w:val="ListLabel 49"/>
+    <w:qFormat/>
+    <w:rPr>
+      <w:rFonts w:cs="OpenSymbol"/>
+      <w:b/>
+    </w:rPr>
+  </w:style>
+  <w:style w:type="character" w:styleId="ListLabel50">
+    <w:name w:val="ListLabel 50"/>
+    <w:qFormat/>
+    <w:rPr>
+      <w:rFonts w:cs="OpenSymbol"/>
+    </w:rPr>
+  </w:style>
+  <w:style w:type="character" w:styleId="ListLabel51">
+    <w:name w:val="ListLabel 51"/>
+    <w:qFormat/>
+    <w:rPr>
+      <w:rFonts w:cs="OpenSymbol"/>
+    </w:rPr>
+  </w:style>
+  <w:style w:type="character" w:styleId="ListLabel52">
+    <w:name w:val="ListLabel 52"/>
+    <w:qFormat/>
+    <w:rPr>
+      <w:rFonts w:cs="OpenSymbol"/>
+    </w:rPr>
+  </w:style>
+  <w:style w:type="character" w:styleId="ListLabel53">
+    <w:name w:val="ListLabel 53"/>
+    <w:qFormat/>
+    <w:rPr>
+      <w:rFonts w:cs="OpenSymbol"/>
+    </w:rPr>
+  </w:style>
+  <w:style w:type="character" w:styleId="ListLabel54">
+    <w:name w:val="ListLabel 54"/>
+    <w:qFormat/>
+    <w:rPr>
+      <w:rFonts w:cs="OpenSymbol"/>
+    </w:rPr>
+  </w:style>
+  <w:style w:type="character" w:styleId="ListLabel55">
+    <w:name w:val="ListLabel 55"/>
+    <w:qFormat/>
+    <w:rPr>
+      <w:rFonts w:cs="OpenSymbol"/>
+    </w:rPr>
+  </w:style>
+  <w:style w:type="character" w:styleId="ListLabel56">
+    <w:name w:val="ListLabel 56"/>
+    <w:qFormat/>
+    <w:rPr>
+      <w:rFonts w:cs="OpenSymbol"/>
+    </w:rPr>
+  </w:style>
+  <w:style w:type="character" w:styleId="ListLabel57">
+    <w:name w:val="ListLabel 57"/>
+    <w:qFormat/>
+    <w:rPr>
+      <w:rFonts w:cs="OpenSymbol"/>
+    </w:rPr>
+  </w:style>
+  <w:style w:type="character" w:styleId="ListLabel58">
+    <w:name w:val="ListLabel 58"/>
+    <w:qFormat/>
+    <w:rPr>
+      <w:rFonts w:cs="OpenSymbol"/>
+      <w:b w:val="false"/>
+    </w:rPr>
+  </w:style>
+  <w:style w:type="character" w:styleId="ListLabel59">
+    <w:name w:val="ListLabel 59"/>
+    <w:qFormat/>
+    <w:rPr>
+      <w:rFonts w:cs="OpenSymbol"/>
+      <w:b w:val="false"/>
+    </w:rPr>
+  </w:style>
+  <w:style w:type="character" w:styleId="ListLabel60">
+    <w:name w:val="ListLabel 60"/>
+    <w:qFormat/>
+    <w:rPr>
+      <w:rFonts w:cs="OpenSymbol"/>
+    </w:rPr>
+  </w:style>
+  <w:style w:type="character" w:styleId="ListLabel61">
+    <w:name w:val="ListLabel 61"/>
+    <w:qFormat/>
+    <w:rPr>
+      <w:rFonts w:cs="OpenSymbol"/>
+    </w:rPr>
+  </w:style>
+  <w:style w:type="character" w:styleId="ListLabel62">
+    <w:name w:val="ListLabel 62"/>
+    <w:qFormat/>
+    <w:rPr>
+      <w:rFonts w:cs="OpenSymbol"/>
+    </w:rPr>
+  </w:style>
+  <w:style w:type="character" w:styleId="ListLabel63">
+    <w:name w:val="ListLabel 63"/>
+    <w:qFormat/>
+    <w:rPr>
+      <w:rFonts w:cs="OpenSymbol"/>
+    </w:rPr>
+  </w:style>
+  <w:style w:type="character" w:styleId="ListLabel64">
+    <w:name w:val="ListLabel 64"/>
+    <w:qFormat/>
+    <w:rPr>
+      <w:rFonts w:cs="OpenSymbol"/>
+    </w:rPr>
+  </w:style>
+  <w:style w:type="character" w:styleId="ListLabel65">
+    <w:name w:val="ListLabel 65"/>
+    <w:qFormat/>
+    <w:rPr>
+      <w:rFonts w:cs="OpenSymbol"/>
+    </w:rPr>
+  </w:style>
+  <w:style w:type="character" w:styleId="ListLabel66">
+    <w:name w:val="ListLabel 66"/>
+    <w:qFormat/>
+    <w:rPr>
+      <w:rFonts w:cs="OpenSymbol"/>
+    </w:rPr>
+  </w:style>
+  <w:style w:type="character" w:styleId="ListLabel67">
+    <w:name w:val="ListLabel 67"/>
+    <w:qFormat/>
+    <w:rPr>
+      <w:rFonts w:cs="OpenSymbol"/>
+      <w:b/>
+    </w:rPr>
+  </w:style>
+  <w:style w:type="character" w:styleId="ListLabel68">
+    <w:name w:val="ListLabel 68"/>
+    <w:qFormat/>
+    <w:rPr>
+      <w:rFonts w:cs="OpenSymbol"/>
+    </w:rPr>
+  </w:style>
+  <w:style w:type="character" w:styleId="ListLabel69">
+    <w:name w:val="ListLabel 69"/>
+    <w:qFormat/>
+    <w:rPr>
+      <w:rFonts w:cs="OpenSymbol"/>
+    </w:rPr>
+  </w:style>
+  <w:style w:type="character" w:styleId="ListLabel70">
+    <w:name w:val="ListLabel 70"/>
+    <w:qFormat/>
+    <w:rPr>
+      <w:rFonts w:cs="OpenSymbol"/>
+    </w:rPr>
+  </w:style>
+  <w:style w:type="character" w:styleId="ListLabel71">
+    <w:name w:val="ListLabel 71"/>
+    <w:qFormat/>
+    <w:rPr>
+      <w:rFonts w:cs="OpenSymbol"/>
+    </w:rPr>
+  </w:style>
+  <w:style w:type="character" w:styleId="ListLabel72">
+    <w:name w:val="ListLabel 72"/>
+    <w:qFormat/>
+    <w:rPr>
+      <w:rFonts w:cs="OpenSymbol"/>
+    </w:rPr>
+  </w:style>
+  <w:style w:type="character" w:styleId="ListLabel73">
+    <w:name w:val="ListLabel 73"/>
+    <w:qFormat/>
+    <w:rPr>
+      <w:rFonts w:cs="OpenSymbol"/>
+    </w:rPr>
+  </w:style>
+  <w:style w:type="character" w:styleId="ListLabel74">
+    <w:name w:val="ListLabel 74"/>
+    <w:qFormat/>
+    <w:rPr>
+      <w:rFonts w:cs="OpenSymbol"/>
+    </w:rPr>
+  </w:style>
+  <w:style w:type="character" w:styleId="ListLabel75">
+    <w:name w:val="ListLabel 75"/>
+    <w:qFormat/>
+    <w:rPr>
+      <w:rFonts w:cs="OpenSymbol"/>
+    </w:rPr>
+  </w:style>
+  <w:style w:type="character" w:styleId="ListLabel76">
+    <w:name w:val="ListLabel 76"/>
+    <w:qFormat/>
+    <w:rPr>
+      <w:rFonts w:cs="OpenSymbol"/>
+      <w:b w:val="false"/>
+    </w:rPr>
+  </w:style>
+  <w:style w:type="character" w:styleId="ListLabel77">
+    <w:name w:val="ListLabel 77"/>
+    <w:qFormat/>
+    <w:rPr>
+      <w:rFonts w:cs="OpenSymbol"/>
+      <w:b w:val="false"/>
+    </w:rPr>
+  </w:style>
+  <w:style w:type="character" w:styleId="ListLabel78">
+    <w:name w:val="ListLabel 78"/>
+    <w:qFormat/>
+    <w:rPr>
+      <w:rFonts w:cs="OpenSymbol"/>
+    </w:rPr>
+  </w:style>
+  <w:style w:type="character" w:styleId="ListLabel79">
+    <w:name w:val="ListLabel 79"/>
+    <w:qFormat/>
+    <w:rPr>
+      <w:rFonts w:cs="OpenSymbol"/>
+    </w:rPr>
+  </w:style>
+  <w:style w:type="character" w:styleId="ListLabel80">
+    <w:name w:val="ListLabel 80"/>
+    <w:qFormat/>
+    <w:rPr>
+      <w:rFonts w:cs="OpenSymbol"/>
+    </w:rPr>
+  </w:style>
+  <w:style w:type="character" w:styleId="ListLabel81">
+    <w:name w:val="ListLabel 81"/>
+    <w:qFormat/>
+    <w:rPr>
+      <w:rFonts w:cs="OpenSymbol"/>
+    </w:rPr>
+  </w:style>
+  <w:style w:type="character" w:styleId="ListLabel82">
+    <w:name w:val="ListLabel 82"/>
+    <w:qFormat/>
+    <w:rPr>
+      <w:rFonts w:cs="OpenSymbol"/>
+    </w:rPr>
+  </w:style>
+  <w:style w:type="character" w:styleId="ListLabel83">
+    <w:name w:val="ListLabel 83"/>
+    <w:qFormat/>
+    <w:rPr>
+      <w:rFonts w:cs="OpenSymbol"/>
+    </w:rPr>
+  </w:style>
+  <w:style w:type="character" w:styleId="ListLabel84">
+    <w:name w:val="ListLabel 84"/>
+    <w:qFormat/>
+    <w:rPr>
+      <w:rFonts w:cs="OpenSymbol"/>
     </w:rPr>
   </w:style>
   <w:style w:type="paragraph" w:styleId="Heading">
@@ -4485,7 +5183,6 @@
     <w:pPr>
       <w:spacing w:after="240" w:line="360" w:lineRule="auto"/>
     </w:pPr>
-    <w:rPr/>
     <w:tblPr>
       <w:tblBorders>
         <w:top w:val="single" w:color="auto" w:sz="4" w:space="0"/>

</xml_diff>

<commit_message>
Report update; removed unnecessary list from for loops.
</commit_message>
<xml_diff>
--- a/fypReport.docx
+++ b/fypReport.docx
@@ -7,13 +7,13 @@
         <w:pStyle w:val="TitlePageHeading"/>
         <w:rPr/>
       </w:pPr>
-      <w:bookmarkStart w:id="0" w:name="_Toc125879196"/>
-      <w:bookmarkStart w:id="1" w:name="_Toc125874061"/>
-      <w:bookmarkStart w:id="2" w:name="_Toc125867327"/>
+      <w:bookmarkStart w:id="0" w:name="_Toc124922227"/>
+      <w:bookmarkStart w:id="1" w:name="_Toc125181415"/>
+      <w:bookmarkStart w:id="2" w:name="_Toc125788005"/>
       <w:bookmarkStart w:id="3" w:name="_Toc125788056"/>
-      <w:bookmarkStart w:id="4" w:name="_Toc125788005"/>
-      <w:bookmarkStart w:id="5" w:name="_Toc125181415"/>
-      <w:bookmarkStart w:id="6" w:name="_Toc124922227"/>
+      <w:bookmarkStart w:id="4" w:name="_Toc125867327"/>
+      <w:bookmarkStart w:id="5" w:name="_Toc125874061"/>
+      <w:bookmarkStart w:id="6" w:name="_Toc125879196"/>
       <w:bookmarkEnd w:id="0"/>
       <w:bookmarkEnd w:id="1"/>
       <w:bookmarkEnd w:id="2"/>
@@ -103,9 +103,9 @@
         <w:pStyle w:val="TitlePageAuthor"/>
         <w:rPr/>
       </w:pPr>
-      <w:bookmarkStart w:id="8" w:name="_Toc125879199"/>
+      <w:bookmarkStart w:id="8" w:name="_Toc125867330"/>
       <w:bookmarkStart w:id="9" w:name="_Toc125874064"/>
-      <w:bookmarkStart w:id="10" w:name="_Toc125867330"/>
+      <w:bookmarkStart w:id="10" w:name="_Toc125879199"/>
       <w:r>
         <w:rPr/>
         <w:t>J</w:t>
@@ -133,9 +133,9 @@
         <w:pStyle w:val="TitlePageYear"/>
         <w:rPr/>
       </w:pPr>
-      <w:bookmarkStart w:id="11" w:name="_Toc125879200"/>
+      <w:bookmarkStart w:id="11" w:name="_Toc125867331"/>
       <w:bookmarkStart w:id="12" w:name="_Toc125874065"/>
-      <w:bookmarkStart w:id="13" w:name="_Toc125867331"/>
+      <w:bookmarkStart w:id="13" w:name="_Toc125879200"/>
       <w:r>
         <w:rPr/>
         <w:t>2</w:t>
@@ -269,9 +269,9 @@
         <w:pStyle w:val="Normal"/>
         <w:rPr/>
       </w:pPr>
-      <w:bookmarkStart w:id="14" w:name="_Toc125788061"/>
+      <w:bookmarkStart w:id="14" w:name="_Toc124922232"/>
       <w:bookmarkStart w:id="15" w:name="_Toc125788010"/>
-      <w:bookmarkStart w:id="16" w:name="_Toc124922232"/>
+      <w:bookmarkStart w:id="16" w:name="_Toc125788061"/>
       <w:bookmarkEnd w:id="14"/>
       <w:bookmarkEnd w:id="15"/>
       <w:bookmarkEnd w:id="16"/>
@@ -285,10 +285,10 @@
         <w:pStyle w:val="PageHeadings"/>
         <w:rPr/>
       </w:pPr>
-      <w:bookmarkStart w:id="17" w:name="_Toc310505496"/>
-      <w:bookmarkStart w:id="18" w:name="_Toc1257880611"/>
-      <w:bookmarkStart w:id="19" w:name="_Toc1257880101"/>
-      <w:bookmarkStart w:id="20" w:name="_Toc1249222321"/>
+      <w:bookmarkStart w:id="17" w:name="_Toc1249222321"/>
+      <w:bookmarkStart w:id="18" w:name="_Toc1257880101"/>
+      <w:bookmarkStart w:id="19" w:name="_Toc1257880611"/>
+      <w:bookmarkStart w:id="20" w:name="_Toc310505496"/>
       <w:bookmarkEnd w:id="17"/>
       <w:bookmarkEnd w:id="18"/>
       <w:bookmarkEnd w:id="19"/>
@@ -301,6 +301,7 @@
     <w:p>
       <w:pPr>
         <w:pStyle w:val="Abstract"/>
+        <w:spacing w:lineRule="auto" w:line="360"/>
         <w:jc w:val="both"/>
         <w:rPr/>
       </w:pPr>
@@ -312,6 +313,7 @@
     <w:p>
       <w:pPr>
         <w:pStyle w:val="Abstract"/>
+        <w:spacing w:lineRule="auto" w:line="360"/>
         <w:jc w:val="both"/>
         <w:rPr/>
       </w:pPr>
@@ -323,6 +325,7 @@
     <w:p>
       <w:pPr>
         <w:pStyle w:val="Abstract"/>
+        <w:spacing w:lineRule="auto" w:line="360"/>
         <w:jc w:val="both"/>
         <w:rPr/>
       </w:pPr>
@@ -333,109 +336,93 @@
     </w:p>
     <w:p>
       <w:pPr>
-        <w:pStyle w:val="Abstract"/>
-        <w:jc w:val="both"/>
-        <w:rPr/>
-      </w:pPr>
-      <w:r>
-        <w:rPr/>
-        <w:t>No DSL currently exists for this specific purpose and, although the DSL discussed here has not fully integrated the capability to experiment with balancing algorithms themselves, information and details regarding how this would be achieved shall be discussed.</w:t>
-      </w:r>
-    </w:p>
-    <w:p>
-      <w:pPr>
-        <w:pStyle w:val="Abstract"/>
-        <w:jc w:val="both"/>
-        <w:rPr/>
-      </w:pPr>
-      <w:bookmarkStart w:id="21" w:name="_Toc125788062"/>
-      <w:bookmarkStart w:id="22" w:name="_Toc125788011"/>
-      <w:bookmarkStart w:id="23" w:name="_Toc124922233"/>
+        <w:pStyle w:val="PageHeadings"/>
+        <w:rPr/>
+      </w:pPr>
+      <w:bookmarkStart w:id="21" w:name="_Toc1249222331"/>
+      <w:bookmarkStart w:id="22" w:name="_Toc1257880111"/>
+      <w:bookmarkStart w:id="23" w:name="_Toc1257880621"/>
+      <w:bookmarkStart w:id="24" w:name="_Toc310505497"/>
       <w:bookmarkEnd w:id="21"/>
       <w:bookmarkEnd w:id="22"/>
       <w:bookmarkEnd w:id="23"/>
-      <w:r>
-        <w:rPr/>
-        <w:t xml:space="preserve">Fully completed and presented, however, is the base language itself. This language provides all capabilities of a basic programming language, from variable declaration to functions to loops and much more. So complete, in fact, is that, aside from only currently supporting primitive types, this language provides much of the capability of commonly-used languages such as Lisp and Python. </w:t>
-      </w:r>
-    </w:p>
-    <w:p>
-      <w:pPr>
-        <w:pStyle w:val="PageHeadings"/>
-        <w:rPr/>
-      </w:pPr>
-      <w:bookmarkStart w:id="24" w:name="_Toc310505497"/>
-      <w:bookmarkStart w:id="25" w:name="_Toc1257880621"/>
-      <w:bookmarkStart w:id="26" w:name="_Toc1257880111"/>
-      <w:bookmarkStart w:id="27" w:name="_Toc1249222331"/>
       <w:bookmarkEnd w:id="24"/>
+      <w:r>
+        <w:rPr/>
+        <w:t>Acknowledgements</w:t>
+      </w:r>
+    </w:p>
+    <w:p>
+      <w:pPr>
+        <w:pStyle w:val="Normal"/>
+        <w:jc w:val="both"/>
+        <w:rPr/>
+      </w:pPr>
+      <w:r>
+        <w:rPr/>
+        <w:t>Firstly, I would like to thank my supervisor Dr Neil Sculthorpe, who has supported me greatly with both personal and academic queries and issues. His critique and guidance of my work and interest within the domain of programming languages—academic and beyond—has vastly increased both the quality of my work and my interest in programming language theory.</w:t>
+      </w:r>
+    </w:p>
+    <w:p>
+      <w:pPr>
+        <w:pStyle w:val="Normal"/>
+        <w:jc w:val="both"/>
+        <w:rPr/>
+      </w:pPr>
+      <w:r>
+        <w:rPr/>
+        <w:t>A special thanks to my love, Katarzyna, who not only took on the task of completing my extra-curricular activities, allowing me to solely focus my attention on this project—</w:t>
+      </w:r>
+      <w:r>
+        <w:rPr/>
+        <w:t xml:space="preserve">at least, when not working—but </w:t>
+      </w:r>
+      <w:r>
+        <w:rPr/>
+        <w:t>whos love and kindness infuses within me the ability to stay calm, to stay peaceful, to stay thoughtful.</w:t>
+      </w:r>
+    </w:p>
+    <w:p>
+      <w:pPr>
+        <w:pStyle w:val="Normal"/>
+        <w:jc w:val="both"/>
+        <w:rPr/>
+      </w:pPr>
+      <w:r>
+        <w:rPr/>
+        <w:t>To my Mother, Mandy, whose sheer determination and ability to endure has motivated me more than She will ever know. I love you, Mum.</w:t>
+      </w:r>
+    </w:p>
+    <w:p>
+      <w:pPr>
+        <w:pStyle w:val="Normal"/>
+        <w:jc w:val="both"/>
+        <w:rPr/>
+      </w:pPr>
+      <w:bookmarkStart w:id="25" w:name="_Toc124922234"/>
+      <w:bookmarkStart w:id="26" w:name="_Toc125788012"/>
+      <w:bookmarkStart w:id="27" w:name="_Toc125788063"/>
       <w:bookmarkEnd w:id="25"/>
       <w:bookmarkEnd w:id="26"/>
       <w:bookmarkEnd w:id="27"/>
       <w:r>
         <w:rPr/>
-        <w:t>Acknowledgements</w:t>
-      </w:r>
-    </w:p>
-    <w:p>
-      <w:pPr>
-        <w:pStyle w:val="Normal"/>
-        <w:rPr/>
-      </w:pPr>
-      <w:r>
-        <w:rPr/>
-        <w:t>Firstly, I would like to thank my supervisor Dr Neil Sculthorpe, who has supported me greatly with both personal and academic queries and issues. His critique and guidance of my work and interest within the domain of programming languages—academic and beyond—has vastly increased both the quality of my work and my interest in programming language theory.</w:t>
-      </w:r>
-    </w:p>
-    <w:p>
-      <w:pPr>
-        <w:pStyle w:val="Normal"/>
-        <w:rPr/>
-      </w:pPr>
-      <w:r>
-        <w:rPr/>
-        <w:t>A special thanks to my love, Katarzyna, who not only took on the task of completing my extra-curricular activities, allowing me to solely focus my attention on this project, but whos love and kindness infuses within me the ability to stay calm, to stay peaceful, to stay thoughtful.</w:t>
-      </w:r>
-    </w:p>
-    <w:p>
-      <w:pPr>
-        <w:pStyle w:val="Normal"/>
-        <w:rPr/>
-      </w:pPr>
-      <w:r>
-        <w:rPr/>
-        <w:t>To my Mother, Mandy, whose sheer determination and ability to endure has motivated me more than She will ever know. I love you, Mum.</w:t>
-      </w:r>
-    </w:p>
-    <w:p>
-      <w:pPr>
-        <w:pStyle w:val="Normal"/>
-        <w:rPr/>
-      </w:pPr>
-      <w:bookmarkStart w:id="28" w:name="_Toc125788063"/>
-      <w:bookmarkStart w:id="29" w:name="_Toc125788012"/>
-      <w:bookmarkStart w:id="30" w:name="_Toc124922234"/>
+        <w:t>Lastly, to the Earth and all of Her inhabitants, whose interconnectivity has and continues to allow me to be.</w:t>
+      </w:r>
+    </w:p>
+    <w:p>
+      <w:pPr>
+        <w:pStyle w:val="PageHeadings"/>
+        <w:rPr/>
+      </w:pPr>
+      <w:bookmarkStart w:id="28" w:name="_Toc1249222341"/>
+      <w:bookmarkStart w:id="29" w:name="_Toc1257880121"/>
+      <w:bookmarkStart w:id="30" w:name="_Toc1257880631"/>
+      <w:bookmarkStart w:id="31" w:name="_Toc310505498"/>
       <w:bookmarkEnd w:id="28"/>
       <w:bookmarkEnd w:id="29"/>
       <w:bookmarkEnd w:id="30"/>
-      <w:r>
-        <w:rPr/>
-        <w:t>Lastly, to the Earth and all of Her inhabitants, whose interconnectivity has and continues to allow me to be.</w:t>
-      </w:r>
-    </w:p>
-    <w:p>
-      <w:pPr>
-        <w:pStyle w:val="PageHeadings"/>
-        <w:rPr/>
-      </w:pPr>
-      <w:bookmarkStart w:id="31" w:name="_Toc310505498"/>
-      <w:bookmarkStart w:id="32" w:name="_Toc1257880631"/>
-      <w:bookmarkStart w:id="33" w:name="_Toc1257880121"/>
-      <w:bookmarkStart w:id="34" w:name="_Toc1249222341"/>
       <w:bookmarkEnd w:id="31"/>
-      <w:bookmarkEnd w:id="32"/>
-      <w:bookmarkEnd w:id="33"/>
-      <w:bookmarkEnd w:id="34"/>
       <w:r>
         <w:rPr/>
         <w:t>Table of Contents</w:t>
@@ -446,7 +433,9 @@
         <w:pStyle w:val="Contents1"/>
         <w:tabs>
           <w:tab w:val="left" w:pos="0" w:leader="none"/>
+          <w:tab w:val="left" w:pos="400" w:leader="none"/>
           <w:tab w:val="right" w:pos="8198" w:leader="dot"/>
+          <w:tab w:val="right" w:pos="8296" w:leader="dot"/>
         </w:tabs>
         <w:rPr/>
       </w:pPr>
@@ -462,7 +451,7 @@
       <w:hyperlink w:anchor="__RefHeading___Toc1485_386191692">
         <w:r>
           <w:rPr>
-            <w:rStyle w:val="Style"/>
+            <w:rStyle w:val="IndexLink"/>
           </w:rPr>
           <w:tab/>
           <w:t xml:space="preserve"> Introduction</w:t>
@@ -483,7 +472,7 @@
       <w:hyperlink w:anchor="__RefHeading___Toc1923_1488950273">
         <w:r>
           <w:rPr>
-            <w:rStyle w:val="Style"/>
+            <w:rStyle w:val="IndexLink"/>
           </w:rPr>
           <w:tab/>
           <w:t>1.1 General Problem Overview</w:t>
@@ -504,7 +493,7 @@
       <w:hyperlink w:anchor="__RefHeading___Toc1925_1488950273">
         <w:r>
           <w:rPr>
-            <w:rStyle w:val="Style"/>
+            <w:rStyle w:val="IndexLink"/>
           </w:rPr>
           <w:tab/>
           <w:t>1.1 Topic Introduction</w:t>
@@ -525,7 +514,7 @@
       <w:hyperlink w:anchor="__RefHeading___Toc1927_1488950273">
         <w:r>
           <w:rPr>
-            <w:rStyle w:val="Style"/>
+            <w:rStyle w:val="IndexLink"/>
           </w:rPr>
           <w:tab/>
           <w:t>1.1.1 What is a Binary Search Tree?</w:t>
@@ -546,7 +535,7 @@
       <w:hyperlink w:anchor="__RefHeading___Toc1929_1488950273">
         <w:r>
           <w:rPr>
-            <w:rStyle w:val="Style"/>
+            <w:rStyle w:val="IndexLink"/>
           </w:rPr>
           <w:tab/>
           <w:t>1.1.2 What is the Difference Between Balanced and Unbalanced BSTs?</w:t>
@@ -567,7 +556,7 @@
       <w:hyperlink w:anchor="__RefHeading___Toc1931_1488950273">
         <w:r>
           <w:rPr>
-            <w:rStyle w:val="Style"/>
+            <w:rStyle w:val="IndexLink"/>
           </w:rPr>
           <w:tab/>
           <w:t>1.2 Project Introduction</w:t>
@@ -581,14 +570,16 @@
         <w:pStyle w:val="Contents1"/>
         <w:tabs>
           <w:tab w:val="left" w:pos="0" w:leader="none"/>
+          <w:tab w:val="left" w:pos="400" w:leader="none"/>
           <w:tab w:val="right" w:pos="8198" w:leader="dot"/>
+          <w:tab w:val="right" w:pos="8296" w:leader="dot"/>
         </w:tabs>
         <w:rPr/>
       </w:pPr>
       <w:hyperlink w:anchor="__RefHeading___Toc1487_386191692">
         <w:r>
           <w:rPr>
-            <w:rStyle w:val="Style"/>
+            <w:rStyle w:val="IndexLink"/>
           </w:rPr>
           <w:tab/>
           <w:t xml:space="preserve"> CONTEXT</w:t>
@@ -609,7 +600,7 @@
       <w:hyperlink w:anchor="__RefHeading___Toc501_2103244707">
         <w:r>
           <w:rPr>
-            <w:rStyle w:val="Style"/>
+            <w:rStyle w:val="IndexLink"/>
           </w:rPr>
           <w:tab/>
           <w:t>1.1 Introduction</w:t>
@@ -630,7 +621,7 @@
       <w:hyperlink w:anchor="__RefHeading___Toc1138_2103244707">
         <w:r>
           <w:rPr>
-            <w:rStyle w:val="Style"/>
+            <w:rStyle w:val="IndexLink"/>
           </w:rPr>
           <w:tab/>
           <w:t>1.1.1 What Exactly is a Domain Specific Language?</w:t>
@@ -651,7 +642,7 @@
       <w:hyperlink w:anchor="__RefHeading___Toc1140_2103244707">
         <w:r>
           <w:rPr>
-            <w:rStyle w:val="Style"/>
+            <w:rStyle w:val="IndexLink"/>
           </w:rPr>
           <w:tab/>
           <w:t>1.1.2 What Are The Benefits Of A DSL?</w:t>
@@ -672,7 +663,7 @@
       <w:hyperlink w:anchor="__RefHeading___Toc1142_2103244707">
         <w:r>
           <w:rPr>
-            <w:rStyle w:val="Style"/>
+            <w:rStyle w:val="IndexLink"/>
           </w:rPr>
           <w:tab/>
           <w:t>1.2 Case Study of DSLs</w:t>
@@ -693,7 +684,7 @@
       <w:hyperlink w:anchor="__RefHeading___Toc1144_2103244707">
         <w:r>
           <w:rPr>
-            <w:rStyle w:val="Style"/>
+            <w:rStyle w:val="IndexLink"/>
           </w:rPr>
           <w:tab/>
           <w:t>1.2.1 LaTeX</w:t>
@@ -714,7 +705,7 @@
       <w:hyperlink w:anchor="__RefHeading___Toc1148_2103244707">
         <w:r>
           <w:rPr>
-            <w:rStyle w:val="Style"/>
+            <w:rStyle w:val="IndexLink"/>
           </w:rPr>
           <w:tab/>
           <w:t>1.2.2 Cascading Stylesheets (CSS)</w:t>
@@ -728,14 +719,16 @@
         <w:pStyle w:val="Contents1"/>
         <w:tabs>
           <w:tab w:val="left" w:pos="0" w:leader="none"/>
+          <w:tab w:val="left" w:pos="400" w:leader="none"/>
           <w:tab w:val="right" w:pos="8198" w:leader="dot"/>
+          <w:tab w:val="right" w:pos="8296" w:leader="dot"/>
         </w:tabs>
         <w:rPr/>
       </w:pPr>
       <w:hyperlink w:anchor="__RefHeading___Toc1489_386191692">
         <w:r>
           <w:rPr>
-            <w:rStyle w:val="Style"/>
+            <w:rStyle w:val="IndexLink"/>
           </w:rPr>
           <w:tab/>
           <w:t xml:space="preserve"> New Ideas</w:t>
@@ -756,7 +749,7 @@
       <w:hyperlink w:anchor="__RefHeading___Toc1146_2103244707">
         <w:r>
           <w:rPr>
-            <w:rStyle w:val="Style"/>
+            <w:rStyle w:val="IndexLink"/>
           </w:rPr>
           <w:tab/>
           <w:t>1.3 Aims and Objectives</w:t>
@@ -777,7 +770,7 @@
       <w:hyperlink w:anchor="__RefHeading___Toc1903_2103244707">
         <w:r>
           <w:rPr>
-            <w:rStyle w:val="Style"/>
+            <w:rStyle w:val="IndexLink"/>
           </w:rPr>
           <w:tab/>
           <w:t>1.3.1 Overview</w:t>
@@ -798,7 +791,7 @@
       <w:hyperlink w:anchor="__RefHeading___Toc1905_2103244707">
         <w:r>
           <w:rPr>
-            <w:rStyle w:val="Style"/>
+            <w:rStyle w:val="IndexLink"/>
           </w:rPr>
           <w:tab/>
           <w:t>1.3.2 How will the DSL be implemented?</w:t>
@@ -819,7 +812,7 @@
       <w:hyperlink w:anchor="__RefHeading___Toc1907_2103244707">
         <w:r>
           <w:rPr>
-            <w:rStyle w:val="Style"/>
+            <w:rStyle w:val="IndexLink"/>
           </w:rPr>
           <w:tab/>
           <w:t>1.4 Project Scope, Milestones, Main Tasks &amp; Deliverables</w:t>
@@ -840,7 +833,7 @@
       <w:hyperlink w:anchor="__RefHeading___Toc1909_2103244707">
         <w:r>
           <w:rPr>
-            <w:rStyle w:val="Style"/>
+            <w:rStyle w:val="IndexLink"/>
           </w:rPr>
           <w:tab/>
           <w:t>1.4.1 Overview</w:t>
@@ -861,7 +854,7 @@
       <w:hyperlink w:anchor="__RefHeading___Toc1911_2103244707">
         <w:r>
           <w:rPr>
-            <w:rStyle w:val="Style"/>
+            <w:rStyle w:val="IndexLink"/>
           </w:rPr>
           <w:tab/>
           <w:t>1.4.2 In-scope</w:t>
@@ -882,7 +875,7 @@
       <w:hyperlink w:anchor="__RefHeading___Toc1913_2103244707">
         <w:r>
           <w:rPr>
-            <w:rStyle w:val="Style"/>
+            <w:rStyle w:val="IndexLink"/>
           </w:rPr>
           <w:tab/>
           <w:t>1.4.3 Out-of-scope</w:t>
@@ -903,7 +896,7 @@
       <w:hyperlink w:anchor="__RefHeading___Toc1915_2103244707">
         <w:r>
           <w:rPr>
-            <w:rStyle w:val="Style"/>
+            <w:rStyle w:val="IndexLink"/>
           </w:rPr>
           <w:tab/>
           <w:t>1.5 Project Risks</w:t>
@@ -924,7 +917,7 @@
       <w:hyperlink w:anchor="__RefHeading___Toc1917_2103244707">
         <w:r>
           <w:rPr>
-            <w:rStyle w:val="Style"/>
+            <w:rStyle w:val="IndexLink"/>
           </w:rPr>
           <w:tab/>
           <w:t>1.5.1 Overiew</w:t>
@@ -945,7 +938,7 @@
       <w:hyperlink w:anchor="__RefHeading___Toc1919_2103244707">
         <w:r>
           <w:rPr>
-            <w:rStyle w:val="Style"/>
+            <w:rStyle w:val="IndexLink"/>
           </w:rPr>
           <w:tab/>
           <w:t>1.5.2 Task Overflow</w:t>
@@ -966,7 +959,7 @@
       <w:hyperlink w:anchor="__RefHeading___Toc1921_2103244707">
         <w:r>
           <w:rPr>
-            <w:rStyle w:val="Style"/>
+            <w:rStyle w:val="IndexLink"/>
           </w:rPr>
           <w:tab/>
           <w:t>1.5.3 Data Destruction</w:t>
@@ -987,7 +980,7 @@
       <w:hyperlink w:anchor="__RefHeading___Toc1923_2103244707">
         <w:r>
           <w:rPr>
-            <w:rStyle w:val="Style"/>
+            <w:rStyle w:val="IndexLink"/>
           </w:rPr>
           <w:tab/>
           <w:t>1.5.4 Project Member Propensities</w:t>
@@ -1008,7 +1001,7 @@
       <w:hyperlink w:anchor="__RefHeading___Toc1925_2103244707">
         <w:r>
           <w:rPr>
-            <w:rStyle w:val="Style"/>
+            <w:rStyle w:val="IndexLink"/>
           </w:rPr>
           <w:tab/>
           <w:t>1.6 Gantt Chart</w:t>
@@ -1022,14 +1015,16 @@
         <w:pStyle w:val="Contents1"/>
         <w:tabs>
           <w:tab w:val="left" w:pos="0" w:leader="none"/>
+          <w:tab w:val="left" w:pos="400" w:leader="none"/>
           <w:tab w:val="right" w:pos="8198" w:leader="dot"/>
+          <w:tab w:val="right" w:pos="8296" w:leader="dot"/>
         </w:tabs>
         <w:rPr/>
       </w:pPr>
       <w:hyperlink w:anchor="__RefHeading___Toc1491_386191692">
         <w:r>
           <w:rPr>
-            <w:rStyle w:val="Style"/>
+            <w:rStyle w:val="IndexLink"/>
           </w:rPr>
           <w:tab/>
           <w:t xml:space="preserve"> IMPLEMENTATION</w:t>
@@ -1043,14 +1038,16 @@
         <w:pStyle w:val="Contents1"/>
         <w:tabs>
           <w:tab w:val="left" w:pos="0" w:leader="none"/>
+          <w:tab w:val="left" w:pos="400" w:leader="none"/>
           <w:tab w:val="right" w:pos="8198" w:leader="dot"/>
+          <w:tab w:val="right" w:pos="8296" w:leader="dot"/>
         </w:tabs>
         <w:rPr/>
       </w:pPr>
       <w:hyperlink w:anchor="__RefHeading___Toc2568_1488950273">
         <w:r>
           <w:rPr>
-            <w:rStyle w:val="Style"/>
+            <w:rStyle w:val="IndexLink"/>
           </w:rPr>
           <w:tab/>
           <w:t>2 Introduction</w:t>
@@ -1064,14 +1061,16 @@
         <w:pStyle w:val="Contents1"/>
         <w:tabs>
           <w:tab w:val="left" w:pos="0" w:leader="none"/>
+          <w:tab w:val="left" w:pos="400" w:leader="none"/>
           <w:tab w:val="right" w:pos="8198" w:leader="dot"/>
+          <w:tab w:val="right" w:pos="8296" w:leader="dot"/>
         </w:tabs>
         <w:rPr/>
       </w:pPr>
       <w:hyperlink w:anchor="__RefHeading___Toc1493_386191692">
         <w:r>
           <w:rPr>
-            <w:rStyle w:val="Style"/>
+            <w:rStyle w:val="IndexLink"/>
           </w:rPr>
           <w:tab/>
           <w:t xml:space="preserve"> RESULTS / DISCUSSION</w:t>
@@ -1085,14 +1084,16 @@
         <w:pStyle w:val="Contents1"/>
         <w:tabs>
           <w:tab w:val="left" w:pos="0" w:leader="none"/>
+          <w:tab w:val="left" w:pos="400" w:leader="none"/>
           <w:tab w:val="right" w:pos="8198" w:leader="dot"/>
+          <w:tab w:val="right" w:pos="8296" w:leader="dot"/>
         </w:tabs>
         <w:rPr/>
       </w:pPr>
       <w:hyperlink w:anchor="__RefHeading___Toc2570_1488950273">
         <w:r>
           <w:rPr>
-            <w:rStyle w:val="Style"/>
+            <w:rStyle w:val="IndexLink"/>
           </w:rPr>
           <w:tab/>
           <w:t>3 Introduction</w:t>
@@ -1106,14 +1107,16 @@
         <w:pStyle w:val="Contents1"/>
         <w:tabs>
           <w:tab w:val="left" w:pos="0" w:leader="none"/>
+          <w:tab w:val="left" w:pos="400" w:leader="none"/>
           <w:tab w:val="right" w:pos="8198" w:leader="dot"/>
+          <w:tab w:val="right" w:pos="8296" w:leader="dot"/>
         </w:tabs>
         <w:rPr/>
       </w:pPr>
       <w:hyperlink w:anchor="__RefHeading___Toc1495_386191692">
         <w:r>
           <w:rPr>
-            <w:rStyle w:val="Style"/>
+            <w:rStyle w:val="IndexLink"/>
           </w:rPr>
           <w:tab/>
           <w:t xml:space="preserve"> CONCLUSIONS / FUTURE WORK</w:t>
@@ -1149,41 +1152,41 @@
         <w:pStyle w:val="PageHeadings"/>
         <w:rPr/>
       </w:pPr>
-      <w:bookmarkStart w:id="35" w:name="_Toc310505499"/>
-      <w:bookmarkStart w:id="36" w:name="_Toc125788064"/>
-      <w:bookmarkStart w:id="37" w:name="_Toc125788013"/>
+      <w:bookmarkStart w:id="32" w:name="_Toc125788013"/>
+      <w:bookmarkStart w:id="33" w:name="_Toc125788064"/>
+      <w:bookmarkStart w:id="34" w:name="_Toc310505499"/>
+      <w:bookmarkEnd w:id="32"/>
+      <w:bookmarkEnd w:id="33"/>
+      <w:bookmarkEnd w:id="34"/>
+      <w:r>
+        <w:rPr/>
+        <w:t>List of FigureS</w:t>
+      </w:r>
+    </w:p>
+    <w:p>
+      <w:pPr>
+        <w:pStyle w:val="Heading1"/>
+        <w:numPr>
+          <w:ilvl w:val="0"/>
+          <w:numId w:val="4"/>
+        </w:numPr>
+        <w:rPr/>
+      </w:pPr>
+      <w:r>
+        <w:rPr/>
+      </w:r>
+    </w:p>
+    <w:p>
+      <w:pPr>
+        <w:pStyle w:val="PageHeadings"/>
+        <w:rPr/>
+      </w:pPr>
+      <w:bookmarkStart w:id="35" w:name="_Toc125788014"/>
+      <w:bookmarkStart w:id="36" w:name="_Toc125788065"/>
+      <w:bookmarkStart w:id="37" w:name="_Toc310505500"/>
       <w:bookmarkEnd w:id="35"/>
       <w:bookmarkEnd w:id="36"/>
       <w:bookmarkEnd w:id="37"/>
-      <w:r>
-        <w:rPr/>
-        <w:t>List of FigureS</w:t>
-      </w:r>
-    </w:p>
-    <w:p>
-      <w:pPr>
-        <w:pStyle w:val="Heading1"/>
-        <w:numPr>
-          <w:ilvl w:val="0"/>
-          <w:numId w:val="3"/>
-        </w:numPr>
-        <w:rPr/>
-      </w:pPr>
-      <w:r>
-        <w:rPr/>
-      </w:r>
-    </w:p>
-    <w:p>
-      <w:pPr>
-        <w:pStyle w:val="PageHeadings"/>
-        <w:rPr/>
-      </w:pPr>
-      <w:bookmarkStart w:id="38" w:name="_Toc310505500"/>
-      <w:bookmarkStart w:id="39" w:name="_Toc125788065"/>
-      <w:bookmarkStart w:id="40" w:name="_Toc125788014"/>
-      <w:bookmarkEnd w:id="38"/>
-      <w:bookmarkEnd w:id="39"/>
-      <w:bookmarkEnd w:id="40"/>
       <w:r>
         <w:rPr/>
         <w:t>List of Tables</w:t>
@@ -1226,28 +1229,28 @@
         <w:pStyle w:val="CHAPTERHEADING"/>
         <w:rPr/>
       </w:pPr>
-      <w:bookmarkStart w:id="41" w:name="_Toc310505502"/>
-      <w:bookmarkStart w:id="42" w:name="_Toc125788067"/>
-      <w:bookmarkStart w:id="43" w:name="_Toc125788016"/>
-      <w:bookmarkStart w:id="44" w:name="__RefHeading___Toc1485_386191692"/>
-      <w:bookmarkEnd w:id="44"/>
+      <w:bookmarkStart w:id="38" w:name="_Toc125788016"/>
+      <w:bookmarkStart w:id="39" w:name="_Toc125788067"/>
+      <w:bookmarkStart w:id="40" w:name="_Toc310505502"/>
+      <w:bookmarkStart w:id="41" w:name="__RefHeading___Toc1485_386191692"/>
+      <w:bookmarkEnd w:id="41"/>
       <w:r>
         <w:rPr/>
         <w:t>Introducti</w:t>
       </w:r>
-      <w:bookmarkStart w:id="45" w:name="_Toc125874067"/>
-      <w:bookmarkEnd w:id="41"/>
+      <w:bookmarkStart w:id="42" w:name="_Toc125874067"/>
+      <w:bookmarkEnd w:id="38"/>
+      <w:bookmarkEnd w:id="39"/>
+      <w:bookmarkEnd w:id="40"/>
+      <w:r>
+        <w:rPr/>
+        <w:t>o</w:t>
+      </w:r>
+      <w:bookmarkStart w:id="43" w:name="_Toc125879202"/>
+      <w:bookmarkStart w:id="44" w:name="_Toc310505503"/>
       <w:bookmarkEnd w:id="42"/>
       <w:bookmarkEnd w:id="43"/>
-      <w:r>
-        <w:rPr/>
-        <w:t>o</w:t>
-      </w:r>
-      <w:bookmarkStart w:id="46" w:name="_Toc310505503"/>
-      <w:bookmarkStart w:id="47" w:name="_Toc125879202"/>
-      <w:bookmarkEnd w:id="45"/>
-      <w:bookmarkEnd w:id="46"/>
-      <w:bookmarkEnd w:id="47"/>
+      <w:bookmarkEnd w:id="44"/>
       <w:r>
         <w:rPr/>
         <w:t>n</w:t>
@@ -1258,18 +1261,14 @@
         <w:pStyle w:val="Heading2"/>
         <w:numPr>
           <w:ilvl w:val="1"/>
-          <w:numId w:val="3"/>
+          <w:numId w:val="1"/>
         </w:numPr>
-        <w:jc w:val="both"/>
-        <w:rPr/>
-      </w:pPr>
-      <w:bookmarkStart w:id="48" w:name="__RefHeading___Toc1923_1488950273"/>
-      <w:bookmarkEnd w:id="48"/>
-      <w:r>
-        <w:rPr>
-          <w:b/>
-          <w:bCs/>
-        </w:rPr>
+        <w:rPr/>
+      </w:pPr>
+      <w:bookmarkStart w:id="45" w:name="__RefHeading___Toc1923_1488950273"/>
+      <w:bookmarkEnd w:id="45"/>
+      <w:r>
+        <w:rPr/>
         <w:t>General Problem Overview</w:t>
       </w:r>
     </w:p>
@@ -1333,20 +1332,15 @@
         <w:pStyle w:val="Heading2"/>
         <w:numPr>
           <w:ilvl w:val="1"/>
-          <w:numId w:val="2"/>
+          <w:numId w:val="1"/>
         </w:numPr>
-        <w:jc w:val="both"/>
-        <w:rPr/>
-      </w:pPr>
-      <w:bookmarkStart w:id="49" w:name="__RefHeading___Toc1925_1488950273"/>
-      <w:bookmarkEnd w:id="49"/>
-      <w:r>
-        <w:rPr/>
-        <w:t>T</w:t>
-      </w:r>
-      <w:r>
-        <w:rPr/>
-        <w:t>opic Introduction</w:t>
+        <w:rPr/>
+      </w:pPr>
+      <w:bookmarkStart w:id="46" w:name="__RefHeading___Toc1925_1488950273"/>
+      <w:bookmarkEnd w:id="46"/>
+      <w:r>
+        <w:rPr/>
+        <w:t>Topic Introduction</w:t>
       </w:r>
     </w:p>
     <w:p>
@@ -1354,14 +1348,14 @@
         <w:pStyle w:val="Heading3"/>
         <w:numPr>
           <w:ilvl w:val="2"/>
-          <w:numId w:val="2"/>
+          <w:numId w:val="3"/>
         </w:numPr>
         <w:ind w:left="720" w:hanging="0"/>
         <w:jc w:val="both"/>
         <w:rPr/>
       </w:pPr>
-      <w:bookmarkStart w:id="50" w:name="__RefHeading___Toc1927_1488950273"/>
-      <w:bookmarkEnd w:id="50"/>
+      <w:bookmarkStart w:id="47" w:name="__RefHeading___Toc1927_1488950273"/>
+      <w:bookmarkEnd w:id="47"/>
       <w:r>
         <w:rPr/>
         <w:t>What is a Binary Search Tree?</w:t>
@@ -1427,7 +1421,7 @@
         <w:pStyle w:val="Normal"/>
         <w:numPr>
           <w:ilvl w:val="0"/>
-          <w:numId w:val="5"/>
+          <w:numId w:val="6"/>
         </w:numPr>
         <w:spacing w:lineRule="auto" w:line="360"/>
         <w:jc w:val="both"/>
@@ -1457,7 +1451,7 @@
         <w:pStyle w:val="Normal"/>
         <w:numPr>
           <w:ilvl w:val="1"/>
-          <w:numId w:val="5"/>
+          <w:numId w:val="6"/>
         </w:numPr>
         <w:spacing w:lineRule="auto" w:line="360"/>
         <w:jc w:val="both"/>
@@ -1480,7 +1474,7 @@
         <w:pStyle w:val="Normal"/>
         <w:numPr>
           <w:ilvl w:val="1"/>
-          <w:numId w:val="5"/>
+          <w:numId w:val="6"/>
         </w:numPr>
         <w:spacing w:lineRule="auto" w:line="360"/>
         <w:jc w:val="both"/>
@@ -1503,7 +1497,7 @@
         <w:pStyle w:val="Normal"/>
         <w:numPr>
           <w:ilvl w:val="0"/>
-          <w:numId w:val="5"/>
+          <w:numId w:val="6"/>
         </w:numPr>
         <w:spacing w:lineRule="auto" w:line="360"/>
         <w:jc w:val="both"/>
@@ -1533,7 +1527,7 @@
         <w:pStyle w:val="Normal"/>
         <w:numPr>
           <w:ilvl w:val="0"/>
-          <w:numId w:val="5"/>
+          <w:numId w:val="6"/>
         </w:numPr>
         <w:spacing w:lineRule="auto" w:line="360"/>
         <w:jc w:val="both"/>
@@ -1733,33 +1727,17 @@
         <w:pStyle w:val="Heading3"/>
         <w:numPr>
           <w:ilvl w:val="2"/>
-          <w:numId w:val="2"/>
+          <w:numId w:val="3"/>
         </w:numPr>
         <w:ind w:left="720" w:hanging="0"/>
         <w:jc w:val="both"/>
         <w:rPr/>
       </w:pPr>
-      <w:bookmarkStart w:id="51" w:name="__RefHeading___Toc1929_1488950273"/>
-      <w:bookmarkEnd w:id="51"/>
-      <w:r>
-        <w:rPr/>
-        <w:t xml:space="preserve">What is the </w:t>
-      </w:r>
-      <w:r>
-        <w:rPr/>
-        <w:t>D</w:t>
-      </w:r>
-      <w:r>
-        <w:rPr/>
-        <w:t xml:space="preserve">ifference </w:t>
-      </w:r>
-      <w:r>
-        <w:rPr/>
-        <w:t>B</w:t>
-      </w:r>
-      <w:r>
-        <w:rPr/>
-        <w:t>etween Balanced and Unbalanced BSTs?</w:t>
+      <w:bookmarkStart w:id="48" w:name="__RefHeading___Toc1929_1488950273"/>
+      <w:bookmarkEnd w:id="48"/>
+      <w:r>
+        <w:rPr/>
+        <w:t>What is the Difference Between Balanced and Unbalanced BSTs?</w:t>
       </w:r>
     </w:p>
     <w:p>
@@ -1773,21 +1751,7 @@
           <w:b w:val="false"/>
           <w:bCs w:val="false"/>
         </w:rPr>
-        <w:t>Given a BST with n nodes and a height h, a BST is balanced if and only if 2h-1 ≤ n ≤ 2h; ergo, the previous example is balanced. Balancing BSTs is essential for providing maximum performance, reducing the time complexity of its aforementioned operations. A balanced tree requires less time to performs its operations than an unbalanced tree—with the difference exponentially increasing with node count (an unbalanced tree takes O(log n) for its basic operations; an unbalanced tree, however, is O(n)</w:t>
-      </w:r>
-      <w:r>
-        <w:rPr>
-          <w:b w:val="false"/>
-          <w:bCs w:val="false"/>
-        </w:rPr>
-        <w:t>)</w:t>
-      </w:r>
-      <w:r>
-        <w:rPr>
-          <w:b w:val="false"/>
-          <w:bCs w:val="false"/>
-        </w:rPr>
-        <w:t>.</w:t>
+        <w:t>Given a BST with n nodes and a height h, a BST is balanced if and only if 2h-1 ≤ n ≤ 2h; ergo, the previous example is balanced. Balancing BSTs is essential for providing maximum performance, reducing the time complexity of its aforementioned operations. A balanced tree requires less time to performs its operations than an unbalanced tree—with the difference exponentially increasing with node count (an unbalanced tree takes O(log n) for its basic operations; an unbalanced tree, however, is O(n)).</w:t>
       </w:r>
     </w:p>
     <w:p>
@@ -1795,13 +1759,12 @@
         <w:pStyle w:val="Heading2"/>
         <w:numPr>
           <w:ilvl w:val="1"/>
-          <w:numId w:val="2"/>
+          <w:numId w:val="1"/>
         </w:numPr>
-        <w:jc w:val="both"/>
-        <w:rPr/>
-      </w:pPr>
-      <w:bookmarkStart w:id="52" w:name="__RefHeading___Toc1931_1488950273"/>
-      <w:bookmarkEnd w:id="52"/>
+        <w:rPr/>
+      </w:pPr>
+      <w:bookmarkStart w:id="49" w:name="__RefHeading___Toc1931_1488950273"/>
+      <w:bookmarkEnd w:id="49"/>
       <w:r>
         <w:rPr/>
         <w:t>Project Introduction</w:t>
@@ -1856,7 +1819,7 @@
         <w:pStyle w:val="Normal"/>
         <w:numPr>
           <w:ilvl w:val="0"/>
-          <w:numId w:val="4"/>
+          <w:numId w:val="5"/>
         </w:numPr>
         <w:jc w:val="both"/>
         <w:rPr>
@@ -1912,7 +1875,7 @@
         <w:pStyle w:val="Normal"/>
         <w:numPr>
           <w:ilvl w:val="0"/>
-          <w:numId w:val="4"/>
+          <w:numId w:val="5"/>
         </w:numPr>
         <w:jc w:val="both"/>
         <w:rPr/>
@@ -1941,7 +1904,7 @@
         <w:pStyle w:val="Normal"/>
         <w:numPr>
           <w:ilvl w:val="0"/>
-          <w:numId w:val="4"/>
+          <w:numId w:val="5"/>
         </w:numPr>
         <w:jc w:val="both"/>
         <w:rPr>
@@ -1995,7 +1958,7 @@
         <w:pStyle w:val="Normal"/>
         <w:numPr>
           <w:ilvl w:val="0"/>
-          <w:numId w:val="4"/>
+          <w:numId w:val="5"/>
         </w:numPr>
         <w:jc w:val="both"/>
         <w:rPr>
@@ -2031,7 +1994,7 @@
         <w:pStyle w:val="Normal"/>
         <w:numPr>
           <w:ilvl w:val="0"/>
-          <w:numId w:val="4"/>
+          <w:numId w:val="5"/>
         </w:numPr>
         <w:jc w:val="both"/>
         <w:rPr>
@@ -2067,7 +2030,7 @@
         <w:pStyle w:val="Normal"/>
         <w:numPr>
           <w:ilvl w:val="0"/>
-          <w:numId w:val="4"/>
+          <w:numId w:val="5"/>
         </w:numPr>
         <w:jc w:val="both"/>
         <w:rPr>
@@ -2174,10 +2137,10 @@
         <w:jc w:val="both"/>
         <w:rPr/>
       </w:pPr>
-      <w:bookmarkStart w:id="53" w:name="__RefHeading___Toc1487_386191692"/>
-      <w:bookmarkStart w:id="54" w:name="_Toc310505510"/>
-      <w:bookmarkEnd w:id="53"/>
-      <w:bookmarkEnd w:id="54"/>
+      <w:bookmarkStart w:id="50" w:name="_Toc310505510"/>
+      <w:bookmarkStart w:id="51" w:name="__RefHeading___Toc1487_386191692"/>
+      <w:bookmarkEnd w:id="50"/>
+      <w:bookmarkEnd w:id="51"/>
       <w:r>
         <w:rPr/>
         <w:t>CONTEXT</w:t>
@@ -2188,13 +2151,13 @@
         <w:pStyle w:val="Heading2"/>
         <w:numPr>
           <w:ilvl w:val="1"/>
-          <w:numId w:val="1"/>
+          <w:numId w:val="2"/>
         </w:numPr>
         <w:jc w:val="both"/>
         <w:rPr/>
       </w:pPr>
-      <w:bookmarkStart w:id="55" w:name="__RefHeading___Toc501_2103244707"/>
-      <w:bookmarkEnd w:id="55"/>
+      <w:bookmarkStart w:id="52" w:name="__RefHeading___Toc501_2103244707"/>
+      <w:bookmarkEnd w:id="52"/>
       <w:r>
         <w:rPr/>
         <w:t>Introduction</w:t>
@@ -2227,48 +2190,28 @@
         <w:pStyle w:val="Heading3"/>
         <w:numPr>
           <w:ilvl w:val="2"/>
-          <w:numId w:val="1"/>
+          <w:numId w:val="2"/>
         </w:numPr>
         <w:ind w:left="720" w:hanging="0"/>
         <w:jc w:val="both"/>
         <w:rPr/>
       </w:pPr>
-      <w:bookmarkStart w:id="56" w:name="__RefHeading___Toc1138_2103244707"/>
-      <w:bookmarkEnd w:id="56"/>
-      <w:r>
-        <w:rPr/>
-        <w:t xml:space="preserve">What Exactly </w:t>
-      </w:r>
-      <w:r>
-        <w:rPr/>
-        <w:t>i</w:t>
-      </w:r>
-      <w:r>
-        <w:rPr/>
-        <w:t xml:space="preserve">s </w:t>
-      </w:r>
-      <w:r>
-        <w:rPr/>
-        <w:t>a</w:t>
-      </w:r>
-      <w:r>
-        <w:rPr/>
-        <w:t xml:space="preserve"> Domain Specific Language?</w:t>
-      </w:r>
-    </w:p>
-    <w:p>
-      <w:pPr>
-        <w:pStyle w:val="Normal"/>
-        <w:jc w:val="both"/>
-        <w:rPr/>
-      </w:pPr>
-      <w:r>
-        <w:rPr/>
-        <w:t xml:space="preserve">Unlike a general-purpose programming language, which allows one to complete and solve a multitude of different programming tasks, a DSL is a (usually small), purpose-driven programming language that exists to allow one to complete a very specific task—or a very specific small set of sub-tasks. DSLs have been created to ease the completion of myriad tasks, from typesetting, to the creation and formatting of web pages, to database technologies, to </w:t>
-      </w:r>
-      <w:r>
-        <w:rPr/>
-        <w:t xml:space="preserve">spreadsheet manipulation and many, many more. </w:t>
+      <w:bookmarkStart w:id="53" w:name="__RefHeading___Toc1138_2103244707"/>
+      <w:bookmarkEnd w:id="53"/>
+      <w:r>
+        <w:rPr/>
+        <w:t>What Exactly is a Domain Specific Language?</w:t>
+      </w:r>
+    </w:p>
+    <w:p>
+      <w:pPr>
+        <w:pStyle w:val="Normal"/>
+        <w:jc w:val="both"/>
+        <w:rPr/>
+      </w:pPr>
+      <w:r>
+        <w:rPr/>
+        <w:t xml:space="preserve">Unlike a general-purpose programming language, which allows one to complete and solve a multitude of different programming tasks, a DSL is a (usually small), purpose-driven programming language that exists to allow one to complete a very specific task—or a very specific small set of sub-tasks. DSLs have been created to ease the completion of myriad tasks, from typesetting, to the creation and formatting of web pages, to database technologies, to spreadsheet manipulation and many, many more. </w:t>
       </w:r>
     </w:p>
     <w:p>
@@ -2286,23 +2229,23 @@
       <w:tblPr>
         <w:tblW w:w="8198" w:type="dxa"/>
         <w:jc w:val="left"/>
-        <w:tblInd w:w="55" w:type="dxa"/>
+        <w:tblInd w:w="53" w:type="dxa"/>
         <w:tblBorders>
-          <w:top w:val="single" w:sz="2" w:space="0" w:color="000000"/>
-          <w:left w:val="single" w:sz="2" w:space="0" w:color="000000"/>
-          <w:bottom w:val="single" w:sz="2" w:space="0" w:color="000000"/>
-          <w:insideH w:val="single" w:sz="2" w:space="0" w:color="000000"/>
+          <w:top w:val="single" w:sz="2" w:space="0" w:color="000001"/>
+          <w:left w:val="single" w:sz="2" w:space="0" w:color="000001"/>
+          <w:bottom w:val="single" w:sz="2" w:space="0" w:color="000001"/>
+          <w:insideH w:val="single" w:sz="2" w:space="0" w:color="000001"/>
         </w:tblBorders>
         <w:tblCellMar>
           <w:top w:w="55" w:type="dxa"/>
-          <w:left w:w="54" w:type="dxa"/>
+          <w:left w:w="51" w:type="dxa"/>
           <w:bottom w:w="55" w:type="dxa"/>
           <w:right w:w="55" w:type="dxa"/>
         </w:tblCellMar>
       </w:tblPr>
       <w:tblGrid>
         <w:gridCol w:w="4099"/>
-        <w:gridCol w:w="4099"/>
+        <w:gridCol w:w="4098"/>
       </w:tblGrid>
       <w:tr>
         <w:trPr>
@@ -2312,14 +2255,14 @@
           <w:tcPr>
             <w:tcW w:w="4099" w:type="dxa"/>
             <w:tcBorders>
-              <w:top w:val="single" w:sz="2" w:space="0" w:color="000000"/>
-              <w:left w:val="single" w:sz="2" w:space="0" w:color="000000"/>
-              <w:bottom w:val="single" w:sz="2" w:space="0" w:color="000000"/>
-              <w:insideH w:val="single" w:sz="2" w:space="0" w:color="000000"/>
+              <w:top w:val="single" w:sz="2" w:space="0" w:color="000001"/>
+              <w:left w:val="single" w:sz="2" w:space="0" w:color="000001"/>
+              <w:bottom w:val="single" w:sz="2" w:space="0" w:color="000001"/>
+              <w:insideH w:val="single" w:sz="2" w:space="0" w:color="000001"/>
             </w:tcBorders>
             <w:shd w:fill="auto" w:val="clear"/>
             <w:tcMar>
-              <w:left w:w="54" w:type="dxa"/>
+              <w:left w:w="51" w:type="dxa"/>
             </w:tcMar>
           </w:tcPr>
           <w:p>
@@ -2344,18 +2287,18 @@
         </w:tc>
         <w:tc>
           <w:tcPr>
-            <w:tcW w:w="4099" w:type="dxa"/>
+            <w:tcW w:w="4098" w:type="dxa"/>
             <w:tcBorders>
-              <w:top w:val="single" w:sz="2" w:space="0" w:color="000000"/>
-              <w:left w:val="single" w:sz="2" w:space="0" w:color="000000"/>
-              <w:bottom w:val="single" w:sz="2" w:space="0" w:color="000000"/>
-              <w:right w:val="single" w:sz="2" w:space="0" w:color="000000"/>
-              <w:insideH w:val="single" w:sz="2" w:space="0" w:color="000000"/>
-              <w:insideV w:val="single" w:sz="2" w:space="0" w:color="000000"/>
+              <w:top w:val="single" w:sz="2" w:space="0" w:color="000001"/>
+              <w:left w:val="single" w:sz="2" w:space="0" w:color="000001"/>
+              <w:bottom w:val="single" w:sz="2" w:space="0" w:color="000001"/>
+              <w:right w:val="single" w:sz="2" w:space="0" w:color="000001"/>
+              <w:insideH w:val="single" w:sz="2" w:space="0" w:color="000001"/>
+              <w:insideV w:val="single" w:sz="2" w:space="0" w:color="000001"/>
             </w:tcBorders>
             <w:shd w:fill="auto" w:val="clear"/>
             <w:tcMar>
-              <w:left w:w="54" w:type="dxa"/>
+              <w:left w:w="51" w:type="dxa"/>
             </w:tcMar>
           </w:tcPr>
           <w:p>
@@ -2385,13 +2328,14 @@
           <w:tcPr>
             <w:tcW w:w="4099" w:type="dxa"/>
             <w:tcBorders>
-              <w:left w:val="single" w:sz="2" w:space="0" w:color="000000"/>
-              <w:bottom w:val="single" w:sz="2" w:space="0" w:color="000000"/>
-              <w:insideH w:val="single" w:sz="2" w:space="0" w:color="000000"/>
+              <w:top w:val="single" w:sz="2" w:space="0" w:color="000001"/>
+              <w:left w:val="single" w:sz="2" w:space="0" w:color="000001"/>
+              <w:bottom w:val="single" w:sz="2" w:space="0" w:color="000001"/>
+              <w:insideH w:val="single" w:sz="2" w:space="0" w:color="000001"/>
             </w:tcBorders>
             <w:shd w:fill="auto" w:val="clear"/>
             <w:tcMar>
-              <w:left w:w="54" w:type="dxa"/>
+              <w:left w:w="51" w:type="dxa"/>
             </w:tcMar>
           </w:tcPr>
           <w:p>
@@ -2409,17 +2353,18 @@
         </w:tc>
         <w:tc>
           <w:tcPr>
-            <w:tcW w:w="4099" w:type="dxa"/>
+            <w:tcW w:w="4098" w:type="dxa"/>
             <w:tcBorders>
-              <w:left w:val="single" w:sz="2" w:space="0" w:color="000000"/>
-              <w:bottom w:val="single" w:sz="2" w:space="0" w:color="000000"/>
-              <w:right w:val="single" w:sz="2" w:space="0" w:color="000000"/>
-              <w:insideH w:val="single" w:sz="2" w:space="0" w:color="000000"/>
-              <w:insideV w:val="single" w:sz="2" w:space="0" w:color="000000"/>
+              <w:top w:val="single" w:sz="2" w:space="0" w:color="000001"/>
+              <w:left w:val="single" w:sz="2" w:space="0" w:color="000001"/>
+              <w:bottom w:val="single" w:sz="2" w:space="0" w:color="000001"/>
+              <w:right w:val="single" w:sz="2" w:space="0" w:color="000001"/>
+              <w:insideH w:val="single" w:sz="2" w:space="0" w:color="000001"/>
+              <w:insideV w:val="single" w:sz="2" w:space="0" w:color="000001"/>
             </w:tcBorders>
             <w:shd w:fill="auto" w:val="clear"/>
             <w:tcMar>
-              <w:left w:w="54" w:type="dxa"/>
+              <w:left w:w="51" w:type="dxa"/>
             </w:tcMar>
           </w:tcPr>
           <w:p>
@@ -2442,13 +2387,14 @@
           <w:tcPr>
             <w:tcW w:w="4099" w:type="dxa"/>
             <w:tcBorders>
-              <w:left w:val="single" w:sz="2" w:space="0" w:color="000000"/>
-              <w:bottom w:val="single" w:sz="2" w:space="0" w:color="000000"/>
-              <w:insideH w:val="single" w:sz="2" w:space="0" w:color="000000"/>
+              <w:top w:val="single" w:sz="2" w:space="0" w:color="000001"/>
+              <w:left w:val="single" w:sz="2" w:space="0" w:color="000001"/>
+              <w:bottom w:val="single" w:sz="2" w:space="0" w:color="000001"/>
+              <w:insideH w:val="single" w:sz="2" w:space="0" w:color="000001"/>
             </w:tcBorders>
             <w:shd w:fill="auto" w:val="clear"/>
             <w:tcMar>
-              <w:left w:w="54" w:type="dxa"/>
+              <w:left w:w="51" w:type="dxa"/>
             </w:tcMar>
           </w:tcPr>
           <w:p>
@@ -2466,17 +2412,18 @@
         </w:tc>
         <w:tc>
           <w:tcPr>
-            <w:tcW w:w="4099" w:type="dxa"/>
+            <w:tcW w:w="4098" w:type="dxa"/>
             <w:tcBorders>
-              <w:left w:val="single" w:sz="2" w:space="0" w:color="000000"/>
-              <w:bottom w:val="single" w:sz="2" w:space="0" w:color="000000"/>
-              <w:right w:val="single" w:sz="2" w:space="0" w:color="000000"/>
-              <w:insideH w:val="single" w:sz="2" w:space="0" w:color="000000"/>
-              <w:insideV w:val="single" w:sz="2" w:space="0" w:color="000000"/>
+              <w:top w:val="single" w:sz="2" w:space="0" w:color="000001"/>
+              <w:left w:val="single" w:sz="2" w:space="0" w:color="000001"/>
+              <w:bottom w:val="single" w:sz="2" w:space="0" w:color="000001"/>
+              <w:right w:val="single" w:sz="2" w:space="0" w:color="000001"/>
+              <w:insideH w:val="single" w:sz="2" w:space="0" w:color="000001"/>
+              <w:insideV w:val="single" w:sz="2" w:space="0" w:color="000001"/>
             </w:tcBorders>
             <w:shd w:fill="auto" w:val="clear"/>
             <w:tcMar>
-              <w:left w:w="54" w:type="dxa"/>
+              <w:left w:w="51" w:type="dxa"/>
             </w:tcMar>
           </w:tcPr>
           <w:p>
@@ -2499,13 +2446,14 @@
           <w:tcPr>
             <w:tcW w:w="4099" w:type="dxa"/>
             <w:tcBorders>
-              <w:left w:val="single" w:sz="2" w:space="0" w:color="000000"/>
-              <w:bottom w:val="single" w:sz="2" w:space="0" w:color="000000"/>
-              <w:insideH w:val="single" w:sz="2" w:space="0" w:color="000000"/>
+              <w:top w:val="single" w:sz="2" w:space="0" w:color="000001"/>
+              <w:left w:val="single" w:sz="2" w:space="0" w:color="000001"/>
+              <w:bottom w:val="single" w:sz="2" w:space="0" w:color="000001"/>
+              <w:insideH w:val="single" w:sz="2" w:space="0" w:color="000001"/>
             </w:tcBorders>
             <w:shd w:fill="auto" w:val="clear"/>
             <w:tcMar>
-              <w:left w:w="54" w:type="dxa"/>
+              <w:left w:w="51" w:type="dxa"/>
             </w:tcMar>
           </w:tcPr>
           <w:p>
@@ -2523,17 +2471,18 @@
         </w:tc>
         <w:tc>
           <w:tcPr>
-            <w:tcW w:w="4099" w:type="dxa"/>
+            <w:tcW w:w="4098" w:type="dxa"/>
             <w:tcBorders>
-              <w:left w:val="single" w:sz="2" w:space="0" w:color="000000"/>
-              <w:bottom w:val="single" w:sz="2" w:space="0" w:color="000000"/>
-              <w:right w:val="single" w:sz="2" w:space="0" w:color="000000"/>
-              <w:insideH w:val="single" w:sz="2" w:space="0" w:color="000000"/>
-              <w:insideV w:val="single" w:sz="2" w:space="0" w:color="000000"/>
+              <w:top w:val="single" w:sz="2" w:space="0" w:color="000001"/>
+              <w:left w:val="single" w:sz="2" w:space="0" w:color="000001"/>
+              <w:bottom w:val="single" w:sz="2" w:space="0" w:color="000001"/>
+              <w:right w:val="single" w:sz="2" w:space="0" w:color="000001"/>
+              <w:insideH w:val="single" w:sz="2" w:space="0" w:color="000001"/>
+              <w:insideV w:val="single" w:sz="2" w:space="0" w:color="000001"/>
             </w:tcBorders>
             <w:shd w:fill="auto" w:val="clear"/>
             <w:tcMar>
-              <w:left w:w="54" w:type="dxa"/>
+              <w:left w:w="51" w:type="dxa"/>
             </w:tcMar>
           </w:tcPr>
           <w:p>
@@ -2556,13 +2505,14 @@
           <w:tcPr>
             <w:tcW w:w="4099" w:type="dxa"/>
             <w:tcBorders>
-              <w:left w:val="single" w:sz="2" w:space="0" w:color="000000"/>
-              <w:bottom w:val="single" w:sz="2" w:space="0" w:color="000000"/>
-              <w:insideH w:val="single" w:sz="2" w:space="0" w:color="000000"/>
+              <w:top w:val="single" w:sz="2" w:space="0" w:color="000001"/>
+              <w:left w:val="single" w:sz="2" w:space="0" w:color="000001"/>
+              <w:bottom w:val="single" w:sz="2" w:space="0" w:color="000001"/>
+              <w:insideH w:val="single" w:sz="2" w:space="0" w:color="000001"/>
             </w:tcBorders>
             <w:shd w:fill="auto" w:val="clear"/>
             <w:tcMar>
-              <w:left w:w="54" w:type="dxa"/>
+              <w:left w:w="51" w:type="dxa"/>
             </w:tcMar>
           </w:tcPr>
           <w:p>
@@ -2580,17 +2530,18 @@
         </w:tc>
         <w:tc>
           <w:tcPr>
-            <w:tcW w:w="4099" w:type="dxa"/>
+            <w:tcW w:w="4098" w:type="dxa"/>
             <w:tcBorders>
-              <w:left w:val="single" w:sz="2" w:space="0" w:color="000000"/>
-              <w:bottom w:val="single" w:sz="2" w:space="0" w:color="000000"/>
-              <w:right w:val="single" w:sz="2" w:space="0" w:color="000000"/>
-              <w:insideH w:val="single" w:sz="2" w:space="0" w:color="000000"/>
-              <w:insideV w:val="single" w:sz="2" w:space="0" w:color="000000"/>
+              <w:top w:val="single" w:sz="2" w:space="0" w:color="000001"/>
+              <w:left w:val="single" w:sz="2" w:space="0" w:color="000001"/>
+              <w:bottom w:val="single" w:sz="2" w:space="0" w:color="000001"/>
+              <w:right w:val="single" w:sz="2" w:space="0" w:color="000001"/>
+              <w:insideH w:val="single" w:sz="2" w:space="0" w:color="000001"/>
+              <w:insideV w:val="single" w:sz="2" w:space="0" w:color="000001"/>
             </w:tcBorders>
             <w:shd w:fill="auto" w:val="clear"/>
             <w:tcMar>
-              <w:left w:w="54" w:type="dxa"/>
+              <w:left w:w="51" w:type="dxa"/>
             </w:tcMar>
           </w:tcPr>
           <w:p>
@@ -2613,13 +2564,14 @@
           <w:tcPr>
             <w:tcW w:w="4099" w:type="dxa"/>
             <w:tcBorders>
-              <w:left w:val="single" w:sz="2" w:space="0" w:color="000000"/>
-              <w:bottom w:val="single" w:sz="2" w:space="0" w:color="000000"/>
-              <w:insideH w:val="single" w:sz="2" w:space="0" w:color="000000"/>
+              <w:top w:val="single" w:sz="2" w:space="0" w:color="000001"/>
+              <w:left w:val="single" w:sz="2" w:space="0" w:color="000001"/>
+              <w:bottom w:val="single" w:sz="2" w:space="0" w:color="000001"/>
+              <w:insideH w:val="single" w:sz="2" w:space="0" w:color="000001"/>
             </w:tcBorders>
             <w:shd w:fill="auto" w:val="clear"/>
             <w:tcMar>
-              <w:left w:w="54" w:type="dxa"/>
+              <w:left w:w="51" w:type="dxa"/>
             </w:tcMar>
           </w:tcPr>
           <w:p>
@@ -2637,17 +2589,18 @@
         </w:tc>
         <w:tc>
           <w:tcPr>
-            <w:tcW w:w="4099" w:type="dxa"/>
+            <w:tcW w:w="4098" w:type="dxa"/>
             <w:tcBorders>
-              <w:left w:val="single" w:sz="2" w:space="0" w:color="000000"/>
-              <w:bottom w:val="single" w:sz="2" w:space="0" w:color="000000"/>
-              <w:right w:val="single" w:sz="2" w:space="0" w:color="000000"/>
-              <w:insideH w:val="single" w:sz="2" w:space="0" w:color="000000"/>
-              <w:insideV w:val="single" w:sz="2" w:space="0" w:color="000000"/>
+              <w:top w:val="single" w:sz="2" w:space="0" w:color="000001"/>
+              <w:left w:val="single" w:sz="2" w:space="0" w:color="000001"/>
+              <w:bottom w:val="single" w:sz="2" w:space="0" w:color="000001"/>
+              <w:right w:val="single" w:sz="2" w:space="0" w:color="000001"/>
+              <w:insideH w:val="single" w:sz="2" w:space="0" w:color="000001"/>
+              <w:insideV w:val="single" w:sz="2" w:space="0" w:color="000001"/>
             </w:tcBorders>
             <w:shd w:fill="auto" w:val="clear"/>
             <w:tcMar>
-              <w:left w:w="54" w:type="dxa"/>
+              <w:left w:w="51" w:type="dxa"/>
             </w:tcMar>
           </w:tcPr>
           <w:p>
@@ -2670,13 +2623,14 @@
           <w:tcPr>
             <w:tcW w:w="4099" w:type="dxa"/>
             <w:tcBorders>
-              <w:left w:val="single" w:sz="2" w:space="0" w:color="000000"/>
-              <w:bottom w:val="single" w:sz="2" w:space="0" w:color="000000"/>
-              <w:insideH w:val="single" w:sz="2" w:space="0" w:color="000000"/>
+              <w:top w:val="single" w:sz="2" w:space="0" w:color="000001"/>
+              <w:left w:val="single" w:sz="2" w:space="0" w:color="000001"/>
+              <w:bottom w:val="single" w:sz="2" w:space="0" w:color="000001"/>
+              <w:insideH w:val="single" w:sz="2" w:space="0" w:color="000001"/>
             </w:tcBorders>
             <w:shd w:fill="auto" w:val="clear"/>
             <w:tcMar>
-              <w:left w:w="54" w:type="dxa"/>
+              <w:left w:w="51" w:type="dxa"/>
             </w:tcMar>
           </w:tcPr>
           <w:p>
@@ -2694,17 +2648,18 @@
         </w:tc>
         <w:tc>
           <w:tcPr>
-            <w:tcW w:w="4099" w:type="dxa"/>
+            <w:tcW w:w="4098" w:type="dxa"/>
             <w:tcBorders>
-              <w:left w:val="single" w:sz="2" w:space="0" w:color="000000"/>
-              <w:bottom w:val="single" w:sz="2" w:space="0" w:color="000000"/>
-              <w:right w:val="single" w:sz="2" w:space="0" w:color="000000"/>
-              <w:insideH w:val="single" w:sz="2" w:space="0" w:color="000000"/>
-              <w:insideV w:val="single" w:sz="2" w:space="0" w:color="000000"/>
+              <w:top w:val="single" w:sz="2" w:space="0" w:color="000001"/>
+              <w:left w:val="single" w:sz="2" w:space="0" w:color="000001"/>
+              <w:bottom w:val="single" w:sz="2" w:space="0" w:color="000001"/>
+              <w:right w:val="single" w:sz="2" w:space="0" w:color="000001"/>
+              <w:insideH w:val="single" w:sz="2" w:space="0" w:color="000001"/>
+              <w:insideV w:val="single" w:sz="2" w:space="0" w:color="000001"/>
             </w:tcBorders>
             <w:shd w:fill="auto" w:val="clear"/>
             <w:tcMar>
-              <w:left w:w="54" w:type="dxa"/>
+              <w:left w:w="51" w:type="dxa"/>
             </w:tcMar>
           </w:tcPr>
           <w:p>
@@ -2727,13 +2682,14 @@
           <w:tcPr>
             <w:tcW w:w="4099" w:type="dxa"/>
             <w:tcBorders>
-              <w:left w:val="single" w:sz="2" w:space="0" w:color="000000"/>
-              <w:bottom w:val="single" w:sz="2" w:space="0" w:color="000000"/>
-              <w:insideH w:val="single" w:sz="2" w:space="0" w:color="000000"/>
+              <w:top w:val="single" w:sz="2" w:space="0" w:color="000001"/>
+              <w:left w:val="single" w:sz="2" w:space="0" w:color="000001"/>
+              <w:bottom w:val="single" w:sz="2" w:space="0" w:color="000001"/>
+              <w:insideH w:val="single" w:sz="2" w:space="0" w:color="000001"/>
             </w:tcBorders>
             <w:shd w:fill="auto" w:val="clear"/>
             <w:tcMar>
-              <w:left w:w="54" w:type="dxa"/>
+              <w:left w:w="51" w:type="dxa"/>
             </w:tcMar>
           </w:tcPr>
           <w:p>
@@ -2751,17 +2707,18 @@
         </w:tc>
         <w:tc>
           <w:tcPr>
-            <w:tcW w:w="4099" w:type="dxa"/>
+            <w:tcW w:w="4098" w:type="dxa"/>
             <w:tcBorders>
-              <w:left w:val="single" w:sz="2" w:space="0" w:color="000000"/>
-              <w:bottom w:val="single" w:sz="2" w:space="0" w:color="000000"/>
-              <w:right w:val="single" w:sz="2" w:space="0" w:color="000000"/>
-              <w:insideH w:val="single" w:sz="2" w:space="0" w:color="000000"/>
-              <w:insideV w:val="single" w:sz="2" w:space="0" w:color="000000"/>
+              <w:top w:val="single" w:sz="2" w:space="0" w:color="000001"/>
+              <w:left w:val="single" w:sz="2" w:space="0" w:color="000001"/>
+              <w:bottom w:val="single" w:sz="2" w:space="0" w:color="000001"/>
+              <w:right w:val="single" w:sz="2" w:space="0" w:color="000001"/>
+              <w:insideH w:val="single" w:sz="2" w:space="0" w:color="000001"/>
+              <w:insideV w:val="single" w:sz="2" w:space="0" w:color="000001"/>
             </w:tcBorders>
             <w:shd w:fill="auto" w:val="clear"/>
             <w:tcMar>
-              <w:left w:w="54" w:type="dxa"/>
+              <w:left w:w="51" w:type="dxa"/>
             </w:tcMar>
           </w:tcPr>
           <w:p>
@@ -2794,14 +2751,14 @@
         <w:pStyle w:val="Heading3"/>
         <w:numPr>
           <w:ilvl w:val="2"/>
-          <w:numId w:val="1"/>
+          <w:numId w:val="2"/>
         </w:numPr>
         <w:ind w:left="720" w:hanging="0"/>
         <w:jc w:val="both"/>
         <w:rPr/>
       </w:pPr>
-      <w:bookmarkStart w:id="57" w:name="__RefHeading___Toc1140_2103244707"/>
-      <w:bookmarkEnd w:id="57"/>
+      <w:bookmarkStart w:id="54" w:name="__RefHeading___Toc1140_2103244707"/>
+      <w:bookmarkEnd w:id="54"/>
       <w:r>
         <w:rPr/>
         <w:t>What Are The Benefits Of A DSL?</w:t>
@@ -2851,7 +2808,7 @@
         <w:pStyle w:val="Normal"/>
         <w:numPr>
           <w:ilvl w:val="0"/>
-          <w:numId w:val="6"/>
+          <w:numId w:val="7"/>
         </w:numPr>
         <w:jc w:val="both"/>
         <w:rPr/>
@@ -2869,7 +2826,7 @@
         <w:pStyle w:val="Normal"/>
         <w:numPr>
           <w:ilvl w:val="0"/>
-          <w:numId w:val="6"/>
+          <w:numId w:val="7"/>
         </w:numPr>
         <w:jc w:val="both"/>
         <w:rPr/>
@@ -2887,7 +2844,7 @@
         <w:pStyle w:val="Normal"/>
         <w:numPr>
           <w:ilvl w:val="0"/>
-          <w:numId w:val="6"/>
+          <w:numId w:val="7"/>
         </w:numPr>
         <w:jc w:val="both"/>
         <w:rPr/>
@@ -3111,24 +3068,16 @@
         <w:pStyle w:val="Heading2"/>
         <w:numPr>
           <w:ilvl w:val="1"/>
-          <w:numId w:val="1"/>
+          <w:numId w:val="2"/>
         </w:numPr>
         <w:jc w:val="both"/>
         <w:rPr/>
       </w:pPr>
-      <w:bookmarkStart w:id="58" w:name="__RefHeading___Toc1142_2103244707"/>
-      <w:bookmarkEnd w:id="58"/>
-      <w:r>
-        <w:rPr/>
-        <w:t xml:space="preserve">Case Study </w:t>
-      </w:r>
-      <w:r>
-        <w:rPr/>
-        <w:t>o</w:t>
-      </w:r>
-      <w:r>
-        <w:rPr/>
-        <w:t>f DSLs</w:t>
+      <w:bookmarkStart w:id="55" w:name="__RefHeading___Toc1142_2103244707"/>
+      <w:bookmarkEnd w:id="55"/>
+      <w:r>
+        <w:rPr/>
+        <w:t>Case Study of DSLs</w:t>
       </w:r>
     </w:p>
     <w:p>
@@ -3136,14 +3085,14 @@
         <w:pStyle w:val="Heading3"/>
         <w:numPr>
           <w:ilvl w:val="2"/>
-          <w:numId w:val="1"/>
+          <w:numId w:val="2"/>
         </w:numPr>
         <w:ind w:left="720" w:hanging="0"/>
         <w:jc w:val="both"/>
         <w:rPr/>
       </w:pPr>
-      <w:bookmarkStart w:id="59" w:name="__RefHeading___Toc1144_2103244707"/>
-      <w:bookmarkEnd w:id="59"/>
+      <w:bookmarkStart w:id="56" w:name="__RefHeading___Toc1144_2103244707"/>
+      <w:bookmarkEnd w:id="56"/>
       <w:r>
         <w:rPr/>
         <w:t>LaTeX</w:t>
@@ -3374,6 +3323,17 @@
       </w:pPr>
       <w:r>
         <w:rPr/>
+      </w:r>
+    </w:p>
+    <w:p>
+      <w:pPr>
+        <w:pStyle w:val="Normal"/>
+        <w:spacing w:lineRule="auto" w:line="480"/>
+        <w:jc w:val="both"/>
+        <w:rPr/>
+      </w:pPr>
+      <w:r>
+        <w:rPr/>
         <w:t>As aforementioned, LaTeX can format mathematical formulae and symbols extremely elegantly. For example, given the code</w:t>
       </w:r>
     </w:p>
@@ -3456,6 +3416,18 @@
           <w:bCs/>
         </w:rPr>
         <w:t>\]</w:t>
+      </w:r>
+    </w:p>
+    <w:p>
+      <w:pPr>
+        <w:pStyle w:val="Normal"/>
+        <w:spacing w:lineRule="auto" w:line="240"/>
+        <w:ind w:left="0" w:right="0" w:hanging="0"/>
+        <w:jc w:val="both"/>
+        <w:rPr/>
+      </w:pPr>
+      <w:r>
+        <w:rPr/>
       </w:r>
     </w:p>
     <w:p>
@@ -3548,6 +3520,17 @@
       </w:pPr>
       <w:r>
         <w:rPr/>
+      </w:r>
+    </w:p>
+    <w:p>
+      <w:pPr>
+        <w:pStyle w:val="Normal"/>
+        <w:spacing w:lineRule="auto" w:line="480"/>
+        <w:jc w:val="both"/>
+        <w:rPr/>
+      </w:pPr>
+      <w:r>
+        <w:rPr/>
         <w:t>Granted, to achieve the first example in Microsoft Word would required little effort, but indeed it does assume that graphical word-processing applications format text documents precisely the same—indeed, this is not the case when considering the two primary graphical word-processing application, Microsoft Word and LibreOffice Writer.</w:t>
       </w:r>
     </w:p>
@@ -3580,14 +3563,14 @@
         <w:pStyle w:val="Heading3"/>
         <w:numPr>
           <w:ilvl w:val="2"/>
-          <w:numId w:val="1"/>
+          <w:numId w:val="2"/>
         </w:numPr>
         <w:ind w:left="720" w:hanging="0"/>
         <w:jc w:val="both"/>
         <w:rPr/>
       </w:pPr>
-      <w:bookmarkStart w:id="60" w:name="__RefHeading___Toc1148_2103244707"/>
-      <w:bookmarkEnd w:id="60"/>
+      <w:bookmarkStart w:id="57" w:name="__RefHeading___Toc1148_2103244707"/>
+      <w:bookmarkEnd w:id="57"/>
       <w:r>
         <w:rPr/>
         <w:t>Cascading Stylesheets (CSS)</w:t>
@@ -4063,14 +4046,30 @@
           <w:i w:val="false"/>
           <w:iCs w:val="false"/>
         </w:rPr>
-        <w:t>CSS is so useful, so necessary, in fact, that it is supported by all web browsers, and is used for over 95% of all current websites (W3Techs, 2018), and is the the fourth most popular language used for projects that exist as repositories in GitHub: an astonishing 10% of all GitHub repositories use CSS (GitHub, 2019).</w:t>
+        <w:t xml:space="preserve">CSS is so useful, so necessary, in fact, that it is supported by all web browsers, is used for over 95% of all current websites (W3Techs, 2018), and is the the fourth most popular language used for projects that exist as repositories </w:t>
+      </w:r>
+      <w:r>
+        <w:rPr>
+          <w:b w:val="false"/>
+          <w:bCs w:val="false"/>
+          <w:i w:val="false"/>
+          <w:iCs w:val="false"/>
+        </w:rPr>
+        <w:t>at</w:t>
+      </w:r>
+      <w:r>
+        <w:rPr>
+          <w:b w:val="false"/>
+          <w:bCs w:val="false"/>
+          <w:i w:val="false"/>
+          <w:iCs w:val="false"/>
+        </w:rPr>
+        <w:t xml:space="preserve"> GitHub: an astonishing 10% of all GitHub repositories use CSS (GitHub, 2019).</w:t>
       </w:r>
     </w:p>
     <w:p>
       <w:pPr>
         <w:pStyle w:val="ChapterNumber"/>
-        <w:ind w:left="431" w:hanging="431"/>
-        <w:jc w:val="both"/>
         <w:rPr/>
       </w:pPr>
       <w:r>
@@ -4081,17 +4080,16 @@
     <w:p>
       <w:pPr>
         <w:pStyle w:val="CHAPTERHEADING"/>
-        <w:jc w:val="both"/>
-        <w:rPr/>
-      </w:pPr>
+        <w:rPr/>
+      </w:pPr>
+      <w:bookmarkStart w:id="58" w:name="__RefHeading___Toc1489_386191692"/>
+      <w:bookmarkStart w:id="59" w:name="_Toc125874078"/>
+      <w:bookmarkStart w:id="60" w:name="_Toc125879214"/>
       <w:bookmarkStart w:id="61" w:name="_Toc310505515"/>
-      <w:bookmarkStart w:id="62" w:name="_Toc125879214"/>
-      <w:bookmarkStart w:id="63" w:name="_Toc125874078"/>
-      <w:bookmarkStart w:id="64" w:name="__RefHeading___Toc1489_386191692"/>
+      <w:bookmarkEnd w:id="58"/>
+      <w:bookmarkEnd w:id="59"/>
+      <w:bookmarkEnd w:id="60"/>
       <w:bookmarkEnd w:id="61"/>
-      <w:bookmarkEnd w:id="62"/>
-      <w:bookmarkEnd w:id="63"/>
-      <w:bookmarkEnd w:id="64"/>
       <w:r>
         <w:rPr/>
         <w:t>New Ideas</w:t>
@@ -4104,14 +4102,53 @@
           <w:ilvl w:val="1"/>
           <w:numId w:val="1"/>
         </w:numPr>
-        <w:jc w:val="both"/>
-        <w:rPr/>
-      </w:pPr>
-      <w:bookmarkStart w:id="65" w:name="__RefHeading___Toc1146_2103244707"/>
-      <w:bookmarkEnd w:id="65"/>
+        <w:rPr/>
+      </w:pPr>
+      <w:bookmarkStart w:id="62" w:name="__RefHeading___Toc1146_2103244707"/>
+      <w:bookmarkEnd w:id="62"/>
       <w:r>
         <w:rPr/>
         <w:t>Aims and Objectives</w:t>
+      </w:r>
+    </w:p>
+    <w:p>
+      <w:pPr>
+        <w:pStyle w:val="Heading3"/>
+        <w:numPr>
+          <w:ilvl w:val="2"/>
+          <w:numId w:val="2"/>
+        </w:numPr>
+        <w:ind w:left="720" w:hanging="0"/>
+        <w:jc w:val="both"/>
+        <w:rPr/>
+      </w:pPr>
+      <w:bookmarkStart w:id="63" w:name="__RefHeading___Toc1903_2103244707"/>
+      <w:bookmarkEnd w:id="63"/>
+      <w:r>
+        <w:rPr/>
+        <w:t>Overview</w:t>
+      </w:r>
+    </w:p>
+    <w:p>
+      <w:pPr>
+        <w:pStyle w:val="Normal"/>
+        <w:jc w:val="both"/>
+        <w:rPr/>
+      </w:pPr>
+      <w:r>
+        <w:rPr/>
+        <w:t>As aforementioned, the importance of BST balancing algorithms is paramount, and this project shall aim to reduce the programming complexity for algorithmic experimentation relative to this. This project aims to implement a Domain-Specific Language (DSL) which will provide high-level abstractions for BSTs, BST operations and a multitude of functionality for the self- development of balancing algorithms.</w:t>
+      </w:r>
+    </w:p>
+    <w:p>
+      <w:pPr>
+        <w:pStyle w:val="Normal"/>
+        <w:jc w:val="both"/>
+        <w:rPr/>
+      </w:pPr>
+      <w:r>
+        <w:rPr/>
+        <w:t>With this project being aimed at both new and seasoned students of Data Structures &amp; Algorithms, the DSL will allow one to experiment with balancing algorithms without having to implement a BST oneself, which could be a daunting task for a new or seasoned student when one considers that the BST need be polymorphic, efficient, and provide all necessary functionalities for managing its balancing algorithm. Not only will this potentially allow an expansion of interest in BST balancing algorithms for beginning programming enthusiasts, but it decreases the complexity of algorithmic balancing for seasoned students who wish to measure the performance of algorithms in a more performant language, although without the initial overhead of learning the language complexities.</w:t>
       </w:r>
     </w:p>
     <w:p>
@@ -4122,51 +4159,45 @@
           <w:numId w:val="1"/>
         </w:numPr>
         <w:ind w:left="720" w:hanging="0"/>
-        <w:jc w:val="both"/>
-        <w:rPr/>
-      </w:pPr>
-      <w:bookmarkStart w:id="66" w:name="__RefHeading___Toc1903_2103244707"/>
-      <w:bookmarkEnd w:id="66"/>
-      <w:r>
-        <w:rPr/>
-        <w:t>Overview</w:t>
-      </w:r>
-    </w:p>
-    <w:p>
-      <w:pPr>
-        <w:pStyle w:val="Normal"/>
-        <w:jc w:val="both"/>
-        <w:rPr/>
-      </w:pPr>
-      <w:r>
-        <w:rPr/>
-        <w:t>As aforementioned, the importance of BST balancing algorithms is paramount, and this project shall aim to reduce the programming complexity for algorithmic experimentation relative to this. This project aims to implement a Domain-Specific Language (DSL) which will provide high-level abstractions for BSTs, BST operations and a multitude of functionality for the self- development of balancing algorithms.</w:t>
-      </w:r>
-    </w:p>
-    <w:p>
-      <w:pPr>
-        <w:pStyle w:val="Normal"/>
-        <w:jc w:val="both"/>
-        <w:rPr/>
-      </w:pPr>
-      <w:r>
-        <w:rPr/>
-        <w:t>With this project being aimed at both new and seasoned students of Data Structures &amp; Algorithms, the DSL will allow one to experiment with balancing algorithms without having to implement a BST oneself, which could be a daunting task for a new or seasoned student when one considers that the BST need be polymorphic, efficient, and provide all necessary functionalities for managing its balancing algorithm. Not only will this potentially allow an expansion of interest in BST balancing algorithms for beginning programming enthusiasts, but it decreases the complexity of algorithmic balancing for seasoned students who wish to measure the performance of algorithms in a more performant language, although without the initial overhead of learning the language complexities.</w:t>
-      </w:r>
-    </w:p>
-    <w:p>
-      <w:pPr>
-        <w:pStyle w:val="Heading3"/>
+        <w:rPr/>
+      </w:pPr>
+      <w:bookmarkStart w:id="64" w:name="__RefHeading___Toc1905_2103244707"/>
+      <w:bookmarkEnd w:id="64"/>
+      <w:r>
+        <w:rPr/>
+        <w:t xml:space="preserve"> </w:t>
+      </w:r>
+      <w:r>
+        <w:rPr/>
+        <w:t>How will the DSL be implemented?</w:t>
+      </w:r>
+    </w:p>
+    <w:p>
+      <w:pPr>
+        <w:pStyle w:val="Normal"/>
+        <w:jc w:val="both"/>
+        <w:rPr/>
+      </w:pPr>
+      <w:r>
+        <w:rPr/>
+        <w:t>A major part of this project itself will be the development and implementation of an interpreter, which will be responsible for interpreting the user-defined DSL source code and providing accurate, relative output regarding its operations. The interpreter will interpret the code through a defined semantics which, once the source code is broken down into individual components, commonly known as tokenization, will ensure that a statement is valid if and only if it adheres to the grammar rules.</w:t>
+      </w:r>
+    </w:p>
+    <w:p>
+      <w:pPr>
+        <w:pStyle w:val="Heading2"/>
         <w:numPr>
-          <w:ilvl w:val="0"/>
-          <w:numId w:val="0"/>
+          <w:ilvl w:val="1"/>
+          <w:numId w:val="2"/>
         </w:numPr>
-        <w:ind w:left="1440" w:hanging="0"/>
-        <w:jc w:val="both"/>
-        <w:rPr/>
-      </w:pPr>
-      <w:r>
-        <w:rPr/>
+        <w:jc w:val="both"/>
+        <w:rPr/>
+      </w:pPr>
+      <w:bookmarkStart w:id="65" w:name="__RefHeading___Toc1907_2103244707"/>
+      <w:bookmarkEnd w:id="65"/>
+      <w:r>
+        <w:rPr/>
+        <w:t>Project Scope, Milestones, Main Tasks &amp; Deliverables</w:t>
       </w:r>
     </w:p>
     <w:p>
@@ -4174,28 +4205,229 @@
         <w:pStyle w:val="Heading3"/>
         <w:numPr>
           <w:ilvl w:val="2"/>
-          <w:numId w:val="1"/>
+          <w:numId w:val="2"/>
         </w:numPr>
-        <w:ind w:hanging="0"/>
-        <w:jc w:val="both"/>
-        <w:rPr/>
-      </w:pPr>
-      <w:bookmarkStart w:id="67" w:name="__RefHeading___Toc1905_2103244707"/>
+        <w:ind w:left="720" w:hanging="0"/>
+        <w:jc w:val="both"/>
+        <w:rPr/>
+      </w:pPr>
+      <w:bookmarkStart w:id="66" w:name="__RefHeading___Toc1909_2103244707"/>
+      <w:bookmarkEnd w:id="66"/>
+      <w:r>
+        <w:rPr/>
+        <w:t>Overview</w:t>
+      </w:r>
+    </w:p>
+    <w:p>
+      <w:pPr>
+        <w:pStyle w:val="Normal"/>
+        <w:jc w:val="both"/>
+        <w:rPr/>
+      </w:pPr>
+      <w:r>
+        <w:rPr/>
+        <w:t>Ass aforementioned, the primary project objective is to implement a fully-functional DSL, which will provide the capability of allowing BST balancing algorithm exploration for both novice and seasoned students. However, this provides only a broad view of the tasks to be undertaken, and focuses entirely on the language itself, disregarding the project entirety. The project stages (although overlapping) can be viewed as threefold:</w:t>
+      </w:r>
+    </w:p>
+    <w:p>
+      <w:pPr>
+        <w:pStyle w:val="Normal"/>
+        <w:numPr>
+          <w:ilvl w:val="0"/>
+          <w:numId w:val="9"/>
+        </w:numPr>
+        <w:jc w:val="both"/>
+        <w:rPr/>
+      </w:pPr>
+      <w:r>
+        <w:rPr>
+          <w:b/>
+          <w:bCs/>
+        </w:rPr>
+        <w:t>Research</w:t>
+      </w:r>
+      <w:r>
+        <w:rPr/>
+        <w:t>: the necessary research needed to undertake the project will need to be conducted.</w:t>
+      </w:r>
+    </w:p>
+    <w:p>
+      <w:pPr>
+        <w:pStyle w:val="Normal"/>
+        <w:numPr>
+          <w:ilvl w:val="0"/>
+          <w:numId w:val="9"/>
+        </w:numPr>
+        <w:jc w:val="both"/>
+        <w:rPr/>
+      </w:pPr>
+      <w:r>
+        <w:rPr>
+          <w:b/>
+          <w:bCs/>
+        </w:rPr>
+        <w:t>Language Implementation</w:t>
+      </w:r>
+      <w:r>
+        <w:rPr/>
+        <w:t>: the language itself—the project outcome—need be fully- functional.</w:t>
+      </w:r>
+    </w:p>
+    <w:p>
+      <w:pPr>
+        <w:pStyle w:val="Normal"/>
+        <w:numPr>
+          <w:ilvl w:val="0"/>
+          <w:numId w:val="9"/>
+        </w:numPr>
+        <w:jc w:val="both"/>
+        <w:rPr/>
+      </w:pPr>
+      <w:r>
+        <w:rPr>
+          <w:b/>
+          <w:bCs/>
+        </w:rPr>
+        <w:t>Project Thesis:</w:t>
+      </w:r>
+      <w:r>
+        <w:rPr/>
+        <w:t xml:space="preserve"> as documentation of analyses, design, justification and criticial evaluation, a project report will elucidate the rationales for how, why and what exactly the project entails.</w:t>
+      </w:r>
+    </w:p>
+    <w:p>
+      <w:pPr>
+        <w:pStyle w:val="Heading3"/>
+        <w:numPr>
+          <w:ilvl w:val="2"/>
+          <w:numId w:val="2"/>
+        </w:numPr>
+        <w:ind w:left="720" w:hanging="0"/>
+        <w:jc w:val="both"/>
+        <w:rPr/>
+      </w:pPr>
+      <w:bookmarkStart w:id="67" w:name="__RefHeading___Toc1911_2103244707"/>
       <w:bookmarkEnd w:id="67"/>
       <w:r>
         <w:rPr/>
-        <w:t>How will the DSL be implemented?</w:t>
-      </w:r>
-    </w:p>
-    <w:p>
-      <w:pPr>
-        <w:pStyle w:val="Normal"/>
-        <w:jc w:val="both"/>
-        <w:rPr/>
-      </w:pPr>
-      <w:r>
-        <w:rPr/>
-        <w:t>A major part of this project itself will be the development and implementation of an interpreter, which will be responsible for interpreting the user-defined DSL source code and providing accurate, relative output regarding its operations. The interpreter will interpret the code through a defined semantics which, once the source code is broken down into individual components, commonly known as tokenization, will ensure that a statement is valid if and only if it adheres to the grammar rules.</w:t>
+        <w:t>In-scope</w:t>
+      </w:r>
+    </w:p>
+    <w:p>
+      <w:pPr>
+        <w:pStyle w:val="Normal"/>
+        <w:jc w:val="both"/>
+        <w:rPr/>
+      </w:pPr>
+      <w:r>
+        <w:rPr/>
+        <w:t>First and foremost, the language must work. Given a source code file written in the DSL, the interpreter must produce the correct output; this is the ultimate task. It must initially begin with research, research relative to both BST and programming languages; only then will</w:t>
+      </w:r>
+    </w:p>
+    <w:p>
+      <w:pPr>
+        <w:pStyle w:val="Normal"/>
+        <w:jc w:val="both"/>
+        <w:rPr/>
+      </w:pPr>
+      <w:r>
+        <w:rPr/>
+        <w:t>enough knowledge be amassed to understand precisely what capabilities the language will need to provide, and how it need be implemented.</w:t>
+      </w:r>
+    </w:p>
+    <w:p>
+      <w:pPr>
+        <w:pStyle w:val="Normal"/>
+        <w:jc w:val="both"/>
+        <w:rPr/>
+      </w:pPr>
+      <w:r>
+        <w:rPr/>
+        <w:t>Upon completion of primary research, one must implement the BST backend, which will be used by the interpreter to manipulate BSTs declared within the DSL. This backend BST will not only provide typical BST operations, but will also provide complex functionality to carefully manipulate BST balancing algorithms.</w:t>
+      </w:r>
+    </w:p>
+    <w:p>
+      <w:pPr>
+        <w:pStyle w:val="Normal"/>
+        <w:jc w:val="both"/>
+        <w:rPr/>
+      </w:pPr>
+      <w:r>
+        <w:rPr/>
+        <w:t>Next, the interpreter. This sits as a very large bulk of what allows the DSL to exist. Firstly, a Lexical Analyser need be developed, which, when given a source file, will tokenize the source file, with each token stating precisely what it is: TYPE, IDENTIFIER, KEYWORD, etc. Lexical Analysis methods have existed for ostensibly computing-time immemorial, and are a key component not only of interpreter development, but of compiler development also.</w:t>
+      </w:r>
+    </w:p>
+    <w:p>
+      <w:pPr>
+        <w:pStyle w:val="Normal"/>
+        <w:jc w:val="both"/>
+        <w:rPr/>
+      </w:pPr>
+      <w:r>
+        <w:rPr/>
+        <w:t>Once the source code is tokenized, it will then need to be parsed. There are opportunities to use a third-party parser, but for both the sake of learning and to ensure sufficient complexity, this project will implement a self-built parser. The parser is responsible for transforming the lexically analysed tokens into a context-free grammar (CFG). Once rules are generated, the parser will use the lexically analysed tokens to generate strings that exist within the grammar, called derviations.</w:t>
+      </w:r>
+    </w:p>
+    <w:p>
+      <w:pPr>
+        <w:pStyle w:val="Normal"/>
+        <w:jc w:val="both"/>
+        <w:rPr/>
+      </w:pPr>
+      <w:r>
+        <w:rPr/>
+        <w:t>Upon successful completion of both the lexical analyser and parser, the entire interpreter will need to be put together. Initially and to reduce complexity, they will be developed seperately, and will later be amalgamated to form the interpreter entirety. This is a monumental milestone, due to, as aforementioned, the interpreter being the primary bulk of the project, and, once completed, will require only testing.</w:t>
+      </w:r>
+    </w:p>
+    <w:p>
+      <w:pPr>
+        <w:pStyle w:val="Normal"/>
+        <w:jc w:val="both"/>
+        <w:rPr/>
+      </w:pPr>
+      <w:r>
+        <w:rPr/>
+        <w:t>Testing, however, will be both complex and necessiate pedantry; it will be divided into two sections: interpreter implementation testing and small DSL program testing. The interpreter implementation testing will test a varity of cases, from correct cases to slightly minor failed cases, to major failed cases. The DSL program testing itself will, as an extension of interpreter testing, test to ensure that, given correct code, it produces the correct output; given incorrect code, the program terminates.</w:t>
+      </w:r>
+    </w:p>
+    <w:p>
+      <w:pPr>
+        <w:pStyle w:val="Normal"/>
+        <w:jc w:val="both"/>
+        <w:rPr/>
+      </w:pPr>
+      <w:r>
+        <w:rPr/>
+        <w:t>The project thesis, which is also a major component of the project itself but differs greatly from the DSL development, is the final—aside from demonstration—milestone to be completed. Although almost last, the project report will be partially completed even before the interpreter has been developed and tested. The final sections necessitate the analysis of the DSLs implementation, results and conclusions, and therefore must start only once the implementation is complete.</w:t>
+      </w:r>
+    </w:p>
+    <w:p>
+      <w:pPr>
+        <w:pStyle w:val="Heading3"/>
+        <w:numPr>
+          <w:ilvl w:val="2"/>
+          <w:numId w:val="2"/>
+        </w:numPr>
+        <w:ind w:left="720" w:hanging="0"/>
+        <w:jc w:val="both"/>
+        <w:rPr/>
+      </w:pPr>
+      <w:bookmarkStart w:id="68" w:name="__RefHeading___Toc1913_2103244707"/>
+      <w:bookmarkEnd w:id="68"/>
+      <w:r>
+        <w:rPr/>
+        <w:t>Out-of-scope</w:t>
+      </w:r>
+    </w:p>
+    <w:p>
+      <w:pPr>
+        <w:pStyle w:val="Normal"/>
+        <w:jc w:val="both"/>
+        <w:rPr/>
+      </w:pPr>
+      <w:r>
+        <w:rPr/>
+        <w:t>Due to time constraints, there are a vast number of functionalities that is hoped to be implemented, but cannot be guaranteed. The primary out-of-scope functionality is a detailed, assertive and informative error-handling system—not too complex, but providing the user with a message that aids understanding.</w:t>
       </w:r>
     </w:p>
     <w:p>
@@ -4203,16 +4435,16 @@
         <w:pStyle w:val="Heading2"/>
         <w:numPr>
           <w:ilvl w:val="1"/>
-          <w:numId w:val="1"/>
+          <w:numId w:val="2"/>
         </w:numPr>
         <w:jc w:val="both"/>
         <w:rPr/>
       </w:pPr>
-      <w:bookmarkStart w:id="68" w:name="__RefHeading___Toc1907_2103244707"/>
-      <w:bookmarkEnd w:id="68"/>
-      <w:r>
-        <w:rPr/>
-        <w:t>Project Scope, Milestones, Main Tasks &amp; Deliverables</w:t>
+      <w:bookmarkStart w:id="69" w:name="__RefHeading___Toc1915_2103244707"/>
+      <w:bookmarkEnd w:id="69"/>
+      <w:r>
+        <w:rPr/>
+        <w:t>Project Risks</w:t>
       </w:r>
     </w:p>
     <w:p>
@@ -4220,28 +4452,28 @@
         <w:pStyle w:val="Heading3"/>
         <w:numPr>
           <w:ilvl w:val="2"/>
-          <w:numId w:val="1"/>
+          <w:numId w:val="2"/>
         </w:numPr>
         <w:ind w:left="720" w:hanging="0"/>
         <w:jc w:val="both"/>
         <w:rPr/>
       </w:pPr>
-      <w:bookmarkStart w:id="69" w:name="__RefHeading___Toc1909_2103244707"/>
-      <w:bookmarkEnd w:id="69"/>
-      <w:r>
-        <w:rPr/>
-        <w:t>Overview</w:t>
-      </w:r>
-    </w:p>
-    <w:p>
-      <w:pPr>
-        <w:pStyle w:val="Normal"/>
-        <w:jc w:val="both"/>
-        <w:rPr/>
-      </w:pPr>
-      <w:r>
-        <w:rPr/>
-        <w:t>Ass aforementioned, the primary project objective is to implement a fully-functional DSL, which will provide the capability of allowing BST balancing algorithm exploration for both novice and seasoned students. However, this provides only a broad view of the tasks to be undertaken, and focuses entirely on the language itself, disregarding the project entirety. The project stages (although overlapping) can be viewed as threefold:</w:t>
+      <w:bookmarkStart w:id="70" w:name="__RefHeading___Toc1917_2103244707"/>
+      <w:bookmarkEnd w:id="70"/>
+      <w:r>
+        <w:rPr/>
+        <w:t>Overiew</w:t>
+      </w:r>
+    </w:p>
+    <w:p>
+      <w:pPr>
+        <w:pStyle w:val="Normal"/>
+        <w:jc w:val="both"/>
+        <w:rPr/>
+      </w:pPr>
+      <w:r>
+        <w:rPr/>
+        <w:t>As is the case when undertaking any project—perhaps especially one as complex as developing a programming language—there are myriad risks. These risks can range from project member illness to unpredictability of equipment breakage to data destruction. With this particular project being completed individually, devoid of necessitating the usage of external equipment (exempting computer access and a hard drive), the primary risks involved exist within one of two categories:</w:t>
       </w:r>
     </w:p>
     <w:p>
@@ -4259,11 +4491,14 @@
           <w:b/>
           <w:bCs/>
         </w:rPr>
-        <w:t>Research</w:t>
-      </w:r>
-      <w:r>
-        <w:rPr/>
-        <w:t>: the necessary research needed to undertake the project will need to be conducted.</w:t>
+        <w:t xml:space="preserve">Task Overflow: </w:t>
+      </w:r>
+      <w:r>
+        <w:rPr>
+          <w:b w:val="false"/>
+          <w:bCs w:val="false"/>
+        </w:rPr>
+        <w:t>Tasks taking longer than expected.</w:t>
       </w:r>
     </w:p>
     <w:p>
@@ -4281,11 +4516,14 @@
           <w:b/>
           <w:bCs/>
         </w:rPr>
-        <w:t>Language Implementation</w:t>
-      </w:r>
-      <w:r>
-        <w:rPr/>
-        <w:t>: the language itself—the project outcome—need be fully- functional.</w:t>
+        <w:t>Implementation Language Knowledge</w:t>
+      </w:r>
+      <w:r>
+        <w:rPr>
+          <w:b w:val="false"/>
+          <w:bCs w:val="false"/>
+        </w:rPr>
+        <w:t>: Lack of knowledge regarding the implementation language.</w:t>
       </w:r>
     </w:p>
     <w:p>
@@ -4303,11 +4541,33 @@
           <w:b/>
           <w:bCs/>
         </w:rPr>
-        <w:t>Project Thesis:</w:t>
-      </w:r>
-      <w:r>
-        <w:rPr/>
-        <w:t xml:space="preserve"> as documentation of analyses, design, justification and criticial evaluation, a project report will elucidate the rationales for how, why and what exactly the project entails.</w:t>
+        <w:t>Data Destruction</w:t>
+      </w:r>
+      <w:r>
+        <w:rPr/>
+        <w:t>: data becomes inaccessible.</w:t>
+      </w:r>
+    </w:p>
+    <w:p>
+      <w:pPr>
+        <w:pStyle w:val="Normal"/>
+        <w:numPr>
+          <w:ilvl w:val="0"/>
+          <w:numId w:val="8"/>
+        </w:numPr>
+        <w:jc w:val="both"/>
+        <w:rPr/>
+      </w:pPr>
+      <w:r>
+        <w:rPr>
+          <w:b/>
+          <w:bCs/>
+        </w:rPr>
+        <w:t>Project Member Propensities</w:t>
+      </w:r>
+      <w:r>
+        <w:rPr/>
+        <w:t>: behavioural tendencies of project members that negatively impact on the completion of tasks.</w:t>
       </w:r>
     </w:p>
     <w:p>
@@ -4315,124 +4575,39 @@
         <w:pStyle w:val="Heading3"/>
         <w:numPr>
           <w:ilvl w:val="2"/>
-          <w:numId w:val="1"/>
+          <w:numId w:val="2"/>
         </w:numPr>
         <w:ind w:left="720" w:hanging="0"/>
         <w:jc w:val="both"/>
         <w:rPr/>
       </w:pPr>
-      <w:bookmarkStart w:id="70" w:name="__RefHeading___Toc1911_2103244707"/>
-      <w:bookmarkEnd w:id="70"/>
-      <w:r>
-        <w:rPr/>
-        <w:t>In-</w:t>
-      </w:r>
-      <w:r>
-        <w:rPr/>
-        <w:t>s</w:t>
-      </w:r>
-      <w:r>
-        <w:rPr/>
-        <w:t>cope</w:t>
-      </w:r>
-    </w:p>
-    <w:p>
-      <w:pPr>
-        <w:pStyle w:val="Normal"/>
-        <w:jc w:val="both"/>
-        <w:rPr/>
-      </w:pPr>
-      <w:r>
-        <w:rPr/>
-        <w:t>First and foremost, the language must work. Given a source code file written in the DSL, the interpreter must produce the correct output; this is the ultimate task. It must initially begin with research, research relative to both BST and programming languages; only then will</w:t>
-      </w:r>
-    </w:p>
-    <w:p>
-      <w:pPr>
-        <w:pStyle w:val="Normal"/>
-        <w:jc w:val="both"/>
-        <w:rPr/>
-      </w:pPr>
-      <w:r>
-        <w:rPr/>
-        <w:t>enough knowledge be amassed to understand precisely what capabilities the language will need to provide, and how it need be implemented.</w:t>
-      </w:r>
-    </w:p>
-    <w:p>
-      <w:pPr>
-        <w:pStyle w:val="Normal"/>
-        <w:jc w:val="both"/>
-        <w:rPr/>
-      </w:pPr>
-      <w:r>
-        <w:rPr/>
-        <w:t>Upon completion of primary research, one must implement the BST backend, which will be used by the interpreter to manipulate BSTs declared within the DSL. This backend BST will not only provide typical BST operations, but will also provide complex functionality to carefully manipulate BST balancing algorithms.</w:t>
-      </w:r>
-    </w:p>
-    <w:p>
-      <w:pPr>
-        <w:pStyle w:val="Normal"/>
-        <w:jc w:val="both"/>
-        <w:rPr/>
-      </w:pPr>
-      <w:r>
-        <w:rPr/>
-        <w:t>Next, the interpreter. This sits as a very large bulk of what allows the DSL to exist. Firstly, a Lexical Analyser need be developed, which, when given a source file, will tokenize the source file, with each token stating precisely what it is: TYPE, IDENTIFIER, KEYWORD, etc. Lexical Analysis methods have existed for ostensibly computing-time immemorial, and are a key component not only of interpreter development, but of compiler development also.</w:t>
-      </w:r>
-    </w:p>
-    <w:p>
-      <w:pPr>
-        <w:pStyle w:val="Normal"/>
-        <w:jc w:val="both"/>
-        <w:rPr/>
-      </w:pPr>
-      <w:r>
-        <w:rPr/>
-        <w:t>Once the source code is tokenized, it will then need to be parsed. There are opportunities to use a third-party parser, but for both the sake of learning and to ensure sufficient complexity, this project will implement a self-built parser. The parser is responsible for transforming the lexically analysed tokens into a context-free grammar (CFG). Once rules are generated, the parser will use the lexically analysed tokens to generate strings that exist within the grammar, called derviations.</w:t>
-      </w:r>
-    </w:p>
-    <w:p>
-      <w:pPr>
-        <w:pStyle w:val="Normal"/>
-        <w:jc w:val="both"/>
-        <w:rPr/>
-      </w:pPr>
-      <w:r>
-        <w:rPr/>
-        <w:t>Upon successful completion of both the lexical analyser and parser, the entire interpreter will need to be put together. Initially and to reduce complexity, they will be developed seperately, and will later be amalgamated to form the interpreter entirety. This is a monumental milestone, due to, as aforementioned, the interpreter being the primary bulk of the project, and, once completed, will require only testing.</w:t>
-      </w:r>
-    </w:p>
-    <w:p>
-      <w:pPr>
-        <w:pStyle w:val="Normal"/>
-        <w:jc w:val="both"/>
-        <w:rPr/>
-      </w:pPr>
-      <w:r>
-        <w:rPr/>
-        <w:t>Testing, however, will be both complex and necessiate pedantry; it will be divided into two sections: interpreter implementation testing and small DSL program testing. The interpreter implementation testing will test a varity of cases, from correct cases to slightly minor failed cases, to major failed cases. The DSL program testing itself will, as an extension of interpreter testing, test to ensure that, given correct code, it produces the correct output; given incorrect code, the program terminates.</w:t>
-      </w:r>
-    </w:p>
-    <w:p>
-      <w:pPr>
-        <w:pStyle w:val="Normal"/>
-        <w:jc w:val="both"/>
-        <w:rPr/>
-      </w:pPr>
-      <w:r>
-        <w:rPr/>
-        <w:t>The project thesis, which is also a major component of the project itself but differs greatly from the DSL development, is the final—aside from demonstration—milestone to be</w:t>
-      </w:r>
-    </w:p>
-    <w:p>
-      <w:pPr>
-        <w:pStyle w:val="Normal"/>
-        <w:jc w:val="both"/>
-        <w:rPr/>
-      </w:pPr>
-      <w:r>
-        <w:rPr/>
-        <w:t>completed. Although almost last, the project report will be partially completed even before the interpreter has been developed and tested. The final sections necessitate the analysis of the DSLs implementation, results and conclusions, and therefore must start only once the implementation is complete.</w:t>
+      <w:bookmarkStart w:id="71" w:name="__RefHeading___Toc1919_2103244707"/>
+      <w:bookmarkEnd w:id="71"/>
+      <w:r>
+        <w:rPr/>
+        <w:t>Task Overflow</w:t>
+      </w:r>
+    </w:p>
+    <w:p>
+      <w:pPr>
+        <w:pStyle w:val="Normal"/>
+        <w:jc w:val="both"/>
+        <w:rPr/>
+      </w:pPr>
+      <w:r>
+        <w:rPr/>
+        <w:t>Task overflow is extremely common within software development. This overflow usually occurs due one—or both—of two reasons: Unrealistic time assignment to individual tasks; And inability to overcome sub-tasks.</w:t>
+      </w:r>
+    </w:p>
+    <w:p>
+      <w:pPr>
+        <w:pStyle w:val="Normal"/>
+        <w:jc w:val="both"/>
+        <w:rPr/>
+      </w:pPr>
+      <w:r>
+        <w:rPr/>
+        <w:t>To combat these, tasks shall be allocated time that far surpasses the approximate task completion time, ensuring that if a task takes longer than expected or problems occur within sub-tasks—as is the case quite often within software development—then said time allocation will provide a time-period to complete them.</w:t>
       </w:r>
     </w:p>
     <w:p>
@@ -4440,28 +4615,96 @@
         <w:pStyle w:val="Heading3"/>
         <w:numPr>
           <w:ilvl w:val="2"/>
-          <w:numId w:val="1"/>
+          <w:numId w:val="2"/>
         </w:numPr>
         <w:ind w:left="720" w:hanging="0"/>
-        <w:jc w:val="both"/>
-        <w:rPr/>
-      </w:pPr>
-      <w:bookmarkStart w:id="71" w:name="__RefHeading___Toc1913_2103244707"/>
-      <w:bookmarkEnd w:id="71"/>
-      <w:r>
-        <w:rPr/>
-        <w:t>Out-of-scope</w:t>
-      </w:r>
-    </w:p>
-    <w:p>
-      <w:pPr>
-        <w:pStyle w:val="Normal"/>
-        <w:jc w:val="both"/>
-        <w:rPr/>
-      </w:pPr>
-      <w:r>
-        <w:rPr/>
-        <w:t>Due to time constraints, there are a vast number of functionalities that is hoped to be implemented, but cannot be guaranteed. The primary out-of-scope functionality is a detailed, assertive and informative error-handling system—not too complex, but providing the user with a message that aids understanding.</w:t>
+        <w:rPr/>
+      </w:pPr>
+      <w:r>
+        <w:rPr/>
+        <w:t>Implementation Language Knowledge</w:t>
+      </w:r>
+    </w:p>
+    <w:p>
+      <w:pPr>
+        <w:pStyle w:val="Normal"/>
+        <w:jc w:val="both"/>
+        <w:rPr/>
+      </w:pPr>
+      <w:r>
+        <w:rPr/>
+        <w:t>Due to the writing of the DSL interpreter in Haskell, there is a possibility that a lack of Haskell- and functional programming-specific may cause some issues. To combat this, there will be frequent communication with the project supervisor—an individual who has vast knowledge of functional programming and specifically Haskell—whereby guidance should provide the ability to overcome such problems.</w:t>
+      </w:r>
+    </w:p>
+    <w:p>
+      <w:pPr>
+        <w:pStyle w:val="Normal"/>
+        <w:jc w:val="both"/>
+        <w:rPr/>
+      </w:pPr>
+      <w:r>
+        <w:rPr/>
+        <w:t>However, if this becomes a big problem early on within the implementation phase, Haskell could possibly be replaced by something simpler, something quicker to develop in, something that the developer has more knowledge about.</w:t>
+      </w:r>
+    </w:p>
+    <w:p>
+      <w:pPr>
+        <w:pStyle w:val="Heading3"/>
+        <w:numPr>
+          <w:ilvl w:val="2"/>
+          <w:numId w:val="2"/>
+        </w:numPr>
+        <w:ind w:left="720" w:hanging="0"/>
+        <w:jc w:val="both"/>
+        <w:rPr/>
+      </w:pPr>
+      <w:bookmarkStart w:id="72" w:name="__RefHeading___Toc1921_2103244707"/>
+      <w:bookmarkEnd w:id="72"/>
+      <w:r>
+        <w:rPr/>
+        <w:t>Data Destruction</w:t>
+      </w:r>
+    </w:p>
+    <w:p>
+      <w:pPr>
+        <w:pStyle w:val="Normal"/>
+        <w:jc w:val="both"/>
+        <w:rPr/>
+      </w:pPr>
+      <w:r>
+        <w:rPr/>
+        <w:t>Data destruction exists in many forms, such as corruption, failure to save files, hardware fault, accidental power-off, and more. Within this project, the primary potential data desctruction refers to a hardware fault. To combat this (and other potential descruction), the project updates will daily be backed-up to two places: the cloud, and an external hard drive. Ergo, if a hardware fault occurs, there will be the ability to restore data that is at most one day old.</w:t>
+      </w:r>
+    </w:p>
+    <w:p>
+      <w:pPr>
+        <w:pStyle w:val="Heading3"/>
+        <w:numPr>
+          <w:ilvl w:val="2"/>
+          <w:numId w:val="2"/>
+        </w:numPr>
+        <w:ind w:left="720" w:hanging="0"/>
+        <w:jc w:val="both"/>
+        <w:rPr/>
+      </w:pPr>
+      <w:bookmarkStart w:id="73" w:name="__RefHeading___Toc1923_2103244707"/>
+      <w:bookmarkEnd w:id="73"/>
+      <w:r>
+        <w:rPr/>
+        <w:t>Project Member Propensities</w:t>
+      </w:r>
+    </w:p>
+    <w:p>
+      <w:pPr>
+        <w:pStyle w:val="Normal"/>
+        <w:jc w:val="both"/>
+        <w:rPr/>
+      </w:pPr>
+      <w:r>
+        <w:rPr/>
+        <w:t>Undertaking</w:t>
+        <w:tab/>
+        <w:t>arduous endeavours requires discipline, motivation, passion, intelligence, justification, planning, and much more. These are but a small sample of necessary behavioural components that one must ensure strict adherence to when undertaking a large, individually- based project. An inability to abide by these components must be remedied near- instantaneously—what seems like a small setback initially may transform into an ostensibly insurmountable setback, strengthening one’s self-perceived inability to continue. To combat this, there shall have weekly meetings with the project supervisor and project member, and, if negative propensities persist, it shall need to be discussed.</w:t>
       </w:r>
     </w:p>
     <w:p>
@@ -4469,299 +4712,13 @@
         <w:pStyle w:val="Heading2"/>
         <w:numPr>
           <w:ilvl w:val="1"/>
-          <w:numId w:val="1"/>
+          <w:numId w:val="2"/>
         </w:numPr>
         <w:jc w:val="both"/>
         <w:rPr/>
       </w:pPr>
-      <w:bookmarkStart w:id="72" w:name="__RefHeading___Toc1915_2103244707"/>
-      <w:bookmarkEnd w:id="72"/>
-      <w:r>
-        <w:rPr/>
-        <w:t>Project Risks</w:t>
-      </w:r>
-    </w:p>
-    <w:p>
-      <w:pPr>
-        <w:pStyle w:val="Heading3"/>
-        <w:numPr>
-          <w:ilvl w:val="2"/>
-          <w:numId w:val="1"/>
-        </w:numPr>
-        <w:ind w:left="720" w:hanging="0"/>
-        <w:jc w:val="both"/>
-        <w:rPr/>
-      </w:pPr>
-      <w:bookmarkStart w:id="73" w:name="__RefHeading___Toc1917_2103244707"/>
-      <w:bookmarkEnd w:id="73"/>
-      <w:r>
-        <w:rPr/>
-        <w:t>Overiew</w:t>
-      </w:r>
-    </w:p>
-    <w:p>
-      <w:pPr>
-        <w:pStyle w:val="Normal"/>
-        <w:jc w:val="both"/>
-        <w:rPr/>
-      </w:pPr>
-      <w:r>
-        <w:rPr/>
-        <w:t>As is the case when undertaking any project—perhaps especially one as complex as developing a programming language—there are myriad risks. These risks can range from project member illness to unpredictability of equipment breakage to data destruction. With this particular project being completed individually, devoid of necessitating the usage of external equipment (exempting computer access and a hard drive), the primary risks involved exist within one of two categories:</w:t>
-      </w:r>
-    </w:p>
-    <w:p>
-      <w:pPr>
-        <w:pStyle w:val="Normal"/>
-        <w:numPr>
-          <w:ilvl w:val="0"/>
-          <w:numId w:val="7"/>
-        </w:numPr>
-        <w:jc w:val="both"/>
-        <w:rPr/>
-      </w:pPr>
-      <w:r>
-        <w:rPr>
-          <w:b/>
-          <w:bCs/>
-        </w:rPr>
-        <w:t xml:space="preserve">Task Overflow: </w:t>
-      </w:r>
-      <w:r>
-        <w:rPr>
-          <w:b w:val="false"/>
-          <w:bCs w:val="false"/>
-        </w:rPr>
-        <w:t>Tasks taking longer than expected.</w:t>
-      </w:r>
-    </w:p>
-    <w:p>
-      <w:pPr>
-        <w:pStyle w:val="Normal"/>
-        <w:numPr>
-          <w:ilvl w:val="0"/>
-          <w:numId w:val="7"/>
-        </w:numPr>
-        <w:jc w:val="both"/>
-        <w:rPr/>
-      </w:pPr>
-      <w:r>
-        <w:rPr>
-          <w:b/>
-          <w:bCs/>
-        </w:rPr>
-        <w:t>Implementation Language Knowledge</w:t>
-      </w:r>
-      <w:r>
-        <w:rPr>
-          <w:b w:val="false"/>
-          <w:bCs w:val="false"/>
-        </w:rPr>
-        <w:t>: Lack of knowledge regarding the implementation language.</w:t>
-      </w:r>
-    </w:p>
-    <w:p>
-      <w:pPr>
-        <w:pStyle w:val="Normal"/>
-        <w:numPr>
-          <w:ilvl w:val="0"/>
-          <w:numId w:val="7"/>
-        </w:numPr>
-        <w:jc w:val="both"/>
-        <w:rPr/>
-      </w:pPr>
-      <w:r>
-        <w:rPr>
-          <w:b/>
-          <w:bCs/>
-        </w:rPr>
-        <w:t>Data Destruction</w:t>
-      </w:r>
-      <w:r>
-        <w:rPr/>
-        <w:t>: data becomes inaccessible.</w:t>
-      </w:r>
-    </w:p>
-    <w:p>
-      <w:pPr>
-        <w:pStyle w:val="Normal"/>
-        <w:numPr>
-          <w:ilvl w:val="0"/>
-          <w:numId w:val="7"/>
-        </w:numPr>
-        <w:jc w:val="both"/>
-        <w:rPr/>
-      </w:pPr>
-      <w:r>
-        <w:rPr>
-          <w:b/>
-          <w:bCs/>
-        </w:rPr>
-        <w:t>Project Member Propensities</w:t>
-      </w:r>
-      <w:r>
-        <w:rPr/>
-        <w:t>: behavioural tendencies of project members that negatively impact on the completion of tasks.</w:t>
-      </w:r>
-    </w:p>
-    <w:p>
-      <w:pPr>
-        <w:pStyle w:val="Heading3"/>
-        <w:numPr>
-          <w:ilvl w:val="2"/>
-          <w:numId w:val="1"/>
-        </w:numPr>
-        <w:ind w:left="720" w:hanging="0"/>
-        <w:jc w:val="both"/>
-        <w:rPr/>
-      </w:pPr>
-      <w:bookmarkStart w:id="74" w:name="__RefHeading___Toc1919_2103244707"/>
+      <w:bookmarkStart w:id="74" w:name="__RefHeading___Toc1925_2103244707"/>
       <w:bookmarkEnd w:id="74"/>
-      <w:r>
-        <w:rPr/>
-        <w:t>Task Overflow</w:t>
-      </w:r>
-    </w:p>
-    <w:p>
-      <w:pPr>
-        <w:pStyle w:val="Normal"/>
-        <w:jc w:val="both"/>
-        <w:rPr/>
-      </w:pPr>
-      <w:r>
-        <w:rPr/>
-        <w:t>Task overflow is extremely common within software development. This overflow usually occurs due one—or both—of two reasons: Unrealistic time assignment to individual tasks; And inability to overcome sub-tasks.</w:t>
-      </w:r>
-    </w:p>
-    <w:p>
-      <w:pPr>
-        <w:pStyle w:val="Normal"/>
-        <w:jc w:val="both"/>
-        <w:rPr/>
-      </w:pPr>
-      <w:r>
-        <w:rPr/>
-        <w:t>To combat these, tasks shall be allocated time that far surpasses the approximate task completion time, ensuring that if a task takes longer than expected or problems occur within sub-tasks—as is the case quite often within software development—then said time allocation will provide a time-period to complete them.</w:t>
-      </w:r>
-    </w:p>
-    <w:p>
-      <w:pPr>
-        <w:pStyle w:val="Normal"/>
-        <w:rPr/>
-      </w:pPr>
-      <w:r>
-        <w:rPr/>
-      </w:r>
-    </w:p>
-    <w:p>
-      <w:pPr>
-        <w:pStyle w:val="Heading3"/>
-        <w:numPr>
-          <w:ilvl w:val="2"/>
-          <w:numId w:val="1"/>
-        </w:numPr>
-        <w:ind w:left="720" w:hanging="0"/>
-        <w:rPr/>
-      </w:pPr>
-      <w:r>
-        <w:rPr/>
-        <w:t>Implementation Language Knowledge</w:t>
-      </w:r>
-    </w:p>
-    <w:p>
-      <w:pPr>
-        <w:pStyle w:val="Normal"/>
-        <w:jc w:val="both"/>
-        <w:rPr/>
-      </w:pPr>
-      <w:r>
-        <w:rPr/>
-        <w:t>Due to the writing of the DSL interpreter in Haskell, there is a possibility that a lack of Haskell- and functional programming-specific may cause some issues. To combat this, there will be frequent communication with the project supervisor—an individual who has vast knowledge of functional programming and specifically Haskell—whereby guidance should provide the ability to overcome such problems.</w:t>
-      </w:r>
-    </w:p>
-    <w:p>
-      <w:pPr>
-        <w:pStyle w:val="Normal"/>
-        <w:jc w:val="both"/>
-        <w:rPr/>
-      </w:pPr>
-      <w:r>
-        <w:rPr/>
-        <w:t>However, if this becomes a big problem early on within the implementation phase, Haskell could possibly be replaced by something simpler, something quicker to develop in, something that the developer has more knowledge about.</w:t>
-      </w:r>
-    </w:p>
-    <w:p>
-      <w:pPr>
-        <w:pStyle w:val="Heading3"/>
-        <w:numPr>
-          <w:ilvl w:val="2"/>
-          <w:numId w:val="1"/>
-        </w:numPr>
-        <w:ind w:left="720" w:hanging="0"/>
-        <w:jc w:val="both"/>
-        <w:rPr/>
-      </w:pPr>
-      <w:bookmarkStart w:id="75" w:name="__RefHeading___Toc1921_2103244707"/>
-      <w:bookmarkEnd w:id="75"/>
-      <w:r>
-        <w:rPr/>
-        <w:t>Data Destruction</w:t>
-      </w:r>
-    </w:p>
-    <w:p>
-      <w:pPr>
-        <w:pStyle w:val="Normal"/>
-        <w:jc w:val="both"/>
-        <w:rPr/>
-      </w:pPr>
-      <w:r>
-        <w:rPr/>
-        <w:t>Data destruction exists in many forms, such as corruption, failure to save files, hardware fault, accidental power-off, and more. Within this project, the primary potential data desctruction refers to a hardware fault. To combat this (and other potential descruction), the project updates will daily be backed-up to two places: the cloud, and an external hard drive. Ergo, if a hardware fault occurs, there will be the ability to restore data that is at most one day old.</w:t>
-      </w:r>
-    </w:p>
-    <w:p>
-      <w:pPr>
-        <w:pStyle w:val="Heading3"/>
-        <w:numPr>
-          <w:ilvl w:val="2"/>
-          <w:numId w:val="1"/>
-        </w:numPr>
-        <w:ind w:left="720" w:hanging="0"/>
-        <w:jc w:val="both"/>
-        <w:rPr/>
-      </w:pPr>
-      <w:bookmarkStart w:id="76" w:name="__RefHeading___Toc1923_2103244707"/>
-      <w:bookmarkEnd w:id="76"/>
-      <w:r>
-        <w:rPr/>
-        <w:t>Project Member Propensities</w:t>
-      </w:r>
-    </w:p>
-    <w:p>
-      <w:pPr>
-        <w:pStyle w:val="Normal"/>
-        <w:jc w:val="both"/>
-        <w:rPr/>
-      </w:pPr>
-      <w:r>
-        <w:rPr/>
-        <w:t>Undertaking</w:t>
-        <w:tab/>
-        <w:t>arduous endeavours requires discipline, motivation, passion, intelligence, justification, planning, and much more. These are but a small sample of necessary behavioural components that one must ensure strict adherence to when undertaking a large, individually- based project. An inability to abide by these components must be remedied near- instantaneously—what seems like a small setback initially may transform into an ostensibly insurmountable setback, strengthening one’s self-perceived inability to continue. To combat this, there shall have weekly meetings with the project supervisor and project member, and, if negative propensities persist, it shall need to be discussed.</w:t>
-      </w:r>
-    </w:p>
-    <w:p>
-      <w:pPr>
-        <w:pStyle w:val="Heading2"/>
-        <w:numPr>
-          <w:ilvl w:val="1"/>
-          <w:numId w:val="1"/>
-        </w:numPr>
-        <w:jc w:val="both"/>
-        <w:rPr/>
-      </w:pPr>
-      <w:bookmarkStart w:id="77" w:name="__RefHeading___Toc1925_2103244707"/>
-      <w:bookmarkEnd w:id="77"/>
       <w:r>
         <w:rPr/>
         <w:t>Gantt Chart</w:t>
@@ -4854,8 +4811,8 @@
         <w:ind w:left="431" w:hanging="431"/>
         <w:rPr/>
       </w:pPr>
-      <w:bookmarkStart w:id="78" w:name="_Toc310505517"/>
-      <w:bookmarkEnd w:id="78"/>
+      <w:bookmarkStart w:id="75" w:name="_Toc310505517"/>
+      <w:bookmarkEnd w:id="75"/>
       <w:r>
         <w:rPr/>
         <w:t>CHAPTER 4</w:t>
@@ -4866,11 +4823,82 @@
         <w:pStyle w:val="CHAPTERHEADING"/>
         <w:rPr/>
       </w:pPr>
-      <w:bookmarkStart w:id="79" w:name="__RefHeading___Toc1491_386191692"/>
-      <w:bookmarkEnd w:id="79"/>
+      <w:bookmarkStart w:id="76" w:name="__RefHeading___Toc1491_386191692"/>
+      <w:bookmarkEnd w:id="76"/>
       <w:r>
         <w:rPr/>
         <w:t>IMPLEMENTATION</w:t>
+      </w:r>
+    </w:p>
+    <w:p>
+      <w:pPr>
+        <w:pStyle w:val="Heading1"/>
+        <w:numPr>
+          <w:ilvl w:val="0"/>
+          <w:numId w:val="3"/>
+        </w:numPr>
+        <w:rPr/>
+      </w:pPr>
+      <w:bookmarkStart w:id="77" w:name="__RefHeading___Toc2568_1488950273"/>
+      <w:bookmarkEnd w:id="77"/>
+      <w:r>
+        <w:rPr/>
+        <w:t>Software Development Life-Cycle</w:t>
+      </w:r>
+    </w:p>
+    <w:p>
+      <w:pPr>
+        <w:pStyle w:val="Normal"/>
+        <w:jc w:val="both"/>
+        <w:rPr/>
+      </w:pPr>
+      <w:r>
+        <w:rPr/>
+        <w:t>A SDLC is a framework [that defines] tasks performed at each step [of a] software development process, . . . a structure followed by a development team” consisting “of a detailed plan describing how to develop, maintain and replace specific software” (Techopedia, 2018).</w:t>
+      </w:r>
+    </w:p>
+    <w:p>
+      <w:pPr>
+        <w:pStyle w:val="Normal"/>
+        <w:jc w:val="both"/>
+        <w:rPr/>
+      </w:pPr>
+      <w:r>
+        <w:rPr/>
+        <w:t>Having never previously worked with defining and implementing a programming language, the decision was made to use an Iterative SDLC model. Joseph Woodward (Woodward, 2017), describs the Iterative model as</w:t>
+      </w:r>
+    </w:p>
+    <w:p>
+      <w:pPr>
+        <w:pStyle w:val="Normal"/>
+        <w:ind w:left="567" w:right="567" w:hanging="0"/>
+        <w:jc w:val="both"/>
+        <w:rPr/>
+      </w:pPr>
+      <w:r>
+        <w:rPr/>
+        <w:t>a cyclical process that requires only a minor planning phase, a phase which details just enough requirements to allow a rapid prototyping of an application. Once this prototype is developed, then a small handful of stages are cyclically repeated, adding extra features and elimnating bugs with each cycle.</w:t>
+      </w:r>
+    </w:p>
+    <w:p>
+      <w:pPr>
+        <w:pStyle w:val="Normal"/>
+        <w:jc w:val="both"/>
+        <w:rPr/>
+      </w:pPr>
+      <w:r>
+        <w:rPr/>
+        <w:t>This was discerned as a suitable for several reasons. Firstly, this particular model would allow the rapid development a prototypal language, one that would provide basic language capabilities, such as variable decaration and definition, and console output. Secondly and depedent on the aforementioned point, this would allow the language features to be implemented iteratively: once one feature had been designed and implemented, the next feature could then be worked on.</w:t>
+      </w:r>
+    </w:p>
+    <w:p>
+      <w:pPr>
+        <w:pStyle w:val="Normal"/>
+        <w:jc w:val="both"/>
+        <w:rPr/>
+      </w:pPr>
+      <w:r>
+        <w:rPr/>
       </w:r>
     </w:p>
     <w:p>
@@ -4882,77 +4910,6 @@
         </w:numPr>
         <w:rPr/>
       </w:pPr>
-      <w:bookmarkStart w:id="80" w:name="__RefHeading___Toc2568_1488950273"/>
-      <w:bookmarkEnd w:id="80"/>
-      <w:r>
-        <w:rPr/>
-        <w:t>Software Development Life-Cycle</w:t>
-      </w:r>
-    </w:p>
-    <w:p>
-      <w:pPr>
-        <w:pStyle w:val="Normal"/>
-        <w:jc w:val="both"/>
-        <w:rPr/>
-      </w:pPr>
-      <w:r>
-        <w:rPr/>
-        <w:t>A SDLC is a framework [that defines] tasks performed at each step [of a] software development process, . . . a structure followed by a development team” consisting “of a detailed plan describing how to develop, maintain and replace specific software” (Techopedia, 2018).</w:t>
-      </w:r>
-    </w:p>
-    <w:p>
-      <w:pPr>
-        <w:pStyle w:val="Normal"/>
-        <w:jc w:val="both"/>
-        <w:rPr/>
-      </w:pPr>
-      <w:r>
-        <w:rPr/>
-        <w:t>Having never previously worked with defining and implementing a programming language, the decision was made to use an Iterative SDLC model. Joseph Woodward (Woodward, 2017), describs the Iterative model as</w:t>
-      </w:r>
-    </w:p>
-    <w:p>
-      <w:pPr>
-        <w:pStyle w:val="Normal"/>
-        <w:ind w:left="567" w:right="567" w:hanging="0"/>
-        <w:jc w:val="both"/>
-        <w:rPr/>
-      </w:pPr>
-      <w:r>
-        <w:rPr/>
-        <w:t>a cyclical process that requires only a minor planning phase, a phase which details just enough requirements to allow a rapid prototyping of an application. Once this prototype is developed, then a small handful of stages are cyclically repeated, adding extra features and elimnating bugs with each cycle.</w:t>
-      </w:r>
-    </w:p>
-    <w:p>
-      <w:pPr>
-        <w:pStyle w:val="Normal"/>
-        <w:jc w:val="both"/>
-        <w:rPr/>
-      </w:pPr>
-      <w:r>
-        <w:rPr/>
-        <w:t>This was discerned as a suitable for several reasons. Firstly, this particular model would allow the rapid development a prototypal language, one that would provide basic language capabilities, such as variable decaration and definition, and console output. Secondly and depedent on the aforementioned point, this would allow the language features to be implemented iteratively: once one feature had been designed and implemented, the next feature could then be worked on.</w:t>
-      </w:r>
-    </w:p>
-    <w:p>
-      <w:pPr>
-        <w:pStyle w:val="Normal"/>
-        <w:jc w:val="both"/>
-        <w:rPr/>
-      </w:pPr>
-      <w:r>
-        <w:rPr/>
-      </w:r>
-    </w:p>
-    <w:p>
-      <w:pPr>
-        <w:pStyle w:val="Heading1"/>
-        <w:numPr>
-          <w:ilvl w:val="0"/>
-          <w:numId w:val="1"/>
-        </w:numPr>
-        <w:rPr/>
-      </w:pPr>
       <w:r>
         <w:rPr/>
         <w:t>Language Design</w:t>
@@ -4963,7 +4920,7 @@
         <w:pStyle w:val="Heading2"/>
         <w:numPr>
           <w:ilvl w:val="1"/>
-          <w:numId w:val="1"/>
+          <w:numId w:val="2"/>
         </w:numPr>
         <w:rPr/>
       </w:pPr>
@@ -5510,6 +5467,40 @@
         <w:widowControl/>
         <w:bidi w:val="0"/>
         <w:spacing w:lineRule="auto" w:line="360" w:before="0" w:after="0"/>
+        <w:ind w:left="0" w:right="0" w:hanging="0"/>
+        <w:jc w:val="left"/>
+        <w:rPr/>
+      </w:pPr>
+      <w:r>
+        <w:rPr/>
+        <w:t xml:space="preserve">operator              ::= &lt; | &gt; | &lt;= | &gt;= | &amp;&amp; | * | / | ^  </w:t>
+      </w:r>
+    </w:p>
+    <w:p>
+      <w:pPr>
+        <w:pStyle w:val="Normal"/>
+        <w:widowControl/>
+        <w:bidi w:val="0"/>
+        <w:spacing w:lineRule="auto" w:line="360" w:before="0" w:after="0"/>
+        <w:ind w:left="0" w:right="0" w:hanging="0"/>
+        <w:jc w:val="left"/>
+        <w:rPr/>
+      </w:pPr>
+      <w:r>
+        <w:rPr/>
+        <w:t xml:space="preserve">                                 </w:t>
+      </w:r>
+      <w:r>
+        <w:rPr/>
+        <w:t xml:space="preserve">| + | - | % | == | != | “neg” </w:t>
+      </w:r>
+    </w:p>
+    <w:p>
+      <w:pPr>
+        <w:pStyle w:val="Normal"/>
+        <w:widowControl/>
+        <w:bidi w:val="0"/>
+        <w:spacing w:lineRule="auto" w:line="360" w:before="0" w:after="0"/>
         <w:ind w:left="0" w:right="2778" w:hanging="0"/>
         <w:jc w:val="left"/>
         <w:rPr/>
@@ -5572,11 +5563,7 @@
       </w:pPr>
       <w:r>
         <w:rPr/>
-        <w:t xml:space="preserve">- </w:t>
-      </w:r>
-      <w:r>
-        <w:rPr/>
-        <w:t>discuss language design decisions</w:t>
+        <w:t>- discuss language design decisions</w:t>
       </w:r>
     </w:p>
     <w:p>
@@ -5623,10 +5610,10 @@
         <w:pStyle w:val="CHAPTERHEADING"/>
         <w:rPr/>
       </w:pPr>
-      <w:bookmarkStart w:id="81" w:name="__RefHeading___Toc1493_386191692"/>
-      <w:bookmarkStart w:id="82" w:name="_Toc310505521"/>
-      <w:bookmarkEnd w:id="81"/>
-      <w:bookmarkEnd w:id="82"/>
+      <w:bookmarkStart w:id="78" w:name="_Toc310505521"/>
+      <w:bookmarkStart w:id="79" w:name="__RefHeading___Toc1493_386191692"/>
+      <w:bookmarkEnd w:id="78"/>
+      <w:bookmarkEnd w:id="79"/>
       <w:r>
         <w:rPr/>
         <w:t>RESULTS / DISCUSSION</w:t>
@@ -5637,12 +5624,12 @@
         <w:pStyle w:val="Heading1"/>
         <w:numPr>
           <w:ilvl w:val="0"/>
-          <w:numId w:val="2"/>
+          <w:numId w:val="3"/>
         </w:numPr>
         <w:rPr/>
       </w:pPr>
-      <w:bookmarkStart w:id="83" w:name="__RefHeading___Toc2570_1488950273"/>
-      <w:bookmarkEnd w:id="83"/>
+      <w:bookmarkStart w:id="80" w:name="__RefHeading___Toc2570_1488950273"/>
+      <w:bookmarkEnd w:id="80"/>
       <w:r>
         <w:rPr/>
         <w:t>Introduction</w:t>
@@ -5664,76 +5651,76 @@
         <w:ind w:left="431" w:hanging="431"/>
         <w:rPr/>
       </w:pPr>
-      <w:bookmarkStart w:id="84" w:name="_Toc310505523"/>
+      <w:bookmarkStart w:id="81" w:name="_Toc310505523"/>
+      <w:bookmarkEnd w:id="81"/>
+      <w:r>
+        <w:rPr/>
+        <w:t>CHAPTER 6</w:t>
+      </w:r>
+    </w:p>
+    <w:p>
+      <w:pPr>
+        <w:pStyle w:val="CHAPTERHEADING"/>
+        <w:rPr/>
+      </w:pPr>
+      <w:bookmarkStart w:id="82" w:name="_Toc310505524"/>
+      <w:bookmarkStart w:id="83" w:name="__RefHeading___Toc1495_386191692"/>
+      <w:bookmarkEnd w:id="82"/>
+      <w:bookmarkEnd w:id="83"/>
+      <w:r>
+        <w:rPr/>
+        <w:t>CONCLUSIONS / FUTURE WORK</w:t>
+      </w:r>
+    </w:p>
+    <w:p>
+      <w:pPr>
+        <w:pStyle w:val="Normal"/>
+        <w:rPr/>
+      </w:pPr>
+      <w:r>
+        <w:rPr/>
+        <w:t>Introduction</w:t>
+      </w:r>
+    </w:p>
+    <w:p>
+      <w:pPr>
+        <w:pStyle w:val="Normal"/>
+        <w:rPr/>
+      </w:pPr>
+      <w:r>
+        <w:rPr/>
+        <w:t>Whatever it was that your results showed should be summarised here. Hopefully the conclusion will be that your proposals proved to be brilliant and now the results bear this out. On the other hand your proposals may, in the light of the results obtained, prove to be less successful than you had hoped. In this case the conclusions should state why.</w:t>
+      </w:r>
+    </w:p>
+    <w:p>
+      <w:pPr>
+        <w:pStyle w:val="Normal"/>
+        <w:rPr/>
+      </w:pPr>
+      <w:r>
+        <w:rPr/>
+        <w:t>In either case there should be some reference to future work, either to forward and expand on the successful outcome or to test ways of overcoming the shortfall in your ideas that didn't work out quite as expected but there should be something that shows you can see further implications of what you have achieved.</w:t>
+      </w:r>
+    </w:p>
+    <w:p>
+      <w:pPr>
+        <w:pStyle w:val="Normal"/>
+        <w:rPr/>
+      </w:pPr>
+      <w:bookmarkStart w:id="84" w:name="_GoBack"/>
       <w:bookmarkEnd w:id="84"/>
       <w:r>
         <w:rPr/>
-        <w:t>CHAPTER 6</w:t>
-      </w:r>
-    </w:p>
-    <w:p>
-      <w:pPr>
-        <w:pStyle w:val="CHAPTERHEADING"/>
-        <w:rPr/>
-      </w:pPr>
-      <w:bookmarkStart w:id="85" w:name="__RefHeading___Toc1495_386191692"/>
-      <w:bookmarkStart w:id="86" w:name="_Toc310505524"/>
+        <w:t xml:space="preserve">This chapter should also include a discussion of the four PSEL issues (Professional, Social, Ethical and Legal) and the way in which you project has/will/could impact on each. </w:t>
+      </w:r>
+    </w:p>
+    <w:p>
+      <w:pPr>
+        <w:pStyle w:val="PageHeadings"/>
+        <w:rPr/>
+      </w:pPr>
+      <w:bookmarkStart w:id="85" w:name="_Toc310505526"/>
       <w:bookmarkEnd w:id="85"/>
-      <w:bookmarkEnd w:id="86"/>
-      <w:r>
-        <w:rPr/>
-        <w:t>CONCLUSIONS / FUTURE WORK</w:t>
-      </w:r>
-    </w:p>
-    <w:p>
-      <w:pPr>
-        <w:pStyle w:val="Normal"/>
-        <w:rPr/>
-      </w:pPr>
-      <w:r>
-        <w:rPr/>
-        <w:t>Introduction</w:t>
-      </w:r>
-    </w:p>
-    <w:p>
-      <w:pPr>
-        <w:pStyle w:val="Normal"/>
-        <w:rPr/>
-      </w:pPr>
-      <w:r>
-        <w:rPr/>
-        <w:t>Whatever it was that your results showed should be summarised here. Hopefully the conclusion will be that your proposals proved to be brilliant and now the results bear this out. On the other hand your proposals may, in the light of the results obtained, prove to be less successful than you had hoped. In this case the conclusions should state why.</w:t>
-      </w:r>
-    </w:p>
-    <w:p>
-      <w:pPr>
-        <w:pStyle w:val="Normal"/>
-        <w:rPr/>
-      </w:pPr>
-      <w:r>
-        <w:rPr/>
-        <w:t>In either case there should be some reference to future work, either to forward and expand on the successful outcome or to test ways of overcoming the shortfall in your ideas that didn't work out quite as expected but there should be something that shows you can see further implications of what you have achieved.</w:t>
-      </w:r>
-    </w:p>
-    <w:p>
-      <w:pPr>
-        <w:pStyle w:val="Normal"/>
-        <w:rPr/>
-      </w:pPr>
-      <w:bookmarkStart w:id="87" w:name="_GoBack"/>
-      <w:bookmarkEnd w:id="87"/>
-      <w:r>
-        <w:rPr/>
-        <w:t xml:space="preserve">This chapter should also include a discussion of the four PSEL issues (Professional, Social, Ethical and Legal) and the way in which you project has/will/could impact on each. </w:t>
-      </w:r>
-    </w:p>
-    <w:p>
-      <w:pPr>
-        <w:pStyle w:val="PageHeadings"/>
-        <w:rPr/>
-      </w:pPr>
-      <w:bookmarkStart w:id="88" w:name="_Toc310505526"/>
-      <w:bookmarkEnd w:id="88"/>
       <w:r>
         <w:rPr/>
         <w:t>ReferenceS</w:t>
@@ -5742,9 +5729,7 @@
     <w:p>
       <w:pPr>
         <w:pStyle w:val="ReferencesandBibliography"/>
-        <w:rPr>
-          <w:lang w:val="en"/>
-        </w:rPr>
+        <w:rPr/>
       </w:pPr>
       <w:hyperlink r:id="rId8">
         <w:r>
@@ -5765,9 +5750,7 @@
     <w:p>
       <w:pPr>
         <w:pStyle w:val="ReferencesandBibliography"/>
-        <w:rPr>
-          <w:lang w:val="en"/>
-        </w:rPr>
+        <w:rPr/>
       </w:pPr>
       <w:hyperlink r:id="rId9">
         <w:r>
@@ -5778,23 +5761,19 @@
           <w:t>https://www.latex-project.org/about/</w:t>
         </w:r>
       </w:hyperlink>
+      <w:r>
+        <w:rPr>
+          <w:lang w:val="en"/>
+        </w:rPr>
+        <w:t xml:space="preserve">   -- latex motto</w:t>
+      </w:r>
+    </w:p>
+    <w:p>
+      <w:pPr>
+        <w:pStyle w:val="ReferencesandBibliography"/>
+        <w:rPr/>
+      </w:pPr>
       <w:hyperlink r:id="rId10">
-        <w:r>
-          <w:rPr>
-            <w:lang w:val="en"/>
-          </w:rPr>
-          <w:t xml:space="preserve">   -- latex motto</w:t>
-        </w:r>
-      </w:hyperlink>
-    </w:p>
-    <w:p>
-      <w:pPr>
-        <w:pStyle w:val="ReferencesandBibliography"/>
-        <w:rPr>
-          <w:lang w:val="en"/>
-        </w:rPr>
-      </w:pPr>
-      <w:hyperlink r:id="rId11">
         <w:r>
           <w:rPr>
             <w:rStyle w:val="InternetLink"/>
@@ -5803,23 +5782,19 @@
           <w:t>http://www.cebc.cnrs.fr/publipdf/2009/BTS24_2009.pdf</w:t>
         </w:r>
       </w:hyperlink>
-      <w:hyperlink r:id="rId12">
-        <w:r>
-          <w:rPr>
-            <w:lang w:val="en"/>
-          </w:rPr>
-          <w:t xml:space="preserve"> – latex usage</w:t>
-        </w:r>
-      </w:hyperlink>
+      <w:r>
+        <w:rPr>
+          <w:lang w:val="en"/>
+        </w:rPr>
+        <w:t xml:space="preserve"> – latex usage</w:t>
+      </w:r>
     </w:p>
     <w:p>
       <w:pPr>
         <w:pStyle w:val="ReferencesandBibliography"/>
-        <w:rPr>
-          <w:lang w:val="en"/>
-        </w:rPr>
-      </w:pPr>
-      <w:hyperlink r:id="rId13">
+        <w:rPr/>
+      </w:pPr>
+      <w:hyperlink r:id="rId11">
         <w:r>
           <w:rPr>
             <w:rStyle w:val="InternetLink"/>
@@ -5828,23 +5803,19 @@
           <w:t>https://www.w3schools.com/css/css_intro.asp</w:t>
         </w:r>
       </w:hyperlink>
-      <w:hyperlink r:id="rId14">
-        <w:r>
-          <w:rPr>
-            <w:lang w:val="en"/>
-          </w:rPr>
-          <w:t xml:space="preserve"> – css</w:t>
-        </w:r>
-      </w:hyperlink>
+      <w:r>
+        <w:rPr>
+          <w:lang w:val="en"/>
+        </w:rPr>
+        <w:t xml:space="preserve"> – css</w:t>
+      </w:r>
     </w:p>
     <w:p>
       <w:pPr>
         <w:pStyle w:val="ReferencesandBibliography"/>
-        <w:rPr>
-          <w:lang w:val="en"/>
-        </w:rPr>
-      </w:pPr>
-      <w:hyperlink r:id="rId15">
+        <w:rPr/>
+      </w:pPr>
+      <w:hyperlink r:id="rId12">
         <w:r>
           <w:rPr>
             <w:rStyle w:val="InternetLink"/>
@@ -5863,11 +5834,9 @@
     <w:p>
       <w:pPr>
         <w:pStyle w:val="ReferencesandBibliography"/>
-        <w:rPr>
-          <w:lang w:val="en"/>
-        </w:rPr>
-      </w:pPr>
-      <w:hyperlink r:id="rId16">
+        <w:rPr/>
+      </w:pPr>
+      <w:hyperlink r:id="rId13">
         <w:r>
           <w:rPr>
             <w:rStyle w:val="InternetLink"/>
@@ -5886,11 +5855,9 @@
     <w:p>
       <w:pPr>
         <w:pStyle w:val="ReferencesandBibliography"/>
-        <w:rPr>
-          <w:lang w:val="en"/>
-        </w:rPr>
-      </w:pPr>
-      <w:hyperlink r:id="rId17">
+        <w:rPr/>
+      </w:pPr>
+      <w:hyperlink r:id="rId14">
         <w:r>
           <w:rPr>
             <w:rStyle w:val="InternetLink"/>
@@ -5911,10 +5878,10 @@
         <w:pStyle w:val="PageHeadings"/>
         <w:rPr/>
       </w:pPr>
-      <w:bookmarkStart w:id="89" w:name="_Toc124922237"/>
-      <w:bookmarkStart w:id="90" w:name="_Toc310505527"/>
-      <w:bookmarkEnd w:id="89"/>
-      <w:bookmarkEnd w:id="90"/>
+      <w:bookmarkStart w:id="86" w:name="_Toc310505527"/>
+      <w:bookmarkStart w:id="87" w:name="_Toc124922237"/>
+      <w:bookmarkEnd w:id="86"/>
+      <w:bookmarkEnd w:id="87"/>
       <w:r>
         <w:rPr/>
         <w:t>Bibliography</w:t>
@@ -6035,12 +6002,12 @@
         <w:pStyle w:val="PageHeadings"/>
         <w:rPr/>
       </w:pPr>
-      <w:bookmarkStart w:id="91" w:name="_Toc310505528"/>
-      <w:bookmarkStart w:id="92" w:name="_Toc125788076"/>
-      <w:bookmarkStart w:id="93" w:name="_Toc125788025"/>
-      <w:bookmarkEnd w:id="91"/>
-      <w:bookmarkEnd w:id="92"/>
-      <w:bookmarkEnd w:id="93"/>
+      <w:bookmarkStart w:id="88" w:name="_Toc125788025"/>
+      <w:bookmarkStart w:id="89" w:name="_Toc125788076"/>
+      <w:bookmarkStart w:id="90" w:name="_Toc310505528"/>
+      <w:bookmarkEnd w:id="88"/>
+      <w:bookmarkEnd w:id="89"/>
+      <w:bookmarkEnd w:id="90"/>
       <w:r>
         <w:rPr/>
         <w:t>Appendix A</w:t>
@@ -6097,7 +6064,7 @@
       </w:r>
     </w:p>
     <w:sectPr>
-      <w:footerReference w:type="default" r:id="rId18"/>
+      <w:footerReference w:type="default" r:id="rId15"/>
       <w:type w:val="nextPage"/>
       <w:pgSz w:w="11906" w:h="16838"/>
       <w:pgMar w:left="2268" w:right="1440" w:header="0" w:top="1440" w:footer="709" w:bottom="1440" w:gutter="0"/>
@@ -6421,6 +6388,92 @@
   <w:abstractNum w:abstractNumId="4">
     <w:lvl w:ilvl="0">
       <w:start w:val="1"/>
+      <w:numFmt w:val="decimal"/>
+      <w:lvlText w:val="%1"/>
+      <w:lvlJc w:val="left"/>
+      <w:pPr>
+        <w:tabs>
+          <w:tab w:val="num" w:pos="432"/>
+        </w:tabs>
+        <w:ind w:left="432" w:hanging="432"/>
+      </w:pPr>
+    </w:lvl>
+    <w:lvl w:ilvl="1">
+      <w:start w:val="1"/>
+      <w:numFmt w:val="decimal"/>
+      <w:lvlText w:val="%1.%2"/>
+      <w:lvlJc w:val="left"/>
+      <w:pPr>
+        <w:ind w:left="576" w:hanging="576"/>
+      </w:pPr>
+    </w:lvl>
+    <w:lvl w:ilvl="2">
+      <w:start w:val="1"/>
+      <w:numFmt w:val="decimal"/>
+      <w:lvlText w:val="%1.%2.%3"/>
+      <w:lvlJc w:val="left"/>
+      <w:pPr>
+        <w:ind w:left="1440" w:hanging="720"/>
+      </w:pPr>
+    </w:lvl>
+    <w:lvl w:ilvl="3">
+      <w:start w:val="1"/>
+      <w:numFmt w:val="decimal"/>
+      <w:lvlText w:val="%1.%2.%3.%4"/>
+      <w:lvlJc w:val="left"/>
+      <w:pPr>
+        <w:ind w:left="864" w:hanging="864"/>
+      </w:pPr>
+    </w:lvl>
+    <w:lvl w:ilvl="4">
+      <w:start w:val="1"/>
+      <w:numFmt w:val="decimal"/>
+      <w:lvlText w:val="%1.%2.%3.%4.%5"/>
+      <w:lvlJc w:val="left"/>
+      <w:pPr>
+        <w:ind w:left="1008" w:hanging="1008"/>
+      </w:pPr>
+    </w:lvl>
+    <w:lvl w:ilvl="5">
+      <w:start w:val="1"/>
+      <w:numFmt w:val="decimal"/>
+      <w:lvlText w:val="%1.%2.%3.%4.%5.%6"/>
+      <w:lvlJc w:val="left"/>
+      <w:pPr>
+        <w:ind w:left="1152" w:hanging="1152"/>
+      </w:pPr>
+    </w:lvl>
+    <w:lvl w:ilvl="6">
+      <w:start w:val="1"/>
+      <w:numFmt w:val="decimal"/>
+      <w:lvlText w:val="%1.%2.%3.%4.%5.%6.%7"/>
+      <w:lvlJc w:val="left"/>
+      <w:pPr>
+        <w:ind w:left="1296" w:hanging="1296"/>
+      </w:pPr>
+    </w:lvl>
+    <w:lvl w:ilvl="7">
+      <w:start w:val="1"/>
+      <w:numFmt w:val="decimal"/>
+      <w:lvlText w:val="%1.%2.%3.%4.%5.%6.%7.%8"/>
+      <w:lvlJc w:val="left"/>
+      <w:pPr>
+        <w:ind w:left="1440" w:hanging="1440"/>
+      </w:pPr>
+    </w:lvl>
+    <w:lvl w:ilvl="8">
+      <w:start w:val="1"/>
+      <w:numFmt w:val="decimal"/>
+      <w:lvlText w:val="%1.%2.%3.%4.%5.%6.%7.%8.%9"/>
+      <w:lvlJc w:val="left"/>
+      <w:pPr>
+        <w:ind w:left="1584" w:hanging="1584"/>
+      </w:pPr>
+    </w:lvl>
+  </w:abstractNum>
+  <w:abstractNum w:abstractNumId="5">
+    <w:lvl w:ilvl="0">
+      <w:start w:val="1"/>
       <w:numFmt w:val="bullet"/>
       <w:lvlText w:val=""/>
       <w:lvlJc w:val="left"/>
@@ -6558,154 +6611,6 @@
           <w:tab w:val="num" w:pos="3240"/>
         </w:tabs>
         <w:ind w:left="3240" w:hanging="360"/>
-      </w:pPr>
-      <w:rPr>
-        <w:rFonts w:ascii="OpenSymbol" w:hAnsi="OpenSymbol" w:cs="OpenSymbol" w:hint="default"/>
-        <w:rFonts w:cs="OpenSymbol"/>
-      </w:rPr>
-    </w:lvl>
-  </w:abstractNum>
-  <w:abstractNum w:abstractNumId="5">
-    <w:lvl w:ilvl="0">
-      <w:start w:val="1"/>
-      <w:numFmt w:val="bullet"/>
-      <w:lvlText w:val=""/>
-      <w:lvlJc w:val="left"/>
-      <w:pPr>
-        <w:tabs>
-          <w:tab w:val="num" w:pos="720"/>
-        </w:tabs>
-        <w:ind w:left="720" w:hanging="360"/>
-      </w:pPr>
-      <w:rPr>
-        <w:rFonts w:ascii="Symbol" w:hAnsi="Symbol" w:cs="Symbol" w:hint="default"/>
-        <w:b w:val="false"/>
-        <w:rFonts w:cs="OpenSymbol"/>
-      </w:rPr>
-    </w:lvl>
-    <w:lvl w:ilvl="1">
-      <w:start w:val="1"/>
-      <w:numFmt w:val="bullet"/>
-      <w:lvlText w:val="◦"/>
-      <w:lvlJc w:val="left"/>
-      <w:pPr>
-        <w:tabs>
-          <w:tab w:val="num" w:pos="1080"/>
-        </w:tabs>
-        <w:ind w:left="1080" w:hanging="360"/>
-      </w:pPr>
-      <w:rPr>
-        <w:rFonts w:ascii="OpenSymbol" w:hAnsi="OpenSymbol" w:cs="OpenSymbol" w:hint="default"/>
-        <w:b w:val="false"/>
-        <w:rFonts w:cs="OpenSymbol"/>
-      </w:rPr>
-    </w:lvl>
-    <w:lvl w:ilvl="2">
-      <w:start w:val="1"/>
-      <w:numFmt w:val="bullet"/>
-      <w:lvlText w:val="▪"/>
-      <w:lvlJc w:val="left"/>
-      <w:pPr>
-        <w:tabs>
-          <w:tab w:val="num" w:pos="1440"/>
-        </w:tabs>
-        <w:ind w:left="1440" w:hanging="360"/>
-      </w:pPr>
-      <w:rPr>
-        <w:rFonts w:ascii="OpenSymbol" w:hAnsi="OpenSymbol" w:cs="OpenSymbol" w:hint="default"/>
-        <w:rFonts w:cs="OpenSymbol"/>
-      </w:rPr>
-    </w:lvl>
-    <w:lvl w:ilvl="3">
-      <w:start w:val="1"/>
-      <w:numFmt w:val="bullet"/>
-      <w:lvlText w:val=""/>
-      <w:lvlJc w:val="left"/>
-      <w:pPr>
-        <w:tabs>
-          <w:tab w:val="num" w:pos="1800"/>
-        </w:tabs>
-        <w:ind w:left="1800" w:hanging="360"/>
-      </w:pPr>
-      <w:rPr>
-        <w:rFonts w:ascii="Symbol" w:hAnsi="Symbol" w:cs="Symbol" w:hint="default"/>
-        <w:rFonts w:cs="OpenSymbol"/>
-      </w:rPr>
-    </w:lvl>
-    <w:lvl w:ilvl="4">
-      <w:start w:val="1"/>
-      <w:numFmt w:val="bullet"/>
-      <w:lvlText w:val="◦"/>
-      <w:lvlJc w:val="left"/>
-      <w:pPr>
-        <w:tabs>
-          <w:tab w:val="num" w:pos="2160"/>
-        </w:tabs>
-        <w:ind w:left="2160" w:hanging="360"/>
-      </w:pPr>
-      <w:rPr>
-        <w:rFonts w:ascii="OpenSymbol" w:hAnsi="OpenSymbol" w:cs="OpenSymbol" w:hint="default"/>
-        <w:rFonts w:cs="OpenSymbol"/>
-      </w:rPr>
-    </w:lvl>
-    <w:lvl w:ilvl="5">
-      <w:start w:val="1"/>
-      <w:numFmt w:val="bullet"/>
-      <w:lvlText w:val="▪"/>
-      <w:lvlJc w:val="left"/>
-      <w:pPr>
-        <w:tabs>
-          <w:tab w:val="num" w:pos="2520"/>
-        </w:tabs>
-        <w:ind w:left="2520" w:hanging="360"/>
-      </w:pPr>
-      <w:rPr>
-        <w:rFonts w:ascii="OpenSymbol" w:hAnsi="OpenSymbol" w:cs="OpenSymbol" w:hint="default"/>
-        <w:rFonts w:cs="OpenSymbol"/>
-      </w:rPr>
-    </w:lvl>
-    <w:lvl w:ilvl="6">
-      <w:start w:val="1"/>
-      <w:numFmt w:val="bullet"/>
-      <w:lvlText w:val=""/>
-      <w:lvlJc w:val="left"/>
-      <w:pPr>
-        <w:tabs>
-          <w:tab w:val="num" w:pos="2880"/>
-        </w:tabs>
-        <w:ind w:left="2880" w:hanging="360"/>
-      </w:pPr>
-      <w:rPr>
-        <w:rFonts w:ascii="Symbol" w:hAnsi="Symbol" w:cs="Symbol" w:hint="default"/>
-        <w:rFonts w:cs="OpenSymbol"/>
-      </w:rPr>
-    </w:lvl>
-    <w:lvl w:ilvl="7">
-      <w:start w:val="1"/>
-      <w:numFmt w:val="bullet"/>
-      <w:lvlText w:val="◦"/>
-      <w:lvlJc w:val="left"/>
-      <w:pPr>
-        <w:tabs>
-          <w:tab w:val="num" w:pos="3240"/>
-        </w:tabs>
-        <w:ind w:left="3240" w:hanging="360"/>
-      </w:pPr>
-      <w:rPr>
-        <w:rFonts w:ascii="OpenSymbol" w:hAnsi="OpenSymbol" w:cs="OpenSymbol" w:hint="default"/>
-        <w:rFonts w:cs="OpenSymbol"/>
-      </w:rPr>
-    </w:lvl>
-    <w:lvl w:ilvl="8">
-      <w:start w:val="1"/>
-      <w:numFmt w:val="bullet"/>
-      <w:lvlText w:val="▪"/>
-      <w:lvlJc w:val="left"/>
-      <w:pPr>
-        <w:tabs>
-          <w:tab w:val="num" w:pos="3600"/>
-        </w:tabs>
-        <w:ind w:left="3600" w:hanging="360"/>
       </w:pPr>
       <w:rPr>
         <w:rFonts w:ascii="OpenSymbol" w:hAnsi="OpenSymbol" w:cs="OpenSymbol" w:hint="default"/>
@@ -6727,6 +6632,7 @@
       </w:pPr>
       <w:rPr>
         <w:rFonts w:ascii="Symbol" w:hAnsi="Symbol" w:cs="Symbol" w:hint="default"/>
+        <w:b w:val="false"/>
         <w:rFonts w:cs="OpenSymbol"/>
       </w:rPr>
     </w:lvl>
@@ -6743,6 +6649,7 @@
       </w:pPr>
       <w:rPr>
         <w:rFonts w:ascii="OpenSymbol" w:hAnsi="OpenSymbol" w:cs="OpenSymbol" w:hint="default"/>
+        <w:b w:val="false"/>
         <w:rFonts w:cs="OpenSymbol"/>
       </w:rPr>
     </w:lvl>
@@ -7006,6 +6913,152 @@
     </w:lvl>
   </w:abstractNum>
   <w:abstractNum w:abstractNumId="8">
+    <w:lvl w:ilvl="0">
+      <w:start w:val="1"/>
+      <w:numFmt w:val="bullet"/>
+      <w:lvlText w:val=""/>
+      <w:lvlJc w:val="left"/>
+      <w:pPr>
+        <w:tabs>
+          <w:tab w:val="num" w:pos="720"/>
+        </w:tabs>
+        <w:ind w:left="720" w:hanging="360"/>
+      </w:pPr>
+      <w:rPr>
+        <w:rFonts w:ascii="Symbol" w:hAnsi="Symbol" w:cs="Symbol" w:hint="default"/>
+        <w:rFonts w:cs="OpenSymbol"/>
+      </w:rPr>
+    </w:lvl>
+    <w:lvl w:ilvl="1">
+      <w:start w:val="1"/>
+      <w:numFmt w:val="bullet"/>
+      <w:lvlText w:val="◦"/>
+      <w:lvlJc w:val="left"/>
+      <w:pPr>
+        <w:tabs>
+          <w:tab w:val="num" w:pos="1080"/>
+        </w:tabs>
+        <w:ind w:left="1080" w:hanging="360"/>
+      </w:pPr>
+      <w:rPr>
+        <w:rFonts w:ascii="OpenSymbol" w:hAnsi="OpenSymbol" w:cs="OpenSymbol" w:hint="default"/>
+        <w:rFonts w:cs="OpenSymbol"/>
+      </w:rPr>
+    </w:lvl>
+    <w:lvl w:ilvl="2">
+      <w:start w:val="1"/>
+      <w:numFmt w:val="bullet"/>
+      <w:lvlText w:val="▪"/>
+      <w:lvlJc w:val="left"/>
+      <w:pPr>
+        <w:tabs>
+          <w:tab w:val="num" w:pos="1440"/>
+        </w:tabs>
+        <w:ind w:left="1440" w:hanging="360"/>
+      </w:pPr>
+      <w:rPr>
+        <w:rFonts w:ascii="OpenSymbol" w:hAnsi="OpenSymbol" w:cs="OpenSymbol" w:hint="default"/>
+        <w:rFonts w:cs="OpenSymbol"/>
+      </w:rPr>
+    </w:lvl>
+    <w:lvl w:ilvl="3">
+      <w:start w:val="1"/>
+      <w:numFmt w:val="bullet"/>
+      <w:lvlText w:val=""/>
+      <w:lvlJc w:val="left"/>
+      <w:pPr>
+        <w:tabs>
+          <w:tab w:val="num" w:pos="1800"/>
+        </w:tabs>
+        <w:ind w:left="1800" w:hanging="360"/>
+      </w:pPr>
+      <w:rPr>
+        <w:rFonts w:ascii="Symbol" w:hAnsi="Symbol" w:cs="Symbol" w:hint="default"/>
+        <w:rFonts w:cs="OpenSymbol"/>
+      </w:rPr>
+    </w:lvl>
+    <w:lvl w:ilvl="4">
+      <w:start w:val="1"/>
+      <w:numFmt w:val="bullet"/>
+      <w:lvlText w:val="◦"/>
+      <w:lvlJc w:val="left"/>
+      <w:pPr>
+        <w:tabs>
+          <w:tab w:val="num" w:pos="2160"/>
+        </w:tabs>
+        <w:ind w:left="2160" w:hanging="360"/>
+      </w:pPr>
+      <w:rPr>
+        <w:rFonts w:ascii="OpenSymbol" w:hAnsi="OpenSymbol" w:cs="OpenSymbol" w:hint="default"/>
+        <w:rFonts w:cs="OpenSymbol"/>
+      </w:rPr>
+    </w:lvl>
+    <w:lvl w:ilvl="5">
+      <w:start w:val="1"/>
+      <w:numFmt w:val="bullet"/>
+      <w:lvlText w:val="▪"/>
+      <w:lvlJc w:val="left"/>
+      <w:pPr>
+        <w:tabs>
+          <w:tab w:val="num" w:pos="2520"/>
+        </w:tabs>
+        <w:ind w:left="2520" w:hanging="360"/>
+      </w:pPr>
+      <w:rPr>
+        <w:rFonts w:ascii="OpenSymbol" w:hAnsi="OpenSymbol" w:cs="OpenSymbol" w:hint="default"/>
+        <w:rFonts w:cs="OpenSymbol"/>
+      </w:rPr>
+    </w:lvl>
+    <w:lvl w:ilvl="6">
+      <w:start w:val="1"/>
+      <w:numFmt w:val="bullet"/>
+      <w:lvlText w:val=""/>
+      <w:lvlJc w:val="left"/>
+      <w:pPr>
+        <w:tabs>
+          <w:tab w:val="num" w:pos="2880"/>
+        </w:tabs>
+        <w:ind w:left="2880" w:hanging="360"/>
+      </w:pPr>
+      <w:rPr>
+        <w:rFonts w:ascii="Symbol" w:hAnsi="Symbol" w:cs="Symbol" w:hint="default"/>
+        <w:rFonts w:cs="OpenSymbol"/>
+      </w:rPr>
+    </w:lvl>
+    <w:lvl w:ilvl="7">
+      <w:start w:val="1"/>
+      <w:numFmt w:val="bullet"/>
+      <w:lvlText w:val="◦"/>
+      <w:lvlJc w:val="left"/>
+      <w:pPr>
+        <w:tabs>
+          <w:tab w:val="num" w:pos="3240"/>
+        </w:tabs>
+        <w:ind w:left="3240" w:hanging="360"/>
+      </w:pPr>
+      <w:rPr>
+        <w:rFonts w:ascii="OpenSymbol" w:hAnsi="OpenSymbol" w:cs="OpenSymbol" w:hint="default"/>
+        <w:rFonts w:cs="OpenSymbol"/>
+      </w:rPr>
+    </w:lvl>
+    <w:lvl w:ilvl="8">
+      <w:start w:val="1"/>
+      <w:numFmt w:val="bullet"/>
+      <w:lvlText w:val="▪"/>
+      <w:lvlJc w:val="left"/>
+      <w:pPr>
+        <w:tabs>
+          <w:tab w:val="num" w:pos="3600"/>
+        </w:tabs>
+        <w:ind w:left="3600" w:hanging="360"/>
+      </w:pPr>
+      <w:rPr>
+        <w:rFonts w:ascii="OpenSymbol" w:hAnsi="OpenSymbol" w:cs="OpenSymbol" w:hint="default"/>
+        <w:rFonts w:cs="OpenSymbol"/>
+      </w:rPr>
+    </w:lvl>
+  </w:abstractNum>
+  <w:abstractNum w:abstractNumId="9">
     <w:lvl w:ilvl="0">
       <w:start w:val="1"/>
       <w:numFmt w:val="bullet"/>
@@ -7174,6 +7227,9 @@
   </w:num>
   <w:num w:numId="8">
     <w:abstractNumId w:val="8"/>
+  </w:num>
+  <w:num w:numId="9">
+    <w:abstractNumId w:val="9"/>
   </w:num>
 </w:numbering>
 </file>
@@ -8701,6 +8757,324 @@
   </w:style>
   <w:style w:type="character" w:styleId="ListLabel120">
     <w:name w:val="ListLabel 120"/>
+    <w:qFormat/>
+    <w:rPr>
+      <w:rFonts w:cs="OpenSymbol"/>
+    </w:rPr>
+  </w:style>
+  <w:style w:type="character" w:styleId="ListLabel121">
+    <w:name w:val="ListLabel 121"/>
+    <w:qFormat/>
+    <w:rPr>
+      <w:rFonts w:cs="OpenSymbol"/>
+      <w:b/>
+    </w:rPr>
+  </w:style>
+  <w:style w:type="character" w:styleId="ListLabel122">
+    <w:name w:val="ListLabel 122"/>
+    <w:qFormat/>
+    <w:rPr>
+      <w:rFonts w:cs="OpenSymbol"/>
+    </w:rPr>
+  </w:style>
+  <w:style w:type="character" w:styleId="ListLabel123">
+    <w:name w:val="ListLabel 123"/>
+    <w:qFormat/>
+    <w:rPr>
+      <w:rFonts w:cs="OpenSymbol"/>
+    </w:rPr>
+  </w:style>
+  <w:style w:type="character" w:styleId="ListLabel124">
+    <w:name w:val="ListLabel 124"/>
+    <w:qFormat/>
+    <w:rPr>
+      <w:rFonts w:cs="OpenSymbol"/>
+    </w:rPr>
+  </w:style>
+  <w:style w:type="character" w:styleId="ListLabel125">
+    <w:name w:val="ListLabel 125"/>
+    <w:qFormat/>
+    <w:rPr>
+      <w:rFonts w:cs="OpenSymbol"/>
+    </w:rPr>
+  </w:style>
+  <w:style w:type="character" w:styleId="ListLabel126">
+    <w:name w:val="ListLabel 126"/>
+    <w:qFormat/>
+    <w:rPr>
+      <w:rFonts w:cs="OpenSymbol"/>
+    </w:rPr>
+  </w:style>
+  <w:style w:type="character" w:styleId="ListLabel127">
+    <w:name w:val="ListLabel 127"/>
+    <w:qFormat/>
+    <w:rPr>
+      <w:rFonts w:cs="OpenSymbol"/>
+    </w:rPr>
+  </w:style>
+  <w:style w:type="character" w:styleId="ListLabel128">
+    <w:name w:val="ListLabel 128"/>
+    <w:qFormat/>
+    <w:rPr>
+      <w:rFonts w:cs="OpenSymbol"/>
+    </w:rPr>
+  </w:style>
+  <w:style w:type="character" w:styleId="ListLabel129">
+    <w:name w:val="ListLabel 129"/>
+    <w:qFormat/>
+    <w:rPr>
+      <w:rFonts w:cs="OpenSymbol"/>
+    </w:rPr>
+  </w:style>
+  <w:style w:type="character" w:styleId="ListLabel130">
+    <w:name w:val="ListLabel 130"/>
+    <w:qFormat/>
+    <w:rPr>
+      <w:rFonts w:cs="OpenSymbol"/>
+      <w:b w:val="false"/>
+    </w:rPr>
+  </w:style>
+  <w:style w:type="character" w:styleId="ListLabel131">
+    <w:name w:val="ListLabel 131"/>
+    <w:qFormat/>
+    <w:rPr>
+      <w:rFonts w:cs="OpenSymbol"/>
+      <w:b w:val="false"/>
+    </w:rPr>
+  </w:style>
+  <w:style w:type="character" w:styleId="ListLabel132">
+    <w:name w:val="ListLabel 132"/>
+    <w:qFormat/>
+    <w:rPr>
+      <w:rFonts w:cs="OpenSymbol"/>
+    </w:rPr>
+  </w:style>
+  <w:style w:type="character" w:styleId="ListLabel133">
+    <w:name w:val="ListLabel 133"/>
+    <w:qFormat/>
+    <w:rPr>
+      <w:rFonts w:cs="OpenSymbol"/>
+    </w:rPr>
+  </w:style>
+  <w:style w:type="character" w:styleId="ListLabel134">
+    <w:name w:val="ListLabel 134"/>
+    <w:qFormat/>
+    <w:rPr>
+      <w:rFonts w:cs="OpenSymbol"/>
+    </w:rPr>
+  </w:style>
+  <w:style w:type="character" w:styleId="ListLabel135">
+    <w:name w:val="ListLabel 135"/>
+    <w:qFormat/>
+    <w:rPr>
+      <w:rFonts w:cs="OpenSymbol"/>
+    </w:rPr>
+  </w:style>
+  <w:style w:type="character" w:styleId="ListLabel136">
+    <w:name w:val="ListLabel 136"/>
+    <w:qFormat/>
+    <w:rPr>
+      <w:rFonts w:cs="OpenSymbol"/>
+    </w:rPr>
+  </w:style>
+  <w:style w:type="character" w:styleId="ListLabel137">
+    <w:name w:val="ListLabel 137"/>
+    <w:qFormat/>
+    <w:rPr>
+      <w:rFonts w:cs="OpenSymbol"/>
+    </w:rPr>
+  </w:style>
+  <w:style w:type="character" w:styleId="ListLabel138">
+    <w:name w:val="ListLabel 138"/>
+    <w:qFormat/>
+    <w:rPr>
+      <w:rFonts w:cs="OpenSymbol"/>
+    </w:rPr>
+  </w:style>
+  <w:style w:type="character" w:styleId="ListLabel139">
+    <w:name w:val="ListLabel 139"/>
+    <w:qFormat/>
+    <w:rPr>
+      <w:rFonts w:cs="OpenSymbol"/>
+    </w:rPr>
+  </w:style>
+  <w:style w:type="character" w:styleId="ListLabel140">
+    <w:name w:val="ListLabel 140"/>
+    <w:qFormat/>
+    <w:rPr>
+      <w:rFonts w:cs="OpenSymbol"/>
+    </w:rPr>
+  </w:style>
+  <w:style w:type="character" w:styleId="ListLabel141">
+    <w:name w:val="ListLabel 141"/>
+    <w:qFormat/>
+    <w:rPr>
+      <w:rFonts w:cs="OpenSymbol"/>
+    </w:rPr>
+  </w:style>
+  <w:style w:type="character" w:styleId="ListLabel142">
+    <w:name w:val="ListLabel 142"/>
+    <w:qFormat/>
+    <w:rPr>
+      <w:rFonts w:cs="OpenSymbol"/>
+    </w:rPr>
+  </w:style>
+  <w:style w:type="character" w:styleId="ListLabel143">
+    <w:name w:val="ListLabel 143"/>
+    <w:qFormat/>
+    <w:rPr>
+      <w:rFonts w:cs="OpenSymbol"/>
+    </w:rPr>
+  </w:style>
+  <w:style w:type="character" w:styleId="ListLabel144">
+    <w:name w:val="ListLabel 144"/>
+    <w:qFormat/>
+    <w:rPr>
+      <w:rFonts w:cs="OpenSymbol"/>
+    </w:rPr>
+  </w:style>
+  <w:style w:type="character" w:styleId="ListLabel145">
+    <w:name w:val="ListLabel 145"/>
+    <w:qFormat/>
+    <w:rPr>
+      <w:rFonts w:cs="OpenSymbol"/>
+    </w:rPr>
+  </w:style>
+  <w:style w:type="character" w:styleId="ListLabel146">
+    <w:name w:val="ListLabel 146"/>
+    <w:qFormat/>
+    <w:rPr>
+      <w:rFonts w:cs="OpenSymbol"/>
+    </w:rPr>
+  </w:style>
+  <w:style w:type="character" w:styleId="ListLabel147">
+    <w:name w:val="ListLabel 147"/>
+    <w:qFormat/>
+    <w:rPr>
+      <w:rFonts w:cs="OpenSymbol"/>
+    </w:rPr>
+  </w:style>
+  <w:style w:type="character" w:styleId="ListLabel148">
+    <w:name w:val="ListLabel 148"/>
+    <w:qFormat/>
+    <w:rPr>
+      <w:rFonts w:cs="OpenSymbol"/>
+    </w:rPr>
+  </w:style>
+  <w:style w:type="character" w:styleId="ListLabel149">
+    <w:name w:val="ListLabel 149"/>
+    <w:qFormat/>
+    <w:rPr>
+      <w:rFonts w:cs="OpenSymbol"/>
+    </w:rPr>
+  </w:style>
+  <w:style w:type="character" w:styleId="ListLabel150">
+    <w:name w:val="ListLabel 150"/>
+    <w:qFormat/>
+    <w:rPr>
+      <w:rFonts w:cs="OpenSymbol"/>
+    </w:rPr>
+  </w:style>
+  <w:style w:type="character" w:styleId="ListLabel151">
+    <w:name w:val="ListLabel 151"/>
+    <w:qFormat/>
+    <w:rPr>
+      <w:rFonts w:cs="OpenSymbol"/>
+    </w:rPr>
+  </w:style>
+  <w:style w:type="character" w:styleId="ListLabel152">
+    <w:name w:val="ListLabel 152"/>
+    <w:qFormat/>
+    <w:rPr>
+      <w:rFonts w:cs="OpenSymbol"/>
+    </w:rPr>
+  </w:style>
+  <w:style w:type="character" w:styleId="ListLabel153">
+    <w:name w:val="ListLabel 153"/>
+    <w:qFormat/>
+    <w:rPr>
+      <w:rFonts w:cs="OpenSymbol"/>
+    </w:rPr>
+  </w:style>
+  <w:style w:type="character" w:styleId="ListLabel154">
+    <w:name w:val="ListLabel 154"/>
+    <w:qFormat/>
+    <w:rPr>
+      <w:rFonts w:cs="OpenSymbol"/>
+    </w:rPr>
+  </w:style>
+  <w:style w:type="character" w:styleId="ListLabel155">
+    <w:name w:val="ListLabel 155"/>
+    <w:qFormat/>
+    <w:rPr>
+      <w:rFonts w:cs="OpenSymbol"/>
+    </w:rPr>
+  </w:style>
+  <w:style w:type="character" w:styleId="ListLabel156">
+    <w:name w:val="ListLabel 156"/>
+    <w:qFormat/>
+    <w:rPr>
+      <w:rFonts w:cs="OpenSymbol"/>
+    </w:rPr>
+  </w:style>
+  <w:style w:type="character" w:styleId="ListLabel157">
+    <w:name w:val="ListLabel 157"/>
+    <w:qFormat/>
+    <w:rPr>
+      <w:rFonts w:cs="OpenSymbol"/>
+    </w:rPr>
+  </w:style>
+  <w:style w:type="character" w:styleId="ListLabel158">
+    <w:name w:val="ListLabel 158"/>
+    <w:qFormat/>
+    <w:rPr>
+      <w:rFonts w:cs="OpenSymbol"/>
+    </w:rPr>
+  </w:style>
+  <w:style w:type="character" w:styleId="ListLabel159">
+    <w:name w:val="ListLabel 159"/>
+    <w:qFormat/>
+    <w:rPr>
+      <w:rFonts w:cs="OpenSymbol"/>
+    </w:rPr>
+  </w:style>
+  <w:style w:type="character" w:styleId="ListLabel160">
+    <w:name w:val="ListLabel 160"/>
+    <w:qFormat/>
+    <w:rPr>
+      <w:rFonts w:cs="OpenSymbol"/>
+    </w:rPr>
+  </w:style>
+  <w:style w:type="character" w:styleId="ListLabel161">
+    <w:name w:val="ListLabel 161"/>
+    <w:qFormat/>
+    <w:rPr>
+      <w:rFonts w:cs="OpenSymbol"/>
+    </w:rPr>
+  </w:style>
+  <w:style w:type="character" w:styleId="ListLabel162">
+    <w:name w:val="ListLabel 162"/>
+    <w:qFormat/>
+    <w:rPr>
+      <w:rFonts w:cs="OpenSymbol"/>
+    </w:rPr>
+  </w:style>
+  <w:style w:type="character" w:styleId="ListLabel163">
+    <w:name w:val="ListLabel 163"/>
+    <w:qFormat/>
+    <w:rPr>
+      <w:rFonts w:cs="OpenSymbol"/>
+    </w:rPr>
+  </w:style>
+  <w:style w:type="character" w:styleId="ListLabel164">
+    <w:name w:val="ListLabel 164"/>
+    <w:qFormat/>
+    <w:rPr>
+      <w:rFonts w:cs="OpenSymbol"/>
+    </w:rPr>
+  </w:style>
+  <w:style w:type="character" w:styleId="ListLabel165">
+    <w:name w:val="ListLabel 165"/>
     <w:qFormat/>
     <w:rPr>
       <w:rFonts w:cs="OpenSymbol"/>

</xml_diff>

<commit_message>
report almost done; needs formatting and final conclusion.
</commit_message>
<xml_diff>
--- a/fypReport.docx
+++ b/fypReport.docx
@@ -7,13 +7,13 @@
         <w:pStyle w:val="TitlePageHeading"/>
         <w:rPr/>
       </w:pPr>
-      <w:bookmarkStart w:id="0" w:name="_Toc124922227"/>
-      <w:bookmarkStart w:id="1" w:name="_Toc125181415"/>
-      <w:bookmarkStart w:id="2" w:name="_Toc125788005"/>
+      <w:bookmarkStart w:id="0" w:name="_Toc125879196"/>
+      <w:bookmarkStart w:id="1" w:name="_Toc125874061"/>
+      <w:bookmarkStart w:id="2" w:name="_Toc125867327"/>
       <w:bookmarkStart w:id="3" w:name="_Toc125788056"/>
-      <w:bookmarkStart w:id="4" w:name="_Toc125867327"/>
-      <w:bookmarkStart w:id="5" w:name="_Toc125874061"/>
-      <w:bookmarkStart w:id="6" w:name="_Toc125879196"/>
+      <w:bookmarkStart w:id="4" w:name="_Toc125788005"/>
+      <w:bookmarkStart w:id="5" w:name="_Toc125181415"/>
+      <w:bookmarkStart w:id="6" w:name="_Toc124922227"/>
       <w:bookmarkEnd w:id="0"/>
       <w:bookmarkEnd w:id="1"/>
       <w:bookmarkEnd w:id="2"/>
@@ -103,9 +103,9 @@
         <w:pStyle w:val="TitlePageAuthor"/>
         <w:rPr/>
       </w:pPr>
-      <w:bookmarkStart w:id="8" w:name="_Toc125867330"/>
+      <w:bookmarkStart w:id="8" w:name="_Toc125879199"/>
       <w:bookmarkStart w:id="9" w:name="_Toc125874064"/>
-      <w:bookmarkStart w:id="10" w:name="_Toc125879199"/>
+      <w:bookmarkStart w:id="10" w:name="_Toc125867330"/>
       <w:r>
         <w:rPr/>
         <w:t>J</w:t>
@@ -133,9 +133,9 @@
         <w:pStyle w:val="TitlePageYear"/>
         <w:rPr/>
       </w:pPr>
-      <w:bookmarkStart w:id="11" w:name="_Toc125867331"/>
+      <w:bookmarkStart w:id="11" w:name="_Toc125879200"/>
       <w:bookmarkStart w:id="12" w:name="_Toc125874065"/>
-      <w:bookmarkStart w:id="13" w:name="_Toc125879200"/>
+      <w:bookmarkStart w:id="13" w:name="_Toc125867331"/>
       <w:r>
         <w:rPr/>
         <w:t>2</w:t>
@@ -260,9 +260,9 @@
         <w:pStyle w:val="Normal"/>
         <w:rPr/>
       </w:pPr>
-      <w:bookmarkStart w:id="14" w:name="_Toc124922232"/>
+      <w:bookmarkStart w:id="14" w:name="_Toc125788061"/>
       <w:bookmarkStart w:id="15" w:name="_Toc125788010"/>
-      <w:bookmarkStart w:id="16" w:name="_Toc125788061"/>
+      <w:bookmarkStart w:id="16" w:name="_Toc124922232"/>
       <w:bookmarkEnd w:id="14"/>
       <w:bookmarkEnd w:id="15"/>
       <w:bookmarkEnd w:id="16"/>
@@ -296,10 +296,10 @@
         <w:pStyle w:val="PageHeadings"/>
         <w:rPr/>
       </w:pPr>
-      <w:bookmarkStart w:id="17" w:name="_Toc1249222321"/>
-      <w:bookmarkStart w:id="18" w:name="_Toc1257880101"/>
-      <w:bookmarkStart w:id="19" w:name="_Toc1257880611"/>
-      <w:bookmarkStart w:id="20" w:name="_Toc310505496"/>
+      <w:bookmarkStart w:id="17" w:name="_Toc310505496"/>
+      <w:bookmarkStart w:id="18" w:name="_Toc1257880611"/>
+      <w:bookmarkStart w:id="19" w:name="_Toc1257880101"/>
+      <w:bookmarkStart w:id="20" w:name="_Toc1249222321"/>
       <w:bookmarkEnd w:id="17"/>
       <w:bookmarkEnd w:id="18"/>
       <w:bookmarkEnd w:id="19"/>
@@ -350,10 +350,10 @@
         <w:pStyle w:val="PageHeadings"/>
         <w:rPr/>
       </w:pPr>
-      <w:bookmarkStart w:id="21" w:name="_Toc1249222331"/>
-      <w:bookmarkStart w:id="22" w:name="_Toc1257880111"/>
-      <w:bookmarkStart w:id="23" w:name="_Toc1257880621"/>
-      <w:bookmarkStart w:id="24" w:name="_Toc310505497"/>
+      <w:bookmarkStart w:id="21" w:name="_Toc310505497"/>
+      <w:bookmarkStart w:id="22" w:name="_Toc1257880621"/>
+      <w:bookmarkStart w:id="23" w:name="_Toc1257880111"/>
+      <w:bookmarkStart w:id="24" w:name="_Toc1249222331"/>
       <w:bookmarkEnd w:id="21"/>
       <w:bookmarkEnd w:id="22"/>
       <w:bookmarkEnd w:id="23"/>
@@ -402,9 +402,9 @@
         <w:jc w:val="both"/>
         <w:rPr/>
       </w:pPr>
-      <w:bookmarkStart w:id="25" w:name="_Toc124922234"/>
+      <w:bookmarkStart w:id="25" w:name="_Toc125788063"/>
       <w:bookmarkStart w:id="26" w:name="_Toc125788012"/>
-      <w:bookmarkStart w:id="27" w:name="_Toc125788063"/>
+      <w:bookmarkStart w:id="27" w:name="_Toc124922234"/>
       <w:bookmarkEnd w:id="25"/>
       <w:bookmarkEnd w:id="26"/>
       <w:bookmarkEnd w:id="27"/>
@@ -418,10 +418,10 @@
         <w:pStyle w:val="PageHeadings"/>
         <w:rPr/>
       </w:pPr>
-      <w:bookmarkStart w:id="28" w:name="_Toc1249222341"/>
-      <w:bookmarkStart w:id="29" w:name="_Toc1257880121"/>
-      <w:bookmarkStart w:id="30" w:name="_Toc1257880631"/>
-      <w:bookmarkStart w:id="31" w:name="_Toc310505498"/>
+      <w:bookmarkStart w:id="28" w:name="_Toc310505498"/>
+      <w:bookmarkStart w:id="29" w:name="_Toc1257880631"/>
+      <w:bookmarkStart w:id="30" w:name="_Toc1257880121"/>
+      <w:bookmarkStart w:id="31" w:name="_Toc1249222341"/>
       <w:bookmarkEnd w:id="28"/>
       <w:bookmarkEnd w:id="29"/>
       <w:bookmarkEnd w:id="30"/>
@@ -472,7 +472,7 @@
           <w:rPr>
             <w:rStyle w:val="Style"/>
           </w:rPr>
-          <w:t>1.1General Problem Overview</w:t>
+          <w:t>1.1 General Problem Overview</w:t>
           <w:tab/>
           <w:t>1</w:t>
         </w:r>
@@ -491,7 +491,7 @@
           <w:rPr>
             <w:rStyle w:val="Style"/>
           </w:rPr>
-          <w:t>1.2Topic Introduction</w:t>
+          <w:t>1.2 Topic Introduction</w:t>
           <w:tab/>
           <w:t>2</w:t>
         </w:r>
@@ -510,7 +510,7 @@
           <w:rPr>
             <w:rStyle w:val="Style"/>
           </w:rPr>
-          <w:t>1.1.1What is a Binary Search Tree?</w:t>
+          <w:t>1.1.1 What is a Binary Search Tree?</w:t>
           <w:tab/>
           <w:t>2</w:t>
         </w:r>
@@ -529,7 +529,7 @@
           <w:rPr>
             <w:rStyle w:val="Style"/>
           </w:rPr>
-          <w:t>1.1.2What is the Difference Between Balanced and Unbalanced BSTs?</w:t>
+          <w:t>1.1.2 What is the Difference Between Balanced and Unbalanced BSTs?</w:t>
           <w:tab/>
           <w:t>3</w:t>
         </w:r>
@@ -548,7 +548,7 @@
           <w:rPr>
             <w:rStyle w:val="Style"/>
           </w:rPr>
-          <w:t>1.2Project Introduction</w:t>
+          <w:t>1.2 Project Introduction</w:t>
           <w:tab/>
           <w:t>3</w:t>
         </w:r>
@@ -586,7 +586,7 @@
           <w:rPr>
             <w:rStyle w:val="Style"/>
           </w:rPr>
-          <w:t>1.1Introduction</w:t>
+          <w:t>1.1 Introduction</w:t>
           <w:tab/>
           <w:t>6</w:t>
         </w:r>
@@ -605,7 +605,7 @@
           <w:rPr>
             <w:rStyle w:val="Style"/>
           </w:rPr>
-          <w:t>1.1.1What Exactly is a Domain Specific Language?</w:t>
+          <w:t>1.1.1 What Exactly is a Domain Specific Language?</w:t>
           <w:tab/>
           <w:t>6</w:t>
         </w:r>
@@ -624,7 +624,7 @@
           <w:rPr>
             <w:rStyle w:val="Style"/>
           </w:rPr>
-          <w:t>1.1.2What Are The Benefits Of A DSL?</w:t>
+          <w:t>1.1.2 What Are The Benefits Of A DSL?</w:t>
           <w:tab/>
           <w:t>7</w:t>
         </w:r>
@@ -643,9 +643,9 @@
           <w:rPr>
             <w:rStyle w:val="Style"/>
           </w:rPr>
-          <w:t>1.2Case Study of DSLs</w:t>
+          <w:t>1.2 Case Study of DSLs</w:t>
           <w:tab/>
-          <w:t>8</w:t>
+          <w:t>9</w:t>
         </w:r>
       </w:hyperlink>
     </w:p>
@@ -662,9 +662,9 @@
           <w:rPr>
             <w:rStyle w:val="Style"/>
           </w:rPr>
-          <w:t>1.2.1LaTeX</w:t>
+          <w:t>1.2.1 LaTeX</w:t>
           <w:tab/>
-          <w:t>8</w:t>
+          <w:t>9</w:t>
         </w:r>
       </w:hyperlink>
     </w:p>
@@ -681,7 +681,7 @@
           <w:rPr>
             <w:rStyle w:val="Style"/>
           </w:rPr>
-          <w:t>1.2.2Cascading Stylesheets (CSS)</w:t>
+          <w:t>1.2.2 Cascading Stylesheets (CSS)</w:t>
           <w:tab/>
           <w:t>11</w:t>
         </w:r>
@@ -702,32 +702,13 @@
           </w:rPr>
           <w:t>New Ideas</w:t>
           <w:tab/>
-          <w:t>13</w:t>
+          <w:t>14</w:t>
         </w:r>
       </w:hyperlink>
     </w:p>
     <w:p>
       <w:pPr>
-        <w:pStyle w:val="Contents2"/>
-        <w:tabs>
-          <w:tab w:val="right" w:pos="8198" w:leader="dot"/>
-        </w:tabs>
-        <w:rPr/>
-      </w:pPr>
-      <w:hyperlink w:anchor="__RefHeading___Toc1035_1941171729">
-        <w:r>
-          <w:rPr>
-            <w:rStyle w:val="Style"/>
-          </w:rPr>
-          <w:t>1.1Introduction</w:t>
-          <w:tab/>
-          <w:t>13</w:t>
-        </w:r>
-      </w:hyperlink>
-    </w:p>
-    <w:p>
-      <w:pPr>
-        <w:pStyle w:val="Contents2"/>
+        <w:pStyle w:val="Contents1"/>
         <w:tabs>
           <w:tab w:val="right" w:pos="8198" w:leader="dot"/>
         </w:tabs>
@@ -738,15 +719,15 @@
           <w:rPr>
             <w:rStyle w:val="Style"/>
           </w:rPr>
-          <w:t>1.2Aims and Objectives</w:t>
+          <w:t>1Aims and Objectives</w:t>
           <w:tab/>
-          <w:t>13</w:t>
+          <w:t>14</w:t>
         </w:r>
       </w:hyperlink>
     </w:p>
     <w:p>
       <w:pPr>
-        <w:pStyle w:val="Contents3"/>
+        <w:pStyle w:val="Contents2"/>
         <w:tabs>
           <w:tab w:val="right" w:pos="8198" w:leader="dot"/>
         </w:tabs>
@@ -757,15 +738,15 @@
           <w:rPr>
             <w:rStyle w:val="Style"/>
           </w:rPr>
-          <w:t>1.2.3Overview</w:t>
+          <w:t>1.1 Overview</w:t>
           <w:tab/>
-          <w:t>13</w:t>
+          <w:t>14</w:t>
         </w:r>
       </w:hyperlink>
     </w:p>
     <w:p>
       <w:pPr>
-        <w:pStyle w:val="Contents3"/>
+        <w:pStyle w:val="Contents2"/>
         <w:tabs>
           <w:tab w:val="right" w:pos="8198" w:leader="dot"/>
         </w:tabs>
@@ -776,15 +757,15 @@
           <w:rPr>
             <w:rStyle w:val="Style"/>
           </w:rPr>
-          <w:t>1.2.1 How will the DSL be implemented?</w:t>
+          <w:t>1.2  How will the DSL be implemented?</w:t>
           <w:tab/>
-          <w:t>14</w:t>
+          <w:t>15</w:t>
         </w:r>
       </w:hyperlink>
     </w:p>
     <w:p>
       <w:pPr>
-        <w:pStyle w:val="Contents2"/>
+        <w:pStyle w:val="Contents1"/>
         <w:tabs>
           <w:tab w:val="right" w:pos="8198" w:leader="dot"/>
         </w:tabs>
@@ -795,15 +776,15 @@
           <w:rPr>
             <w:rStyle w:val="Style"/>
           </w:rPr>
-          <w:t>1.3Project Scope, Milestones, Main Tasks &amp; Deliverables</w:t>
+          <w:t>2Project Scope, Milestones, Main Tasks &amp; Deliverables</w:t>
           <w:tab/>
-          <w:t>14</w:t>
+          <w:t>15</w:t>
         </w:r>
       </w:hyperlink>
     </w:p>
     <w:p>
       <w:pPr>
-        <w:pStyle w:val="Contents3"/>
+        <w:pStyle w:val="Contents2"/>
         <w:tabs>
           <w:tab w:val="right" w:pos="8198" w:leader="dot"/>
         </w:tabs>
@@ -814,15 +795,15 @@
           <w:rPr>
             <w:rStyle w:val="Style"/>
           </w:rPr>
-          <w:t>1.3.1Overview</w:t>
+          <w:t>2.1 Overview</w:t>
           <w:tab/>
-          <w:t>14</w:t>
+          <w:t>15</w:t>
         </w:r>
       </w:hyperlink>
     </w:p>
     <w:p>
       <w:pPr>
-        <w:pStyle w:val="Contents3"/>
+        <w:pStyle w:val="Contents2"/>
         <w:tabs>
           <w:tab w:val="right" w:pos="8198" w:leader="dot"/>
         </w:tabs>
@@ -833,15 +814,15 @@
           <w:rPr>
             <w:rStyle w:val="Style"/>
           </w:rPr>
-          <w:t>1.3.2In-scope</w:t>
+          <w:t>2.2 In-scope</w:t>
           <w:tab/>
-          <w:t>15</w:t>
+          <w:t>16</w:t>
         </w:r>
       </w:hyperlink>
     </w:p>
     <w:p>
       <w:pPr>
-        <w:pStyle w:val="Contents3"/>
+        <w:pStyle w:val="Contents2"/>
         <w:tabs>
           <w:tab w:val="right" w:pos="8198" w:leader="dot"/>
         </w:tabs>
@@ -852,15 +833,15 @@
           <w:rPr>
             <w:rStyle w:val="Style"/>
           </w:rPr>
-          <w:t>1.3.3Out-of-scope</w:t>
+          <w:t>2.3 Out-of-scope</w:t>
           <w:tab/>
-          <w:t>16</w:t>
+          <w:t>17</w:t>
         </w:r>
       </w:hyperlink>
     </w:p>
     <w:p>
       <w:pPr>
-        <w:pStyle w:val="Contents2"/>
+        <w:pStyle w:val="Contents1"/>
         <w:tabs>
           <w:tab w:val="right" w:pos="8198" w:leader="dot"/>
         </w:tabs>
@@ -871,15 +852,15 @@
           <w:rPr>
             <w:rStyle w:val="Style"/>
           </w:rPr>
-          <w:t>1.4Project Risks</w:t>
+          <w:t>3Project Risks</w:t>
           <w:tab/>
-          <w:t>16</w:t>
+          <w:t>18</w:t>
         </w:r>
       </w:hyperlink>
     </w:p>
     <w:p>
       <w:pPr>
-        <w:pStyle w:val="Contents3"/>
+        <w:pStyle w:val="Contents2"/>
         <w:tabs>
           <w:tab w:val="right" w:pos="8198" w:leader="dot"/>
         </w:tabs>
@@ -890,15 +871,15 @@
           <w:rPr>
             <w:rStyle w:val="Style"/>
           </w:rPr>
-          <w:t>1.4.1Overiew</w:t>
+          <w:t>3.1 Overiew</w:t>
           <w:tab/>
-          <w:t>16</w:t>
+          <w:t>18</w:t>
         </w:r>
       </w:hyperlink>
     </w:p>
     <w:p>
       <w:pPr>
-        <w:pStyle w:val="Contents3"/>
+        <w:pStyle w:val="Contents2"/>
         <w:tabs>
           <w:tab w:val="right" w:pos="8198" w:leader="dot"/>
         </w:tabs>
@@ -909,15 +890,15 @@
           <w:rPr>
             <w:rStyle w:val="Style"/>
           </w:rPr>
-          <w:t>1.4.2Task Overflow</w:t>
+          <w:t>3.2 Task Overflow</w:t>
           <w:tab/>
-          <w:t>17</w:t>
+          <w:t>18</w:t>
         </w:r>
       </w:hyperlink>
     </w:p>
     <w:p>
       <w:pPr>
-        <w:pStyle w:val="Contents3"/>
+        <w:pStyle w:val="Contents2"/>
         <w:tabs>
           <w:tab w:val="right" w:pos="8198" w:leader="dot"/>
         </w:tabs>
@@ -928,15 +909,15 @@
           <w:rPr>
             <w:rStyle w:val="Style"/>
           </w:rPr>
-          <w:t>1.4.3Implementation Language Knowledge</w:t>
+          <w:t>3.3 Implementation Language Knowledge</w:t>
           <w:tab/>
-          <w:t>17</w:t>
+          <w:t>19</w:t>
         </w:r>
       </w:hyperlink>
     </w:p>
     <w:p>
       <w:pPr>
-        <w:pStyle w:val="Contents3"/>
+        <w:pStyle w:val="Contents2"/>
         <w:tabs>
           <w:tab w:val="right" w:pos="8198" w:leader="dot"/>
         </w:tabs>
@@ -947,15 +928,15 @@
           <w:rPr>
             <w:rStyle w:val="Style"/>
           </w:rPr>
-          <w:t>1.4.4Data Destruction</w:t>
+          <w:t>3.4 Data Destruction</w:t>
           <w:tab/>
-          <w:t>18</w:t>
+          <w:t>19</w:t>
         </w:r>
       </w:hyperlink>
     </w:p>
     <w:p>
       <w:pPr>
-        <w:pStyle w:val="Contents3"/>
+        <w:pStyle w:val="Contents2"/>
         <w:tabs>
           <w:tab w:val="right" w:pos="8198" w:leader="dot"/>
         </w:tabs>
@@ -966,15 +947,15 @@
           <w:rPr>
             <w:rStyle w:val="Style"/>
           </w:rPr>
-          <w:t>1.4.5Project Member Propensities</w:t>
+          <w:t>3.5 Project Member Propensities</w:t>
           <w:tab/>
-          <w:t>18</w:t>
+          <w:t>19</w:t>
         </w:r>
       </w:hyperlink>
     </w:p>
     <w:p>
       <w:pPr>
-        <w:pStyle w:val="Contents2"/>
+        <w:pStyle w:val="Contents1"/>
         <w:tabs>
           <w:tab w:val="right" w:pos="8198" w:leader="dot"/>
         </w:tabs>
@@ -985,9 +966,9 @@
           <w:rPr>
             <w:rStyle w:val="Style"/>
           </w:rPr>
-          <w:t>1.5Gantt Chart</w:t>
+          <w:t>4Gantt Chart</w:t>
           <w:tab/>
-          <w:t>18</w:t>
+          <w:t>20</w:t>
         </w:r>
       </w:hyperlink>
     </w:p>
@@ -1006,7 +987,7 @@
           </w:rPr>
           <w:t>IMPLEMENTATION</w:t>
           <w:tab/>
-          <w:t>20</w:t>
+          <w:t>21</w:t>
         </w:r>
       </w:hyperlink>
     </w:p>
@@ -1023,9 +1004,9 @@
           <w:rPr>
             <w:rStyle w:val="Style"/>
           </w:rPr>
-          <w:t>2Software Development Life-Cycle</w:t>
+          <w:t>1Software Development Life-Cycle</w:t>
           <w:tab/>
-          <w:t>20</w:t>
+          <w:t>21</w:t>
         </w:r>
       </w:hyperlink>
     </w:p>
@@ -1042,9 +1023,9 @@
           <w:rPr>
             <w:rStyle w:val="Style"/>
           </w:rPr>
-          <w:t>2Language Design</w:t>
+          <w:t>1Language Design</w:t>
           <w:tab/>
-          <w:t>21</w:t>
+          <w:t>22</w:t>
         </w:r>
       </w:hyperlink>
     </w:p>
@@ -1061,9 +1042,9 @@
           <w:rPr>
             <w:rStyle w:val="Style"/>
           </w:rPr>
-          <w:t>1.6Syntax</w:t>
+          <w:t>1.1 Syntax</w:t>
           <w:tab/>
-          <w:t>21</w:t>
+          <w:t>22</w:t>
         </w:r>
       </w:hyperlink>
     </w:p>
@@ -1080,9 +1061,9 @@
           <w:rPr>
             <w:rStyle w:val="Style"/>
           </w:rPr>
-          <w:t>3Language Features</w:t>
+          <w:t>2Language Features</w:t>
           <w:tab/>
-          <w:t>23</w:t>
+          <w:t>24</w:t>
         </w:r>
       </w:hyperlink>
     </w:p>
@@ -1099,9 +1080,9 @@
           <w:rPr>
             <w:rStyle w:val="Style"/>
           </w:rPr>
-          <w:t>1.1Overview</w:t>
+          <w:t>2.1 Overview</w:t>
           <w:tab/>
-          <w:t>23</w:t>
+          <w:t>24</w:t>
         </w:r>
       </w:hyperlink>
     </w:p>
@@ -1118,9 +1099,9 @@
           <w:rPr>
             <w:rStyle w:val="Style"/>
           </w:rPr>
-          <w:t>1.2Feature Implementation</w:t>
+          <w:t>1.1 Feature Implementation</w:t>
           <w:tab/>
-          <w:t>25</w:t>
+          <w:t>26</w:t>
         </w:r>
       </w:hyperlink>
     </w:p>
@@ -1137,9 +1118,9 @@
           <w:rPr>
             <w:rStyle w:val="Style"/>
           </w:rPr>
-          <w:t>1.2.1Console Output</w:t>
+          <w:t>1.1.1 Console Output</w:t>
           <w:tab/>
-          <w:t>25</w:t>
+          <w:t>26</w:t>
         </w:r>
       </w:hyperlink>
     </w:p>
@@ -1156,9 +1137,9 @@
           <w:rPr>
             <w:rStyle w:val="Style"/>
           </w:rPr>
-          <w:t>1.2.2Functions</w:t>
+          <w:t>1.1.2 Functions</w:t>
           <w:tab/>
-          <w:t>26</w:t>
+          <w:t>27</w:t>
         </w:r>
       </w:hyperlink>
     </w:p>
@@ -1175,9 +1156,9 @@
           <w:rPr>
             <w:rStyle w:val="Style"/>
           </w:rPr>
-          <w:t>1.2.3Variables</w:t>
+          <w:t>1.1.3 Variables</w:t>
           <w:tab/>
-          <w:t>28</w:t>
+          <w:t>29</w:t>
         </w:r>
       </w:hyperlink>
     </w:p>
@@ -1194,9 +1175,9 @@
           <w:rPr>
             <w:rStyle w:val="Style"/>
           </w:rPr>
-          <w:t>1.2.4Loops</w:t>
+          <w:t>1.1.4 Loops</w:t>
           <w:tab/>
-          <w:t>30</w:t>
+          <w:t>31</w:t>
         </w:r>
       </w:hyperlink>
     </w:p>
@@ -1213,9 +1194,9 @@
           <w:rPr>
             <w:rStyle w:val="Style"/>
           </w:rPr>
-          <w:t>1.2.5If / Else</w:t>
+          <w:t>1.1.5 If / Else</w:t>
           <w:tab/>
-          <w:t>31</w:t>
+          <w:t>32</w:t>
         </w:r>
       </w:hyperlink>
     </w:p>
@@ -1232,9 +1213,9 @@
           <w:rPr>
             <w:rStyle w:val="Style"/>
           </w:rPr>
-          <w:t>1.2.6Arithmetic Expressions</w:t>
+          <w:t>1.1.6 Arithmetic Expressions</w:t>
           <w:tab/>
-          <w:t>33</w:t>
+          <w:t>34</w:t>
         </w:r>
       </w:hyperlink>
     </w:p>
@@ -1251,9 +1232,9 @@
           <w:rPr>
             <w:rStyle w:val="Style"/>
           </w:rPr>
-          <w:t>1.2.7String Manipulation</w:t>
+          <w:t>1.1.7 String Manipulation</w:t>
           <w:tab/>
-          <w:t>34</w:t>
+          <w:t>35</w:t>
         </w:r>
       </w:hyperlink>
     </w:p>
@@ -1272,7 +1253,7 @@
           </w:rPr>
           <w:t>RESULTS / DISCUSSION</w:t>
           <w:tab/>
-          <w:t>37</w:t>
+          <w:t>38</w:t>
         </w:r>
       </w:hyperlink>
     </w:p>
@@ -1289,9 +1270,9 @@
           <w:rPr>
             <w:rStyle w:val="Style"/>
           </w:rPr>
-          <w:t>2Overview</w:t>
+          <w:t>1Overview</w:t>
           <w:tab/>
-          <w:t>37</w:t>
+          <w:t>38</w:t>
         </w:r>
       </w:hyperlink>
     </w:p>
@@ -1308,9 +1289,9 @@
           <w:rPr>
             <w:rStyle w:val="Style"/>
           </w:rPr>
-          <w:t>3Analysis of the DSL as a General Programming Language</w:t>
+          <w:t>2Analysis of the DSL as a General Programming Language</w:t>
           <w:tab/>
-          <w:t>37</w:t>
+          <w:t>38</w:t>
         </w:r>
       </w:hyperlink>
     </w:p>
@@ -1327,9 +1308,47 @@
           <w:rPr>
             <w:rStyle w:val="Style"/>
           </w:rPr>
-          <w:t>4Analysis of the DSL as a BST Balancing Algorithm Environment</w:t>
+          <w:t>3Analysis of the DSL as a BST Balancing Algorithm Environment</w:t>
           <w:tab/>
-          <w:t>39</w:t>
+          <w:t>40</w:t>
+        </w:r>
+      </w:hyperlink>
+    </w:p>
+    <w:p>
+      <w:pPr>
+        <w:pStyle w:val="Contents2"/>
+        <w:tabs>
+          <w:tab w:val="right" w:pos="8198" w:leader="dot"/>
+        </w:tabs>
+        <w:rPr/>
+      </w:pPr>
+      <w:hyperlink w:anchor="__RefHeading___Toc1975_658953003">
+        <w:r>
+          <w:rPr>
+            <w:rStyle w:val="Style"/>
+          </w:rPr>
+          <w:t>3.1 Overview</w:t>
+          <w:tab/>
+          <w:t>40</w:t>
+        </w:r>
+      </w:hyperlink>
+    </w:p>
+    <w:p>
+      <w:pPr>
+        <w:pStyle w:val="Contents2"/>
+        <w:tabs>
+          <w:tab w:val="right" w:pos="8198" w:leader="dot"/>
+        </w:tabs>
+        <w:rPr/>
+      </w:pPr>
+      <w:hyperlink w:anchor="__RefHeading___Toc1977_658953003">
+        <w:r>
+          <w:rPr>
+            <w:rStyle w:val="Style"/>
+          </w:rPr>
+          <w:t>3.2 What Would the end Result Look Like?</w:t>
+          <w:tab/>
+          <w:t>42</w:t>
         </w:r>
       </w:hyperlink>
     </w:p>
@@ -1348,9 +1367,161 @@
           </w:rPr>
           <w:t>CONCLUSIONS / FUTURE WORK</w:t>
           <w:tab/>
-          <w:t>40</w:t>
+          <w:t>44</w:t>
         </w:r>
       </w:hyperlink>
+    </w:p>
+    <w:p>
+      <w:pPr>
+        <w:pStyle w:val="Contents1"/>
+        <w:tabs>
+          <w:tab w:val="right" w:pos="8198" w:leader="dot"/>
+        </w:tabs>
+        <w:rPr/>
+      </w:pPr>
+      <w:hyperlink w:anchor="__RefHeading___Toc1979_658953003">
+        <w:r>
+          <w:rPr>
+            <w:rStyle w:val="Style"/>
+          </w:rPr>
+          <w:t>1Conclusion</w:t>
+          <w:tab/>
+          <w:t>44</w:t>
+        </w:r>
+      </w:hyperlink>
+    </w:p>
+    <w:p>
+      <w:pPr>
+        <w:pStyle w:val="Contents1"/>
+        <w:tabs>
+          <w:tab w:val="right" w:pos="8198" w:leader="dot"/>
+        </w:tabs>
+        <w:rPr/>
+      </w:pPr>
+      <w:hyperlink w:anchor="__RefHeading___Toc1981_658953003">
+        <w:r>
+          <w:rPr>
+            <w:rStyle w:val="Style"/>
+          </w:rPr>
+          <w:t>2Evaluation of Professional, Social, Ethical and Legal Issues</w:t>
+          <w:tab/>
+          <w:t>44</w:t>
+        </w:r>
+      </w:hyperlink>
+    </w:p>
+    <w:p>
+      <w:pPr>
+        <w:pStyle w:val="Contents2"/>
+        <w:tabs>
+          <w:tab w:val="right" w:pos="8198" w:leader="dot"/>
+        </w:tabs>
+        <w:rPr/>
+      </w:pPr>
+      <w:hyperlink w:anchor="__RefHeading___Toc1983_658953003">
+        <w:r>
+          <w:rPr>
+            <w:rStyle w:val="Style"/>
+          </w:rPr>
+          <w:t>2.1 Professional</w:t>
+          <w:tab/>
+          <w:t>44</w:t>
+        </w:r>
+      </w:hyperlink>
+    </w:p>
+    <w:p>
+      <w:pPr>
+        <w:pStyle w:val="Contents2"/>
+        <w:tabs>
+          <w:tab w:val="right" w:pos="8198" w:leader="dot"/>
+        </w:tabs>
+        <w:rPr/>
+      </w:pPr>
+      <w:hyperlink w:anchor="__RefHeading___Toc1985_658953003">
+        <w:r>
+          <w:rPr>
+            <w:rStyle w:val="Style"/>
+          </w:rPr>
+          <w:t>2.2 Social</w:t>
+          <w:tab/>
+          <w:t>45</w:t>
+        </w:r>
+      </w:hyperlink>
+    </w:p>
+    <w:p>
+      <w:pPr>
+        <w:pStyle w:val="Contents2"/>
+        <w:tabs>
+          <w:tab w:val="right" w:pos="8198" w:leader="dot"/>
+        </w:tabs>
+        <w:rPr/>
+      </w:pPr>
+      <w:hyperlink w:anchor="__RefHeading___Toc1987_658953003">
+        <w:r>
+          <w:rPr>
+            <w:rStyle w:val="Style"/>
+          </w:rPr>
+          <w:t>2.3 Ethical</w:t>
+          <w:tab/>
+          <w:t>45</w:t>
+        </w:r>
+      </w:hyperlink>
+    </w:p>
+    <w:p>
+      <w:pPr>
+        <w:pStyle w:val="Contents2"/>
+        <w:tabs>
+          <w:tab w:val="right" w:pos="8198" w:leader="dot"/>
+        </w:tabs>
+        <w:rPr/>
+      </w:pPr>
+      <w:hyperlink w:anchor="__RefHeading___Toc1989_658953003">
+        <w:r>
+          <w:rPr>
+            <w:rStyle w:val="Style"/>
+          </w:rPr>
+          <w:t>2.4 Legal</w:t>
+          <w:tab/>
+          <w:t>45</w:t>
+        </w:r>
+      </w:hyperlink>
+    </w:p>
+    <w:p>
+      <w:pPr>
+        <w:pStyle w:val="Contents1"/>
+        <w:tabs>
+          <w:tab w:val="right" w:pos="8198" w:leader="dot"/>
+        </w:tabs>
+        <w:rPr/>
+      </w:pPr>
+      <w:hyperlink w:anchor="__RefHeading___Toc1991_658953003">
+        <w:r>
+          <w:rPr>
+            <w:rStyle w:val="Style"/>
+          </w:rPr>
+          <w:t>ReferenceS</w:t>
+          <w:tab/>
+          <w:t>47</w:t>
+        </w:r>
+      </w:hyperlink>
+    </w:p>
+    <w:p>
+      <w:pPr>
+        <w:pStyle w:val="Contents1"/>
+        <w:tabs>
+          <w:tab w:val="right" w:pos="8198" w:leader="dot"/>
+        </w:tabs>
+        <w:rPr/>
+      </w:pPr>
+      <w:hyperlink w:anchor="__RefHeading___Toc1993_658953003">
+        <w:r>
+          <w:rPr>
+            <w:rStyle w:val="Style"/>
+          </w:rPr>
+          <w:t>Appendices</w:t>
+          <w:tab/>
+          <w:t>48</w:t>
+        </w:r>
+      </w:hyperlink>
       <w:r>
         <w:fldChar w:fldCharType="end"/>
       </w:r>
@@ -1362,7 +1533,6 @@
       </w:pPr>
       <w:r>
         <w:rPr/>
-        <w:t xml:space="preserve">Insert &gt; Reference &gt; Index and Tables … &gt; Table of Contents </w:t>
       </w:r>
     </w:p>
     <w:p>
@@ -1379,9 +1549,9 @@
         <w:pStyle w:val="PageHeadings"/>
         <w:rPr/>
       </w:pPr>
-      <w:bookmarkStart w:id="32" w:name="_Toc125788013"/>
+      <w:bookmarkStart w:id="32" w:name="_Toc310505499"/>
       <w:bookmarkStart w:id="33" w:name="_Toc125788064"/>
-      <w:bookmarkStart w:id="34" w:name="_Toc310505499"/>
+      <w:bookmarkStart w:id="34" w:name="_Toc125788013"/>
       <w:bookmarkEnd w:id="32"/>
       <w:bookmarkEnd w:id="33"/>
       <w:bookmarkEnd w:id="34"/>
@@ -1408,9 +1578,9 @@
         <w:pStyle w:val="PageHeadings"/>
         <w:rPr/>
       </w:pPr>
-      <w:bookmarkStart w:id="35" w:name="_Toc125788014"/>
+      <w:bookmarkStart w:id="35" w:name="_Toc310505500"/>
       <w:bookmarkStart w:id="36" w:name="_Toc125788065"/>
-      <w:bookmarkStart w:id="37" w:name="_Toc310505500"/>
+      <w:bookmarkStart w:id="37" w:name="_Toc125788014"/>
       <w:bookmarkEnd w:id="35"/>
       <w:bookmarkEnd w:id="36"/>
       <w:bookmarkEnd w:id="37"/>
@@ -1455,9 +1625,9 @@
         <w:pStyle w:val="CHAPTERHEADING"/>
         <w:rPr/>
       </w:pPr>
-      <w:bookmarkStart w:id="38" w:name="_Toc125788016"/>
+      <w:bookmarkStart w:id="38" w:name="_Toc310505502"/>
       <w:bookmarkStart w:id="39" w:name="_Toc125788067"/>
-      <w:bookmarkStart w:id="40" w:name="_Toc310505502"/>
+      <w:bookmarkStart w:id="40" w:name="_Toc125788016"/>
       <w:bookmarkStart w:id="41" w:name="__RefHeading___Toc1485_386191692"/>
       <w:bookmarkEnd w:id="41"/>
       <w:r>
@@ -1472,8 +1642,8 @@
         <w:rPr/>
         <w:t>o</w:t>
       </w:r>
-      <w:bookmarkStart w:id="43" w:name="_Toc125879202"/>
-      <w:bookmarkStart w:id="44" w:name="_Toc310505503"/>
+      <w:bookmarkStart w:id="43" w:name="_Toc310505503"/>
+      <w:bookmarkStart w:id="44" w:name="_Toc125879202"/>
       <w:bookmarkEnd w:id="42"/>
       <w:bookmarkEnd w:id="43"/>
       <w:bookmarkEnd w:id="44"/>
@@ -2417,8 +2587,8 @@
         <w:jc w:val="both"/>
         <w:rPr/>
       </w:pPr>
-      <w:bookmarkStart w:id="50" w:name="_Toc310505510"/>
-      <w:bookmarkStart w:id="51" w:name="__RefHeading___Toc1487_386191692"/>
+      <w:bookmarkStart w:id="50" w:name="__RefHeading___Toc1487_386191692"/>
+      <w:bookmarkStart w:id="51" w:name="_Toc310505510"/>
       <w:bookmarkEnd w:id="50"/>
       <w:bookmarkEnd w:id="51"/>
       <w:r>
@@ -2509,7 +2679,7 @@
       <w:tblPr>
         <w:tblW w:w="8198" w:type="dxa"/>
         <w:jc w:val="left"/>
-        <w:tblInd w:w="47" w:type="dxa"/>
+        <w:tblInd w:w="45" w:type="dxa"/>
         <w:tblBorders>
           <w:top w:val="single" w:sz="2" w:space="0" w:color="000001"/>
           <w:left w:val="single" w:sz="2" w:space="0" w:color="000001"/>
@@ -2518,7 +2688,7 @@
         </w:tblBorders>
         <w:tblCellMar>
           <w:top w:w="55" w:type="dxa"/>
-          <w:left w:w="45" w:type="dxa"/>
+          <w:left w:w="42" w:type="dxa"/>
           <w:bottom w:w="55" w:type="dxa"/>
           <w:right w:w="55" w:type="dxa"/>
         </w:tblCellMar>
@@ -2542,7 +2712,7 @@
             </w:tcBorders>
             <w:shd w:fill="auto" w:val="clear"/>
             <w:tcMar>
-              <w:left w:w="45" w:type="dxa"/>
+              <w:left w:w="42" w:type="dxa"/>
             </w:tcMar>
           </w:tcPr>
           <w:p>
@@ -2578,7 +2748,7 @@
             </w:tcBorders>
             <w:shd w:fill="auto" w:val="clear"/>
             <w:tcMar>
-              <w:left w:w="45" w:type="dxa"/>
+              <w:left w:w="42" w:type="dxa"/>
             </w:tcMar>
           </w:tcPr>
           <w:p>
@@ -2615,7 +2785,7 @@
             </w:tcBorders>
             <w:shd w:fill="auto" w:val="clear"/>
             <w:tcMar>
-              <w:left w:w="45" w:type="dxa"/>
+              <w:left w:w="42" w:type="dxa"/>
             </w:tcMar>
           </w:tcPr>
           <w:p>
@@ -2644,7 +2814,7 @@
             </w:tcBorders>
             <w:shd w:fill="auto" w:val="clear"/>
             <w:tcMar>
-              <w:left w:w="45" w:type="dxa"/>
+              <w:left w:w="42" w:type="dxa"/>
             </w:tcMar>
           </w:tcPr>
           <w:p>
@@ -2674,7 +2844,7 @@
             </w:tcBorders>
             <w:shd w:fill="auto" w:val="clear"/>
             <w:tcMar>
-              <w:left w:w="45" w:type="dxa"/>
+              <w:left w:w="42" w:type="dxa"/>
             </w:tcMar>
           </w:tcPr>
           <w:p>
@@ -2703,7 +2873,7 @@
             </w:tcBorders>
             <w:shd w:fill="auto" w:val="clear"/>
             <w:tcMar>
-              <w:left w:w="45" w:type="dxa"/>
+              <w:left w:w="42" w:type="dxa"/>
             </w:tcMar>
           </w:tcPr>
           <w:p>
@@ -2733,7 +2903,7 @@
             </w:tcBorders>
             <w:shd w:fill="auto" w:val="clear"/>
             <w:tcMar>
-              <w:left w:w="45" w:type="dxa"/>
+              <w:left w:w="42" w:type="dxa"/>
             </w:tcMar>
           </w:tcPr>
           <w:p>
@@ -2762,7 +2932,7 @@
             </w:tcBorders>
             <w:shd w:fill="auto" w:val="clear"/>
             <w:tcMar>
-              <w:left w:w="45" w:type="dxa"/>
+              <w:left w:w="42" w:type="dxa"/>
             </w:tcMar>
           </w:tcPr>
           <w:p>
@@ -2792,7 +2962,7 @@
             </w:tcBorders>
             <w:shd w:fill="auto" w:val="clear"/>
             <w:tcMar>
-              <w:left w:w="45" w:type="dxa"/>
+              <w:left w:w="42" w:type="dxa"/>
             </w:tcMar>
           </w:tcPr>
           <w:p>
@@ -2821,7 +2991,7 @@
             </w:tcBorders>
             <w:shd w:fill="auto" w:val="clear"/>
             <w:tcMar>
-              <w:left w:w="45" w:type="dxa"/>
+              <w:left w:w="42" w:type="dxa"/>
             </w:tcMar>
           </w:tcPr>
           <w:p>
@@ -2851,7 +3021,7 @@
             </w:tcBorders>
             <w:shd w:fill="auto" w:val="clear"/>
             <w:tcMar>
-              <w:left w:w="45" w:type="dxa"/>
+              <w:left w:w="42" w:type="dxa"/>
             </w:tcMar>
           </w:tcPr>
           <w:p>
@@ -2880,7 +3050,7 @@
             </w:tcBorders>
             <w:shd w:fill="auto" w:val="clear"/>
             <w:tcMar>
-              <w:left w:w="45" w:type="dxa"/>
+              <w:left w:w="42" w:type="dxa"/>
             </w:tcMar>
           </w:tcPr>
           <w:p>
@@ -2910,7 +3080,7 @@
             </w:tcBorders>
             <w:shd w:fill="auto" w:val="clear"/>
             <w:tcMar>
-              <w:left w:w="45" w:type="dxa"/>
+              <w:left w:w="42" w:type="dxa"/>
             </w:tcMar>
           </w:tcPr>
           <w:p>
@@ -2939,7 +3109,7 @@
             </w:tcBorders>
             <w:shd w:fill="auto" w:val="clear"/>
             <w:tcMar>
-              <w:left w:w="45" w:type="dxa"/>
+              <w:left w:w="42" w:type="dxa"/>
             </w:tcMar>
           </w:tcPr>
           <w:p>
@@ -2969,7 +3139,7 @@
             </w:tcBorders>
             <w:shd w:fill="auto" w:val="clear"/>
             <w:tcMar>
-              <w:left w:w="45" w:type="dxa"/>
+              <w:left w:w="42" w:type="dxa"/>
             </w:tcMar>
           </w:tcPr>
           <w:p>
@@ -2998,7 +3168,7 @@
             </w:tcBorders>
             <w:shd w:fill="auto" w:val="clear"/>
             <w:tcMar>
-              <w:left w:w="45" w:type="dxa"/>
+              <w:left w:w="42" w:type="dxa"/>
             </w:tcMar>
           </w:tcPr>
           <w:p>
@@ -4345,10 +4515,10 @@
         <w:pStyle w:val="CHAPTERHEADING"/>
         <w:rPr/>
       </w:pPr>
-      <w:bookmarkStart w:id="58" w:name="__RefHeading___Toc1489_386191692"/>
-      <w:bookmarkStart w:id="59" w:name="_Toc125874078"/>
-      <w:bookmarkStart w:id="60" w:name="_Toc125879214"/>
-      <w:bookmarkStart w:id="61" w:name="_Toc310505515"/>
+      <w:bookmarkStart w:id="58" w:name="_Toc310505515"/>
+      <w:bookmarkStart w:id="59" w:name="_Toc125879214"/>
+      <w:bookmarkStart w:id="60" w:name="_Toc125874078"/>
+      <w:bookmarkStart w:id="61" w:name="__RefHeading___Toc1489_386191692"/>
       <w:bookmarkEnd w:id="58"/>
       <w:bookmarkEnd w:id="59"/>
       <w:bookmarkEnd w:id="60"/>
@@ -4360,28 +4530,56 @@
     </w:p>
     <w:p>
       <w:pPr>
+        <w:pStyle w:val="Heading1"/>
+        <w:numPr>
+          <w:ilvl w:val="0"/>
+          <w:numId w:val="1"/>
+        </w:numPr>
+        <w:rPr/>
+      </w:pPr>
+      <w:bookmarkStart w:id="62" w:name="__RefHeading___Toc1146_2103244707"/>
+      <w:bookmarkEnd w:id="62"/>
+      <w:r>
+        <w:rPr/>
+        <w:t>Aims and Objectives</w:t>
+      </w:r>
+    </w:p>
+    <w:p>
+      <w:pPr>
         <w:pStyle w:val="Heading2"/>
         <w:numPr>
           <w:ilvl w:val="1"/>
-          <w:numId w:val="3"/>
+          <w:numId w:val="1"/>
         </w:numPr>
         <w:rPr/>
       </w:pPr>
-      <w:bookmarkStart w:id="62" w:name="__RefHeading___Toc1035_1941171729"/>
-      <w:bookmarkEnd w:id="62"/>
-      <w:r>
-        <w:rPr/>
-        <w:t>Introduction</w:t>
-      </w:r>
-    </w:p>
-    <w:p>
-      <w:pPr>
-        <w:pStyle w:val="Normal"/>
-        <w:rPr/>
-      </w:pPr>
-      <w:r>
-        <w:rPr/>
-        <w:t>WRITE HERE ABOUT ACTUAL BST BALANCING.</w:t>
+      <w:bookmarkStart w:id="63" w:name="__RefHeading___Toc1903_2103244707"/>
+      <w:bookmarkEnd w:id="63"/>
+      <w:r>
+        <w:rPr/>
+        <w:t>Overview</w:t>
+      </w:r>
+    </w:p>
+    <w:p>
+      <w:pPr>
+        <w:pStyle w:val="Normal"/>
+        <w:jc w:val="both"/>
+        <w:rPr/>
+      </w:pPr>
+      <w:r>
+        <w:rPr/>
+        <w:t>As aforementioned, the importance of BST balancing algorithms is paramount, and this project shall aim to reduce the programming complexity for algorithmic experimentation relative to this. This project aims to implement a Domain-Specific Language (DSL) which will provide high-level abstractions for BSTs, BST operations and a multitude of functionality for the self- development of balancing algorithms.</w:t>
+      </w:r>
+    </w:p>
+    <w:p>
+      <w:pPr>
+        <w:pStyle w:val="Normal"/>
+        <w:jc w:val="both"/>
+        <w:rPr/>
+      </w:pPr>
+      <w:r>
+        <w:rPr/>
+        <w:t>With this project being aimed at both new and seasoned students of Data Structures &amp; Algorithms, the DSL will allow one to experiment with balancing algorithms without having to implement a BST oneself, which could be a daunting task for a new or seasoned student when one considers that the BST need be polymorphic, efficient, and provide all necessary functionalities for managing its balancing algorithm. Not only will this potentially allow an expansion of interest in BST balancing algorithms for beginning programming enthusiasts, but it decreases the complexity of algorithmic balancing for seasoned students who wish to measure the performance of algorithms in a more performant language, although without the initial overhead of learning the language complexities.</w:t>
       </w:r>
     </w:p>
     <w:p>
@@ -4389,87 +4587,46 @@
         <w:pStyle w:val="Heading2"/>
         <w:numPr>
           <w:ilvl w:val="1"/>
-          <w:numId w:val="3"/>
+          <w:numId w:val="1"/>
         </w:numPr>
         <w:rPr/>
       </w:pPr>
-      <w:bookmarkStart w:id="63" w:name="__RefHeading___Toc1146_2103244707"/>
-      <w:bookmarkEnd w:id="63"/>
-      <w:r>
-        <w:rPr/>
-        <w:t>Aims and Objectives</w:t>
-      </w:r>
-    </w:p>
-    <w:p>
-      <w:pPr>
-        <w:pStyle w:val="Heading3"/>
+      <w:bookmarkStart w:id="64" w:name="__RefHeading___Toc1905_2103244707"/>
+      <w:bookmarkEnd w:id="64"/>
+      <w:r>
+        <w:rPr/>
+        <w:t xml:space="preserve"> </w:t>
+      </w:r>
+      <w:r>
+        <w:rPr/>
+        <w:t>How will the DSL be implemented?</w:t>
+      </w:r>
+    </w:p>
+    <w:p>
+      <w:pPr>
+        <w:pStyle w:val="Normal"/>
+        <w:jc w:val="both"/>
+        <w:rPr/>
+      </w:pPr>
+      <w:r>
+        <w:rPr/>
+        <w:t>A major part of this project itself will be the development and implementation of an interpreter, which will be responsible for interpreting the user-defined DSL source code and providing accurate, relative output regarding its operations. The interpreter will interpret the code through a defined semantics which, once the source code is broken down into individual components, commonly known as tokenization, will ensure that a statement is valid if and only if it adheres to the grammar rules.</w:t>
+      </w:r>
+    </w:p>
+    <w:p>
+      <w:pPr>
+        <w:pStyle w:val="Heading1"/>
         <w:numPr>
-          <w:ilvl w:val="2"/>
-          <w:numId w:val="4"/>
+          <w:ilvl w:val="0"/>
+          <w:numId w:val="1"/>
         </w:numPr>
-        <w:ind w:left="720" w:hanging="0"/>
-        <w:jc w:val="both"/>
-        <w:rPr/>
-      </w:pPr>
-      <w:bookmarkStart w:id="64" w:name="__RefHeading___Toc1903_2103244707"/>
-      <w:bookmarkEnd w:id="64"/>
-      <w:r>
-        <w:rPr/>
-        <w:t>Overview</w:t>
-      </w:r>
-    </w:p>
-    <w:p>
-      <w:pPr>
-        <w:pStyle w:val="Normal"/>
-        <w:jc w:val="both"/>
-        <w:rPr/>
-      </w:pPr>
-      <w:r>
-        <w:rPr/>
-        <w:t>As aforementioned, the importance of BST balancing algorithms is paramount, and this project shall aim to reduce the programming complexity for algorithmic experimentation relative to this. This project aims to implement a Domain-Specific Language (DSL) which will provide high-level abstractions for BSTs, BST operations and a multitude of functionality for the self- development of balancing algorithms.</w:t>
-      </w:r>
-    </w:p>
-    <w:p>
-      <w:pPr>
-        <w:pStyle w:val="Normal"/>
-        <w:jc w:val="both"/>
-        <w:rPr/>
-      </w:pPr>
-      <w:r>
-        <w:rPr/>
-        <w:t>With this project being aimed at both new and seasoned students of Data Structures &amp; Algorithms, the DSL will allow one to experiment with balancing algorithms without having to implement a BST oneself, which could be a daunting task for a new or seasoned student when one considers that the BST need be polymorphic, efficient, and provide all necessary functionalities for managing its balancing algorithm. Not only will this potentially allow an expansion of interest in BST balancing algorithms for beginning programming enthusiasts, but it decreases the complexity of algorithmic balancing for seasoned students who wish to measure the performance of algorithms in a more performant language, although without the initial overhead of learning the language complexities.</w:t>
-      </w:r>
-    </w:p>
-    <w:p>
-      <w:pPr>
-        <w:pStyle w:val="Heading3"/>
-        <w:numPr>
-          <w:ilvl w:val="2"/>
-          <w:numId w:val="3"/>
-        </w:numPr>
-        <w:ind w:left="720" w:hanging="0"/>
-        <w:rPr/>
-      </w:pPr>
-      <w:bookmarkStart w:id="65" w:name="__RefHeading___Toc1905_2103244707"/>
+        <w:rPr/>
+      </w:pPr>
+      <w:bookmarkStart w:id="65" w:name="__RefHeading___Toc1907_2103244707"/>
       <w:bookmarkEnd w:id="65"/>
       <w:r>
         <w:rPr/>
-        <w:t xml:space="preserve"> </w:t>
-      </w:r>
-      <w:r>
-        <w:rPr/>
-        <w:t>How will the DSL be implemented?</w:t>
-      </w:r>
-    </w:p>
-    <w:p>
-      <w:pPr>
-        <w:pStyle w:val="Normal"/>
-        <w:jc w:val="both"/>
-        <w:rPr/>
-      </w:pPr>
-      <w:r>
-        <w:rPr/>
-        <w:t>A major part of this project itself will be the development and implementation of an interpreter, which will be responsible for interpreting the user-defined DSL source code and providing accurate, relative output regarding its operations. The interpreter will interpret the code through a defined semantics which, once the source code is broken down into individual components, commonly known as tokenization, will ensure that a statement is valid if and only if it adheres to the grammar rules.</w:t>
+        <w:t>Project Scope, Milestones, Main Tasks &amp; Deliverables</w:t>
       </w:r>
     </w:p>
     <w:p>
@@ -4477,31 +4634,12 @@
         <w:pStyle w:val="Heading2"/>
         <w:numPr>
           <w:ilvl w:val="1"/>
-          <w:numId w:val="4"/>
+          <w:numId w:val="1"/>
         </w:numPr>
-        <w:jc w:val="both"/>
-        <w:rPr/>
-      </w:pPr>
-      <w:bookmarkStart w:id="66" w:name="__RefHeading___Toc1907_2103244707"/>
+        <w:rPr/>
+      </w:pPr>
+      <w:bookmarkStart w:id="66" w:name="__RefHeading___Toc1909_2103244707"/>
       <w:bookmarkEnd w:id="66"/>
-      <w:r>
-        <w:rPr/>
-        <w:t>Project Scope, Milestones, Main Tasks &amp; Deliverables</w:t>
-      </w:r>
-    </w:p>
-    <w:p>
-      <w:pPr>
-        <w:pStyle w:val="Heading3"/>
-        <w:numPr>
-          <w:ilvl w:val="2"/>
-          <w:numId w:val="4"/>
-        </w:numPr>
-        <w:ind w:left="720" w:hanging="0"/>
-        <w:jc w:val="both"/>
-        <w:rPr/>
-      </w:pPr>
-      <w:bookmarkStart w:id="67" w:name="__RefHeading___Toc1909_2103244707"/>
-      <w:bookmarkEnd w:id="67"/>
       <w:r>
         <w:rPr/>
         <w:t>Overview</w:t>
@@ -4586,169 +4724,162 @@
     </w:p>
     <w:p>
       <w:pPr>
-        <w:pStyle w:val="Heading3"/>
-        <w:numPr>
-          <w:ilvl w:val="2"/>
-          <w:numId w:val="4"/>
-        </w:numPr>
-        <w:ind w:left="720" w:hanging="0"/>
-        <w:jc w:val="both"/>
-        <w:rPr/>
-      </w:pPr>
-      <w:bookmarkStart w:id="68" w:name="__RefHeading___Toc1911_2103244707"/>
-      <w:bookmarkEnd w:id="68"/>
-      <w:r>
-        <w:rPr/>
-        <w:t>In-scope</w:t>
-      </w:r>
-    </w:p>
-    <w:p>
-      <w:pPr>
-        <w:pStyle w:val="Normal"/>
-        <w:jc w:val="both"/>
-        <w:rPr/>
-      </w:pPr>
-      <w:r>
-        <w:rPr/>
-        <w:t>First and foremost, the language must work. Given a source code file written in the DSL, the interpreter must produce the correct output; this is the ultimate task. It must initially begin with research, research relative to both BST and programming languages; only then will</w:t>
-      </w:r>
-    </w:p>
-    <w:p>
-      <w:pPr>
-        <w:pStyle w:val="Normal"/>
-        <w:jc w:val="both"/>
-        <w:rPr/>
-      </w:pPr>
-      <w:r>
-        <w:rPr/>
-        <w:t>enough knowledge be amassed to understand precisely what capabilities the language will need to provide, and how it need be implemented.</w:t>
-      </w:r>
-    </w:p>
-    <w:p>
-      <w:pPr>
-        <w:pStyle w:val="Normal"/>
-        <w:jc w:val="both"/>
-        <w:rPr/>
-      </w:pPr>
-      <w:r>
-        <w:rPr/>
-        <w:t>Upon completion of primary research, one must implement the BST backend, which will be used by the interpreter to manipulate BSTs declared within the DSL. This backend BST will not only provide typical BST operations, but will also provide complex functionality to carefully manipulate BST balancing algorithms.</w:t>
-      </w:r>
-    </w:p>
-    <w:p>
-      <w:pPr>
-        <w:pStyle w:val="Normal"/>
-        <w:jc w:val="both"/>
-        <w:rPr/>
-      </w:pPr>
-      <w:r>
-        <w:rPr/>
-        <w:t>Next, the interpreter. This sits as a very large bulk of what allows the DSL to exist. Firstly, a Lexical Analyser need be developed, which, when given a source file, will tokenize the source file, with each token stating precisely what it is: TYPE, IDENTIFIER, KEYWORD, etc. Lexical Analysis methods have existed for ostensibly computing-time immemorial, and are a key component not only of interpreter development, but of compiler development also.</w:t>
-      </w:r>
-    </w:p>
-    <w:p>
-      <w:pPr>
-        <w:pStyle w:val="Normal"/>
-        <w:jc w:val="both"/>
-        <w:rPr/>
-      </w:pPr>
-      <w:r>
-        <w:rPr/>
-        <w:t>Once the source code is tokenized, it will then need to be parsed. There are opportunities to use a third-party parser, but for both the sake of learning and to ensure sufficient complexity, this project will implement a self-built parser. The parser is responsible for transforming the lexically analysed tokens into a context-free grammar (CFG). Once rules are generated, the parser will use the lexically analysed tokens to generate strings that exist within the grammar, called derviations.</w:t>
-      </w:r>
-    </w:p>
-    <w:p>
-      <w:pPr>
-        <w:pStyle w:val="Normal"/>
-        <w:jc w:val="both"/>
-        <w:rPr/>
-      </w:pPr>
-      <w:r>
-        <w:rPr/>
-        <w:t>Upon successful completion of both the lexical analyser and parser, the entire interpreter will need to be put together. Initially and to reduce complexity, they will be developed seperately, and will later be amalgamated to form the interpreter entirety. This is a monumental milestone, due to, as aforementioned, the interpreter being the primary bulk of the project, and, once completed, will require only testing.</w:t>
-      </w:r>
-    </w:p>
-    <w:p>
-      <w:pPr>
-        <w:pStyle w:val="Normal"/>
-        <w:jc w:val="both"/>
-        <w:rPr/>
-      </w:pPr>
-      <w:r>
-        <w:rPr/>
-        <w:t>Testing, however, will be both complex and necessiate pedantry; it will be divided into two sections: interpreter implementation testing and small DSL program testing. The interpreter implementation testing will test a varity of cases, from correct cases to slightly minor failed cases, to major failed cases. The DSL program testing itself will, as an extension of interpreter testing, test to ensure that, given correct code, it produces the correct output; given incorrect code, the program terminates.</w:t>
-      </w:r>
-    </w:p>
-    <w:p>
-      <w:pPr>
-        <w:pStyle w:val="Normal"/>
-        <w:jc w:val="both"/>
-        <w:rPr/>
-      </w:pPr>
-      <w:r>
-        <w:rPr/>
-        <w:t>The project thesis, which is also a major component of the project itself but differs greatly from the DSL development, is the final—aside from demonstration—milestone to be completed. Although almost last, the project report will be partially completed even before the interpreter has been developed and tested. The final sections necessitate the analysis of the DSLs implementation, results and conclusions, and therefore must start only once the implementation is complete.</w:t>
-      </w:r>
-    </w:p>
-    <w:p>
-      <w:pPr>
-        <w:pStyle w:val="Heading3"/>
-        <w:numPr>
-          <w:ilvl w:val="2"/>
-          <w:numId w:val="4"/>
-        </w:numPr>
-        <w:ind w:left="720" w:hanging="0"/>
-        <w:jc w:val="both"/>
-        <w:rPr/>
-      </w:pPr>
-      <w:bookmarkStart w:id="69" w:name="__RefHeading___Toc1913_2103244707"/>
-      <w:bookmarkEnd w:id="69"/>
-      <w:r>
-        <w:rPr/>
-        <w:t>Out-of-scope</w:t>
-      </w:r>
-    </w:p>
-    <w:p>
-      <w:pPr>
-        <w:pStyle w:val="Normal"/>
-        <w:jc w:val="both"/>
-        <w:rPr/>
-      </w:pPr>
-      <w:r>
-        <w:rPr/>
-        <w:t>Due to time constraints, there are a vast number of functionalities that is hoped to be implemented, but cannot be guaranteed. The primary out-of-scope functionality is a detailed, assertive and informative error-handling system—not too complex, but providing the user with a message that aids understanding.</w:t>
-      </w:r>
-    </w:p>
-    <w:p>
-      <w:pPr>
         <w:pStyle w:val="Heading2"/>
         <w:numPr>
           <w:ilvl w:val="1"/>
-          <w:numId w:val="4"/>
+          <w:numId w:val="1"/>
         </w:numPr>
-        <w:jc w:val="both"/>
-        <w:rPr/>
-      </w:pPr>
-      <w:bookmarkStart w:id="70" w:name="__RefHeading___Toc1915_2103244707"/>
+        <w:rPr/>
+      </w:pPr>
+      <w:bookmarkStart w:id="67" w:name="__RefHeading___Toc1911_2103244707"/>
+      <w:bookmarkEnd w:id="67"/>
+      <w:r>
+        <w:rPr/>
+        <w:t>In-scope</w:t>
+      </w:r>
+    </w:p>
+    <w:p>
+      <w:pPr>
+        <w:pStyle w:val="Normal"/>
+        <w:jc w:val="both"/>
+        <w:rPr/>
+      </w:pPr>
+      <w:r>
+        <w:rPr/>
+        <w:t>First and foremost, the language must work. Given a source code file written in the DSL, the interpreter must produce the correct output; this is the ultimate task. It must initially begin with research, research relative to both BST and programming languages; only then will</w:t>
+      </w:r>
+    </w:p>
+    <w:p>
+      <w:pPr>
+        <w:pStyle w:val="Normal"/>
+        <w:jc w:val="both"/>
+        <w:rPr/>
+      </w:pPr>
+      <w:r>
+        <w:rPr/>
+        <w:t>enough knowledge be amassed to understand precisely what capabilities the language will need to provide, and how it need be implemented.</w:t>
+      </w:r>
+    </w:p>
+    <w:p>
+      <w:pPr>
+        <w:pStyle w:val="Normal"/>
+        <w:jc w:val="both"/>
+        <w:rPr/>
+      </w:pPr>
+      <w:r>
+        <w:rPr/>
+        <w:t>Upon completion of primary research, one must implement the BST backend, which will be used by the interpreter to manipulate BSTs declared within the DSL. This backend BST will not only provide typical BST operations, but will also provide complex functionality to carefully manipulate BST balancing algorithms.</w:t>
+      </w:r>
+    </w:p>
+    <w:p>
+      <w:pPr>
+        <w:pStyle w:val="Normal"/>
+        <w:jc w:val="both"/>
+        <w:rPr/>
+      </w:pPr>
+      <w:r>
+        <w:rPr/>
+        <w:t>Next, the interpreter. This sits as a very large bulk of what allows the DSL to exist. Firstly, a Lexical Analyser need be developed, which, when given a source file, will tokenize the source file, with each token stating precisely what it is: TYPE, IDENTIFIER, KEYWORD, etc. Lexical Analysis methods have existed for ostensibly computing-time immemorial, and are a key component not only of interpreter development, but of compiler development also.</w:t>
+      </w:r>
+    </w:p>
+    <w:p>
+      <w:pPr>
+        <w:pStyle w:val="Normal"/>
+        <w:jc w:val="both"/>
+        <w:rPr/>
+      </w:pPr>
+      <w:r>
+        <w:rPr/>
+        <w:t>Once the source code is tokenized, it will then need to be parsed. There are opportunities to use a third-party parser, but for both the sake of learning and to ensure sufficient complexity, this project will implement a self-built parser. The parser is responsible for transforming the lexically analysed tokens into a context-free grammar (CFG). Once rules are generated, the parser will use the lexically analysed tokens to generate strings that exist within the grammar, called derviations.</w:t>
+      </w:r>
+    </w:p>
+    <w:p>
+      <w:pPr>
+        <w:pStyle w:val="Normal"/>
+        <w:jc w:val="both"/>
+        <w:rPr/>
+      </w:pPr>
+      <w:r>
+        <w:rPr/>
+        <w:t>Upon successful completion of both the lexical analyser and parser, the entire interpreter will need to be put together. Initially and to reduce complexity, they will be developed seperately, and will later be amalgamated to form the interpreter entirety. This is a monumental milestone, due to, as aforementioned, the interpreter being the primary bulk of the project, and, once completed, will require only testing.</w:t>
+      </w:r>
+    </w:p>
+    <w:p>
+      <w:pPr>
+        <w:pStyle w:val="Normal"/>
+        <w:jc w:val="both"/>
+        <w:rPr/>
+      </w:pPr>
+      <w:r>
+        <w:rPr/>
+        <w:t>Testing, however, will be both complex and necessiate pedantry; it will be divided into two sections: interpreter implementation testing and small DSL program testing. The interpreter implementation testing will test a varity of cases, from correct cases to slightly minor failed cases, to major failed cases. The DSL program testing itself will, as an extension of interpreter testing, test to ensure that, given correct code, it produces the correct output; given incorrect code, the program terminates.</w:t>
+      </w:r>
+    </w:p>
+    <w:p>
+      <w:pPr>
+        <w:pStyle w:val="Normal"/>
+        <w:jc w:val="both"/>
+        <w:rPr/>
+      </w:pPr>
+      <w:r>
+        <w:rPr/>
+        <w:t>The project thesis, which is also a major component of the project itself but differs greatly from the DSL development, is the final—aside from demonstration—milestone to be completed. Although almost last, the project report will be partially completed even before the interpreter has been developed and tested. The final sections necessitate the analysis of the DSLs implementation, results and conclusions, and therefore must start only once the implementation is complete.</w:t>
+      </w:r>
+    </w:p>
+    <w:p>
+      <w:pPr>
+        <w:pStyle w:val="Heading2"/>
+        <w:numPr>
+          <w:ilvl w:val="1"/>
+          <w:numId w:val="1"/>
+        </w:numPr>
+        <w:rPr/>
+      </w:pPr>
+      <w:bookmarkStart w:id="68" w:name="__RefHeading___Toc1913_2103244707"/>
+      <w:bookmarkEnd w:id="68"/>
+      <w:r>
+        <w:rPr/>
+        <w:t>Out-of-scope</w:t>
+      </w:r>
+    </w:p>
+    <w:p>
+      <w:pPr>
+        <w:pStyle w:val="Normal"/>
+        <w:jc w:val="both"/>
+        <w:rPr/>
+      </w:pPr>
+      <w:r>
+        <w:rPr/>
+        <w:t>Due to time constraints, there are a vast number of functionalities that is hoped to be implemented, but cannot be guaranteed. The primary out-of-scope functionality is a detailed, assertive and informative error-handling system—not too complex, but providing the user with a message that aids understanding.</w:t>
+      </w:r>
+    </w:p>
+    <w:p>
+      <w:pPr>
+        <w:pStyle w:val="Heading1"/>
+        <w:numPr>
+          <w:ilvl w:val="0"/>
+          <w:numId w:val="1"/>
+        </w:numPr>
+        <w:rPr/>
+      </w:pPr>
+      <w:bookmarkStart w:id="69" w:name="__RefHeading___Toc1915_2103244707"/>
+      <w:bookmarkEnd w:id="69"/>
+      <w:r>
+        <w:rPr/>
+        <w:t>Project Risks</w:t>
+      </w:r>
+    </w:p>
+    <w:p>
+      <w:pPr>
+        <w:pStyle w:val="Heading2"/>
+        <w:numPr>
+          <w:ilvl w:val="1"/>
+          <w:numId w:val="1"/>
+        </w:numPr>
+        <w:rPr/>
+      </w:pPr>
+      <w:bookmarkStart w:id="70" w:name="__RefHeading___Toc1917_2103244707"/>
       <w:bookmarkEnd w:id="70"/>
-      <w:r>
-        <w:rPr/>
-        <w:t>Project Risks</w:t>
-      </w:r>
-    </w:p>
-    <w:p>
-      <w:pPr>
-        <w:pStyle w:val="Heading3"/>
-        <w:numPr>
-          <w:ilvl w:val="2"/>
-          <w:numId w:val="4"/>
-        </w:numPr>
-        <w:ind w:left="720" w:hanging="0"/>
-        <w:jc w:val="both"/>
-        <w:rPr/>
-      </w:pPr>
-      <w:bookmarkStart w:id="71" w:name="__RefHeading___Toc1917_2103244707"/>
-      <w:bookmarkEnd w:id="71"/>
       <w:r>
         <w:rPr/>
         <w:t>Overiew</w:t>
@@ -4865,125 +4996,118 @@
     </w:p>
     <w:p>
       <w:pPr>
-        <w:pStyle w:val="Heading3"/>
+        <w:pStyle w:val="Heading2"/>
         <w:numPr>
-          <w:ilvl w:val="2"/>
-          <w:numId w:val="4"/>
+          <w:ilvl w:val="1"/>
+          <w:numId w:val="1"/>
         </w:numPr>
-        <w:ind w:left="720" w:hanging="0"/>
-        <w:jc w:val="both"/>
-        <w:rPr/>
-      </w:pPr>
-      <w:bookmarkStart w:id="72" w:name="__RefHeading___Toc1919_2103244707"/>
+        <w:rPr/>
+      </w:pPr>
+      <w:bookmarkStart w:id="71" w:name="__RefHeading___Toc1919_2103244707"/>
+      <w:bookmarkEnd w:id="71"/>
+      <w:r>
+        <w:rPr/>
+        <w:t>Task Overflow</w:t>
+      </w:r>
+    </w:p>
+    <w:p>
+      <w:pPr>
+        <w:pStyle w:val="Normal"/>
+        <w:jc w:val="both"/>
+        <w:rPr/>
+      </w:pPr>
+      <w:r>
+        <w:rPr/>
+        <w:t>Task overflow is extremely common within software development. This overflow usually occurs due one—or both—of two reasons: Unrealistic time assignment to individual tasks; And inability to overcome sub-tasks.</w:t>
+      </w:r>
+    </w:p>
+    <w:p>
+      <w:pPr>
+        <w:pStyle w:val="Normal"/>
+        <w:jc w:val="both"/>
+        <w:rPr/>
+      </w:pPr>
+      <w:r>
+        <w:rPr/>
+        <w:t>To combat these, tasks shall be allocated time that far surpasses the approximate task completion time, ensuring that if a task takes longer than expected or problems occur within sub-tasks—as is the case quite often within software development—then said time allocation will provide a time-period to complete them.</w:t>
+      </w:r>
+    </w:p>
+    <w:p>
+      <w:pPr>
+        <w:pStyle w:val="Heading2"/>
+        <w:numPr>
+          <w:ilvl w:val="1"/>
+          <w:numId w:val="1"/>
+        </w:numPr>
+        <w:rPr/>
+      </w:pPr>
+      <w:bookmarkStart w:id="72" w:name="__RefHeading___Toc1037_1941171729"/>
       <w:bookmarkEnd w:id="72"/>
       <w:r>
         <w:rPr/>
-        <w:t>Task Overflow</w:t>
-      </w:r>
-    </w:p>
-    <w:p>
-      <w:pPr>
-        <w:pStyle w:val="Normal"/>
-        <w:jc w:val="both"/>
-        <w:rPr/>
-      </w:pPr>
-      <w:r>
-        <w:rPr/>
-        <w:t>Task overflow is extremely common within software development. This overflow usually occurs due one—or both—of two reasons: Unrealistic time assignment to individual tasks; And inability to overcome sub-tasks.</w:t>
-      </w:r>
-    </w:p>
-    <w:p>
-      <w:pPr>
-        <w:pStyle w:val="Normal"/>
-        <w:jc w:val="both"/>
-        <w:rPr/>
-      </w:pPr>
-      <w:r>
-        <w:rPr/>
-        <w:t>To combat these, tasks shall be allocated time that far surpasses the approximate task completion time, ensuring that if a task takes longer than expected or problems occur within sub-tasks—as is the case quite often within software development—then said time allocation will provide a time-period to complete them.</w:t>
-      </w:r>
-    </w:p>
-    <w:p>
-      <w:pPr>
-        <w:pStyle w:val="Heading3"/>
+        <w:t>Implementation Language Knowledge</w:t>
+      </w:r>
+    </w:p>
+    <w:p>
+      <w:pPr>
+        <w:pStyle w:val="Normal"/>
+        <w:jc w:val="both"/>
+        <w:rPr/>
+      </w:pPr>
+      <w:r>
+        <w:rPr/>
+        <w:t>Due to the writing of the DSL interpreter in Haskell, there is a possibility that a lack of Haskell- and functional programming-specific may cause some issues. To combat this, there will be frequent communication with the project supervisor—an individual who has vast knowledge of functional programming and specifically Haskell—whereby guidance should provide the ability to overcome such problems.</w:t>
+      </w:r>
+    </w:p>
+    <w:p>
+      <w:pPr>
+        <w:pStyle w:val="Normal"/>
+        <w:jc w:val="both"/>
+        <w:rPr/>
+      </w:pPr>
+      <w:r>
+        <w:rPr/>
+        <w:t>However, if this becomes a big problem early on within the implementation phase, Haskell could possibly be replaced by something simpler, something quicker to develop in, something that the developer has more knowledge about.</w:t>
+      </w:r>
+    </w:p>
+    <w:p>
+      <w:pPr>
+        <w:pStyle w:val="Heading2"/>
         <w:numPr>
-          <w:ilvl w:val="2"/>
-          <w:numId w:val="4"/>
+          <w:ilvl w:val="1"/>
+          <w:numId w:val="1"/>
         </w:numPr>
-        <w:ind w:left="720" w:hanging="0"/>
-        <w:rPr/>
-      </w:pPr>
-      <w:bookmarkStart w:id="73" w:name="__RefHeading___Toc1037_1941171729"/>
+        <w:rPr/>
+      </w:pPr>
+      <w:bookmarkStart w:id="73" w:name="__RefHeading___Toc1921_2103244707"/>
       <w:bookmarkEnd w:id="73"/>
       <w:r>
         <w:rPr/>
-        <w:t>Implementation Language Knowledge</w:t>
-      </w:r>
-    </w:p>
-    <w:p>
-      <w:pPr>
-        <w:pStyle w:val="Normal"/>
-        <w:jc w:val="both"/>
-        <w:rPr/>
-      </w:pPr>
-      <w:r>
-        <w:rPr/>
-        <w:t>Due to the writing of the DSL interpreter in Haskell, there is a possibility that a lack of Haskell- and functional programming-specific may cause some issues. To combat this, there will be frequent communication with the project supervisor—an individual who has vast knowledge of functional programming and specifically Haskell—whereby guidance should provide the ability to overcome such problems.</w:t>
-      </w:r>
-    </w:p>
-    <w:p>
-      <w:pPr>
-        <w:pStyle w:val="Normal"/>
-        <w:jc w:val="both"/>
-        <w:rPr/>
-      </w:pPr>
-      <w:r>
-        <w:rPr/>
-        <w:t>However, if this becomes a big problem early on within the implementation phase, Haskell could possibly be replaced by something simpler, something quicker to develop in, something that the developer has more knowledge about.</w:t>
-      </w:r>
-    </w:p>
-    <w:p>
-      <w:pPr>
-        <w:pStyle w:val="Heading3"/>
+        <w:t>Data Destruction</w:t>
+      </w:r>
+    </w:p>
+    <w:p>
+      <w:pPr>
+        <w:pStyle w:val="Normal"/>
+        <w:jc w:val="both"/>
+        <w:rPr/>
+      </w:pPr>
+      <w:r>
+        <w:rPr/>
+        <w:t>Data destruction exists in many forms, such as corruption, failure to save files, hardware fault, accidental power-off, and more. Within this project, the primary potential data desctruction refers to a hardware fault. To combat this (and other potential descruction), the project updates will daily be backed-up to two places: the cloud, and an external hard drive. Ergo, if a hardware fault occurs, there will be the ability to restore data that is at most one day old.</w:t>
+      </w:r>
+    </w:p>
+    <w:p>
+      <w:pPr>
+        <w:pStyle w:val="Heading2"/>
         <w:numPr>
-          <w:ilvl w:val="2"/>
-          <w:numId w:val="4"/>
+          <w:ilvl w:val="1"/>
+          <w:numId w:val="1"/>
         </w:numPr>
-        <w:ind w:left="720" w:hanging="0"/>
-        <w:jc w:val="both"/>
-        <w:rPr/>
-      </w:pPr>
-      <w:bookmarkStart w:id="74" w:name="__RefHeading___Toc1921_2103244707"/>
+        <w:rPr/>
+      </w:pPr>
+      <w:bookmarkStart w:id="74" w:name="__RefHeading___Toc1923_2103244707"/>
       <w:bookmarkEnd w:id="74"/>
-      <w:r>
-        <w:rPr/>
-        <w:t>Data Destruction</w:t>
-      </w:r>
-    </w:p>
-    <w:p>
-      <w:pPr>
-        <w:pStyle w:val="Normal"/>
-        <w:jc w:val="both"/>
-        <w:rPr/>
-      </w:pPr>
-      <w:r>
-        <w:rPr/>
-        <w:t>Data destruction exists in many forms, such as corruption, failure to save files, hardware fault, accidental power-off, and more. Within this project, the primary potential data desctruction refers to a hardware fault. To combat this (and other potential descruction), the project updates will daily be backed-up to two places: the cloud, and an external hard drive. Ergo, if a hardware fault occurs, there will be the ability to restore data that is at most one day old.</w:t>
-      </w:r>
-    </w:p>
-    <w:p>
-      <w:pPr>
-        <w:pStyle w:val="Heading3"/>
-        <w:numPr>
-          <w:ilvl w:val="2"/>
-          <w:numId w:val="4"/>
-        </w:numPr>
-        <w:ind w:left="720" w:hanging="0"/>
-        <w:jc w:val="both"/>
-        <w:rPr/>
-      </w:pPr>
-      <w:bookmarkStart w:id="75" w:name="__RefHeading___Toc1923_2103244707"/>
-      <w:bookmarkEnd w:id="75"/>
       <w:r>
         <w:rPr/>
         <w:t>Project Member Propensities</w:t>
@@ -5004,16 +5128,15 @@
     </w:p>
     <w:p>
       <w:pPr>
-        <w:pStyle w:val="Heading2"/>
+        <w:pStyle w:val="Heading1"/>
         <w:numPr>
-          <w:ilvl w:val="1"/>
-          <w:numId w:val="4"/>
+          <w:ilvl w:val="0"/>
+          <w:numId w:val="1"/>
         </w:numPr>
-        <w:jc w:val="both"/>
-        <w:rPr/>
-      </w:pPr>
-      <w:bookmarkStart w:id="76" w:name="__RefHeading___Toc1925_2103244707"/>
-      <w:bookmarkEnd w:id="76"/>
+        <w:rPr/>
+      </w:pPr>
+      <w:bookmarkStart w:id="75" w:name="__RefHeading___Toc1925_2103244707"/>
+      <w:bookmarkEnd w:id="75"/>
       <w:r>
         <w:rPr/>
         <w:t>Gantt Chart</w:t>
@@ -5088,6 +5211,7 @@
     <w:p>
       <w:pPr>
         <w:pStyle w:val="Normal"/>
+        <w:jc w:val="center"/>
         <w:rPr/>
       </w:pPr>
       <w:r>
@@ -5097,7 +5221,38 @@
           <w:i/>
           <w:iCs/>
         </w:rPr>
-        <w:t>(For a more graphical view, please see Appendix A)</w:t>
+        <w:t>(</w:t>
+      </w:r>
+      <w:r>
+        <w:rPr>
+          <w:b/>
+          <w:bCs/>
+          <w:i/>
+          <w:iCs/>
+        </w:rPr>
+        <w:t>Figure 1 … .. . .. here).</w:t>
+      </w:r>
+    </w:p>
+    <w:p>
+      <w:pPr>
+        <w:pStyle w:val="Normal"/>
+        <w:rPr>
+          <w:b w:val="false"/>
+          <w:b w:val="false"/>
+          <w:bCs w:val="false"/>
+          <w:i w:val="false"/>
+          <w:i w:val="false"/>
+          <w:iCs w:val="false"/>
+        </w:rPr>
+      </w:pPr>
+      <w:r>
+        <w:rPr>
+          <w:b w:val="false"/>
+          <w:bCs w:val="false"/>
+          <w:i w:val="false"/>
+          <w:iCs w:val="false"/>
+        </w:rPr>
+        <w:t>For a graphical view of the Gantt Chart, see Appendix A.</w:t>
       </w:r>
     </w:p>
     <w:p>
@@ -5106,20 +5261,20 @@
         <w:ind w:left="431" w:hanging="431"/>
         <w:rPr/>
       </w:pPr>
-      <w:bookmarkStart w:id="77" w:name="_Toc310505517"/>
+      <w:bookmarkStart w:id="76" w:name="_Toc310505517"/>
+      <w:bookmarkEnd w:id="76"/>
+      <w:r>
+        <w:rPr/>
+        <w:t>CHAPTER 4</w:t>
+      </w:r>
+    </w:p>
+    <w:p>
+      <w:pPr>
+        <w:pStyle w:val="CHAPTERHEADING"/>
+        <w:rPr/>
+      </w:pPr>
+      <w:bookmarkStart w:id="77" w:name="__RefHeading___Toc1491_386191692"/>
       <w:bookmarkEnd w:id="77"/>
-      <w:r>
-        <w:rPr/>
-        <w:t>CHAPTER 4</w:t>
-      </w:r>
-    </w:p>
-    <w:p>
-      <w:pPr>
-        <w:pStyle w:val="CHAPTERHEADING"/>
-        <w:rPr/>
-      </w:pPr>
-      <w:bookmarkStart w:id="78" w:name="__RefHeading___Toc1491_386191692"/>
-      <w:bookmarkEnd w:id="78"/>
       <w:r>
         <w:rPr/>
         <w:t>IMPLEMENTATION</w:t>
@@ -5130,12 +5285,12 @@
         <w:pStyle w:val="Heading1"/>
         <w:numPr>
           <w:ilvl w:val="0"/>
-          <w:numId w:val="5"/>
+          <w:numId w:val="20"/>
         </w:numPr>
         <w:rPr/>
       </w:pPr>
-      <w:bookmarkStart w:id="79" w:name="__RefHeading___Toc2568_1488950273"/>
-      <w:bookmarkEnd w:id="79"/>
+      <w:bookmarkStart w:id="78" w:name="__RefHeading___Toc2568_1488950273"/>
+      <w:bookmarkEnd w:id="78"/>
       <w:r>
         <w:rPr/>
         <w:t>Software Development Life-Cycle</w:t>
@@ -5205,8 +5360,8 @@
         </w:numPr>
         <w:rPr/>
       </w:pPr>
-      <w:bookmarkStart w:id="80" w:name="__RefHeading___Toc1039_1941171729"/>
-      <w:bookmarkEnd w:id="80"/>
+      <w:bookmarkStart w:id="79" w:name="__RefHeading___Toc1039_1941171729"/>
+      <w:bookmarkEnd w:id="79"/>
       <w:r>
         <w:rPr/>
         <w:t>Language Design</w:t>
@@ -5217,58 +5372,58 @@
         <w:pStyle w:val="Heading2"/>
         <w:numPr>
           <w:ilvl w:val="1"/>
-          <w:numId w:val="4"/>
+          <w:numId w:val="3"/>
         </w:numPr>
         <w:rPr/>
       </w:pPr>
-      <w:bookmarkStart w:id="81" w:name="__RefHeading___Toc1041_1941171729"/>
+      <w:bookmarkStart w:id="80" w:name="__RefHeading___Toc1041_1941171729"/>
+      <w:bookmarkEnd w:id="80"/>
+      <w:r>
+        <w:rPr/>
+        <w:t>Syntax</w:t>
+      </w:r>
+    </w:p>
+    <w:p>
+      <w:pPr>
+        <w:pStyle w:val="Normal"/>
+        <w:jc w:val="both"/>
+        <w:rPr/>
+      </w:pPr>
+      <w:r>
+        <w:rPr/>
+        <w:t xml:space="preserve">Intentionally, the DSL syntax style correlated quite closely with that of the already existing, niche and functional language Lisp. Beaten only by Fortran, Lisp is the second-oldest high-level programming language whose use is still fairly vast, even today: the Tiobe Index—a popular website used to detail the popularity of programming languages—ranks Lisp as #21, beating the increasingly popular D Language and Scala. </w:t>
+      </w:r>
+    </w:p>
+    <w:p>
+      <w:pPr>
+        <w:pStyle w:val="Normal"/>
+        <w:jc w:val="both"/>
+        <w:rPr/>
+      </w:pPr>
+      <w:r>
+        <w:rPr/>
+        <w:t>Lisp pioneered, amongst other ideas, tree data structures, and thus it was this reason plus two more that it was discerned a suitable syntactic style for this particular DSL: Firstly, assuming code is written with illuminating spaces and carriage returns, the syntax is very readable; And secondly, the syntax itself is inherently and aesthetically beautiful. The parenthesized prefix notation—which enforces the pseudo-rule that everything (statement, expressions) are lists—is elegant, and minimizes the necessity to learn other starting and termination symbols for expressions and statements themselves.</w:t>
+      </w:r>
+    </w:p>
+    <w:p>
+      <w:pPr>
+        <w:pStyle w:val="Normal"/>
+        <w:jc w:val="both"/>
+        <w:rPr/>
+      </w:pPr>
+      <w:r>
+        <w:rPr/>
+        <w:t>When thinking of language grammar, it is best to formalise a Context-Free Grammar (CFG), which is, essentially, a set of rules such that all possible code written within the language can be “reduced independent of the symbols to its left and right in the text” (McKeeman, 2007).</w:t>
+      </w:r>
+    </w:p>
+    <w:p>
+      <w:pPr>
+        <w:pStyle w:val="Normal"/>
+        <w:jc w:val="both"/>
+        <w:rPr/>
+      </w:pPr>
+      <w:bookmarkStart w:id="81" w:name="__DdeLink__997_428366630"/>
       <w:bookmarkEnd w:id="81"/>
-      <w:r>
-        <w:rPr/>
-        <w:t>Syntax</w:t>
-      </w:r>
-    </w:p>
-    <w:p>
-      <w:pPr>
-        <w:pStyle w:val="Normal"/>
-        <w:jc w:val="both"/>
-        <w:rPr/>
-      </w:pPr>
-      <w:r>
-        <w:rPr/>
-        <w:t xml:space="preserve">Intentionally, the DSL syntax style correlated quite closely with that of the already existing, niche and functional language Lisp. Beaten only by Fortran, Lisp is the second-oldest high-level programming language whose use is still fairly vast, even today: the Tiobe Index—a popular website used to detail the popularity of programming languages—ranks Lisp as #21, beating the increasingly popular D Language and Scala. </w:t>
-      </w:r>
-    </w:p>
-    <w:p>
-      <w:pPr>
-        <w:pStyle w:val="Normal"/>
-        <w:jc w:val="both"/>
-        <w:rPr/>
-      </w:pPr>
-      <w:r>
-        <w:rPr/>
-        <w:t>Lisp pioneered, amongst other ideas, tree data structures, and thus it was this reason plus two more that it was discerned a suitable syntactic style for this particular DSL: Firstly, assuming code is written with illuminating spaces and carriage returns, the syntax is very readable; And secondly, the syntax itself is inherently and aesthetically beautiful. The parenthesized prefix notation—which enforces the pseudo-rule that everything (statement, expressions) are lists—is elegant, and minimizes the necessity to learn other starting and termination symbols for expressions and statements themselves.</w:t>
-      </w:r>
-    </w:p>
-    <w:p>
-      <w:pPr>
-        <w:pStyle w:val="Normal"/>
-        <w:jc w:val="both"/>
-        <w:rPr/>
-      </w:pPr>
-      <w:r>
-        <w:rPr/>
-        <w:t>When thinking of language grammar, it is best to formalise a Context-Free Grammar (CFG), which is, essentially, a set of rules such that all possible code written within the language can be “reduced independent of the symbols to its left and right in the text” (McKeeman, 2007).</w:t>
-      </w:r>
-    </w:p>
-    <w:p>
-      <w:pPr>
-        <w:pStyle w:val="Normal"/>
-        <w:jc w:val="both"/>
-        <w:rPr/>
-      </w:pPr>
-      <w:bookmarkStart w:id="82" w:name="__DdeLink__997_428366630"/>
-      <w:bookmarkEnd w:id="82"/>
       <w:r>
         <w:rPr/>
         <w:t>Backus-Naur Form (BNF), which is a mathematical way to formally define a programming language, uses CFG to negate ambiguity of the programming language that adheres to it. BNF states that, when given the rule:</w:t>
@@ -5606,15 +5761,7 @@
       </w:pPr>
       <w:r>
         <w:rPr/>
-        <w:t>exprConcat         ::= '(‘ concat expr</w:t>
-      </w:r>
-      <w:r>
-        <w:rPr/>
-        <w:t>+</w:t>
-      </w:r>
-      <w:r>
-        <w:rPr/>
-        <w:t xml:space="preserve"> ’)'</w:t>
+        <w:t>exprConcat         ::= '(‘ concat expr+ ’)'</w:t>
       </w:r>
     </w:p>
     <w:p>
@@ -6122,11 +6269,361 @@
         </w:numPr>
         <w:rPr/>
       </w:pPr>
-      <w:bookmarkStart w:id="83" w:name="__RefHeading___Toc1043_1941171729"/>
+      <w:bookmarkStart w:id="82" w:name="__RefHeading___Toc1043_1941171729"/>
+      <w:bookmarkEnd w:id="82"/>
+      <w:r>
+        <w:rPr/>
+        <w:t>Language Features</w:t>
+      </w:r>
+    </w:p>
+    <w:p>
+      <w:pPr>
+        <w:pStyle w:val="Heading2"/>
+        <w:numPr>
+          <w:ilvl w:val="1"/>
+          <w:numId w:val="3"/>
+        </w:numPr>
+        <w:rPr/>
+      </w:pPr>
+      <w:bookmarkStart w:id="83" w:name="__RefHeading___Toc1045_1941171729"/>
       <w:bookmarkEnd w:id="83"/>
       <w:r>
         <w:rPr/>
-        <w:t>Language Features</w:t>
+        <w:t>Overview</w:t>
+      </w:r>
+    </w:p>
+    <w:p>
+      <w:pPr>
+        <w:pStyle w:val="Normal"/>
+        <w:jc w:val="both"/>
+        <w:rPr/>
+      </w:pPr>
+      <w:r>
+        <w:rPr/>
+        <w:t>The features that exist within the DSL were partially determined when considering the formal grammar, although only a small subset. Initially, what the language needed were:</w:t>
+      </w:r>
+    </w:p>
+    <w:p>
+      <w:pPr>
+        <w:pStyle w:val="Normal"/>
+        <w:numPr>
+          <w:ilvl w:val="0"/>
+          <w:numId w:val="12"/>
+        </w:numPr>
+        <w:spacing w:lineRule="auto" w:line="360"/>
+        <w:jc w:val="both"/>
+        <w:rPr/>
+      </w:pPr>
+      <w:r>
+        <w:rPr/>
+        <w:t>Conditional statements; and</w:t>
+      </w:r>
+    </w:p>
+    <w:p>
+      <w:pPr>
+        <w:pStyle w:val="Normal"/>
+        <w:numPr>
+          <w:ilvl w:val="0"/>
+          <w:numId w:val="12"/>
+        </w:numPr>
+        <w:spacing w:lineRule="auto" w:line="360"/>
+        <w:jc w:val="both"/>
+        <w:rPr/>
+      </w:pPr>
+      <w:r>
+        <w:rPr/>
+        <w:t>Operator expressions.</w:t>
+      </w:r>
+    </w:p>
+    <w:p>
+      <w:pPr>
+        <w:pStyle w:val="Normal"/>
+        <w:jc w:val="both"/>
+        <w:rPr/>
+      </w:pPr>
+      <w:r>
+        <w:rPr/>
+        <w:t xml:space="preserve">Initially, the intention was to treat the entire DSL as a BST itself, and allow operations on the BST from within itself. For example, calling something like </w:t>
+      </w:r>
+      <w:r>
+        <w:rPr>
+          <w:i/>
+          <w:iCs/>
+        </w:rPr>
+        <w:t>update_parent</w:t>
+      </w:r>
+      <w:r>
+        <w:rPr>
+          <w:i w:val="false"/>
+          <w:iCs w:val="false"/>
+        </w:rPr>
+        <w:t xml:space="preserve"> would update the node that is currently being balanced—remember: the language was intended to define BST balancing algorithms; the actual BST balancing would be done within the backend.</w:t>
+      </w:r>
+    </w:p>
+    <w:p>
+      <w:pPr>
+        <w:pStyle w:val="Normal"/>
+        <w:jc w:val="both"/>
+        <w:rPr/>
+      </w:pPr>
+      <w:r>
+        <w:rPr>
+          <w:i w:val="false"/>
+          <w:iCs w:val="false"/>
+        </w:rPr>
+        <w:t>However, there were some complications with this: the inability to create variables, loops, etc—in essence, the inability for the DSL to function as an actual language—was difficult to accept, to acknowledge, conceptually. Thus, it was discerned relative early on that instead of approaching the DSL as though the source code existed as a BST itself, a fully-functional, basic programming language would be much better suited, and thus, a multitude of extra features were adopted.</w:t>
+      </w:r>
+    </w:p>
+    <w:p>
+      <w:pPr>
+        <w:pStyle w:val="Normal"/>
+        <w:jc w:val="both"/>
+        <w:rPr/>
+      </w:pPr>
+      <w:r>
+        <w:rPr>
+          <w:i w:val="false"/>
+          <w:iCs w:val="false"/>
+        </w:rPr>
+        <w:t>The full list of language features are:</w:t>
+      </w:r>
+    </w:p>
+    <w:p>
+      <w:pPr>
+        <w:pStyle w:val="Normal"/>
+        <w:numPr>
+          <w:ilvl w:val="0"/>
+          <w:numId w:val="13"/>
+        </w:numPr>
+        <w:spacing w:lineRule="auto" w:line="360"/>
+        <w:jc w:val="both"/>
+        <w:rPr>
+          <w:b/>
+          <w:b/>
+          <w:bCs/>
+        </w:rPr>
+      </w:pPr>
+      <w:r>
+        <w:rPr>
+          <w:b/>
+          <w:bCs/>
+          <w:i w:val="false"/>
+          <w:iCs w:val="false"/>
+        </w:rPr>
+        <w:t xml:space="preserve">Console Output: </w:t>
+      </w:r>
+      <w:r>
+        <w:rPr>
+          <w:b w:val="false"/>
+          <w:bCs w:val="false"/>
+          <w:i w:val="false"/>
+          <w:iCs w:val="false"/>
+        </w:rPr>
+        <w:t>outputting values to console.</w:t>
+      </w:r>
+    </w:p>
+    <w:p>
+      <w:pPr>
+        <w:pStyle w:val="Normal"/>
+        <w:numPr>
+          <w:ilvl w:val="0"/>
+          <w:numId w:val="13"/>
+        </w:numPr>
+        <w:spacing w:lineRule="auto" w:line="360"/>
+        <w:jc w:val="both"/>
+        <w:rPr>
+          <w:b/>
+          <w:b/>
+          <w:bCs/>
+        </w:rPr>
+      </w:pPr>
+      <w:r>
+        <w:rPr>
+          <w:b/>
+          <w:bCs/>
+          <w:i w:val="false"/>
+          <w:iCs w:val="false"/>
+        </w:rPr>
+        <w:t xml:space="preserve">Functions: </w:t>
+      </w:r>
+      <w:r>
+        <w:rPr>
+          <w:b w:val="false"/>
+          <w:bCs w:val="false"/>
+          <w:i w:val="false"/>
+          <w:iCs w:val="false"/>
+        </w:rPr>
+        <w:t>creating, defining and calling functions.</w:t>
+      </w:r>
+    </w:p>
+    <w:p>
+      <w:pPr>
+        <w:pStyle w:val="Normal"/>
+        <w:numPr>
+          <w:ilvl w:val="0"/>
+          <w:numId w:val="13"/>
+        </w:numPr>
+        <w:spacing w:lineRule="auto" w:line="360"/>
+        <w:jc w:val="both"/>
+        <w:rPr>
+          <w:b/>
+          <w:b/>
+          <w:bCs/>
+        </w:rPr>
+      </w:pPr>
+      <w:r>
+        <w:rPr>
+          <w:b/>
+          <w:bCs/>
+          <w:i w:val="false"/>
+          <w:iCs w:val="false"/>
+        </w:rPr>
+        <w:t xml:space="preserve">Variables: </w:t>
+      </w:r>
+      <w:r>
+        <w:rPr>
+          <w:b w:val="false"/>
+          <w:bCs w:val="false"/>
+          <w:i w:val="false"/>
+          <w:iCs w:val="false"/>
+        </w:rPr>
+        <w:t>creating, defining, modifying, and using declared variables.</w:t>
+      </w:r>
+    </w:p>
+    <w:p>
+      <w:pPr>
+        <w:pStyle w:val="Normal"/>
+        <w:numPr>
+          <w:ilvl w:val="0"/>
+          <w:numId w:val="13"/>
+        </w:numPr>
+        <w:spacing w:lineRule="auto" w:line="360"/>
+        <w:jc w:val="both"/>
+        <w:rPr>
+          <w:b/>
+          <w:b/>
+          <w:bCs/>
+        </w:rPr>
+      </w:pPr>
+      <w:r>
+        <w:rPr>
+          <w:b/>
+          <w:bCs/>
+          <w:i w:val="false"/>
+          <w:iCs w:val="false"/>
+        </w:rPr>
+        <w:t xml:space="preserve">Loops: </w:t>
+      </w:r>
+      <w:r>
+        <w:rPr>
+          <w:b w:val="false"/>
+          <w:bCs w:val="false"/>
+          <w:i w:val="false"/>
+          <w:iCs w:val="false"/>
+        </w:rPr>
+        <w:t>creating and defining the behaviour of two distinct loops.</w:t>
+      </w:r>
+    </w:p>
+    <w:p>
+      <w:pPr>
+        <w:pStyle w:val="Normal"/>
+        <w:numPr>
+          <w:ilvl w:val="0"/>
+          <w:numId w:val="13"/>
+        </w:numPr>
+        <w:spacing w:lineRule="auto" w:line="360"/>
+        <w:jc w:val="both"/>
+        <w:rPr>
+          <w:b/>
+          <w:b/>
+          <w:bCs/>
+        </w:rPr>
+      </w:pPr>
+      <w:r>
+        <w:rPr>
+          <w:b/>
+          <w:bCs/>
+          <w:i w:val="false"/>
+          <w:iCs w:val="false"/>
+        </w:rPr>
+        <w:t xml:space="preserve">If / Else: </w:t>
+      </w:r>
+      <w:r>
+        <w:rPr>
+          <w:b w:val="false"/>
+          <w:bCs w:val="false"/>
+          <w:i w:val="false"/>
+          <w:iCs w:val="false"/>
+        </w:rPr>
+        <w:t>execute expressions based on satisfying a condition.</w:t>
+      </w:r>
+    </w:p>
+    <w:p>
+      <w:pPr>
+        <w:pStyle w:val="Normal"/>
+        <w:numPr>
+          <w:ilvl w:val="0"/>
+          <w:numId w:val="13"/>
+        </w:numPr>
+        <w:spacing w:lineRule="auto" w:line="360"/>
+        <w:jc w:val="both"/>
+        <w:rPr>
+          <w:b/>
+          <w:b/>
+          <w:bCs/>
+        </w:rPr>
+      </w:pPr>
+      <w:r>
+        <w:rPr>
+          <w:b/>
+          <w:bCs/>
+          <w:i w:val="false"/>
+          <w:iCs w:val="false"/>
+        </w:rPr>
+        <w:t xml:space="preserve">Arithemetic Expressions: </w:t>
+      </w:r>
+      <w:r>
+        <w:rPr>
+          <w:b w:val="false"/>
+          <w:bCs w:val="false"/>
+          <w:i w:val="false"/>
+          <w:iCs w:val="false"/>
+        </w:rPr>
+        <w:t>mathematical expressions, such as multiplication, power, modulus, division, etc.</w:t>
+      </w:r>
+    </w:p>
+    <w:p>
+      <w:pPr>
+        <w:pStyle w:val="Normal"/>
+        <w:numPr>
+          <w:ilvl w:val="0"/>
+          <w:numId w:val="13"/>
+        </w:numPr>
+        <w:spacing w:lineRule="auto" w:line="360"/>
+        <w:jc w:val="both"/>
+        <w:rPr>
+          <w:b/>
+          <w:b/>
+          <w:bCs/>
+        </w:rPr>
+      </w:pPr>
+      <w:r>
+        <w:rPr>
+          <w:b/>
+          <w:bCs/>
+          <w:i w:val="false"/>
+          <w:iCs w:val="false"/>
+        </w:rPr>
+        <w:t xml:space="preserve">String Manipulation: </w:t>
+      </w:r>
+      <w:r>
+        <w:rPr>
+          <w:b w:val="false"/>
+          <w:bCs w:val="false"/>
+          <w:i w:val="false"/>
+          <w:iCs w:val="false"/>
+        </w:rPr>
+        <w:t>obtaining a string length, and concatenating string</w:t>
       </w:r>
     </w:p>
     <w:p>
@@ -6136,361 +6633,11 @@
           <w:ilvl w:val="1"/>
           <w:numId w:val="2"/>
         </w:numPr>
-        <w:rPr/>
-      </w:pPr>
-      <w:bookmarkStart w:id="84" w:name="__RefHeading___Toc1045_1941171729"/>
+        <w:jc w:val="both"/>
+        <w:rPr/>
+      </w:pPr>
+      <w:bookmarkStart w:id="84" w:name="__RefHeading___Toc1047_1941171729"/>
       <w:bookmarkEnd w:id="84"/>
-      <w:r>
-        <w:rPr/>
-        <w:t>Overview</w:t>
-      </w:r>
-    </w:p>
-    <w:p>
-      <w:pPr>
-        <w:pStyle w:val="Normal"/>
-        <w:jc w:val="both"/>
-        <w:rPr/>
-      </w:pPr>
-      <w:r>
-        <w:rPr/>
-        <w:t>The features that exist within the DSL were partially determined when considering the formal grammar, although only a small subset. Initially, what the language needed were:</w:t>
-      </w:r>
-    </w:p>
-    <w:p>
-      <w:pPr>
-        <w:pStyle w:val="Normal"/>
-        <w:numPr>
-          <w:ilvl w:val="0"/>
-          <w:numId w:val="12"/>
-        </w:numPr>
-        <w:spacing w:lineRule="auto" w:line="360"/>
-        <w:jc w:val="both"/>
-        <w:rPr/>
-      </w:pPr>
-      <w:r>
-        <w:rPr/>
-        <w:t>Conditional statements; and</w:t>
-      </w:r>
-    </w:p>
-    <w:p>
-      <w:pPr>
-        <w:pStyle w:val="Normal"/>
-        <w:numPr>
-          <w:ilvl w:val="0"/>
-          <w:numId w:val="12"/>
-        </w:numPr>
-        <w:spacing w:lineRule="auto" w:line="360"/>
-        <w:jc w:val="both"/>
-        <w:rPr/>
-      </w:pPr>
-      <w:r>
-        <w:rPr/>
-        <w:t>Operator expressions.</w:t>
-      </w:r>
-    </w:p>
-    <w:p>
-      <w:pPr>
-        <w:pStyle w:val="Normal"/>
-        <w:jc w:val="both"/>
-        <w:rPr/>
-      </w:pPr>
-      <w:r>
-        <w:rPr/>
-        <w:t xml:space="preserve">Initially, the intention was to treat the entire DSL as a BST itself, and allow operations on the BST from within itself. For example, calling something like </w:t>
-      </w:r>
-      <w:r>
-        <w:rPr>
-          <w:i/>
-          <w:iCs/>
-        </w:rPr>
-        <w:t>update_parent</w:t>
-      </w:r>
-      <w:r>
-        <w:rPr>
-          <w:i w:val="false"/>
-          <w:iCs w:val="false"/>
-        </w:rPr>
-        <w:t xml:space="preserve"> would update the node that is currently being balanced—remember: the language was intended to define BST balancing algorithms; the actual BST balancing would be done within the backend.</w:t>
-      </w:r>
-    </w:p>
-    <w:p>
-      <w:pPr>
-        <w:pStyle w:val="Normal"/>
-        <w:jc w:val="both"/>
-        <w:rPr/>
-      </w:pPr>
-      <w:r>
-        <w:rPr>
-          <w:i w:val="false"/>
-          <w:iCs w:val="false"/>
-        </w:rPr>
-        <w:t>However, there were some complications with this: the inability to create variables, loops, etc—in essence, the inability for the DSL to function as an actual language—was difficult to accept, to acknowledge, conceptually. Thus, it was discerned relative early on that instead of approaching the DSL as though the source code existed as a BST itself, a fully-functional, basic programming language would be much better suited, and thus, a multitude of extra features were adopted.</w:t>
-      </w:r>
-    </w:p>
-    <w:p>
-      <w:pPr>
-        <w:pStyle w:val="Normal"/>
-        <w:jc w:val="both"/>
-        <w:rPr/>
-      </w:pPr>
-      <w:r>
-        <w:rPr>
-          <w:i w:val="false"/>
-          <w:iCs w:val="false"/>
-        </w:rPr>
-        <w:t>The full list of language features are:</w:t>
-      </w:r>
-    </w:p>
-    <w:p>
-      <w:pPr>
-        <w:pStyle w:val="Normal"/>
-        <w:numPr>
-          <w:ilvl w:val="0"/>
-          <w:numId w:val="13"/>
-        </w:numPr>
-        <w:spacing w:lineRule="auto" w:line="360"/>
-        <w:jc w:val="both"/>
-        <w:rPr>
-          <w:b/>
-          <w:b/>
-          <w:bCs/>
-        </w:rPr>
-      </w:pPr>
-      <w:r>
-        <w:rPr>
-          <w:b/>
-          <w:bCs/>
-          <w:i w:val="false"/>
-          <w:iCs w:val="false"/>
-        </w:rPr>
-        <w:t xml:space="preserve">Console Output: </w:t>
-      </w:r>
-      <w:r>
-        <w:rPr>
-          <w:b w:val="false"/>
-          <w:bCs w:val="false"/>
-          <w:i w:val="false"/>
-          <w:iCs w:val="false"/>
-        </w:rPr>
-        <w:t>outputting values to console.</w:t>
-      </w:r>
-    </w:p>
-    <w:p>
-      <w:pPr>
-        <w:pStyle w:val="Normal"/>
-        <w:numPr>
-          <w:ilvl w:val="0"/>
-          <w:numId w:val="13"/>
-        </w:numPr>
-        <w:spacing w:lineRule="auto" w:line="360"/>
-        <w:jc w:val="both"/>
-        <w:rPr>
-          <w:b/>
-          <w:b/>
-          <w:bCs/>
-        </w:rPr>
-      </w:pPr>
-      <w:r>
-        <w:rPr>
-          <w:b/>
-          <w:bCs/>
-          <w:i w:val="false"/>
-          <w:iCs w:val="false"/>
-        </w:rPr>
-        <w:t xml:space="preserve">Functions: </w:t>
-      </w:r>
-      <w:r>
-        <w:rPr>
-          <w:b w:val="false"/>
-          <w:bCs w:val="false"/>
-          <w:i w:val="false"/>
-          <w:iCs w:val="false"/>
-        </w:rPr>
-        <w:t>creating, defining and calling functions.</w:t>
-      </w:r>
-    </w:p>
-    <w:p>
-      <w:pPr>
-        <w:pStyle w:val="Normal"/>
-        <w:numPr>
-          <w:ilvl w:val="0"/>
-          <w:numId w:val="13"/>
-        </w:numPr>
-        <w:spacing w:lineRule="auto" w:line="360"/>
-        <w:jc w:val="both"/>
-        <w:rPr>
-          <w:b/>
-          <w:b/>
-          <w:bCs/>
-        </w:rPr>
-      </w:pPr>
-      <w:r>
-        <w:rPr>
-          <w:b/>
-          <w:bCs/>
-          <w:i w:val="false"/>
-          <w:iCs w:val="false"/>
-        </w:rPr>
-        <w:t xml:space="preserve">Variables: </w:t>
-      </w:r>
-      <w:r>
-        <w:rPr>
-          <w:b w:val="false"/>
-          <w:bCs w:val="false"/>
-          <w:i w:val="false"/>
-          <w:iCs w:val="false"/>
-        </w:rPr>
-        <w:t>creating, defining, modifying, and using declared variables.</w:t>
-      </w:r>
-    </w:p>
-    <w:p>
-      <w:pPr>
-        <w:pStyle w:val="Normal"/>
-        <w:numPr>
-          <w:ilvl w:val="0"/>
-          <w:numId w:val="13"/>
-        </w:numPr>
-        <w:spacing w:lineRule="auto" w:line="360"/>
-        <w:jc w:val="both"/>
-        <w:rPr>
-          <w:b/>
-          <w:b/>
-          <w:bCs/>
-        </w:rPr>
-      </w:pPr>
-      <w:r>
-        <w:rPr>
-          <w:b/>
-          <w:bCs/>
-          <w:i w:val="false"/>
-          <w:iCs w:val="false"/>
-        </w:rPr>
-        <w:t xml:space="preserve">Loops: </w:t>
-      </w:r>
-      <w:r>
-        <w:rPr>
-          <w:b w:val="false"/>
-          <w:bCs w:val="false"/>
-          <w:i w:val="false"/>
-          <w:iCs w:val="false"/>
-        </w:rPr>
-        <w:t>creating and defining the behaviour of two distinct loops.</w:t>
-      </w:r>
-    </w:p>
-    <w:p>
-      <w:pPr>
-        <w:pStyle w:val="Normal"/>
-        <w:numPr>
-          <w:ilvl w:val="0"/>
-          <w:numId w:val="13"/>
-        </w:numPr>
-        <w:spacing w:lineRule="auto" w:line="360"/>
-        <w:jc w:val="both"/>
-        <w:rPr>
-          <w:b/>
-          <w:b/>
-          <w:bCs/>
-        </w:rPr>
-      </w:pPr>
-      <w:r>
-        <w:rPr>
-          <w:b/>
-          <w:bCs/>
-          <w:i w:val="false"/>
-          <w:iCs w:val="false"/>
-        </w:rPr>
-        <w:t xml:space="preserve">If / Else: </w:t>
-      </w:r>
-      <w:r>
-        <w:rPr>
-          <w:b w:val="false"/>
-          <w:bCs w:val="false"/>
-          <w:i w:val="false"/>
-          <w:iCs w:val="false"/>
-        </w:rPr>
-        <w:t>execute expressions based on satisfying a condition.</w:t>
-      </w:r>
-    </w:p>
-    <w:p>
-      <w:pPr>
-        <w:pStyle w:val="Normal"/>
-        <w:numPr>
-          <w:ilvl w:val="0"/>
-          <w:numId w:val="13"/>
-        </w:numPr>
-        <w:spacing w:lineRule="auto" w:line="360"/>
-        <w:jc w:val="both"/>
-        <w:rPr>
-          <w:b/>
-          <w:b/>
-          <w:bCs/>
-        </w:rPr>
-      </w:pPr>
-      <w:r>
-        <w:rPr>
-          <w:b/>
-          <w:bCs/>
-          <w:i w:val="false"/>
-          <w:iCs w:val="false"/>
-        </w:rPr>
-        <w:t xml:space="preserve">Arithemetic Expressions: </w:t>
-      </w:r>
-      <w:r>
-        <w:rPr>
-          <w:b w:val="false"/>
-          <w:bCs w:val="false"/>
-          <w:i w:val="false"/>
-          <w:iCs w:val="false"/>
-        </w:rPr>
-        <w:t>mathematical expressions, such as multiplication, power, modulus, division, etc.</w:t>
-      </w:r>
-    </w:p>
-    <w:p>
-      <w:pPr>
-        <w:pStyle w:val="Normal"/>
-        <w:numPr>
-          <w:ilvl w:val="0"/>
-          <w:numId w:val="13"/>
-        </w:numPr>
-        <w:spacing w:lineRule="auto" w:line="360"/>
-        <w:jc w:val="both"/>
-        <w:rPr>
-          <w:b/>
-          <w:b/>
-          <w:bCs/>
-        </w:rPr>
-      </w:pPr>
-      <w:r>
-        <w:rPr>
-          <w:b/>
-          <w:bCs/>
-          <w:i w:val="false"/>
-          <w:iCs w:val="false"/>
-        </w:rPr>
-        <w:t xml:space="preserve">String Manipulation: </w:t>
-      </w:r>
-      <w:r>
-        <w:rPr>
-          <w:b w:val="false"/>
-          <w:bCs w:val="false"/>
-          <w:i w:val="false"/>
-          <w:iCs w:val="false"/>
-        </w:rPr>
-        <w:t>obtaining a string length, and concatenating string</w:t>
-      </w:r>
-    </w:p>
-    <w:p>
-      <w:pPr>
-        <w:pStyle w:val="Heading2"/>
-        <w:numPr>
-          <w:ilvl w:val="1"/>
-          <w:numId w:val="2"/>
-        </w:numPr>
-        <w:jc w:val="both"/>
-        <w:rPr/>
-      </w:pPr>
-      <w:bookmarkStart w:id="85" w:name="__RefHeading___Toc1047_1941171729"/>
-      <w:bookmarkEnd w:id="85"/>
       <w:r>
         <w:rPr/>
         <w:t>Feature Implementation</w:t>
@@ -6507,8 +6654,8 @@
         <w:jc w:val="both"/>
         <w:rPr/>
       </w:pPr>
-      <w:bookmarkStart w:id="86" w:name="__RefHeading___Toc1049_1941171729"/>
-      <w:bookmarkEnd w:id="86"/>
+      <w:bookmarkStart w:id="85" w:name="__RefHeading___Toc1049_1941171729"/>
+      <w:bookmarkEnd w:id="85"/>
       <w:r>
         <w:rPr/>
         <w:t>Console Output</w:t>
@@ -6802,8 +6949,8 @@
         <w:jc w:val="both"/>
         <w:rPr/>
       </w:pPr>
-      <w:bookmarkStart w:id="87" w:name="__RefHeading___Toc1051_1941171729"/>
-      <w:bookmarkEnd w:id="87"/>
+      <w:bookmarkStart w:id="86" w:name="__RefHeading___Toc1051_1941171729"/>
+      <w:bookmarkEnd w:id="86"/>
       <w:r>
         <w:rPr/>
         <w:t>Functions</w:t>
@@ -7098,7 +7245,10 @@
         </w:rPr>
       </w:pPr>
       <w:r>
-        <w:rPr/>
+        <w:rPr>
+          <w:b/>
+          <w:bCs/>
+        </w:rPr>
       </w:r>
     </w:p>
     <w:p>
@@ -7114,7 +7264,10 @@
         </w:rPr>
       </w:pPr>
       <w:r>
-        <w:rPr/>
+        <w:rPr>
+          <w:b/>
+          <w:bCs/>
+        </w:rPr>
       </w:r>
     </w:p>
     <w:p>
@@ -7130,7 +7283,10 @@
         </w:rPr>
       </w:pPr>
       <w:r>
-        <w:rPr/>
+        <w:rPr>
+          <w:b/>
+          <w:bCs/>
+        </w:rPr>
       </w:r>
     </w:p>
     <w:p>
@@ -7146,7 +7302,10 @@
         </w:rPr>
       </w:pPr>
       <w:r>
-        <w:rPr/>
+        <w:rPr>
+          <w:b/>
+          <w:bCs/>
+        </w:rPr>
       </w:r>
     </w:p>
     <w:p>
@@ -7750,8 +7909,8 @@
         <w:jc w:val="both"/>
         <w:rPr/>
       </w:pPr>
-      <w:bookmarkStart w:id="88" w:name="__RefHeading___Toc1053_1941171729"/>
-      <w:bookmarkEnd w:id="88"/>
+      <w:bookmarkStart w:id="87" w:name="__RefHeading___Toc1053_1941171729"/>
+      <w:bookmarkEnd w:id="87"/>
       <w:r>
         <w:rPr/>
         <w:t>Variables</w:t>
@@ -8033,8 +8192,8 @@
         <w:jc w:val="both"/>
         <w:rPr/>
       </w:pPr>
-      <w:bookmarkStart w:id="89" w:name="__RefHeading___Toc1374_1941171729"/>
-      <w:bookmarkEnd w:id="89"/>
+      <w:bookmarkStart w:id="88" w:name="__RefHeading___Toc1374_1941171729"/>
+      <w:bookmarkEnd w:id="88"/>
       <w:r>
         <w:rPr/>
         <w:t>Loops</w:t>
@@ -8547,8 +8706,8 @@
         <w:jc w:val="both"/>
         <w:rPr/>
       </w:pPr>
-      <w:bookmarkStart w:id="90" w:name="__RefHeading___Toc1376_1941171729"/>
-      <w:bookmarkEnd w:id="90"/>
+      <w:bookmarkStart w:id="89" w:name="__RefHeading___Toc1376_1941171729"/>
+      <w:bookmarkEnd w:id="89"/>
       <w:r>
         <w:rPr/>
         <w:t>If / Else</w:t>
@@ -8676,7 +8835,7 @@
           <w:bCs/>
         </w:rPr>
       </w:pPr>
-      <w:bookmarkStart w:id="91" w:name="__DdeLink__1367_1941171729"/>
+      <w:bookmarkStart w:id="90" w:name="__DdeLink__1367_1941171729"/>
       <w:r>
         <w:rPr>
           <w:b/>
@@ -8748,7 +8907,7 @@
         </w:rPr>
         <w:t>(“sqr 3 lt cube 2”))</w:t>
       </w:r>
-      <w:bookmarkEnd w:id="91"/>
+      <w:bookmarkEnd w:id="90"/>
       <w:r>
         <w:rPr>
           <w:b/>
@@ -8896,8 +9055,8 @@
         <w:jc w:val="both"/>
         <w:rPr/>
       </w:pPr>
-      <w:bookmarkStart w:id="92" w:name="__RefHeading___Toc1378_1941171729"/>
-      <w:bookmarkEnd w:id="92"/>
+      <w:bookmarkStart w:id="91" w:name="__RefHeading___Toc1378_1941171729"/>
+      <w:bookmarkEnd w:id="91"/>
       <w:r>
         <w:rPr/>
         <w:t>Arithmetic Expressions</w:t>
@@ -9222,8 +9381,8 @@
           <w:bCs/>
         </w:rPr>
       </w:pPr>
-      <w:bookmarkStart w:id="93" w:name="__DdeLink__1371_1941171729"/>
-      <w:bookmarkEnd w:id="93"/>
+      <w:bookmarkStart w:id="92" w:name="__DdeLink__1371_1941171729"/>
+      <w:bookmarkEnd w:id="92"/>
       <w:r>
         <w:rPr>
           <w:b/>
@@ -9374,8 +9533,8 @@
         <w:ind w:left="720" w:hanging="0"/>
         <w:rPr/>
       </w:pPr>
-      <w:bookmarkStart w:id="94" w:name="__RefHeading___Toc1380_1941171729"/>
-      <w:bookmarkEnd w:id="94"/>
+      <w:bookmarkStart w:id="93" w:name="__RefHeading___Toc1380_1941171729"/>
+      <w:bookmarkEnd w:id="93"/>
       <w:r>
         <w:rPr/>
         <w:t>String Manipulation</w:t>
@@ -10160,10 +10319,10 @@
         <w:pStyle w:val="CHAPTERHEADING"/>
         <w:rPr/>
       </w:pPr>
+      <w:bookmarkStart w:id="94" w:name="__RefHeading___Toc1493_386191692"/>
       <w:bookmarkStart w:id="95" w:name="_Toc310505521"/>
-      <w:bookmarkStart w:id="96" w:name="__RefHeading___Toc1493_386191692"/>
+      <w:bookmarkEnd w:id="94"/>
       <w:bookmarkEnd w:id="95"/>
-      <w:bookmarkEnd w:id="96"/>
       <w:r>
         <w:rPr/>
         <w:t>RESULTS / DISCUSSION</w:t>
@@ -10178,8 +10337,8 @@
         </w:numPr>
         <w:rPr/>
       </w:pPr>
-      <w:bookmarkStart w:id="97" w:name="__RefHeading___Toc2570_1488950273"/>
-      <w:bookmarkEnd w:id="97"/>
+      <w:bookmarkStart w:id="96" w:name="__RefHeading___Toc2570_1488950273"/>
+      <w:bookmarkEnd w:id="96"/>
       <w:r>
         <w:rPr/>
         <w:t>Overview</w:t>
@@ -10217,8 +10376,8 @@
         <w:jc w:val="both"/>
         <w:rPr/>
       </w:pPr>
-      <w:bookmarkStart w:id="98" w:name="__RefHeading___Toc1390_1815856678"/>
-      <w:bookmarkEnd w:id="98"/>
+      <w:bookmarkStart w:id="97" w:name="__RefHeading___Toc1390_1815856678"/>
+      <w:bookmarkEnd w:id="97"/>
       <w:r>
         <w:rPr/>
         <w:t>Analysis of the DSL as a General Programming Language</w:t>
@@ -10367,8 +10526,8 @@
         </w:numPr>
         <w:rPr/>
       </w:pPr>
-      <w:bookmarkStart w:id="99" w:name="__RefHeading___Toc1392_1815856678"/>
-      <w:bookmarkEnd w:id="99"/>
+      <w:bookmarkStart w:id="98" w:name="__RefHeading___Toc1392_1815856678"/>
+      <w:bookmarkEnd w:id="98"/>
       <w:r>
         <w:rPr/>
         <w:t>Analysis of the DSL as a BST Balancing Algorithm Environment</w:t>
@@ -10383,6 +10542,8 @@
         </w:numPr>
         <w:rPr/>
       </w:pPr>
+      <w:bookmarkStart w:id="99" w:name="__RefHeading___Toc1975_658953003"/>
+      <w:bookmarkEnd w:id="99"/>
       <w:r>
         <w:rPr/>
         <w:t>Overview</w:t>
@@ -10501,6 +10662,8 @@
         </w:numPr>
         <w:rPr/>
       </w:pPr>
+      <w:bookmarkStart w:id="100" w:name="__RefHeading___Toc1977_658953003"/>
+      <w:bookmarkEnd w:id="100"/>
       <w:r>
         <w:rPr/>
         <w:t>What Would the end Result Look Like?</w:t>
@@ -10764,8 +10927,8 @@
         <w:ind w:left="431" w:hanging="431"/>
         <w:rPr/>
       </w:pPr>
-      <w:bookmarkStart w:id="100" w:name="_Toc310505523"/>
-      <w:bookmarkEnd w:id="100"/>
+      <w:bookmarkStart w:id="101" w:name="_Toc310505523"/>
+      <w:bookmarkEnd w:id="101"/>
       <w:r>
         <w:rPr/>
         <w:t>CHAPTER 6</w:t>
@@ -10776,10 +10939,10 @@
         <w:pStyle w:val="CHAPTERHEADING"/>
         <w:rPr/>
       </w:pPr>
-      <w:bookmarkStart w:id="101" w:name="_Toc310505524"/>
       <w:bookmarkStart w:id="102" w:name="__RefHeading___Toc1495_386191692"/>
-      <w:bookmarkEnd w:id="101"/>
+      <w:bookmarkStart w:id="103" w:name="_Toc310505524"/>
       <w:bookmarkEnd w:id="102"/>
+      <w:bookmarkEnd w:id="103"/>
       <w:r>
         <w:rPr/>
         <w:t>CONCLUSIONS / FUTURE WORK</w:t>
@@ -10787,53 +10950,193 @@
     </w:p>
     <w:p>
       <w:pPr>
-        <w:pStyle w:val="Normal"/>
-        <w:rPr/>
-      </w:pPr>
-      <w:r>
-        <w:rPr/>
-        <w:t>Introduction</w:t>
-      </w:r>
-    </w:p>
-    <w:p>
-      <w:pPr>
-        <w:pStyle w:val="Normal"/>
-        <w:rPr/>
-      </w:pPr>
-      <w:r>
-        <w:rPr/>
-        <w:t>Whatever it was that your results showed should be summarised here. Hopefully the conclusion will be that your proposals proved to be brilliant and now the results bear this out. On the other hand your proposals may, in the light of the results obtained, prove to be less successful than you had hoped. In this case the conclusions should state why.</w:t>
-      </w:r>
-    </w:p>
-    <w:p>
-      <w:pPr>
-        <w:pStyle w:val="Normal"/>
-        <w:rPr/>
-      </w:pPr>
-      <w:r>
-        <w:rPr/>
-        <w:t>In either case there should be some reference to future work, either to forward and expand on the successful outcome or to test ways of overcoming the shortfall in your ideas that didn't work out quite as expected but there should be something that shows you can see further implications of what you have achieved.</w:t>
-      </w:r>
-    </w:p>
-    <w:p>
-      <w:pPr>
-        <w:pStyle w:val="Normal"/>
-        <w:rPr/>
-      </w:pPr>
-      <w:bookmarkStart w:id="103" w:name="_GoBack"/>
-      <w:bookmarkEnd w:id="103"/>
-      <w:r>
-        <w:rPr/>
-        <w:t xml:space="preserve">This chapter should also include a discussion of the four PSEL issues (Professional, Social, Ethical and Legal) and the way in which you project has/will/could impact on each. </w:t>
-      </w:r>
-    </w:p>
-    <w:p>
-      <w:pPr>
-        <w:pStyle w:val="PageHeadings"/>
-        <w:rPr/>
-      </w:pPr>
-      <w:bookmarkStart w:id="104" w:name="_Toc310505526"/>
+        <w:pStyle w:val="Heading1"/>
+        <w:numPr>
+          <w:ilvl w:val="0"/>
+          <w:numId w:val="21"/>
+        </w:numPr>
+        <w:rPr/>
+      </w:pPr>
+      <w:bookmarkStart w:id="104" w:name="__RefHeading___Toc1979_658953003"/>
       <w:bookmarkEnd w:id="104"/>
+      <w:r>
+        <w:rPr/>
+        <w:t>Conclusion</w:t>
+      </w:r>
+    </w:p>
+    <w:p>
+      <w:pPr>
+        <w:pStyle w:val="Normal"/>
+        <w:jc w:val="both"/>
+        <w:rPr/>
+      </w:pPr>
+      <w:r>
+        <w:rPr/>
+        <w:t xml:space="preserve">The project entirety was successful. This may seem like a rash, unjustified statement considering the fact that the project aimed to provide a DSL that allowed one to experiment with BST balancing algorithms, an aim that was not even closely completed, not even remotely implemented, non-existent. </w:t>
+      </w:r>
+    </w:p>
+    <w:p>
+      <w:pPr>
+        <w:pStyle w:val="Normal"/>
+        <w:jc w:val="both"/>
+        <w:rPr/>
+      </w:pPr>
+      <w:r>
+        <w:rPr/>
+        <w:t xml:space="preserve">However—and perhaps as a result of the inability to implement a DSL—a new general-purpose programming language was born. </w:t>
+      </w:r>
+    </w:p>
+    <w:p>
+      <w:pPr>
+        <w:pStyle w:val="Heading1"/>
+        <w:numPr>
+          <w:ilvl w:val="0"/>
+          <w:numId w:val="21"/>
+        </w:numPr>
+        <w:jc w:val="both"/>
+        <w:rPr/>
+      </w:pPr>
+      <w:bookmarkStart w:id="105" w:name="__RefHeading___Toc1981_658953003"/>
+      <w:bookmarkEnd w:id="105"/>
+      <w:r>
+        <w:rPr/>
+        <w:t>Evaluation of Professional, Social, Ethical and Legal Issues</w:t>
+      </w:r>
+    </w:p>
+    <w:p>
+      <w:pPr>
+        <w:pStyle w:val="Heading2"/>
+        <w:numPr>
+          <w:ilvl w:val="1"/>
+          <w:numId w:val="21"/>
+        </w:numPr>
+        <w:jc w:val="both"/>
+        <w:rPr/>
+      </w:pPr>
+      <w:bookmarkStart w:id="106" w:name="__RefHeading___Toc1983_658953003"/>
+      <w:bookmarkEnd w:id="106"/>
+      <w:r>
+        <w:rPr/>
+        <w:t>Professional</w:t>
+      </w:r>
+    </w:p>
+    <w:p>
+      <w:pPr>
+        <w:pStyle w:val="Normal"/>
+        <w:jc w:val="both"/>
+        <w:rPr/>
+      </w:pPr>
+      <w:r>
+        <w:rPr/>
+        <w:t>The British Computer Society (BCS) Code of Conduct states that one should “only undertake to do work or provide a service that is within [ones] . . . competence [and] respect and value alternative viewpoints” (BCS, 2015). These two factors are the primary factors—regarding professional issues—that will shape the projects professionalism. The former relates directly to the Aims &amp; Objectives of the project itself—if suitable SMART project aims defined there hold, then hold also does this guideline. The latter, however, is a little more obscure; it is undoubtedly beneficial to assess alternative viewpoints, but when working on a individually- developed project, what alternative viewpoints are there? As is, the alternative viewpoints are presented by the project supervisor, in this case Dr. Neil Sculthorpe. To uphold this guideline and as aformentioned, there shall be regular meetings between the project member and supervisor, where the exchange of opinions and analyses will allow the formation of refined ideas, of a refind project completion.</w:t>
+      </w:r>
+    </w:p>
+    <w:p>
+      <w:pPr>
+        <w:pStyle w:val="Heading2"/>
+        <w:numPr>
+          <w:ilvl w:val="1"/>
+          <w:numId w:val="21"/>
+        </w:numPr>
+        <w:jc w:val="both"/>
+        <w:rPr/>
+      </w:pPr>
+      <w:bookmarkStart w:id="107" w:name="__RefHeading___Toc1985_658953003"/>
+      <w:bookmarkEnd w:id="107"/>
+      <w:r>
+        <w:rPr/>
+        <w:t>Social</w:t>
+      </w:r>
+    </w:p>
+    <w:p>
+      <w:pPr>
+        <w:pStyle w:val="Normal"/>
+        <w:jc w:val="both"/>
+        <w:rPr/>
+      </w:pPr>
+      <w:r>
+        <w:rPr/>
+        <w:t>The inherent social issues within a project of this particular nature are very limited; the primary social issue directly relates to the completion of the project report. One should ensure that content intended to be delivered to myriad persons of myriad backgrounds and capabilities, has the potential to be understood equally. To uphold this ensurance, the project report will gradually introduce the topic, starting from very basic, assuming no prior knowledge of the subject at hand, and negating exponential complexity—its complexity shall be gradual, linear.</w:t>
+      </w:r>
+    </w:p>
+    <w:p>
+      <w:pPr>
+        <w:pStyle w:val="Heading2"/>
+        <w:numPr>
+          <w:ilvl w:val="1"/>
+          <w:numId w:val="21"/>
+        </w:numPr>
+        <w:jc w:val="both"/>
+        <w:rPr/>
+      </w:pPr>
+      <w:bookmarkStart w:id="108" w:name="__RefHeading___Toc1987_658953003"/>
+      <w:bookmarkEnd w:id="108"/>
+      <w:r>
+        <w:rPr/>
+        <w:t>Ethical</w:t>
+      </w:r>
+    </w:p>
+    <w:p>
+      <w:pPr>
+        <w:pStyle w:val="Normal"/>
+        <w:jc w:val="both"/>
+        <w:rPr/>
+      </w:pPr>
+      <w:r>
+        <w:rPr/>
+        <w:t>The primary principles one should consider when undertaking a university project are “do no harm[,] . . . [ensure] informed consent[,] . . . [and] confidentiality of data” (Edwards, 2007). This project does not directly correspond with any form of harm, whether physical, emotional or commercial. It does not and will not potentially harm any individuals—neither physically nor physchologically—and it is highly unlikely that one could find a way by which it could benefit one business, one corporation, one conglomerate more than another.</w:t>
+      </w:r>
+    </w:p>
+    <w:p>
+      <w:pPr>
+        <w:pStyle w:val="Heading2"/>
+        <w:numPr>
+          <w:ilvl w:val="1"/>
+          <w:numId w:val="21"/>
+        </w:numPr>
+        <w:jc w:val="both"/>
+        <w:rPr/>
+      </w:pPr>
+      <w:bookmarkStart w:id="109" w:name="__RefHeading___Toc1989_658953003"/>
+      <w:bookmarkEnd w:id="109"/>
+      <w:r>
+        <w:rPr/>
+        <w:t>Legal</w:t>
+      </w:r>
+    </w:p>
+    <w:p>
+      <w:pPr>
+        <w:pStyle w:val="Normal"/>
+        <w:jc w:val="both"/>
+        <w:rPr/>
+      </w:pPr>
+      <w:r>
+        <w:rPr/>
+        <w:t>As is with the Ethical issues regarding this project, there are zero immediate legal issues regarding its completion. This zero-legal-issue factor will persist indefinitely, as the project outcome will be used only in non-profit, low-key mediums. If a potential Intellectual Property (IP)—which “refers to the creations of the mind: inventions; literary and artistic works; and symbols, names and images used in commerce” (World Intellectual Property Organization, 2017)—violation becomes probable due to the commercial distribution of the project outcome, Nottingham Trent University (NTU) will be consulted, and a settlement agreed.</w:t>
+      </w:r>
+    </w:p>
+    <w:p>
+      <w:pPr>
+        <w:pStyle w:val="Normal"/>
+        <w:jc w:val="both"/>
+        <w:rPr/>
+      </w:pPr>
+      <w:r>
+        <w:rPr/>
+      </w:r>
+      <w:r>
+        <w:br w:type="page"/>
+      </w:r>
+    </w:p>
+    <w:p>
+      <w:pPr>
+        <w:pStyle w:val="CHAPTERHEADING"/>
+        <w:rPr/>
+      </w:pPr>
+      <w:bookmarkStart w:id="110" w:name="__RefHeading___Toc1991_658953003"/>
+      <w:bookmarkStart w:id="111" w:name="_Toc310505526"/>
+      <w:bookmarkEnd w:id="110"/>
+      <w:bookmarkEnd w:id="111"/>
       <w:r>
         <w:rPr/>
         <w:t>ReferenceS</w:t>
@@ -11039,185 +11342,20 @@
         <w:rPr/>
         <w:t xml:space="preserve"> – higher order functions</w:t>
       </w:r>
-    </w:p>
-    <w:p>
-      <w:pPr>
-        <w:pStyle w:val="PageHeadings"/>
-        <w:rPr/>
-      </w:pPr>
-      <w:bookmarkStart w:id="105" w:name="_Toc310505527"/>
-      <w:bookmarkStart w:id="106" w:name="_Toc124922237"/>
-      <w:bookmarkEnd w:id="105"/>
-      <w:bookmarkEnd w:id="106"/>
-      <w:r>
-        <w:rPr/>
-        <w:t>Bibliography</w:t>
-      </w:r>
-    </w:p>
-    <w:p>
-      <w:pPr>
-        <w:pStyle w:val="ReferencesandBibliography"/>
-        <w:rPr/>
-      </w:pPr>
-      <w:r>
-        <w:rPr/>
-        <w:t>Vogt, C. 1999. Creating Long Documents using Microsoft Word. Published on the Web at the Nottingham Trent University.</w:t>
-      </w:r>
-    </w:p>
-    <w:p>
-      <w:pPr>
-        <w:pStyle w:val="ReferencesandBibliography"/>
-        <w:rPr/>
-      </w:pPr>
-      <w:r>
-        <w:rPr>
-          <w:lang w:val="es-ES"/>
-        </w:rPr>
-        <w:t xml:space="preserve">Coote, H., Dobbs, B. &amp; Jones, C. (1996). </w:t>
-      </w:r>
-      <w:r>
-        <w:rPr/>
-        <w:t>Defining databases. Wiley: Melbourne.</w:t>
-      </w:r>
-    </w:p>
-    <w:p>
-      <w:pPr>
-        <w:pStyle w:val="ReferencesandBibliography"/>
-        <w:rPr/>
-      </w:pPr>
-      <w:r>
-        <w:rPr/>
-        <w:t>Applications and Science in Soft Computing, Lotfi, Ahmad; Garibaldi, Jonathon M. (Eds.) 2004, X, 346 p. Springer, ISBN: 3-540-40856-8</w:t>
-      </w:r>
-    </w:p>
-    <w:p>
-      <w:pPr>
-        <w:pStyle w:val="Normal"/>
-        <w:rPr/>
-      </w:pPr>
-      <w:r>
-        <w:rPr>
-          <w:b/>
-          <w:bCs/>
-          <w:lang w:val="en"/>
-        </w:rPr>
-        <w:t>Note:</w:t>
-      </w:r>
-      <w:r>
-        <w:rPr>
-          <w:lang w:val="en"/>
-        </w:rPr>
-        <w:t xml:space="preserve">  References are a list that includes the essential bibliographical details for each item to which you have referred in the body of your paper. It should ONLY include items to which you have made direct reference.  A direct reference is where you have quoted/reproduced text or diagrams from another author or mentioned/referred to the work of another author in your report. That is quoted directly what they have said about something or mentioned their views or conclusions in your report. For details of citation and references see the information in the Project Guide.</w:t>
-      </w:r>
-    </w:p>
-    <w:p>
-      <w:pPr>
-        <w:pStyle w:val="Normal"/>
-        <w:rPr/>
-      </w:pPr>
-      <w:r>
-        <w:rPr>
-          <w:lang w:val="en"/>
-        </w:rPr>
-        <w:t>A Bibliography is a list of published materials that you have read or consulted for general information in the preparation of your work, concerning the subject of your Project, but have not made any direct reference to in your report i.e. 'background reading'.</w:t>
-      </w:r>
-    </w:p>
-    <w:p>
-      <w:pPr>
-        <w:pStyle w:val="Normal"/>
-        <w:rPr/>
-      </w:pPr>
-      <w:r>
-        <w:rPr>
-          <w:lang w:val="en"/>
-        </w:rPr>
-        <w:t xml:space="preserve">You should always provide a Reference List. </w:t>
-      </w:r>
-      <w:r>
-        <w:rPr>
-          <w:b/>
-          <w:bCs/>
-          <w:lang w:val="en"/>
-        </w:rPr>
-        <w:t>A Bibliography is optional but when provided it should include all items in your Reference List as well as any additional items consulted in preparation of your work.</w:t>
-      </w:r>
-    </w:p>
-    <w:p>
-      <w:pPr>
-        <w:pStyle w:val="Normal"/>
-        <w:rPr>
-          <w:lang w:val="en"/>
-        </w:rPr>
-      </w:pPr>
-      <w:r>
-        <w:rPr>
-          <w:lang w:val="en"/>
-        </w:rPr>
-      </w:r>
-    </w:p>
-    <w:p>
-      <w:pPr>
-        <w:pStyle w:val="Normal"/>
-        <w:rPr/>
-      </w:pPr>
-      <w:r>
-        <w:rPr/>
-      </w:r>
-    </w:p>
-    <w:p>
-      <w:pPr>
-        <w:pStyle w:val="PageHeadings"/>
-        <w:rPr/>
-      </w:pPr>
-      <w:bookmarkStart w:id="107" w:name="_Toc125788025"/>
-      <w:bookmarkStart w:id="108" w:name="_Toc125788076"/>
-      <w:bookmarkStart w:id="109" w:name="_Toc310505528"/>
-      <w:bookmarkEnd w:id="107"/>
-      <w:bookmarkEnd w:id="108"/>
-      <w:bookmarkEnd w:id="109"/>
-      <w:r>
-        <w:rPr/>
-        <w:t>Appendix A</w:t>
-      </w:r>
-    </w:p>
-    <w:p>
-      <w:pPr>
-        <w:pStyle w:val="Normal"/>
-        <w:rPr/>
-      </w:pPr>
-      <w:r>
-        <w:rPr/>
-        <w:t xml:space="preserve">The content of these will differ with the different types of project. Any design and analysis charts/diagrams will be included here in full. In projects where software has been developed there will be an appendix for this. Our departmental requirement is that a CD, DVD or USB memory stick of all source code is submitted to your project supervisor. The appendix contained in the report will refer to this CD, DVD, or USB memory stick, provide a directory style listing of the files submitted and instructions for rebuilding and running the software. This might be source code of programs written in high level languages (C, C++, etc) together with any pertinent files ('make' files, non-standard libraries, etc).  </w:t>
-      </w:r>
-      <w:r>
-        <w:rPr>
-          <w:szCs w:val="20"/>
-        </w:rPr>
-        <w:t xml:space="preserve">Alternatively, or in addition, you can place some or all of the source code in the appendix.  </w:t>
-      </w:r>
-      <w:r>
-        <w:rPr/>
-        <w:t>In any case the source code needed to reconstruct any software you have developed must be submitted in its entirety in the CD, DVD, or USB memory stick.  (Any code that has been used from a third party should reference the original developer).</w:t>
-      </w:r>
-    </w:p>
-    <w:p>
-      <w:pPr>
-        <w:pStyle w:val="Normal"/>
-        <w:rPr/>
-      </w:pPr>
-      <w:r>
-        <w:rPr/>
-        <w:t>Hardware designs will require schematics/circuit diagrams, PCB layouts, simulation tests and pin outs.</w:t>
-      </w:r>
-    </w:p>
-    <w:p>
-      <w:pPr>
-        <w:pStyle w:val="Normal"/>
-        <w:rPr/>
-      </w:pPr>
-      <w:r>
-        <w:rPr/>
-        <w:t>Most projects will require some form of user documentation to explain how to use the software/hardware produced. A researcher following up the work may wish to utilise the work of the original author and an appendix laying out the format of input files and how to interpret the output is required.</w:t>
+      <w:r>
+        <w:br w:type="page"/>
+      </w:r>
+    </w:p>
+    <w:p>
+      <w:pPr>
+        <w:pStyle w:val="CHAPTERHEADING"/>
+        <w:rPr/>
+      </w:pPr>
+      <w:bookmarkStart w:id="112" w:name="__RefHeading___Toc1993_658953003"/>
+      <w:bookmarkEnd w:id="112"/>
+      <w:r>
+        <w:rPr/>
+        <w:t>Appendices</w:t>
       </w:r>
     </w:p>
     <w:p>
@@ -13695,6 +13833,178 @@
       </w:pPr>
     </w:lvl>
   </w:abstractNum>
+  <w:abstractNum w:abstractNumId="20">
+    <w:lvl w:ilvl="0">
+      <w:start w:val="1"/>
+      <w:numFmt w:val="decimal"/>
+      <w:lvlText w:val="%1"/>
+      <w:lvlJc w:val="left"/>
+      <w:pPr>
+        <w:tabs>
+          <w:tab w:val="num" w:pos="432"/>
+        </w:tabs>
+        <w:ind w:left="432" w:hanging="432"/>
+      </w:pPr>
+    </w:lvl>
+    <w:lvl w:ilvl="1">
+      <w:start w:val="1"/>
+      <w:numFmt w:val="decimal"/>
+      <w:lvlText w:val="%1.%2"/>
+      <w:lvlJc w:val="left"/>
+      <w:pPr>
+        <w:ind w:left="576" w:hanging="576"/>
+      </w:pPr>
+    </w:lvl>
+    <w:lvl w:ilvl="2">
+      <w:start w:val="1"/>
+      <w:numFmt w:val="decimal"/>
+      <w:lvlText w:val="%1.%2.%3"/>
+      <w:lvlJc w:val="left"/>
+      <w:pPr>
+        <w:ind w:left="1440" w:hanging="720"/>
+      </w:pPr>
+    </w:lvl>
+    <w:lvl w:ilvl="3">
+      <w:start w:val="1"/>
+      <w:numFmt w:val="decimal"/>
+      <w:lvlText w:val="%1.%2.%3.%4"/>
+      <w:lvlJc w:val="left"/>
+      <w:pPr>
+        <w:ind w:left="864" w:hanging="864"/>
+      </w:pPr>
+    </w:lvl>
+    <w:lvl w:ilvl="4">
+      <w:start w:val="1"/>
+      <w:numFmt w:val="decimal"/>
+      <w:lvlText w:val="%1.%2.%3.%4.%5"/>
+      <w:lvlJc w:val="left"/>
+      <w:pPr>
+        <w:ind w:left="1008" w:hanging="1008"/>
+      </w:pPr>
+    </w:lvl>
+    <w:lvl w:ilvl="5">
+      <w:start w:val="1"/>
+      <w:numFmt w:val="decimal"/>
+      <w:lvlText w:val="%1.%2.%3.%4.%5.%6"/>
+      <w:lvlJc w:val="left"/>
+      <w:pPr>
+        <w:ind w:left="1152" w:hanging="1152"/>
+      </w:pPr>
+    </w:lvl>
+    <w:lvl w:ilvl="6">
+      <w:start w:val="1"/>
+      <w:numFmt w:val="decimal"/>
+      <w:lvlText w:val="%1.%2.%3.%4.%5.%6.%7"/>
+      <w:lvlJc w:val="left"/>
+      <w:pPr>
+        <w:ind w:left="1296" w:hanging="1296"/>
+      </w:pPr>
+    </w:lvl>
+    <w:lvl w:ilvl="7">
+      <w:start w:val="1"/>
+      <w:numFmt w:val="decimal"/>
+      <w:lvlText w:val="%1.%2.%3.%4.%5.%6.%7.%8"/>
+      <w:lvlJc w:val="left"/>
+      <w:pPr>
+        <w:ind w:left="1440" w:hanging="1440"/>
+      </w:pPr>
+    </w:lvl>
+    <w:lvl w:ilvl="8">
+      <w:start w:val="1"/>
+      <w:numFmt w:val="decimal"/>
+      <w:lvlText w:val="%1.%2.%3.%4.%5.%6.%7.%8.%9"/>
+      <w:lvlJc w:val="left"/>
+      <w:pPr>
+        <w:ind w:left="1584" w:hanging="1584"/>
+      </w:pPr>
+    </w:lvl>
+  </w:abstractNum>
+  <w:abstractNum w:abstractNumId="21">
+    <w:lvl w:ilvl="0">
+      <w:start w:val="1"/>
+      <w:numFmt w:val="decimal"/>
+      <w:lvlText w:val="%1"/>
+      <w:lvlJc w:val="left"/>
+      <w:pPr>
+        <w:tabs>
+          <w:tab w:val="num" w:pos="432"/>
+        </w:tabs>
+        <w:ind w:left="432" w:hanging="432"/>
+      </w:pPr>
+    </w:lvl>
+    <w:lvl w:ilvl="1">
+      <w:start w:val="1"/>
+      <w:numFmt w:val="decimal"/>
+      <w:lvlText w:val="%1.%2"/>
+      <w:lvlJc w:val="left"/>
+      <w:pPr>
+        <w:ind w:left="576" w:hanging="576"/>
+      </w:pPr>
+    </w:lvl>
+    <w:lvl w:ilvl="2">
+      <w:start w:val="1"/>
+      <w:numFmt w:val="decimal"/>
+      <w:lvlText w:val="%1.%2.%3"/>
+      <w:lvlJc w:val="left"/>
+      <w:pPr>
+        <w:ind w:left="1440" w:hanging="720"/>
+      </w:pPr>
+    </w:lvl>
+    <w:lvl w:ilvl="3">
+      <w:start w:val="1"/>
+      <w:numFmt w:val="decimal"/>
+      <w:lvlText w:val="%1.%2.%3.%4"/>
+      <w:lvlJc w:val="left"/>
+      <w:pPr>
+        <w:ind w:left="864" w:hanging="864"/>
+      </w:pPr>
+    </w:lvl>
+    <w:lvl w:ilvl="4">
+      <w:start w:val="1"/>
+      <w:numFmt w:val="decimal"/>
+      <w:lvlText w:val="%1.%2.%3.%4.%5"/>
+      <w:lvlJc w:val="left"/>
+      <w:pPr>
+        <w:ind w:left="1008" w:hanging="1008"/>
+      </w:pPr>
+    </w:lvl>
+    <w:lvl w:ilvl="5">
+      <w:start w:val="1"/>
+      <w:numFmt w:val="decimal"/>
+      <w:lvlText w:val="%1.%2.%3.%4.%5.%6"/>
+      <w:lvlJc w:val="left"/>
+      <w:pPr>
+        <w:ind w:left="1152" w:hanging="1152"/>
+      </w:pPr>
+    </w:lvl>
+    <w:lvl w:ilvl="6">
+      <w:start w:val="1"/>
+      <w:numFmt w:val="decimal"/>
+      <w:lvlText w:val="%1.%2.%3.%4.%5.%6.%7"/>
+      <w:lvlJc w:val="left"/>
+      <w:pPr>
+        <w:ind w:left="1296" w:hanging="1296"/>
+      </w:pPr>
+    </w:lvl>
+    <w:lvl w:ilvl="7">
+      <w:start w:val="1"/>
+      <w:numFmt w:val="decimal"/>
+      <w:lvlText w:val="%1.%2.%3.%4.%5.%6.%7.%8"/>
+      <w:lvlJc w:val="left"/>
+      <w:pPr>
+        <w:ind w:left="1440" w:hanging="1440"/>
+      </w:pPr>
+    </w:lvl>
+    <w:lvl w:ilvl="8">
+      <w:start w:val="1"/>
+      <w:numFmt w:val="decimal"/>
+      <w:lvlText w:val="%1.%2.%3.%4.%5.%6.%7.%8.%9"/>
+      <w:lvlJc w:val="left"/>
+      <w:pPr>
+        <w:ind w:left="1584" w:hanging="1584"/>
+      </w:pPr>
+    </w:lvl>
+  </w:abstractNum>
   <w:num w:numId="1">
     <w:abstractNumId w:val="1"/>
   </w:num>
@@ -13751,6 +14061,12 @@
   </w:num>
   <w:num w:numId="19">
     <w:abstractNumId w:val="19"/>
+  </w:num>
+  <w:num w:numId="20">
+    <w:abstractNumId w:val="20"/>
+  </w:num>
+  <w:num w:numId="21">
+    <w:abstractNumId w:val="21"/>
   </w:num>
 </w:numbering>
 </file>
@@ -16732,6 +17048,771 @@
   </w:style>
   <w:style w:type="character" w:styleId="ListLabel327">
     <w:name w:val="ListLabel 327"/>
+    <w:qFormat/>
+    <w:rPr>
+      <w:rFonts w:cs="OpenSymbol"/>
+    </w:rPr>
+  </w:style>
+  <w:style w:type="character" w:styleId="ListLabel328">
+    <w:name w:val="ListLabel 328"/>
+    <w:qFormat/>
+    <w:rPr>
+      <w:rFonts w:cs="OpenSymbol"/>
+      <w:b/>
+    </w:rPr>
+  </w:style>
+  <w:style w:type="character" w:styleId="ListLabel329">
+    <w:name w:val="ListLabel 329"/>
+    <w:qFormat/>
+    <w:rPr>
+      <w:rFonts w:cs="OpenSymbol"/>
+    </w:rPr>
+  </w:style>
+  <w:style w:type="character" w:styleId="ListLabel330">
+    <w:name w:val="ListLabel 330"/>
+    <w:qFormat/>
+    <w:rPr>
+      <w:rFonts w:cs="OpenSymbol"/>
+    </w:rPr>
+  </w:style>
+  <w:style w:type="character" w:styleId="ListLabel331">
+    <w:name w:val="ListLabel 331"/>
+    <w:qFormat/>
+    <w:rPr>
+      <w:rFonts w:cs="OpenSymbol"/>
+    </w:rPr>
+  </w:style>
+  <w:style w:type="character" w:styleId="ListLabel332">
+    <w:name w:val="ListLabel 332"/>
+    <w:qFormat/>
+    <w:rPr>
+      <w:rFonts w:cs="OpenSymbol"/>
+    </w:rPr>
+  </w:style>
+  <w:style w:type="character" w:styleId="ListLabel333">
+    <w:name w:val="ListLabel 333"/>
+    <w:qFormat/>
+    <w:rPr>
+      <w:rFonts w:cs="OpenSymbol"/>
+    </w:rPr>
+  </w:style>
+  <w:style w:type="character" w:styleId="ListLabel334">
+    <w:name w:val="ListLabel 334"/>
+    <w:qFormat/>
+    <w:rPr>
+      <w:rFonts w:cs="OpenSymbol"/>
+    </w:rPr>
+  </w:style>
+  <w:style w:type="character" w:styleId="ListLabel335">
+    <w:name w:val="ListLabel 335"/>
+    <w:qFormat/>
+    <w:rPr>
+      <w:rFonts w:cs="OpenSymbol"/>
+    </w:rPr>
+  </w:style>
+  <w:style w:type="character" w:styleId="ListLabel336">
+    <w:name w:val="ListLabel 336"/>
+    <w:qFormat/>
+    <w:rPr>
+      <w:rFonts w:cs="OpenSymbol"/>
+    </w:rPr>
+  </w:style>
+  <w:style w:type="character" w:styleId="ListLabel337">
+    <w:name w:val="ListLabel 337"/>
+    <w:qFormat/>
+    <w:rPr>
+      <w:rFonts w:cs="OpenSymbol"/>
+      <w:b w:val="false"/>
+    </w:rPr>
+  </w:style>
+  <w:style w:type="character" w:styleId="ListLabel338">
+    <w:name w:val="ListLabel 338"/>
+    <w:qFormat/>
+    <w:rPr>
+      <w:rFonts w:cs="OpenSymbol"/>
+      <w:b w:val="false"/>
+    </w:rPr>
+  </w:style>
+  <w:style w:type="character" w:styleId="ListLabel339">
+    <w:name w:val="ListLabel 339"/>
+    <w:qFormat/>
+    <w:rPr>
+      <w:rFonts w:cs="OpenSymbol"/>
+    </w:rPr>
+  </w:style>
+  <w:style w:type="character" w:styleId="ListLabel340">
+    <w:name w:val="ListLabel 340"/>
+    <w:qFormat/>
+    <w:rPr>
+      <w:rFonts w:cs="OpenSymbol"/>
+    </w:rPr>
+  </w:style>
+  <w:style w:type="character" w:styleId="ListLabel341">
+    <w:name w:val="ListLabel 341"/>
+    <w:qFormat/>
+    <w:rPr>
+      <w:rFonts w:cs="OpenSymbol"/>
+    </w:rPr>
+  </w:style>
+  <w:style w:type="character" w:styleId="ListLabel342">
+    <w:name w:val="ListLabel 342"/>
+    <w:qFormat/>
+    <w:rPr>
+      <w:rFonts w:cs="OpenSymbol"/>
+    </w:rPr>
+  </w:style>
+  <w:style w:type="character" w:styleId="ListLabel343">
+    <w:name w:val="ListLabel 343"/>
+    <w:qFormat/>
+    <w:rPr>
+      <w:rFonts w:cs="OpenSymbol"/>
+    </w:rPr>
+  </w:style>
+  <w:style w:type="character" w:styleId="ListLabel344">
+    <w:name w:val="ListLabel 344"/>
+    <w:qFormat/>
+    <w:rPr>
+      <w:rFonts w:cs="OpenSymbol"/>
+    </w:rPr>
+  </w:style>
+  <w:style w:type="character" w:styleId="ListLabel345">
+    <w:name w:val="ListLabel 345"/>
+    <w:qFormat/>
+    <w:rPr>
+      <w:rFonts w:cs="OpenSymbol"/>
+    </w:rPr>
+  </w:style>
+  <w:style w:type="character" w:styleId="ListLabel346">
+    <w:name w:val="ListLabel 346"/>
+    <w:qFormat/>
+    <w:rPr>
+      <w:rFonts w:cs="OpenSymbol"/>
+    </w:rPr>
+  </w:style>
+  <w:style w:type="character" w:styleId="ListLabel347">
+    <w:name w:val="ListLabel 347"/>
+    <w:qFormat/>
+    <w:rPr>
+      <w:rFonts w:cs="OpenSymbol"/>
+    </w:rPr>
+  </w:style>
+  <w:style w:type="character" w:styleId="ListLabel348">
+    <w:name w:val="ListLabel 348"/>
+    <w:qFormat/>
+    <w:rPr>
+      <w:rFonts w:cs="OpenSymbol"/>
+    </w:rPr>
+  </w:style>
+  <w:style w:type="character" w:styleId="ListLabel349">
+    <w:name w:val="ListLabel 349"/>
+    <w:qFormat/>
+    <w:rPr>
+      <w:rFonts w:cs="OpenSymbol"/>
+    </w:rPr>
+  </w:style>
+  <w:style w:type="character" w:styleId="ListLabel350">
+    <w:name w:val="ListLabel 350"/>
+    <w:qFormat/>
+    <w:rPr>
+      <w:rFonts w:cs="OpenSymbol"/>
+    </w:rPr>
+  </w:style>
+  <w:style w:type="character" w:styleId="ListLabel351">
+    <w:name w:val="ListLabel 351"/>
+    <w:qFormat/>
+    <w:rPr>
+      <w:rFonts w:cs="OpenSymbol"/>
+    </w:rPr>
+  </w:style>
+  <w:style w:type="character" w:styleId="ListLabel352">
+    <w:name w:val="ListLabel 352"/>
+    <w:qFormat/>
+    <w:rPr>
+      <w:rFonts w:cs="OpenSymbol"/>
+    </w:rPr>
+  </w:style>
+  <w:style w:type="character" w:styleId="ListLabel353">
+    <w:name w:val="ListLabel 353"/>
+    <w:qFormat/>
+    <w:rPr>
+      <w:rFonts w:cs="OpenSymbol"/>
+    </w:rPr>
+  </w:style>
+  <w:style w:type="character" w:styleId="ListLabel354">
+    <w:name w:val="ListLabel 354"/>
+    <w:qFormat/>
+    <w:rPr>
+      <w:rFonts w:cs="OpenSymbol"/>
+    </w:rPr>
+  </w:style>
+  <w:style w:type="character" w:styleId="ListLabel355">
+    <w:name w:val="ListLabel 355"/>
+    <w:qFormat/>
+    <w:rPr>
+      <w:rFonts w:cs="OpenSymbol"/>
+    </w:rPr>
+  </w:style>
+  <w:style w:type="character" w:styleId="ListLabel356">
+    <w:name w:val="ListLabel 356"/>
+    <w:qFormat/>
+    <w:rPr>
+      <w:rFonts w:cs="OpenSymbol"/>
+    </w:rPr>
+  </w:style>
+  <w:style w:type="character" w:styleId="ListLabel357">
+    <w:name w:val="ListLabel 357"/>
+    <w:qFormat/>
+    <w:rPr>
+      <w:rFonts w:cs="OpenSymbol"/>
+    </w:rPr>
+  </w:style>
+  <w:style w:type="character" w:styleId="ListLabel358">
+    <w:name w:val="ListLabel 358"/>
+    <w:qFormat/>
+    <w:rPr>
+      <w:rFonts w:cs="OpenSymbol"/>
+    </w:rPr>
+  </w:style>
+  <w:style w:type="character" w:styleId="ListLabel359">
+    <w:name w:val="ListLabel 359"/>
+    <w:qFormat/>
+    <w:rPr>
+      <w:rFonts w:cs="OpenSymbol"/>
+    </w:rPr>
+  </w:style>
+  <w:style w:type="character" w:styleId="ListLabel360">
+    <w:name w:val="ListLabel 360"/>
+    <w:qFormat/>
+    <w:rPr>
+      <w:rFonts w:cs="OpenSymbol"/>
+    </w:rPr>
+  </w:style>
+  <w:style w:type="character" w:styleId="ListLabel361">
+    <w:name w:val="ListLabel 361"/>
+    <w:qFormat/>
+    <w:rPr>
+      <w:rFonts w:cs="OpenSymbol"/>
+    </w:rPr>
+  </w:style>
+  <w:style w:type="character" w:styleId="ListLabel362">
+    <w:name w:val="ListLabel 362"/>
+    <w:qFormat/>
+    <w:rPr>
+      <w:rFonts w:cs="OpenSymbol"/>
+    </w:rPr>
+  </w:style>
+  <w:style w:type="character" w:styleId="ListLabel363">
+    <w:name w:val="ListLabel 363"/>
+    <w:qFormat/>
+    <w:rPr>
+      <w:rFonts w:cs="OpenSymbol"/>
+    </w:rPr>
+  </w:style>
+  <w:style w:type="character" w:styleId="ListLabel364">
+    <w:name w:val="ListLabel 364"/>
+    <w:qFormat/>
+    <w:rPr>
+      <w:rFonts w:cs="OpenSymbol"/>
+    </w:rPr>
+  </w:style>
+  <w:style w:type="character" w:styleId="ListLabel365">
+    <w:name w:val="ListLabel 365"/>
+    <w:qFormat/>
+    <w:rPr>
+      <w:rFonts w:cs="OpenSymbol"/>
+    </w:rPr>
+  </w:style>
+  <w:style w:type="character" w:styleId="ListLabel366">
+    <w:name w:val="ListLabel 366"/>
+    <w:qFormat/>
+    <w:rPr>
+      <w:rFonts w:cs="OpenSymbol"/>
+    </w:rPr>
+  </w:style>
+  <w:style w:type="character" w:styleId="ListLabel367">
+    <w:name w:val="ListLabel 367"/>
+    <w:qFormat/>
+    <w:rPr>
+      <w:rFonts w:cs="OpenSymbol"/>
+    </w:rPr>
+  </w:style>
+  <w:style w:type="character" w:styleId="ListLabel368">
+    <w:name w:val="ListLabel 368"/>
+    <w:qFormat/>
+    <w:rPr>
+      <w:rFonts w:cs="OpenSymbol"/>
+    </w:rPr>
+  </w:style>
+  <w:style w:type="character" w:styleId="ListLabel369">
+    <w:name w:val="ListLabel 369"/>
+    <w:qFormat/>
+    <w:rPr>
+      <w:rFonts w:cs="OpenSymbol"/>
+    </w:rPr>
+  </w:style>
+  <w:style w:type="character" w:styleId="ListLabel370">
+    <w:name w:val="ListLabel 370"/>
+    <w:qFormat/>
+    <w:rPr>
+      <w:rFonts w:cs="OpenSymbol"/>
+    </w:rPr>
+  </w:style>
+  <w:style w:type="character" w:styleId="ListLabel371">
+    <w:name w:val="ListLabel 371"/>
+    <w:qFormat/>
+    <w:rPr>
+      <w:rFonts w:cs="OpenSymbol"/>
+    </w:rPr>
+  </w:style>
+  <w:style w:type="character" w:styleId="ListLabel372">
+    <w:name w:val="ListLabel 372"/>
+    <w:qFormat/>
+    <w:rPr>
+      <w:rFonts w:cs="OpenSymbol"/>
+    </w:rPr>
+  </w:style>
+  <w:style w:type="character" w:styleId="ListLabel373">
+    <w:name w:val="ListLabel 373"/>
+    <w:qFormat/>
+    <w:rPr>
+      <w:rFonts w:cs="OpenSymbol"/>
+    </w:rPr>
+  </w:style>
+  <w:style w:type="character" w:styleId="ListLabel374">
+    <w:name w:val="ListLabel 374"/>
+    <w:qFormat/>
+    <w:rPr>
+      <w:rFonts w:cs="OpenSymbol"/>
+    </w:rPr>
+  </w:style>
+  <w:style w:type="character" w:styleId="ListLabel375">
+    <w:name w:val="ListLabel 375"/>
+    <w:qFormat/>
+    <w:rPr>
+      <w:rFonts w:cs="OpenSymbol"/>
+    </w:rPr>
+  </w:style>
+  <w:style w:type="character" w:styleId="ListLabel376">
+    <w:name w:val="ListLabel 376"/>
+    <w:qFormat/>
+    <w:rPr>
+      <w:rFonts w:cs="OpenSymbol"/>
+    </w:rPr>
+  </w:style>
+  <w:style w:type="character" w:styleId="ListLabel377">
+    <w:name w:val="ListLabel 377"/>
+    <w:qFormat/>
+    <w:rPr>
+      <w:rFonts w:cs="OpenSymbol"/>
+    </w:rPr>
+  </w:style>
+  <w:style w:type="character" w:styleId="ListLabel378">
+    <w:name w:val="ListLabel 378"/>
+    <w:qFormat/>
+    <w:rPr>
+      <w:rFonts w:cs="OpenSymbol"/>
+    </w:rPr>
+  </w:style>
+  <w:style w:type="character" w:styleId="ListLabel379">
+    <w:name w:val="ListLabel 379"/>
+    <w:qFormat/>
+    <w:rPr>
+      <w:rFonts w:cs="OpenSymbol"/>
+    </w:rPr>
+  </w:style>
+  <w:style w:type="character" w:styleId="ListLabel380">
+    <w:name w:val="ListLabel 380"/>
+    <w:qFormat/>
+    <w:rPr>
+      <w:rFonts w:cs="OpenSymbol"/>
+    </w:rPr>
+  </w:style>
+  <w:style w:type="character" w:styleId="ListLabel381">
+    <w:name w:val="ListLabel 381"/>
+    <w:qFormat/>
+    <w:rPr>
+      <w:rFonts w:cs="OpenSymbol"/>
+    </w:rPr>
+  </w:style>
+  <w:style w:type="character" w:styleId="ListLabel382">
+    <w:name w:val="ListLabel 382"/>
+    <w:qFormat/>
+    <w:rPr>
+      <w:rFonts w:cs="OpenSymbol"/>
+      <w:b/>
+    </w:rPr>
+  </w:style>
+  <w:style w:type="character" w:styleId="ListLabel383">
+    <w:name w:val="ListLabel 383"/>
+    <w:qFormat/>
+    <w:rPr>
+      <w:rFonts w:cs="OpenSymbol"/>
+    </w:rPr>
+  </w:style>
+  <w:style w:type="character" w:styleId="ListLabel384">
+    <w:name w:val="ListLabel 384"/>
+    <w:qFormat/>
+    <w:rPr>
+      <w:rFonts w:cs="OpenSymbol"/>
+    </w:rPr>
+  </w:style>
+  <w:style w:type="character" w:styleId="ListLabel385">
+    <w:name w:val="ListLabel 385"/>
+    <w:qFormat/>
+    <w:rPr>
+      <w:rFonts w:cs="OpenSymbol"/>
+    </w:rPr>
+  </w:style>
+  <w:style w:type="character" w:styleId="ListLabel386">
+    <w:name w:val="ListLabel 386"/>
+    <w:qFormat/>
+    <w:rPr>
+      <w:rFonts w:cs="OpenSymbol"/>
+    </w:rPr>
+  </w:style>
+  <w:style w:type="character" w:styleId="ListLabel387">
+    <w:name w:val="ListLabel 387"/>
+    <w:qFormat/>
+    <w:rPr>
+      <w:rFonts w:cs="OpenSymbol"/>
+    </w:rPr>
+  </w:style>
+  <w:style w:type="character" w:styleId="ListLabel388">
+    <w:name w:val="ListLabel 388"/>
+    <w:qFormat/>
+    <w:rPr>
+      <w:rFonts w:cs="OpenSymbol"/>
+    </w:rPr>
+  </w:style>
+  <w:style w:type="character" w:styleId="ListLabel389">
+    <w:name w:val="ListLabel 389"/>
+    <w:qFormat/>
+    <w:rPr>
+      <w:rFonts w:cs="OpenSymbol"/>
+    </w:rPr>
+  </w:style>
+  <w:style w:type="character" w:styleId="ListLabel390">
+    <w:name w:val="ListLabel 390"/>
+    <w:qFormat/>
+    <w:rPr>
+      <w:rFonts w:cs="OpenSymbol"/>
+    </w:rPr>
+  </w:style>
+  <w:style w:type="character" w:styleId="ListLabel391">
+    <w:name w:val="ListLabel 391"/>
+    <w:qFormat/>
+    <w:rPr>
+      <w:rFonts w:cs="OpenSymbol"/>
+      <w:b/>
+    </w:rPr>
+  </w:style>
+  <w:style w:type="character" w:styleId="ListLabel392">
+    <w:name w:val="ListLabel 392"/>
+    <w:qFormat/>
+    <w:rPr>
+      <w:rFonts w:cs="OpenSymbol"/>
+    </w:rPr>
+  </w:style>
+  <w:style w:type="character" w:styleId="ListLabel393">
+    <w:name w:val="ListLabel 393"/>
+    <w:qFormat/>
+    <w:rPr>
+      <w:rFonts w:cs="OpenSymbol"/>
+    </w:rPr>
+  </w:style>
+  <w:style w:type="character" w:styleId="ListLabel394">
+    <w:name w:val="ListLabel 394"/>
+    <w:qFormat/>
+    <w:rPr>
+      <w:rFonts w:cs="OpenSymbol"/>
+    </w:rPr>
+  </w:style>
+  <w:style w:type="character" w:styleId="ListLabel395">
+    <w:name w:val="ListLabel 395"/>
+    <w:qFormat/>
+    <w:rPr>
+      <w:rFonts w:cs="OpenSymbol"/>
+    </w:rPr>
+  </w:style>
+  <w:style w:type="character" w:styleId="ListLabel396">
+    <w:name w:val="ListLabel 396"/>
+    <w:qFormat/>
+    <w:rPr>
+      <w:rFonts w:cs="OpenSymbol"/>
+    </w:rPr>
+  </w:style>
+  <w:style w:type="character" w:styleId="ListLabel397">
+    <w:name w:val="ListLabel 397"/>
+    <w:qFormat/>
+    <w:rPr>
+      <w:rFonts w:cs="OpenSymbol"/>
+    </w:rPr>
+  </w:style>
+  <w:style w:type="character" w:styleId="ListLabel398">
+    <w:name w:val="ListLabel 398"/>
+    <w:qFormat/>
+    <w:rPr>
+      <w:rFonts w:cs="OpenSymbol"/>
+    </w:rPr>
+  </w:style>
+  <w:style w:type="character" w:styleId="ListLabel399">
+    <w:name w:val="ListLabel 399"/>
+    <w:qFormat/>
+    <w:rPr>
+      <w:rFonts w:cs="OpenSymbol"/>
+    </w:rPr>
+  </w:style>
+  <w:style w:type="character" w:styleId="ListLabel400">
+    <w:name w:val="ListLabel 400"/>
+    <w:qFormat/>
+    <w:rPr>
+      <w:rFonts w:cs="OpenSymbol"/>
+      <w:b/>
+    </w:rPr>
+  </w:style>
+  <w:style w:type="character" w:styleId="ListLabel401">
+    <w:name w:val="ListLabel 401"/>
+    <w:qFormat/>
+    <w:rPr>
+      <w:rFonts w:cs="OpenSymbol"/>
+    </w:rPr>
+  </w:style>
+  <w:style w:type="character" w:styleId="ListLabel402">
+    <w:name w:val="ListLabel 402"/>
+    <w:qFormat/>
+    <w:rPr>
+      <w:rFonts w:cs="OpenSymbol"/>
+    </w:rPr>
+  </w:style>
+  <w:style w:type="character" w:styleId="ListLabel403">
+    <w:name w:val="ListLabel 403"/>
+    <w:qFormat/>
+    <w:rPr>
+      <w:rFonts w:cs="OpenSymbol"/>
+    </w:rPr>
+  </w:style>
+  <w:style w:type="character" w:styleId="ListLabel404">
+    <w:name w:val="ListLabel 404"/>
+    <w:qFormat/>
+    <w:rPr>
+      <w:rFonts w:cs="OpenSymbol"/>
+    </w:rPr>
+  </w:style>
+  <w:style w:type="character" w:styleId="ListLabel405">
+    <w:name w:val="ListLabel 405"/>
+    <w:qFormat/>
+    <w:rPr>
+      <w:rFonts w:cs="OpenSymbol"/>
+    </w:rPr>
+  </w:style>
+  <w:style w:type="character" w:styleId="ListLabel406">
+    <w:name w:val="ListLabel 406"/>
+    <w:qFormat/>
+    <w:rPr>
+      <w:rFonts w:cs="OpenSymbol"/>
+    </w:rPr>
+  </w:style>
+  <w:style w:type="character" w:styleId="ListLabel407">
+    <w:name w:val="ListLabel 407"/>
+    <w:qFormat/>
+    <w:rPr>
+      <w:rFonts w:cs="OpenSymbol"/>
+    </w:rPr>
+  </w:style>
+  <w:style w:type="character" w:styleId="ListLabel408">
+    <w:name w:val="ListLabel 408"/>
+    <w:qFormat/>
+    <w:rPr>
+      <w:rFonts w:cs="OpenSymbol"/>
+    </w:rPr>
+  </w:style>
+  <w:style w:type="character" w:styleId="ListLabel409">
+    <w:name w:val="ListLabel 409"/>
+    <w:qFormat/>
+    <w:rPr>
+      <w:rFonts w:cs="OpenSymbol"/>
+      <w:b/>
+    </w:rPr>
+  </w:style>
+  <w:style w:type="character" w:styleId="ListLabel410">
+    <w:name w:val="ListLabel 410"/>
+    <w:qFormat/>
+    <w:rPr>
+      <w:rFonts w:cs="OpenSymbol"/>
+    </w:rPr>
+  </w:style>
+  <w:style w:type="character" w:styleId="ListLabel411">
+    <w:name w:val="ListLabel 411"/>
+    <w:qFormat/>
+    <w:rPr>
+      <w:rFonts w:cs="OpenSymbol"/>
+    </w:rPr>
+  </w:style>
+  <w:style w:type="character" w:styleId="ListLabel412">
+    <w:name w:val="ListLabel 412"/>
+    <w:qFormat/>
+    <w:rPr>
+      <w:rFonts w:cs="OpenSymbol"/>
+    </w:rPr>
+  </w:style>
+  <w:style w:type="character" w:styleId="ListLabel413">
+    <w:name w:val="ListLabel 413"/>
+    <w:qFormat/>
+    <w:rPr>
+      <w:rFonts w:cs="OpenSymbol"/>
+    </w:rPr>
+  </w:style>
+  <w:style w:type="character" w:styleId="ListLabel414">
+    <w:name w:val="ListLabel 414"/>
+    <w:qFormat/>
+    <w:rPr>
+      <w:rFonts w:cs="OpenSymbol"/>
+    </w:rPr>
+  </w:style>
+  <w:style w:type="character" w:styleId="ListLabel415">
+    <w:name w:val="ListLabel 415"/>
+    <w:qFormat/>
+    <w:rPr>
+      <w:rFonts w:cs="OpenSymbol"/>
+    </w:rPr>
+  </w:style>
+  <w:style w:type="character" w:styleId="ListLabel416">
+    <w:name w:val="ListLabel 416"/>
+    <w:qFormat/>
+    <w:rPr>
+      <w:rFonts w:cs="OpenSymbol"/>
+    </w:rPr>
+  </w:style>
+  <w:style w:type="character" w:styleId="ListLabel417">
+    <w:name w:val="ListLabel 417"/>
+    <w:qFormat/>
+    <w:rPr>
+      <w:rFonts w:cs="OpenSymbol"/>
+    </w:rPr>
+  </w:style>
+  <w:style w:type="character" w:styleId="ListLabel418">
+    <w:name w:val="ListLabel 418"/>
+    <w:qFormat/>
+    <w:rPr>
+      <w:rFonts w:cs="OpenSymbol"/>
+      <w:b/>
+    </w:rPr>
+  </w:style>
+  <w:style w:type="character" w:styleId="ListLabel419">
+    <w:name w:val="ListLabel 419"/>
+    <w:qFormat/>
+    <w:rPr>
+      <w:rFonts w:cs="OpenSymbol"/>
+    </w:rPr>
+  </w:style>
+  <w:style w:type="character" w:styleId="ListLabel420">
+    <w:name w:val="ListLabel 420"/>
+    <w:qFormat/>
+    <w:rPr>
+      <w:rFonts w:cs="OpenSymbol"/>
+    </w:rPr>
+  </w:style>
+  <w:style w:type="character" w:styleId="ListLabel421">
+    <w:name w:val="ListLabel 421"/>
+    <w:qFormat/>
+    <w:rPr>
+      <w:rFonts w:cs="OpenSymbol"/>
+    </w:rPr>
+  </w:style>
+  <w:style w:type="character" w:styleId="ListLabel422">
+    <w:name w:val="ListLabel 422"/>
+    <w:qFormat/>
+    <w:rPr>
+      <w:rFonts w:cs="OpenSymbol"/>
+    </w:rPr>
+  </w:style>
+  <w:style w:type="character" w:styleId="ListLabel423">
+    <w:name w:val="ListLabel 423"/>
+    <w:qFormat/>
+    <w:rPr>
+      <w:rFonts w:cs="OpenSymbol"/>
+    </w:rPr>
+  </w:style>
+  <w:style w:type="character" w:styleId="ListLabel424">
+    <w:name w:val="ListLabel 424"/>
+    <w:qFormat/>
+    <w:rPr>
+      <w:rFonts w:cs="OpenSymbol"/>
+    </w:rPr>
+  </w:style>
+  <w:style w:type="character" w:styleId="ListLabel425">
+    <w:name w:val="ListLabel 425"/>
+    <w:qFormat/>
+    <w:rPr>
+      <w:rFonts w:cs="OpenSymbol"/>
+    </w:rPr>
+  </w:style>
+  <w:style w:type="character" w:styleId="ListLabel426">
+    <w:name w:val="ListLabel 426"/>
+    <w:qFormat/>
+    <w:rPr>
+      <w:rFonts w:cs="OpenSymbol"/>
+    </w:rPr>
+  </w:style>
+  <w:style w:type="character" w:styleId="ListLabel427">
+    <w:name w:val="ListLabel 427"/>
+    <w:qFormat/>
+    <w:rPr>
+      <w:rFonts w:cs="OpenSymbol"/>
+      <w:b/>
+    </w:rPr>
+  </w:style>
+  <w:style w:type="character" w:styleId="ListLabel428">
+    <w:name w:val="ListLabel 428"/>
+    <w:qFormat/>
+    <w:rPr>
+      <w:rFonts w:cs="OpenSymbol"/>
+    </w:rPr>
+  </w:style>
+  <w:style w:type="character" w:styleId="ListLabel429">
+    <w:name w:val="ListLabel 429"/>
+    <w:qFormat/>
+    <w:rPr>
+      <w:rFonts w:cs="OpenSymbol"/>
+    </w:rPr>
+  </w:style>
+  <w:style w:type="character" w:styleId="ListLabel430">
+    <w:name w:val="ListLabel 430"/>
+    <w:qFormat/>
+    <w:rPr>
+      <w:rFonts w:cs="OpenSymbol"/>
+    </w:rPr>
+  </w:style>
+  <w:style w:type="character" w:styleId="ListLabel431">
+    <w:name w:val="ListLabel 431"/>
+    <w:qFormat/>
+    <w:rPr>
+      <w:rFonts w:cs="OpenSymbol"/>
+    </w:rPr>
+  </w:style>
+  <w:style w:type="character" w:styleId="ListLabel432">
+    <w:name w:val="ListLabel 432"/>
+    <w:qFormat/>
+    <w:rPr>
+      <w:rFonts w:cs="OpenSymbol"/>
+    </w:rPr>
+  </w:style>
+  <w:style w:type="character" w:styleId="ListLabel433">
+    <w:name w:val="ListLabel 433"/>
+    <w:qFormat/>
+    <w:rPr>
+      <w:rFonts w:cs="OpenSymbol"/>
+    </w:rPr>
+  </w:style>
+  <w:style w:type="character" w:styleId="ListLabel434">
+    <w:name w:val="ListLabel 434"/>
+    <w:qFormat/>
+    <w:rPr>
+      <w:rFonts w:cs="OpenSymbol"/>
+    </w:rPr>
+  </w:style>
+  <w:style w:type="character" w:styleId="ListLabel435">
+    <w:name w:val="ListLabel 435"/>
     <w:qFormat/>
     <w:rPr>
       <w:rFonts w:cs="OpenSymbol"/>

</xml_diff>

<commit_message>
updated report... just needs formatting.
</commit_message>
<xml_diff>
--- a/fypReport.docx
+++ b/fypReport.docx
@@ -443,12 +443,18 @@
         <w:fldChar w:fldCharType="begin"/>
       </w:r>
       <w:r>
-        <w:instrText> TOC \o "1-3" \h</w:instrText>
+        <w:instrText> TOC \o "1-4" \h</w:instrText>
       </w:r>
       <w:r>
         <w:fldChar w:fldCharType="separate"/>
       </w:r>
       <w:hyperlink w:anchor="__RefHeading___Toc1485_386191692">
+        <w:r>
+          <w:rPr>
+            <w:rStyle w:val="Style"/>
+          </w:rPr>
+          <w:t xml:space="preserve"> </w:t>
+        </w:r>
         <w:r>
           <w:rPr>
             <w:rStyle w:val="Style"/>
@@ -567,6 +573,12 @@
           <w:rPr>
             <w:rStyle w:val="Style"/>
           </w:rPr>
+          <w:t xml:space="preserve"> </w:t>
+        </w:r>
+        <w:r>
+          <w:rPr>
+            <w:rStyle w:val="Style"/>
+          </w:rPr>
           <w:t>CONTEXT</w:t>
           <w:tab/>
           <w:t>6</w:t>
@@ -700,6 +712,12 @@
           <w:rPr>
             <w:rStyle w:val="Style"/>
           </w:rPr>
+          <w:t xml:space="preserve"> </w:t>
+        </w:r>
+        <w:r>
+          <w:rPr>
+            <w:rStyle w:val="Style"/>
+          </w:rPr>
           <w:t>New Ideas</w:t>
           <w:tab/>
           <w:t>14</w:t>
@@ -719,7 +737,7 @@
           <w:rPr>
             <w:rStyle w:val="Style"/>
           </w:rPr>
-          <w:t>1Aims and Objectives</w:t>
+          <w:t>11 Aims and Objectives</w:t>
           <w:tab/>
           <w:t>14</w:t>
         </w:r>
@@ -776,7 +794,7 @@
           <w:rPr>
             <w:rStyle w:val="Style"/>
           </w:rPr>
-          <w:t>2Project Scope, Milestones, Main Tasks &amp; Deliverables</w:t>
+          <w:t>22 Project Scope, Milestones, Main Tasks &amp; Deliverables</w:t>
           <w:tab/>
           <w:t>15</w:t>
         </w:r>
@@ -852,7 +870,7 @@
           <w:rPr>
             <w:rStyle w:val="Style"/>
           </w:rPr>
-          <w:t>3Project Risks</w:t>
+          <w:t>33 Project Risks</w:t>
           <w:tab/>
           <w:t>18</w:t>
         </w:r>
@@ -966,7 +984,7 @@
           <w:rPr>
             <w:rStyle w:val="Style"/>
           </w:rPr>
-          <w:t>4Gantt Chart</w:t>
+          <w:t>44 Gantt Chart</w:t>
           <w:tab/>
           <w:t>20</w:t>
         </w:r>
@@ -981,6 +999,12 @@
         <w:rPr/>
       </w:pPr>
       <w:hyperlink w:anchor="__RefHeading___Toc1491_386191692">
+        <w:r>
+          <w:rPr>
+            <w:rStyle w:val="Style"/>
+          </w:rPr>
+          <w:t xml:space="preserve"> </w:t>
+        </w:r>
         <w:r>
           <w:rPr>
             <w:rStyle w:val="Style"/>
@@ -1004,7 +1028,7 @@
           <w:rPr>
             <w:rStyle w:val="Style"/>
           </w:rPr>
-          <w:t>1Software Development Life-Cycle</w:t>
+          <w:t>11 Software Development Life-Cycle</w:t>
           <w:tab/>
           <w:t>21</w:t>
         </w:r>
@@ -1023,7 +1047,7 @@
           <w:rPr>
             <w:rStyle w:val="Style"/>
           </w:rPr>
-          <w:t>1Language Design</w:t>
+          <w:t>11 Language Design</w:t>
           <w:tab/>
           <w:t>22</w:t>
         </w:r>
@@ -1061,7 +1085,7 @@
           <w:rPr>
             <w:rStyle w:val="Style"/>
           </w:rPr>
-          <w:t>2Language Features</w:t>
+          <w:t>22 Language Features</w:t>
           <w:tab/>
           <w:t>24</w:t>
         </w:r>
@@ -1145,6 +1169,82 @@
     </w:p>
     <w:p>
       <w:pPr>
+        <w:pStyle w:val="Contents4"/>
+        <w:tabs>
+          <w:tab w:val="right" w:pos="8198" w:leader="dot"/>
+        </w:tabs>
+        <w:rPr/>
+      </w:pPr>
+      <w:hyperlink w:anchor="__RefHeading___Toc2411_658953003">
+        <w:r>
+          <w:rPr>
+            <w:rStyle w:val="Style"/>
+          </w:rPr>
+          <w:t>1.1.2.1  Action Functions</w:t>
+          <w:tab/>
+          <w:t>27</w:t>
+        </w:r>
+      </w:hyperlink>
+    </w:p>
+    <w:p>
+      <w:pPr>
+        <w:pStyle w:val="Contents4"/>
+        <w:tabs>
+          <w:tab w:val="right" w:pos="8198" w:leader="dot"/>
+        </w:tabs>
+        <w:rPr/>
+      </w:pPr>
+      <w:hyperlink w:anchor="__RefHeading___Toc2413_658953003">
+        <w:r>
+          <w:rPr>
+            <w:rStyle w:val="Style"/>
+          </w:rPr>
+          <w:t>1.1.2.2  Functional Functions</w:t>
+          <w:tab/>
+          <w:t>28</w:t>
+        </w:r>
+      </w:hyperlink>
+    </w:p>
+    <w:p>
+      <w:pPr>
+        <w:pStyle w:val="Contents4"/>
+        <w:tabs>
+          <w:tab w:val="right" w:pos="8198" w:leader="dot"/>
+        </w:tabs>
+        <w:rPr/>
+      </w:pPr>
+      <w:hyperlink w:anchor="__RefHeading___Toc2415_658953003">
+        <w:r>
+          <w:rPr>
+            <w:rStyle w:val="Style"/>
+          </w:rPr>
+          <w:t>1.1.2.3  Recursive Functions</w:t>
+          <w:tab/>
+          <w:t>28</w:t>
+        </w:r>
+      </w:hyperlink>
+    </w:p>
+    <w:p>
+      <w:pPr>
+        <w:pStyle w:val="Contents4"/>
+        <w:tabs>
+          <w:tab w:val="right" w:pos="8198" w:leader="dot"/>
+        </w:tabs>
+        <w:rPr/>
+      </w:pPr>
+      <w:hyperlink w:anchor="__RefHeading___Toc2417_658953003">
+        <w:r>
+          <w:rPr>
+            <w:rStyle w:val="Style"/>
+          </w:rPr>
+          <w:t>1.1.2.4 Higher-Order Functions</w:t>
+          <w:tab/>
+          <w:t>29</w:t>
+        </w:r>
+      </w:hyperlink>
+    </w:p>
+    <w:p>
+      <w:pPr>
         <w:pStyle w:val="Contents3"/>
         <w:tabs>
           <w:tab w:val="right" w:pos="8198" w:leader="dot"/>
@@ -1164,6 +1264,44 @@
     </w:p>
     <w:p>
       <w:pPr>
+        <w:pStyle w:val="Contents4"/>
+        <w:tabs>
+          <w:tab w:val="right" w:pos="8198" w:leader="dot"/>
+        </w:tabs>
+        <w:rPr/>
+      </w:pPr>
+      <w:hyperlink w:anchor="__RefHeading___Toc2419_658953003">
+        <w:r>
+          <w:rPr>
+            <w:rStyle w:val="Style"/>
+          </w:rPr>
+          <w:t>1.1.3.1 Global-Scope Variables</w:t>
+          <w:tab/>
+          <w:t>30</w:t>
+        </w:r>
+      </w:hyperlink>
+    </w:p>
+    <w:p>
+      <w:pPr>
+        <w:pStyle w:val="Contents4"/>
+        <w:tabs>
+          <w:tab w:val="right" w:pos="8198" w:leader="dot"/>
+        </w:tabs>
+        <w:rPr/>
+      </w:pPr>
+      <w:hyperlink w:anchor="__RefHeading___Toc2421_658953003">
+        <w:r>
+          <w:rPr>
+            <w:rStyle w:val="Style"/>
+          </w:rPr>
+          <w:t>1.1.3.2 Function-Scope Variables</w:t>
+          <w:tab/>
+          <w:t>30</w:t>
+        </w:r>
+      </w:hyperlink>
+    </w:p>
+    <w:p>
+      <w:pPr>
         <w:pStyle w:val="Contents3"/>
         <w:tabs>
           <w:tab w:val="right" w:pos="8198" w:leader="dot"/>
@@ -1183,6 +1321,44 @@
     </w:p>
     <w:p>
       <w:pPr>
+        <w:pStyle w:val="Contents4"/>
+        <w:tabs>
+          <w:tab w:val="right" w:pos="8198" w:leader="dot"/>
+        </w:tabs>
+        <w:rPr/>
+      </w:pPr>
+      <w:hyperlink w:anchor="__RefHeading___Toc2423_658953003">
+        <w:r>
+          <w:rPr>
+            <w:rStyle w:val="Style"/>
+          </w:rPr>
+          <w:t>1.1.4.1 For-Loops</w:t>
+          <w:tab/>
+          <w:t>31</w:t>
+        </w:r>
+      </w:hyperlink>
+    </w:p>
+    <w:p>
+      <w:pPr>
+        <w:pStyle w:val="Contents4"/>
+        <w:tabs>
+          <w:tab w:val="right" w:pos="8198" w:leader="dot"/>
+        </w:tabs>
+        <w:rPr/>
+      </w:pPr>
+      <w:hyperlink w:anchor="__RefHeading___Toc2425_658953003">
+        <w:r>
+          <w:rPr>
+            <w:rStyle w:val="Style"/>
+          </w:rPr>
+          <w:t>1.1.4.2 While-Loops</w:t>
+          <w:tab/>
+          <w:t>32</w:t>
+        </w:r>
+      </w:hyperlink>
+    </w:p>
+    <w:p>
+      <w:pPr>
         <w:pStyle w:val="Contents3"/>
         <w:tabs>
           <w:tab w:val="right" w:pos="8198" w:leader="dot"/>
@@ -1240,6 +1416,44 @@
     </w:p>
     <w:p>
       <w:pPr>
+        <w:pStyle w:val="Contents4"/>
+        <w:tabs>
+          <w:tab w:val="right" w:pos="8198" w:leader="dot"/>
+        </w:tabs>
+        <w:rPr/>
+      </w:pPr>
+      <w:hyperlink w:anchor="__RefHeading___Toc2427_658953003">
+        <w:r>
+          <w:rPr>
+            <w:rStyle w:val="Style"/>
+          </w:rPr>
+          <w:t>1.1.7.1 Concat</w:t>
+          <w:tab/>
+          <w:t>35</w:t>
+        </w:r>
+      </w:hyperlink>
+    </w:p>
+    <w:p>
+      <w:pPr>
+        <w:pStyle w:val="Contents4"/>
+        <w:tabs>
+          <w:tab w:val="right" w:pos="8198" w:leader="dot"/>
+        </w:tabs>
+        <w:rPr/>
+      </w:pPr>
+      <w:hyperlink w:anchor="__RefHeading___Toc2429_658953003">
+        <w:r>
+          <w:rPr>
+            <w:rStyle w:val="Style"/>
+          </w:rPr>
+          <w:t>1.1.7.2 At &amp; Len</w:t>
+          <w:tab/>
+          <w:t>36</w:t>
+        </w:r>
+      </w:hyperlink>
+    </w:p>
+    <w:p>
+      <w:pPr>
         <w:pStyle w:val="Contents1"/>
         <w:tabs>
           <w:tab w:val="right" w:pos="8198" w:leader="dot"/>
@@ -1247,6 +1461,12 @@
         <w:rPr/>
       </w:pPr>
       <w:hyperlink w:anchor="__RefHeading___Toc1493_386191692">
+        <w:r>
+          <w:rPr>
+            <w:rStyle w:val="Style"/>
+          </w:rPr>
+          <w:t xml:space="preserve"> </w:t>
+        </w:r>
         <w:r>
           <w:rPr>
             <w:rStyle w:val="Style"/>
@@ -1270,7 +1490,7 @@
           <w:rPr>
             <w:rStyle w:val="Style"/>
           </w:rPr>
-          <w:t>1Overview</w:t>
+          <w:t>11 Overview</w:t>
           <w:tab/>
           <w:t>38</w:t>
         </w:r>
@@ -1289,7 +1509,7 @@
           <w:rPr>
             <w:rStyle w:val="Style"/>
           </w:rPr>
-          <w:t>2Analysis of the DSL as a General Programming Language</w:t>
+          <w:t>22 Analysis of the DSL as a General Programming Language</w:t>
           <w:tab/>
           <w:t>38</w:t>
         </w:r>
@@ -1308,7 +1528,7 @@
           <w:rPr>
             <w:rStyle w:val="Style"/>
           </w:rPr>
-          <w:t>3Analysis of the DSL as a BST Balancing Algorithm Environment</w:t>
+          <w:t>33 Analysis of the DSL as a BST Balancing Algorithm Environment</w:t>
           <w:tab/>
           <w:t>40</w:t>
         </w:r>
@@ -1365,6 +1585,12 @@
           <w:rPr>
             <w:rStyle w:val="Style"/>
           </w:rPr>
+          <w:t xml:space="preserve"> </w:t>
+        </w:r>
+        <w:r>
+          <w:rPr>
+            <w:rStyle w:val="Style"/>
+          </w:rPr>
           <w:t>CONCLUSIONS / FUTURE WORK</w:t>
           <w:tab/>
           <w:t>44</w:t>
@@ -1384,7 +1610,7 @@
           <w:rPr>
             <w:rStyle w:val="Style"/>
           </w:rPr>
-          <w:t>1Conclusion</w:t>
+          <w:t>11 Conclusion</w:t>
           <w:tab/>
           <w:t>44</w:t>
         </w:r>
@@ -1403,7 +1629,7 @@
           <w:rPr>
             <w:rStyle w:val="Style"/>
           </w:rPr>
-          <w:t>2Evaluation of Professional, Social, Ethical and Legal Issues</w:t>
+          <w:t>22 Evaluation of Professional, Social, Ethical and Legal Issues</w:t>
           <w:tab/>
           <w:t>44</w:t>
         </w:r>
@@ -1498,6 +1724,12 @@
           <w:rPr>
             <w:rStyle w:val="Style"/>
           </w:rPr>
+          <w:t xml:space="preserve"> </w:t>
+        </w:r>
+        <w:r>
+          <w:rPr>
+            <w:rStyle w:val="Style"/>
+          </w:rPr>
           <w:t>ReferenceS</w:t>
           <w:tab/>
           <w:t>47</w:t>
@@ -1513,6 +1745,12 @@
         <w:rPr/>
       </w:pPr>
       <w:hyperlink w:anchor="__RefHeading___Toc1993_658953003">
+        <w:r>
+          <w:rPr>
+            <w:rStyle w:val="Style"/>
+          </w:rPr>
+          <w:t xml:space="preserve"> </w:t>
+        </w:r>
         <w:r>
           <w:rPr>
             <w:rStyle w:val="Style"/>
@@ -7142,6 +7380,8 @@
         <w:jc w:val="both"/>
         <w:rPr/>
       </w:pPr>
+      <w:bookmarkStart w:id="87" w:name="__RefHeading___Toc2411_658953003"/>
+      <w:bookmarkEnd w:id="87"/>
       <w:r>
         <w:rPr/>
         <w:t xml:space="preserve"> </w:t>
@@ -7318,6 +7558,8 @@
         <w:jc w:val="both"/>
         <w:rPr/>
       </w:pPr>
+      <w:bookmarkStart w:id="88" w:name="__RefHeading___Toc2413_658953003"/>
+      <w:bookmarkEnd w:id="88"/>
       <w:r>
         <w:rPr/>
         <w:t xml:space="preserve"> </w:t>
@@ -7475,6 +7717,8 @@
         <w:jc w:val="both"/>
         <w:rPr/>
       </w:pPr>
+      <w:bookmarkStart w:id="89" w:name="__RefHeading___Toc2415_658953003"/>
+      <w:bookmarkEnd w:id="89"/>
       <w:r>
         <w:rPr/>
         <w:t xml:space="preserve"> </w:t>
@@ -7688,6 +7932,8 @@
         </w:numPr>
         <w:rPr/>
       </w:pPr>
+      <w:bookmarkStart w:id="90" w:name="__RefHeading___Toc2417_658953003"/>
+      <w:bookmarkEnd w:id="90"/>
       <w:r>
         <w:rPr/>
         <w:t>Higher-Order Functions</w:t>
@@ -7909,8 +8155,8 @@
         <w:jc w:val="both"/>
         <w:rPr/>
       </w:pPr>
-      <w:bookmarkStart w:id="87" w:name="__RefHeading___Toc1053_1941171729"/>
-      <w:bookmarkEnd w:id="87"/>
+      <w:bookmarkStart w:id="91" w:name="__RefHeading___Toc1053_1941171729"/>
+      <w:bookmarkEnd w:id="91"/>
       <w:r>
         <w:rPr/>
         <w:t>Variables</w:t>
@@ -8139,6 +8385,8 @@
         <w:jc w:val="both"/>
         <w:rPr/>
       </w:pPr>
+      <w:bookmarkStart w:id="92" w:name="__RefHeading___Toc2419_658953003"/>
+      <w:bookmarkEnd w:id="92"/>
       <w:r>
         <w:rPr/>
         <w:t>Global-Scope Variables</w:t>
@@ -8165,6 +8413,8 @@
         <w:jc w:val="both"/>
         <w:rPr/>
       </w:pPr>
+      <w:bookmarkStart w:id="93" w:name="__RefHeading___Toc2421_658953003"/>
+      <w:bookmarkEnd w:id="93"/>
       <w:r>
         <w:rPr/>
         <w:t>Function-Scope Variables</w:t>
@@ -8192,8 +8442,8 @@
         <w:jc w:val="both"/>
         <w:rPr/>
       </w:pPr>
-      <w:bookmarkStart w:id="88" w:name="__RefHeading___Toc1374_1941171729"/>
-      <w:bookmarkEnd w:id="88"/>
+      <w:bookmarkStart w:id="94" w:name="__RefHeading___Toc1374_1941171729"/>
+      <w:bookmarkEnd w:id="94"/>
       <w:r>
         <w:rPr/>
         <w:t>Loops</w:t>
@@ -8291,6 +8541,8 @@
         <w:jc w:val="both"/>
         <w:rPr/>
       </w:pPr>
+      <w:bookmarkStart w:id="95" w:name="__RefHeading___Toc2423_658953003"/>
+      <w:bookmarkEnd w:id="95"/>
       <w:r>
         <w:rPr/>
         <w:t>For-Loops</w:t>
@@ -8512,6 +8764,8 @@
         <w:jc w:val="both"/>
         <w:rPr/>
       </w:pPr>
+      <w:bookmarkStart w:id="96" w:name="__RefHeading___Toc2425_658953003"/>
+      <w:bookmarkEnd w:id="96"/>
       <w:r>
         <w:rPr/>
         <w:t>While-Loops</w:t>
@@ -8706,8 +8960,8 @@
         <w:jc w:val="both"/>
         <w:rPr/>
       </w:pPr>
-      <w:bookmarkStart w:id="89" w:name="__RefHeading___Toc1376_1941171729"/>
-      <w:bookmarkEnd w:id="89"/>
+      <w:bookmarkStart w:id="97" w:name="__RefHeading___Toc1376_1941171729"/>
+      <w:bookmarkEnd w:id="97"/>
       <w:r>
         <w:rPr/>
         <w:t>If / Else</w:t>
@@ -8835,7 +9089,7 @@
           <w:bCs/>
         </w:rPr>
       </w:pPr>
-      <w:bookmarkStart w:id="90" w:name="__DdeLink__1367_1941171729"/>
+      <w:bookmarkStart w:id="98" w:name="__DdeLink__1367_1941171729"/>
       <w:r>
         <w:rPr>
           <w:b/>
@@ -8907,7 +9161,7 @@
         </w:rPr>
         <w:t>(“sqr 3 lt cube 2”))</w:t>
       </w:r>
-      <w:bookmarkEnd w:id="90"/>
+      <w:bookmarkEnd w:id="98"/>
       <w:r>
         <w:rPr>
           <w:b/>
@@ -9055,8 +9309,8 @@
         <w:jc w:val="both"/>
         <w:rPr/>
       </w:pPr>
-      <w:bookmarkStart w:id="91" w:name="__RefHeading___Toc1378_1941171729"/>
-      <w:bookmarkEnd w:id="91"/>
+      <w:bookmarkStart w:id="99" w:name="__RefHeading___Toc1378_1941171729"/>
+      <w:bookmarkEnd w:id="99"/>
       <w:r>
         <w:rPr/>
         <w:t>Arithmetic Expressions</w:t>
@@ -9381,8 +9635,8 @@
           <w:bCs/>
         </w:rPr>
       </w:pPr>
-      <w:bookmarkStart w:id="92" w:name="__DdeLink__1371_1941171729"/>
-      <w:bookmarkEnd w:id="92"/>
+      <w:bookmarkStart w:id="100" w:name="__DdeLink__1371_1941171729"/>
+      <w:bookmarkEnd w:id="100"/>
       <w:r>
         <w:rPr>
           <w:b/>
@@ -9533,8 +9787,8 @@
         <w:ind w:left="720" w:hanging="0"/>
         <w:rPr/>
       </w:pPr>
-      <w:bookmarkStart w:id="93" w:name="__RefHeading___Toc1380_1941171729"/>
-      <w:bookmarkEnd w:id="93"/>
+      <w:bookmarkStart w:id="101" w:name="__RefHeading___Toc1380_1941171729"/>
+      <w:bookmarkEnd w:id="101"/>
       <w:r>
         <w:rPr/>
         <w:t>String Manipulation</w:t>
@@ -9651,6 +9905,8 @@
         <w:jc w:val="both"/>
         <w:rPr/>
       </w:pPr>
+      <w:bookmarkStart w:id="102" w:name="__RefHeading___Toc2427_658953003"/>
+      <w:bookmarkEnd w:id="102"/>
       <w:r>
         <w:rPr/>
         <w:t>Concat</w:t>
@@ -9902,6 +10158,8 @@
         <w:jc w:val="both"/>
         <w:rPr/>
       </w:pPr>
+      <w:bookmarkStart w:id="103" w:name="__RefHeading___Toc2429_658953003"/>
+      <w:bookmarkEnd w:id="103"/>
       <w:r>
         <w:rPr/>
         <w:t>At &amp; Len</w:t>
@@ -10319,10 +10577,10 @@
         <w:pStyle w:val="CHAPTERHEADING"/>
         <w:rPr/>
       </w:pPr>
-      <w:bookmarkStart w:id="94" w:name="__RefHeading___Toc1493_386191692"/>
-      <w:bookmarkStart w:id="95" w:name="_Toc310505521"/>
-      <w:bookmarkEnd w:id="94"/>
-      <w:bookmarkEnd w:id="95"/>
+      <w:bookmarkStart w:id="104" w:name="__RefHeading___Toc1493_386191692"/>
+      <w:bookmarkStart w:id="105" w:name="_Toc310505521"/>
+      <w:bookmarkEnd w:id="104"/>
+      <w:bookmarkEnd w:id="105"/>
       <w:r>
         <w:rPr/>
         <w:t>RESULTS / DISCUSSION</w:t>
@@ -10337,8 +10595,8 @@
         </w:numPr>
         <w:rPr/>
       </w:pPr>
-      <w:bookmarkStart w:id="96" w:name="__RefHeading___Toc2570_1488950273"/>
-      <w:bookmarkEnd w:id="96"/>
+      <w:bookmarkStart w:id="106" w:name="__RefHeading___Toc2570_1488950273"/>
+      <w:bookmarkEnd w:id="106"/>
       <w:r>
         <w:rPr/>
         <w:t>Overview</w:t>
@@ -10376,8 +10634,8 @@
         <w:jc w:val="both"/>
         <w:rPr/>
       </w:pPr>
-      <w:bookmarkStart w:id="97" w:name="__RefHeading___Toc1390_1815856678"/>
-      <w:bookmarkEnd w:id="97"/>
+      <w:bookmarkStart w:id="107" w:name="__RefHeading___Toc1390_1815856678"/>
+      <w:bookmarkEnd w:id="107"/>
       <w:r>
         <w:rPr/>
         <w:t>Analysis of the DSL as a General Programming Language</w:t>
@@ -10526,8 +10784,8 @@
         </w:numPr>
         <w:rPr/>
       </w:pPr>
-      <w:bookmarkStart w:id="98" w:name="__RefHeading___Toc1392_1815856678"/>
-      <w:bookmarkEnd w:id="98"/>
+      <w:bookmarkStart w:id="108" w:name="__RefHeading___Toc1392_1815856678"/>
+      <w:bookmarkEnd w:id="108"/>
       <w:r>
         <w:rPr/>
         <w:t>Analysis of the DSL as a BST Balancing Algorithm Environment</w:t>
@@ -10542,8 +10800,8 @@
         </w:numPr>
         <w:rPr/>
       </w:pPr>
-      <w:bookmarkStart w:id="99" w:name="__RefHeading___Toc1975_658953003"/>
-      <w:bookmarkEnd w:id="99"/>
+      <w:bookmarkStart w:id="109" w:name="__RefHeading___Toc1975_658953003"/>
+      <w:bookmarkEnd w:id="109"/>
       <w:r>
         <w:rPr/>
         <w:t>Overview</w:t>
@@ -10662,8 +10920,8 @@
         </w:numPr>
         <w:rPr/>
       </w:pPr>
-      <w:bookmarkStart w:id="100" w:name="__RefHeading___Toc1977_658953003"/>
-      <w:bookmarkEnd w:id="100"/>
+      <w:bookmarkStart w:id="110" w:name="__RefHeading___Toc1977_658953003"/>
+      <w:bookmarkEnd w:id="110"/>
       <w:r>
         <w:rPr/>
         <w:t>What Would the end Result Look Like?</w:t>
@@ -10927,8 +11185,8 @@
         <w:ind w:left="431" w:hanging="431"/>
         <w:rPr/>
       </w:pPr>
-      <w:bookmarkStart w:id="101" w:name="_Toc310505523"/>
-      <w:bookmarkEnd w:id="101"/>
+      <w:bookmarkStart w:id="111" w:name="_Toc310505523"/>
+      <w:bookmarkEnd w:id="111"/>
       <w:r>
         <w:rPr/>
         <w:t>CHAPTER 6</w:t>
@@ -10939,10 +11197,10 @@
         <w:pStyle w:val="CHAPTERHEADING"/>
         <w:rPr/>
       </w:pPr>
-      <w:bookmarkStart w:id="102" w:name="__RefHeading___Toc1495_386191692"/>
-      <w:bookmarkStart w:id="103" w:name="_Toc310505524"/>
-      <w:bookmarkEnd w:id="102"/>
-      <w:bookmarkEnd w:id="103"/>
+      <w:bookmarkStart w:id="112" w:name="__RefHeading___Toc1495_386191692"/>
+      <w:bookmarkStart w:id="113" w:name="_Toc310505524"/>
+      <w:bookmarkEnd w:id="112"/>
+      <w:bookmarkEnd w:id="113"/>
       <w:r>
         <w:rPr/>
         <w:t>CONCLUSIONS / FUTURE WORK</w:t>
@@ -10957,8 +11215,8 @@
         </w:numPr>
         <w:rPr/>
       </w:pPr>
-      <w:bookmarkStart w:id="104" w:name="__RefHeading___Toc1979_658953003"/>
-      <w:bookmarkEnd w:id="104"/>
+      <w:bookmarkStart w:id="114" w:name="__RefHeading___Toc1979_658953003"/>
+      <w:bookmarkEnd w:id="114"/>
       <w:r>
         <w:rPr/>
         <w:t>Conclusion</w:t>
@@ -10983,7 +11241,7 @@
       </w:pPr>
       <w:r>
         <w:rPr/>
-        <w:t xml:space="preserve">However—and perhaps as a result of the inability to implement a DSL—a new general-purpose programming language was born. </w:t>
+        <w:t>However—and perhaps as a result of the inability to implement a DSL—a new general-purpose programming language was born. The language, as aforementioned, provides all necessary features of a basic programming language, allowing one to perform the majority of programming tasks that do not require user-defined types and libraries.</w:t>
       </w:r>
     </w:p>
     <w:p>
@@ -10996,8 +11254,8 @@
         <w:jc w:val="both"/>
         <w:rPr/>
       </w:pPr>
-      <w:bookmarkStart w:id="105" w:name="__RefHeading___Toc1981_658953003"/>
-      <w:bookmarkEnd w:id="105"/>
+      <w:bookmarkStart w:id="115" w:name="__RefHeading___Toc1981_658953003"/>
+      <w:bookmarkEnd w:id="115"/>
       <w:r>
         <w:rPr/>
         <w:t>Evaluation of Professional, Social, Ethical and Legal Issues</w:t>
@@ -11013,8 +11271,8 @@
         <w:jc w:val="both"/>
         <w:rPr/>
       </w:pPr>
-      <w:bookmarkStart w:id="106" w:name="__RefHeading___Toc1983_658953003"/>
-      <w:bookmarkEnd w:id="106"/>
+      <w:bookmarkStart w:id="116" w:name="__RefHeading___Toc1983_658953003"/>
+      <w:bookmarkEnd w:id="116"/>
       <w:r>
         <w:rPr/>
         <w:t>Professional</w:t>
@@ -11041,8 +11299,8 @@
         <w:jc w:val="both"/>
         <w:rPr/>
       </w:pPr>
-      <w:bookmarkStart w:id="107" w:name="__RefHeading___Toc1985_658953003"/>
-      <w:bookmarkEnd w:id="107"/>
+      <w:bookmarkStart w:id="117" w:name="__RefHeading___Toc1985_658953003"/>
+      <w:bookmarkEnd w:id="117"/>
       <w:r>
         <w:rPr/>
         <w:t>Social</w:t>
@@ -11069,8 +11327,8 @@
         <w:jc w:val="both"/>
         <w:rPr/>
       </w:pPr>
-      <w:bookmarkStart w:id="108" w:name="__RefHeading___Toc1987_658953003"/>
-      <w:bookmarkEnd w:id="108"/>
+      <w:bookmarkStart w:id="118" w:name="__RefHeading___Toc1987_658953003"/>
+      <w:bookmarkEnd w:id="118"/>
       <w:r>
         <w:rPr/>
         <w:t>Ethical</w:t>
@@ -11097,8 +11355,8 @@
         <w:jc w:val="both"/>
         <w:rPr/>
       </w:pPr>
-      <w:bookmarkStart w:id="109" w:name="__RefHeading___Toc1989_658953003"/>
-      <w:bookmarkEnd w:id="109"/>
+      <w:bookmarkStart w:id="119" w:name="__RefHeading___Toc1989_658953003"/>
+      <w:bookmarkEnd w:id="119"/>
       <w:r>
         <w:rPr/>
         <w:t>Legal</w:t>
@@ -11133,10 +11391,10 @@
         <w:pStyle w:val="CHAPTERHEADING"/>
         <w:rPr/>
       </w:pPr>
-      <w:bookmarkStart w:id="110" w:name="__RefHeading___Toc1991_658953003"/>
-      <w:bookmarkStart w:id="111" w:name="_Toc310505526"/>
-      <w:bookmarkEnd w:id="110"/>
-      <w:bookmarkEnd w:id="111"/>
+      <w:bookmarkStart w:id="120" w:name="__RefHeading___Toc1991_658953003"/>
+      <w:bookmarkStart w:id="121" w:name="_Toc310505526"/>
+      <w:bookmarkEnd w:id="120"/>
+      <w:bookmarkEnd w:id="121"/>
       <w:r>
         <w:rPr/>
         <w:t>ReferenceS</w:t>
@@ -11351,8 +11609,8 @@
         <w:pStyle w:val="CHAPTERHEADING"/>
         <w:rPr/>
       </w:pPr>
-      <w:bookmarkStart w:id="112" w:name="__RefHeading___Toc1993_658953003"/>
-      <w:bookmarkEnd w:id="112"/>
+      <w:bookmarkStart w:id="122" w:name="__RefHeading___Toc1993_658953003"/>
+      <w:bookmarkEnd w:id="122"/>
       <w:r>
         <w:rPr/>
         <w:t>Appendices</w:t>

</xml_diff>